<commit_message>
render <unclear> just with [?] after
git-svn-id: svn://svn.code.sf.net/p/tei/code/trunk/Stylesheets@8427 e5332ce4-a50f-0410-b94b-d658400b0204
</commit_message>
<xml_diff>
--- a/profiles/default/docx/template.docx
+++ b/profiles/default/docx/template.docx
@@ -26,10 +26,780 @@
 <file path=word/numbering.xml><?xml version="1.0" encoding="utf-8"?>
 <w:numbering xmlns:wpc="http://schemas.microsoft.com/office/word/2010/wordprocessingCanvas" xmlns:mo="http://schemas.microsoft.com/office/mac/office/2008/main" xmlns:mc="http://schemas.openxmlformats.org/markup-compatibility/2006" xmlns:mv="urn:schemas-microsoft-com:mac:vml" xmlns:o="urn:schemas-microsoft-com:office:office" xmlns:r="http://schemas.openxmlformats.org/officeDocument/2006/relationships" xmlns:m="http://schemas.openxmlformats.org/officeDocument/2006/math" xmlns:v="urn:schemas-microsoft-com:vml" xmlns:wp14="http://schemas.microsoft.com/office/word/2010/wordprocessingDrawing" xmlns:wp="http://schemas.openxmlformats.org/drawingml/2006/wordprocessingDrawing" xmlns:w10="urn:schemas-microsoft-com:office:word" xmlns:w="http://schemas.openxmlformats.org/wordprocessingml/2006/main" xmlns:w14="http://schemas.microsoft.com/office/word/2010/wordml" xmlns:wpg="http://schemas.microsoft.com/office/word/2010/wordprocessingGroup" xmlns:wpi="http://schemas.microsoft.com/office/word/2010/wordprocessingInk" xmlns:wne="http://schemas.microsoft.com/office/word/2006/wordml" xmlns:wps="http://schemas.microsoft.com/office/word/2010/wordprocessingShape" mc:Ignorable="w14 wp14">
   <w:abstractNum w:abstractNumId="0">
-    <w:nsid w:val="23843BD6"/>
+    <w:nsid w:val="16E80012"/>
     <w:multiLevelType w:val="hybridMultilevel"/>
-    <w:tmpl w:val="79228046"/>
-    <w:lvl w:ilvl="0" w:tplc="94E0C8CE">
+    <w:tmpl w:val="9E1C12FA"/>
+    <w:lvl w:ilvl="0" w:tplc="62943036">
+      <w:start w:val="1"/>
+      <w:numFmt w:val="decimal"/>
+      <w:pStyle w:val="Bibliography"/>
+      <w:lvlText w:val="[%1]"/>
+      <w:lvlJc w:val="left"/>
+      <w:pPr>
+        <w:ind w:left="1080" w:hanging="1080"/>
+      </w:pPr>
+      <w:rPr>
+        <w:rFonts w:hint="default"/>
+      </w:rPr>
+    </w:lvl>
+    <w:lvl w:ilvl="1" w:tplc="D9FC1E4A">
+      <w:start w:val="1"/>
+      <w:numFmt w:val="lowerLetter"/>
+      <w:lvlText w:val="%2."/>
+      <w:lvlJc w:val="left"/>
+      <w:pPr>
+        <w:ind w:left="1440" w:hanging="360"/>
+      </w:pPr>
+    </w:lvl>
+    <w:lvl w:ilvl="2" w:tplc="6666C96A">
+      <w:start w:val="1"/>
+      <w:numFmt w:val="lowerRoman"/>
+      <w:lvlText w:val="%3."/>
+      <w:lvlJc w:val="right"/>
+      <w:pPr>
+        <w:ind w:left="2160" w:hanging="180"/>
+      </w:pPr>
+    </w:lvl>
+    <w:lvl w:ilvl="3" w:tplc="8F4E2C28">
+      <w:start w:val="1"/>
+      <w:numFmt w:val="decimal"/>
+      <w:lvlText w:val="%4."/>
+      <w:lvlJc w:val="left"/>
+      <w:pPr>
+        <w:ind w:left="2880" w:hanging="360"/>
+      </w:pPr>
+    </w:lvl>
+    <w:lvl w:ilvl="4" w:tplc="846A6DA0">
+      <w:start w:val="1"/>
+      <w:numFmt w:val="lowerLetter"/>
+      <w:lvlText w:val="%5."/>
+      <w:lvlJc w:val="left"/>
+      <w:pPr>
+        <w:ind w:left="3600" w:hanging="360"/>
+      </w:pPr>
+    </w:lvl>
+    <w:lvl w:ilvl="5" w:tplc="314CB26A">
+      <w:start w:val="1"/>
+      <w:numFmt w:val="lowerRoman"/>
+      <w:lvlText w:val="%6."/>
+      <w:lvlJc w:val="right"/>
+      <w:pPr>
+        <w:ind w:left="4320" w:hanging="180"/>
+      </w:pPr>
+    </w:lvl>
+    <w:lvl w:ilvl="6" w:tplc="1CD8EBC8">
+      <w:start w:val="1"/>
+      <w:numFmt w:val="decimal"/>
+      <w:lvlText w:val="%7."/>
+      <w:lvlJc w:val="left"/>
+      <w:pPr>
+        <w:ind w:left="5040" w:hanging="360"/>
+      </w:pPr>
+    </w:lvl>
+    <w:lvl w:ilvl="7" w:tplc="F8C2C832">
+      <w:start w:val="1"/>
+      <w:numFmt w:val="lowerLetter"/>
+      <w:lvlText w:val="%8."/>
+      <w:lvlJc w:val="left"/>
+      <w:pPr>
+        <w:ind w:left="5760" w:hanging="360"/>
+      </w:pPr>
+    </w:lvl>
+    <w:lvl w:ilvl="8" w:tplc="99AA735A">
+      <w:start w:val="1"/>
+      <w:numFmt w:val="lowerRoman"/>
+      <w:lvlText w:val="%9."/>
+      <w:lvlJc w:val="right"/>
+      <w:pPr>
+        <w:ind w:left="6480" w:hanging="180"/>
+      </w:pPr>
+    </w:lvl>
+  </w:abstractNum>
+  <w:abstractNum w:abstractNumId="1">
+    <w:nsid w:val="18F21F32"/>
+    <w:multiLevelType w:val="multilevel"/>
+    <w:tmpl w:val="F4BC5990"/>
+    <w:lvl w:ilvl="0">
+      <w:start w:val="1"/>
+      <w:numFmt w:val="decimal"/>
+      <w:pStyle w:val="ListNumber"/>
+      <w:lvlText w:val="%1."/>
+      <w:lvlJc w:val="left"/>
+      <w:pPr>
+        <w:ind w:left="360" w:hanging="360"/>
+      </w:pPr>
+      <w:rPr>
+        <w:rFonts w:hint="default"/>
+      </w:rPr>
+    </w:lvl>
+    <w:lvl w:ilvl="1">
+      <w:start w:val="1"/>
+      <w:numFmt w:val="lowerLetter"/>
+      <w:pStyle w:val="ListNumber2"/>
+      <w:lvlText w:val="%2)"/>
+      <w:lvlJc w:val="left"/>
+      <w:pPr>
+        <w:ind w:left="720" w:hanging="360"/>
+      </w:pPr>
+      <w:rPr>
+        <w:rFonts w:hint="default"/>
+      </w:rPr>
+    </w:lvl>
+    <w:lvl w:ilvl="2">
+      <w:start w:val="1"/>
+      <w:numFmt w:val="lowerRoman"/>
+      <w:pStyle w:val="ListNumber3"/>
+      <w:lvlText w:val="%3)"/>
+      <w:lvlJc w:val="left"/>
+      <w:pPr>
+        <w:ind w:left="1080" w:hanging="360"/>
+      </w:pPr>
+      <w:rPr>
+        <w:rFonts w:hint="default"/>
+      </w:rPr>
+    </w:lvl>
+    <w:lvl w:ilvl="3">
+      <w:start w:val="1"/>
+      <w:numFmt w:val="upperRoman"/>
+      <w:pStyle w:val="ListNumber4"/>
+      <w:lvlText w:val="%4)"/>
+      <w:lvlJc w:val="left"/>
+      <w:pPr>
+        <w:ind w:left="1440" w:hanging="360"/>
+      </w:pPr>
+      <w:rPr>
+        <w:rFonts w:hint="default"/>
+      </w:rPr>
+    </w:lvl>
+    <w:lvl w:ilvl="4">
+      <w:start w:val="1"/>
+      <w:numFmt w:val="lowerLetter"/>
+      <w:lvlText w:val="(%5)"/>
+      <w:lvlJc w:val="left"/>
+      <w:pPr>
+        <w:ind w:left="1800" w:hanging="360"/>
+      </w:pPr>
+      <w:rPr>
+        <w:rFonts w:hint="default"/>
+      </w:rPr>
+    </w:lvl>
+    <w:lvl w:ilvl="5">
+      <w:start w:val="1"/>
+      <w:numFmt w:val="lowerRoman"/>
+      <w:lvlText w:val="(%6)"/>
+      <w:lvlJc w:val="left"/>
+      <w:pPr>
+        <w:ind w:left="2160" w:hanging="360"/>
+      </w:pPr>
+      <w:rPr>
+        <w:rFonts w:hint="default"/>
+      </w:rPr>
+    </w:lvl>
+    <w:lvl w:ilvl="6">
+      <w:start w:val="1"/>
+      <w:numFmt w:val="decimal"/>
+      <w:lvlText w:val="%7."/>
+      <w:lvlJc w:val="left"/>
+      <w:pPr>
+        <w:ind w:left="2520" w:hanging="360"/>
+      </w:pPr>
+      <w:rPr>
+        <w:rFonts w:hint="default"/>
+      </w:rPr>
+    </w:lvl>
+    <w:lvl w:ilvl="7">
+      <w:start w:val="1"/>
+      <w:numFmt w:val="lowerLetter"/>
+      <w:lvlText w:val="%8."/>
+      <w:lvlJc w:val="left"/>
+      <w:pPr>
+        <w:ind w:left="2880" w:hanging="360"/>
+      </w:pPr>
+      <w:rPr>
+        <w:rFonts w:hint="default"/>
+      </w:rPr>
+    </w:lvl>
+    <w:lvl w:ilvl="8">
+      <w:start w:val="1"/>
+      <w:numFmt w:val="lowerRoman"/>
+      <w:lvlText w:val="%9."/>
+      <w:lvlJc w:val="left"/>
+      <w:pPr>
+        <w:ind w:left="3240" w:hanging="360"/>
+      </w:pPr>
+      <w:rPr>
+        <w:rFonts w:hint="default"/>
+      </w:rPr>
+    </w:lvl>
+  </w:abstractNum>
+  <w:abstractNum w:abstractNumId="2">
+    <w:nsid w:val="21CF2E25"/>
+    <w:multiLevelType w:val="multilevel"/>
+    <w:tmpl w:val="88908256"/>
+    <w:name w:val="heading"/>
+    <w:lvl w:ilvl="0">
+      <w:start w:val="1"/>
+      <w:numFmt w:val="decimal"/>
+      <w:pStyle w:val="Heading1"/>
+      <w:lvlText w:val="%1"/>
+      <w:lvlJc w:val="left"/>
+      <w:pPr>
+        <w:ind w:left="432" w:hanging="432"/>
+      </w:pPr>
+      <w:rPr>
+        <w:rFonts w:hint="default"/>
+      </w:rPr>
+    </w:lvl>
+    <w:lvl w:ilvl="1">
+      <w:start w:val="1"/>
+      <w:numFmt w:val="decimal"/>
+      <w:pStyle w:val="Heading2"/>
+      <w:lvlText w:val="%1.%2"/>
+      <w:lvlJc w:val="left"/>
+      <w:pPr>
+        <w:ind w:left="648" w:hanging="648"/>
+      </w:pPr>
+      <w:rPr>
+        <w:rFonts w:hint="default"/>
+      </w:rPr>
+    </w:lvl>
+    <w:lvl w:ilvl="2">
+      <w:start w:val="1"/>
+      <w:numFmt w:val="decimal"/>
+      <w:pStyle w:val="Heading3"/>
+      <w:lvlText w:val="%1.%2.%3"/>
+      <w:lvlJc w:val="left"/>
+      <w:pPr>
+        <w:ind w:left="864" w:hanging="864"/>
+      </w:pPr>
+      <w:rPr>
+        <w:rFonts w:hint="default"/>
+      </w:rPr>
+    </w:lvl>
+    <w:lvl w:ilvl="3">
+      <w:start w:val="1"/>
+      <w:numFmt w:val="decimal"/>
+      <w:pStyle w:val="Heading4"/>
+      <w:lvlText w:val="%1.%2.%3.%4"/>
+      <w:lvlJc w:val="left"/>
+      <w:pPr>
+        <w:ind w:left="1080" w:hanging="1080"/>
+      </w:pPr>
+      <w:rPr>
+        <w:rFonts w:hint="default"/>
+      </w:rPr>
+    </w:lvl>
+    <w:lvl w:ilvl="4">
+      <w:start w:val="1"/>
+      <w:numFmt w:val="decimal"/>
+      <w:pStyle w:val="Heading5"/>
+      <w:lvlText w:val="%1.%2.%3.%4.%5"/>
+      <w:lvlJc w:val="left"/>
+      <w:pPr>
+        <w:ind w:left="1296" w:hanging="1296"/>
+      </w:pPr>
+      <w:rPr>
+        <w:rFonts w:hint="default"/>
+      </w:rPr>
+    </w:lvl>
+    <w:lvl w:ilvl="5">
+      <w:start w:val="1"/>
+      <w:numFmt w:val="decimal"/>
+      <w:pStyle w:val="Heading6"/>
+      <w:lvlText w:val="%1.%2.%3.%4.%5.%6"/>
+      <w:lvlJc w:val="left"/>
+      <w:pPr>
+        <w:ind w:left="1512" w:hanging="1512"/>
+      </w:pPr>
+      <w:rPr>
+        <w:rFonts w:hint="default"/>
+      </w:rPr>
+    </w:lvl>
+    <w:lvl w:ilvl="6">
+      <w:start w:val="1"/>
+      <w:numFmt w:val="decimal"/>
+      <w:pStyle w:val="Heading7"/>
+      <w:lvlText w:val="%1.%2.%3.%4.%5.%6.%7"/>
+      <w:lvlJc w:val="left"/>
+      <w:pPr>
+        <w:ind w:left="1728" w:hanging="1728"/>
+      </w:pPr>
+      <w:rPr>
+        <w:rFonts w:hint="default"/>
+      </w:rPr>
+    </w:lvl>
+    <w:lvl w:ilvl="7">
+      <w:start w:val="1"/>
+      <w:numFmt w:val="decimal"/>
+      <w:pStyle w:val="Heading8"/>
+      <w:lvlText w:val="%1.%2.%3.%4.%5.%6.%7.%8"/>
+      <w:lvlJc w:val="left"/>
+      <w:pPr>
+        <w:ind w:left="1944" w:hanging="1944"/>
+      </w:pPr>
+      <w:rPr>
+        <w:rFonts w:hint="default"/>
+      </w:rPr>
+    </w:lvl>
+    <w:lvl w:ilvl="8">
+      <w:start w:val="1"/>
+      <w:numFmt w:val="decimal"/>
+      <w:pStyle w:val="Heading9"/>
+      <w:lvlText w:val="%1.%2.%3.%4.%5.%6.%7.%8.%9"/>
+      <w:lvlJc w:val="left"/>
+      <w:pPr>
+        <w:ind w:left="2160" w:hanging="2160"/>
+      </w:pPr>
+      <w:rPr>
+        <w:rFonts w:hint="default"/>
+      </w:rPr>
+    </w:lvl>
+  </w:abstractNum>
+  <w:abstractNum w:abstractNumId="3">
+    <w:nsid w:val="28306A33"/>
+    <w:multiLevelType w:val="hybridMultilevel"/>
+    <w:tmpl w:val="E52C480A"/>
+    <w:lvl w:ilvl="0" w:tplc="FB38615C">
+      <w:start w:val="1"/>
+      <w:numFmt w:val="decimal"/>
+      <w:pStyle w:val="Tabletitle"/>
+      <w:suff w:val="space"/>
+      <w:lvlText w:val="Table %1"/>
+      <w:lvlJc w:val="left"/>
+      <w:pPr>
+        <w:ind w:left="720" w:hanging="360"/>
+      </w:pPr>
+      <w:rPr>
+        <w:rFonts w:hint="default"/>
+      </w:rPr>
+    </w:lvl>
+    <w:lvl w:ilvl="1" w:tplc="790EAF6A">
+      <w:start w:val="1"/>
+      <w:numFmt w:val="lowerLetter"/>
+      <w:lvlText w:val="%2."/>
+      <w:lvlJc w:val="left"/>
+      <w:pPr>
+        <w:ind w:left="1440" w:hanging="360"/>
+      </w:pPr>
+    </w:lvl>
+    <w:lvl w:ilvl="2" w:tplc="06D22174">
+      <w:start w:val="1"/>
+      <w:numFmt w:val="lowerRoman"/>
+      <w:lvlText w:val="%3."/>
+      <w:lvlJc w:val="right"/>
+      <w:pPr>
+        <w:ind w:left="2160" w:hanging="180"/>
+      </w:pPr>
+    </w:lvl>
+    <w:lvl w:ilvl="3" w:tplc="D3AC2C82">
+      <w:start w:val="1"/>
+      <w:numFmt w:val="decimal"/>
+      <w:lvlText w:val="%4."/>
+      <w:lvlJc w:val="left"/>
+      <w:pPr>
+        <w:ind w:left="2880" w:hanging="360"/>
+      </w:pPr>
+    </w:lvl>
+    <w:lvl w:ilvl="4" w:tplc="DBACD0BA">
+      <w:start w:val="1"/>
+      <w:numFmt w:val="lowerLetter"/>
+      <w:lvlText w:val="%5."/>
+      <w:lvlJc w:val="left"/>
+      <w:pPr>
+        <w:ind w:left="3600" w:hanging="360"/>
+      </w:pPr>
+    </w:lvl>
+    <w:lvl w:ilvl="5" w:tplc="2856C6EC">
+      <w:start w:val="1"/>
+      <w:numFmt w:val="lowerRoman"/>
+      <w:lvlText w:val="%6."/>
+      <w:lvlJc w:val="right"/>
+      <w:pPr>
+        <w:ind w:left="4320" w:hanging="180"/>
+      </w:pPr>
+    </w:lvl>
+    <w:lvl w:ilvl="6" w:tplc="F4948414">
+      <w:start w:val="1"/>
+      <w:numFmt w:val="decimal"/>
+      <w:lvlText w:val="%7."/>
+      <w:lvlJc w:val="left"/>
+      <w:pPr>
+        <w:ind w:left="5040" w:hanging="360"/>
+      </w:pPr>
+    </w:lvl>
+    <w:lvl w:ilvl="7" w:tplc="6C86CA1A">
+      <w:start w:val="1"/>
+      <w:numFmt w:val="lowerLetter"/>
+      <w:lvlText w:val="%8."/>
+      <w:lvlJc w:val="left"/>
+      <w:pPr>
+        <w:ind w:left="5760" w:hanging="360"/>
+      </w:pPr>
+    </w:lvl>
+    <w:lvl w:ilvl="8" w:tplc="C5DC1BCE">
+      <w:start w:val="1"/>
+      <w:numFmt w:val="lowerRoman"/>
+      <w:lvlText w:val="%9."/>
+      <w:lvlJc w:val="right"/>
+      <w:pPr>
+        <w:ind w:left="6480" w:hanging="180"/>
+      </w:pPr>
+    </w:lvl>
+  </w:abstractNum>
+  <w:abstractNum w:abstractNumId="4">
+    <w:nsid w:val="2DE27DA2"/>
+    <w:multiLevelType w:val="multilevel"/>
+    <w:tmpl w:val="1E40FF42"/>
+    <w:lvl w:ilvl="0">
+      <w:start w:val="1"/>
+      <w:numFmt w:val="bullet"/>
+      <w:pStyle w:val="ListBullet"/>
+      <w:lvlText w:val="•"/>
+      <w:lvlJc w:val="left"/>
+      <w:pPr>
+        <w:ind w:left="360" w:firstLine="0"/>
+      </w:pPr>
+      <w:rPr>
+        <w:rFonts w:ascii="Symbol" w:hAnsi="Symbol" w:hint="default"/>
+        <w:color w:val="auto"/>
+      </w:rPr>
+    </w:lvl>
+    <w:lvl w:ilvl="1">
+      <w:start w:val="1"/>
+      <w:numFmt w:val="bullet"/>
+      <w:pStyle w:val="ListBullet"/>
+      <w:lvlText w:val=""/>
+      <w:lvlJc w:val="left"/>
+      <w:pPr>
+        <w:ind w:left="720" w:hanging="360"/>
+      </w:pPr>
+      <w:rPr>
+        <w:rFonts w:ascii="Symbol" w:hAnsi="Symbol" w:hint="default"/>
+        <w:color w:val="auto"/>
+      </w:rPr>
+    </w:lvl>
+    <w:lvl w:ilvl="2">
+      <w:start w:val="1"/>
+      <w:numFmt w:val="bullet"/>
+      <w:pStyle w:val="ListBullet"/>
+      <w:lvlText w:val="*"/>
+      <w:lvlJc w:val="left"/>
+      <w:pPr>
+        <w:ind w:left="1080" w:hanging="360"/>
+      </w:pPr>
+      <w:rPr>
+        <w:rFonts w:ascii="Symbol" w:hAnsi="Symbol" w:hint="default"/>
+        <w:color w:val="auto"/>
+      </w:rPr>
+    </w:lvl>
+    <w:lvl w:ilvl="3">
+      <w:start w:val="1"/>
+      <w:numFmt w:val="bullet"/>
+      <w:pStyle w:val="ListBullet"/>
+      <w:lvlText w:val="+"/>
+      <w:lvlJc w:val="left"/>
+      <w:pPr>
+        <w:ind w:left="1440" w:hanging="360"/>
+      </w:pPr>
+      <w:rPr>
+        <w:rFonts w:ascii="Symbol" w:hAnsi="Symbol" w:hint="default"/>
+        <w:color w:val="auto"/>
+      </w:rPr>
+    </w:lvl>
+    <w:lvl w:ilvl="4">
+      <w:start w:val="1"/>
+      <w:numFmt w:val="bullet"/>
+      <w:pStyle w:val="ListBullet"/>
+      <w:lvlText w:val="•"/>
+      <w:lvlJc w:val="left"/>
+      <w:pPr>
+        <w:ind w:left="1800" w:hanging="360"/>
+      </w:pPr>
+      <w:rPr>
+        <w:rFonts w:ascii="Symbol" w:hAnsi="Symbol" w:hint="default"/>
+        <w:color w:val="auto"/>
+      </w:rPr>
+    </w:lvl>
+    <w:lvl w:ilvl="5">
+      <w:start w:val="1"/>
+      <w:numFmt w:val="bullet"/>
+      <w:pStyle w:val="ListBullet"/>
+      <w:lvlText w:val="•"/>
+      <w:lvlJc w:val="left"/>
+      <w:pPr>
+        <w:ind w:left="2160" w:hanging="360"/>
+      </w:pPr>
+      <w:rPr>
+        <w:rFonts w:ascii="Symbol" w:hAnsi="Symbol" w:hint="default"/>
+        <w:color w:val="auto"/>
+      </w:rPr>
+    </w:lvl>
+    <w:lvl w:ilvl="6">
+      <w:start w:val="1"/>
+      <w:numFmt w:val="bullet"/>
+      <w:pStyle w:val="ListBullet"/>
+      <w:lvlText w:val="•"/>
+      <w:lvlJc w:val="left"/>
+      <w:pPr>
+        <w:ind w:left="2520" w:hanging="360"/>
+      </w:pPr>
+      <w:rPr>
+        <w:rFonts w:ascii="Symbol" w:hAnsi="Symbol" w:hint="default"/>
+        <w:color w:val="auto"/>
+      </w:rPr>
+    </w:lvl>
+    <w:lvl w:ilvl="7">
+      <w:start w:val="1"/>
+      <w:numFmt w:val="bullet"/>
+      <w:pStyle w:val="ListBullet"/>
+      <w:lvlText w:val="•"/>
+      <w:lvlJc w:val="left"/>
+      <w:pPr>
+        <w:ind w:left="2880" w:hanging="360"/>
+      </w:pPr>
+      <w:rPr>
+        <w:rFonts w:ascii="Symbol" w:hAnsi="Symbol" w:hint="default"/>
+        <w:color w:val="auto"/>
+      </w:rPr>
+    </w:lvl>
+    <w:lvl w:ilvl="8">
+      <w:numFmt w:val="decimal"/>
+      <w:lvlText w:val=""/>
+      <w:lvlJc w:val="left"/>
+    </w:lvl>
+  </w:abstractNum>
+  <w:abstractNum w:abstractNumId="5">
+    <w:nsid w:val="32941C04"/>
+    <w:multiLevelType w:val="multilevel"/>
+    <w:tmpl w:val="EB20AAF6"/>
+    <w:lvl w:ilvl="0">
+      <w:start w:val="1"/>
+      <w:numFmt w:val="upperLetter"/>
+      <w:suff w:val="nothing"/>
+      <w:lvlText w:val="Annex %1: "/>
+      <w:lvlJc w:val="left"/>
+      <w:pPr>
+        <w:ind w:left="0" w:firstLine="0"/>
+      </w:pPr>
+      <w:rPr>
+        <w:rFonts w:hint="default"/>
+      </w:rPr>
+    </w:lvl>
+    <w:lvl w:ilvl="1">
+      <w:start w:val="1"/>
+      <w:numFmt w:val="decimal"/>
+      <w:lvlText w:val="%1.%2"/>
+      <w:lvlJc w:val="left"/>
+      <w:pPr>
+        <w:ind w:left="720" w:hanging="720"/>
+      </w:pPr>
+      <w:rPr>
+        <w:rFonts w:hint="default"/>
+      </w:rPr>
+    </w:lvl>
+    <w:lvl w:ilvl="2">
+      <w:start w:val="1"/>
+      <w:numFmt w:val="decimal"/>
+      <w:lvlText w:val="%1.%2.%3"/>
+      <w:lvlJc w:val="left"/>
+      <w:pPr>
+        <w:ind w:left="936" w:hanging="936"/>
+      </w:pPr>
+      <w:rPr>
+        <w:rFonts w:hint="default"/>
+      </w:rPr>
+    </w:lvl>
+    <w:lvl w:ilvl="3">
+      <w:start w:val="1"/>
+      <w:numFmt w:val="decimal"/>
+      <w:lvlText w:val="%1.%2.%3.%4"/>
+      <w:lvlJc w:val="left"/>
+      <w:pPr>
+        <w:ind w:left="1152" w:hanging="1152"/>
+      </w:pPr>
+      <w:rPr>
+        <w:rFonts w:hint="default"/>
+      </w:rPr>
+    </w:lvl>
+    <w:lvl w:ilvl="4">
+      <w:start w:val="1"/>
+      <w:numFmt w:val="decimal"/>
+      <w:lvlText w:val="%1.%2.%3.%4.%5"/>
+      <w:lvlJc w:val="left"/>
+      <w:pPr>
+        <w:ind w:left="1368" w:hanging="1368"/>
+      </w:pPr>
+      <w:rPr>
+        <w:rFonts w:hint="default"/>
+      </w:rPr>
+    </w:lvl>
+    <w:lvl w:ilvl="5">
+      <w:start w:val="1"/>
+      <w:numFmt w:val="decimal"/>
+      <w:lvlText w:val="%1.%2.%3.%4.%5.%6"/>
+      <w:lvlJc w:val="left"/>
+      <w:pPr>
+        <w:ind w:left="1584" w:hanging="1584"/>
+      </w:pPr>
+      <w:rPr>
+        <w:rFonts w:hint="default"/>
+      </w:rPr>
+    </w:lvl>
+    <w:lvl w:ilvl="6">
+      <w:start w:val="1"/>
+      <w:numFmt w:val="decimal"/>
+      <w:lvlText w:val="%1.%2.%3.%4.%5.%6.%7"/>
+      <w:lvlJc w:val="left"/>
+      <w:pPr>
+        <w:ind w:left="1800" w:hanging="1800"/>
+      </w:pPr>
+      <w:rPr>
+        <w:rFonts w:hint="default"/>
+      </w:rPr>
+    </w:lvl>
+    <w:lvl w:ilvl="7">
+      <w:start w:val="1"/>
+      <w:numFmt w:val="decimal"/>
+      <w:lvlText w:val="%1.%2.%3.%4.%5.%6.%7.%8"/>
+      <w:lvlJc w:val="left"/>
+      <w:pPr>
+        <w:ind w:left="2016" w:hanging="2016"/>
+      </w:pPr>
+      <w:rPr>
+        <w:rFonts w:hint="default"/>
+      </w:rPr>
+    </w:lvl>
+    <w:lvl w:ilvl="8">
+      <w:start w:val="1"/>
+      <w:numFmt w:val="decimal"/>
+      <w:lvlText w:val="%1.%2.%3.%4.%5.%6.%7.%8.%9"/>
+      <w:lvlJc w:val="left"/>
+      <w:pPr>
+        <w:ind w:left="2232" w:hanging="2232"/>
+      </w:pPr>
+      <w:rPr>
+        <w:rFonts w:hint="default"/>
+      </w:rPr>
+    </w:lvl>
+  </w:abstractNum>
+  <w:abstractNum w:abstractNumId="6">
+    <w:nsid w:val="39F53E13"/>
+    <w:multiLevelType w:val="multilevel"/>
+    <w:tmpl w:val="1D3266B0"/>
+    <w:lvl w:ilvl="0">
+      <w:start w:val="1"/>
+      <w:numFmt w:val="decimal"/>
+      <w:lvlText w:val="%1."/>
+      <w:lvlJc w:val="left"/>
+      <w:pPr>
+        <w:tabs>
+          <w:tab w:val="num" w:pos="720"/>
+        </w:tabs>
+        <w:ind w:left="720" w:hanging="720"/>
+      </w:pPr>
+    </w:lvl>
+    <w:lvl w:ilvl="1">
+      <w:start w:val="1"/>
+      <w:numFmt w:val="decimal"/>
+      <w:lvlText w:val="%2."/>
+      <w:lvlJc w:val="left"/>
+      <w:pPr>
+        <w:tabs>
+          <w:tab w:val="num" w:pos="1440"/>
+        </w:tabs>
+        <w:ind w:left="1440" w:hanging="720"/>
+      </w:pPr>
+    </w:lvl>
+    <w:lvl w:ilvl="2">
+      <w:start w:val="1"/>
+      <w:numFmt w:val="decimal"/>
+      <w:lvlText w:val="%3."/>
+      <w:lvlJc w:val="left"/>
+      <w:pPr>
+        <w:tabs>
+          <w:tab w:val="num" w:pos="2160"/>
+        </w:tabs>
+        <w:ind w:left="2160" w:hanging="720"/>
+      </w:pPr>
+    </w:lvl>
+    <w:lvl w:ilvl="3">
+      <w:start w:val="1"/>
+      <w:numFmt w:val="decimal"/>
+      <w:lvlText w:val="%4."/>
+      <w:lvlJc w:val="left"/>
+      <w:pPr>
+        <w:tabs>
+          <w:tab w:val="num" w:pos="2880"/>
+        </w:tabs>
+        <w:ind w:left="2880" w:hanging="720"/>
+      </w:pPr>
+    </w:lvl>
+    <w:lvl w:ilvl="4">
+      <w:start w:val="1"/>
+      <w:numFmt w:val="decimal"/>
+      <w:lvlText w:val="%5."/>
+      <w:lvlJc w:val="left"/>
+      <w:pPr>
+        <w:tabs>
+          <w:tab w:val="num" w:pos="3600"/>
+        </w:tabs>
+        <w:ind w:left="3600" w:hanging="720"/>
+      </w:pPr>
+    </w:lvl>
+    <w:lvl w:ilvl="5">
+      <w:start w:val="1"/>
+      <w:numFmt w:val="decimal"/>
+      <w:lvlText w:val="%6."/>
+      <w:lvlJc w:val="left"/>
+      <w:pPr>
+        <w:tabs>
+          <w:tab w:val="num" w:pos="4320"/>
+        </w:tabs>
+        <w:ind w:left="4320" w:hanging="720"/>
+      </w:pPr>
+    </w:lvl>
+    <w:lvl w:ilvl="6">
+      <w:start w:val="1"/>
+      <w:numFmt w:val="decimal"/>
+      <w:lvlText w:val="%7."/>
+      <w:lvlJc w:val="left"/>
+      <w:pPr>
+        <w:tabs>
+          <w:tab w:val="num" w:pos="5040"/>
+        </w:tabs>
+        <w:ind w:left="5040" w:hanging="720"/>
+      </w:pPr>
+    </w:lvl>
+    <w:lvl w:ilvl="7">
+      <w:start w:val="1"/>
+      <w:numFmt w:val="decimal"/>
+      <w:lvlText w:val="%8."/>
+      <w:lvlJc w:val="left"/>
+      <w:pPr>
+        <w:tabs>
+          <w:tab w:val="num" w:pos="5760"/>
+        </w:tabs>
+        <w:ind w:left="5760" w:hanging="720"/>
+      </w:pPr>
+    </w:lvl>
+    <w:lvl w:ilvl="8">
+      <w:start w:val="1"/>
+      <w:numFmt w:val="decimal"/>
+      <w:lvlText w:val="%9."/>
+      <w:lvlJc w:val="left"/>
+      <w:pPr>
+        <w:tabs>
+          <w:tab w:val="num" w:pos="6480"/>
+        </w:tabs>
+        <w:ind w:left="6480" w:hanging="720"/>
+      </w:pPr>
+    </w:lvl>
+  </w:abstractNum>
+  <w:abstractNum w:abstractNumId="7">
+    <w:nsid w:val="58811B9B"/>
+    <w:multiLevelType w:val="hybridMultilevel"/>
+    <w:tmpl w:val="A31ACDF2"/>
+    <w:lvl w:ilvl="0" w:tplc="4358E9EE">
       <w:start w:val="1"/>
       <w:numFmt w:val="decimal"/>
       <w:pStyle w:val="Figuretitle"/>
@@ -43,7 +813,7 @@
         <w:rFonts w:hint="default"/>
       </w:rPr>
     </w:lvl>
-    <w:lvl w:ilvl="1" w:tplc="19809D74">
+    <w:lvl w:ilvl="1" w:tplc="CC206952">
       <w:start w:val="1"/>
       <w:numFmt w:val="lowerLetter"/>
       <w:lvlText w:val="%2."/>
@@ -52,7 +822,7 @@
         <w:ind w:left="1440" w:hanging="360"/>
       </w:pPr>
     </w:lvl>
-    <w:lvl w:ilvl="2" w:tplc="E196D312">
+    <w:lvl w:ilvl="2" w:tplc="C92AEB52">
       <w:start w:val="1"/>
       <w:numFmt w:val="lowerRoman"/>
       <w:lvlText w:val="%3."/>
@@ -61,7 +831,7 @@
         <w:ind w:left="2160" w:hanging="180"/>
       </w:pPr>
     </w:lvl>
-    <w:lvl w:ilvl="3" w:tplc="FB9E974A">
+    <w:lvl w:ilvl="3" w:tplc="4BDA768A">
       <w:start w:val="1"/>
       <w:numFmt w:val="decimal"/>
       <w:lvlText w:val="%4."/>
@@ -70,7 +840,7 @@
         <w:ind w:left="2880" w:hanging="360"/>
       </w:pPr>
     </w:lvl>
-    <w:lvl w:ilvl="4" w:tplc="596CD7C8">
+    <w:lvl w:ilvl="4" w:tplc="02CEED76">
       <w:start w:val="1"/>
       <w:numFmt w:val="lowerLetter"/>
       <w:lvlText w:val="%5."/>
@@ -79,7 +849,7 @@
         <w:ind w:left="3600" w:hanging="360"/>
       </w:pPr>
     </w:lvl>
-    <w:lvl w:ilvl="5" w:tplc="B17A21FA">
+    <w:lvl w:ilvl="5" w:tplc="805E3CB2">
       <w:start w:val="1"/>
       <w:numFmt w:val="lowerRoman"/>
       <w:lvlText w:val="%6."/>
@@ -88,7 +858,7 @@
         <w:ind w:left="4320" w:hanging="180"/>
       </w:pPr>
     </w:lvl>
-    <w:lvl w:ilvl="6" w:tplc="D81E7B5C">
+    <w:lvl w:ilvl="6" w:tplc="CEA40AB6">
       <w:start w:val="1"/>
       <w:numFmt w:val="decimal"/>
       <w:lvlText w:val="%7."/>
@@ -97,7 +867,7 @@
         <w:ind w:left="5040" w:hanging="360"/>
       </w:pPr>
     </w:lvl>
-    <w:lvl w:ilvl="7" w:tplc="1B0E6632">
+    <w:lvl w:ilvl="7" w:tplc="460CC362">
       <w:start w:val="1"/>
       <w:numFmt w:val="lowerLetter"/>
       <w:lvlText w:val="%8."/>
@@ -106,7 +876,7 @@
         <w:ind w:left="5760" w:hanging="360"/>
       </w:pPr>
     </w:lvl>
-    <w:lvl w:ilvl="8" w:tplc="E604A542">
+    <w:lvl w:ilvl="8" w:tplc="42D2FF30">
       <w:start w:val="1"/>
       <w:numFmt w:val="lowerRoman"/>
       <w:lvlText w:val="%9."/>
@@ -116,796 +886,26 @@
       </w:pPr>
     </w:lvl>
   </w:abstractNum>
-  <w:abstractNum w:abstractNumId="1">
-    <w:nsid w:val="42BA1CE5"/>
-    <w:multiLevelType w:val="multilevel"/>
-    <w:tmpl w:val="4848839A"/>
-    <w:lvl w:ilvl="0">
-      <w:start w:val="1"/>
-      <w:numFmt w:val="decimal"/>
-      <w:lvlText w:val="%1."/>
-      <w:lvlJc w:val="left"/>
-      <w:pPr>
-        <w:tabs>
-          <w:tab w:val="num" w:pos="720"/>
-        </w:tabs>
-        <w:ind w:left="720" w:hanging="720"/>
-      </w:pPr>
-    </w:lvl>
-    <w:lvl w:ilvl="1">
-      <w:start w:val="1"/>
-      <w:numFmt w:val="decimal"/>
-      <w:lvlText w:val="%2."/>
-      <w:lvlJc w:val="left"/>
-      <w:pPr>
-        <w:tabs>
-          <w:tab w:val="num" w:pos="1440"/>
-        </w:tabs>
-        <w:ind w:left="1440" w:hanging="720"/>
-      </w:pPr>
-    </w:lvl>
-    <w:lvl w:ilvl="2">
-      <w:start w:val="1"/>
-      <w:numFmt w:val="decimal"/>
-      <w:lvlText w:val="%3."/>
-      <w:lvlJc w:val="left"/>
-      <w:pPr>
-        <w:tabs>
-          <w:tab w:val="num" w:pos="2160"/>
-        </w:tabs>
-        <w:ind w:left="2160" w:hanging="720"/>
-      </w:pPr>
-    </w:lvl>
-    <w:lvl w:ilvl="3">
-      <w:start w:val="1"/>
-      <w:numFmt w:val="decimal"/>
-      <w:lvlText w:val="%4."/>
-      <w:lvlJc w:val="left"/>
-      <w:pPr>
-        <w:tabs>
-          <w:tab w:val="num" w:pos="2880"/>
-        </w:tabs>
-        <w:ind w:left="2880" w:hanging="720"/>
-      </w:pPr>
-    </w:lvl>
-    <w:lvl w:ilvl="4">
-      <w:start w:val="1"/>
-      <w:numFmt w:val="decimal"/>
-      <w:lvlText w:val="%5."/>
-      <w:lvlJc w:val="left"/>
-      <w:pPr>
-        <w:tabs>
-          <w:tab w:val="num" w:pos="3600"/>
-        </w:tabs>
-        <w:ind w:left="3600" w:hanging="720"/>
-      </w:pPr>
-    </w:lvl>
-    <w:lvl w:ilvl="5">
-      <w:start w:val="1"/>
-      <w:numFmt w:val="decimal"/>
-      <w:lvlText w:val="%6."/>
-      <w:lvlJc w:val="left"/>
-      <w:pPr>
-        <w:tabs>
-          <w:tab w:val="num" w:pos="4320"/>
-        </w:tabs>
-        <w:ind w:left="4320" w:hanging="720"/>
-      </w:pPr>
-    </w:lvl>
-    <w:lvl w:ilvl="6">
-      <w:start w:val="1"/>
-      <w:numFmt w:val="decimal"/>
-      <w:lvlText w:val="%7."/>
-      <w:lvlJc w:val="left"/>
-      <w:pPr>
-        <w:tabs>
-          <w:tab w:val="num" w:pos="5040"/>
-        </w:tabs>
-        <w:ind w:left="5040" w:hanging="720"/>
-      </w:pPr>
-    </w:lvl>
-    <w:lvl w:ilvl="7">
-      <w:start w:val="1"/>
-      <w:numFmt w:val="decimal"/>
-      <w:lvlText w:val="%8."/>
-      <w:lvlJc w:val="left"/>
-      <w:pPr>
-        <w:tabs>
-          <w:tab w:val="num" w:pos="5760"/>
-        </w:tabs>
-        <w:ind w:left="5760" w:hanging="720"/>
-      </w:pPr>
-    </w:lvl>
-    <w:lvl w:ilvl="8">
-      <w:start w:val="1"/>
-      <w:numFmt w:val="decimal"/>
-      <w:lvlText w:val="%9."/>
-      <w:lvlJc w:val="left"/>
-      <w:pPr>
-        <w:tabs>
-          <w:tab w:val="num" w:pos="6480"/>
-        </w:tabs>
-        <w:ind w:left="6480" w:hanging="720"/>
-      </w:pPr>
-    </w:lvl>
-  </w:abstractNum>
-  <w:abstractNum w:abstractNumId="2">
-    <w:nsid w:val="56E84565"/>
-    <w:multiLevelType w:val="multilevel"/>
-    <w:tmpl w:val="E9F4BEF2"/>
-    <w:lvl w:ilvl="0">
-      <w:start w:val="1"/>
-      <w:numFmt w:val="bullet"/>
-      <w:pStyle w:val="ListBullet"/>
-      <w:lvlText w:val="•"/>
-      <w:lvlJc w:val="left"/>
-      <w:pPr>
-        <w:ind w:left="360" w:firstLine="0"/>
-      </w:pPr>
-      <w:rPr>
-        <w:rFonts w:ascii="Symbol" w:hAnsi="Symbol" w:hint="default"/>
-        <w:color w:val="auto"/>
-      </w:rPr>
-    </w:lvl>
-    <w:lvl w:ilvl="1">
-      <w:start w:val="1"/>
-      <w:numFmt w:val="bullet"/>
-      <w:pStyle w:val="ListBullet"/>
-      <w:lvlText w:val=""/>
-      <w:lvlJc w:val="left"/>
-      <w:pPr>
-        <w:ind w:left="720" w:hanging="360"/>
-      </w:pPr>
-      <w:rPr>
-        <w:rFonts w:ascii="Symbol" w:hAnsi="Symbol" w:hint="default"/>
-        <w:color w:val="auto"/>
-      </w:rPr>
-    </w:lvl>
-    <w:lvl w:ilvl="2">
-      <w:start w:val="1"/>
-      <w:numFmt w:val="bullet"/>
-      <w:pStyle w:val="ListBullet"/>
-      <w:lvlText w:val="*"/>
-      <w:lvlJc w:val="left"/>
-      <w:pPr>
-        <w:ind w:left="1080" w:hanging="360"/>
-      </w:pPr>
-      <w:rPr>
-        <w:rFonts w:ascii="Symbol" w:hAnsi="Symbol" w:hint="default"/>
-        <w:color w:val="auto"/>
-      </w:rPr>
-    </w:lvl>
-    <w:lvl w:ilvl="3">
-      <w:start w:val="1"/>
-      <w:numFmt w:val="bullet"/>
-      <w:pStyle w:val="ListBullet"/>
-      <w:lvlText w:val="+"/>
-      <w:lvlJc w:val="left"/>
-      <w:pPr>
-        <w:ind w:left="1440" w:hanging="360"/>
-      </w:pPr>
-      <w:rPr>
-        <w:rFonts w:ascii="Symbol" w:hAnsi="Symbol" w:hint="default"/>
-        <w:color w:val="auto"/>
-      </w:rPr>
-    </w:lvl>
-    <w:lvl w:ilvl="4">
-      <w:start w:val="1"/>
-      <w:numFmt w:val="bullet"/>
-      <w:pStyle w:val="ListBullet"/>
-      <w:lvlText w:val="•"/>
-      <w:lvlJc w:val="left"/>
-      <w:pPr>
-        <w:ind w:left="1800" w:hanging="360"/>
-      </w:pPr>
-      <w:rPr>
-        <w:rFonts w:ascii="Symbol" w:hAnsi="Symbol" w:hint="default"/>
-        <w:color w:val="auto"/>
-      </w:rPr>
-    </w:lvl>
-    <w:lvl w:ilvl="5">
-      <w:start w:val="1"/>
-      <w:numFmt w:val="bullet"/>
-      <w:pStyle w:val="ListBullet"/>
-      <w:lvlText w:val="•"/>
-      <w:lvlJc w:val="left"/>
-      <w:pPr>
-        <w:ind w:left="2160" w:hanging="360"/>
-      </w:pPr>
-      <w:rPr>
-        <w:rFonts w:ascii="Symbol" w:hAnsi="Symbol" w:hint="default"/>
-        <w:color w:val="auto"/>
-      </w:rPr>
-    </w:lvl>
-    <w:lvl w:ilvl="6">
-      <w:start w:val="1"/>
-      <w:numFmt w:val="bullet"/>
-      <w:pStyle w:val="ListBullet"/>
-      <w:lvlText w:val="•"/>
-      <w:lvlJc w:val="left"/>
-      <w:pPr>
-        <w:ind w:left="2520" w:hanging="360"/>
-      </w:pPr>
-      <w:rPr>
-        <w:rFonts w:ascii="Symbol" w:hAnsi="Symbol" w:hint="default"/>
-        <w:color w:val="auto"/>
-      </w:rPr>
-    </w:lvl>
-    <w:lvl w:ilvl="7">
-      <w:start w:val="1"/>
-      <w:numFmt w:val="bullet"/>
-      <w:pStyle w:val="ListBullet"/>
-      <w:lvlText w:val="•"/>
-      <w:lvlJc w:val="left"/>
-      <w:pPr>
-        <w:ind w:left="2880" w:hanging="360"/>
-      </w:pPr>
-      <w:rPr>
-        <w:rFonts w:ascii="Symbol" w:hAnsi="Symbol" w:hint="default"/>
-        <w:color w:val="auto"/>
-      </w:rPr>
-    </w:lvl>
-    <w:lvl w:ilvl="8">
-      <w:numFmt w:val="decimal"/>
-      <w:lvlText w:val=""/>
-      <w:lvlJc w:val="left"/>
-    </w:lvl>
-  </w:abstractNum>
-  <w:abstractNum w:abstractNumId="3">
-    <w:nsid w:val="58754E06"/>
-    <w:multiLevelType w:val="multilevel"/>
-    <w:tmpl w:val="14BAA2C4"/>
-    <w:name w:val="heading"/>
-    <w:lvl w:ilvl="0">
-      <w:start w:val="1"/>
-      <w:numFmt w:val="decimal"/>
-      <w:pStyle w:val="Heading1"/>
-      <w:lvlText w:val="%1"/>
-      <w:lvlJc w:val="left"/>
-      <w:pPr>
-        <w:ind w:left="432" w:hanging="432"/>
-      </w:pPr>
-      <w:rPr>
-        <w:rFonts w:hint="default"/>
-      </w:rPr>
-    </w:lvl>
-    <w:lvl w:ilvl="1">
-      <w:start w:val="1"/>
-      <w:numFmt w:val="decimal"/>
-      <w:pStyle w:val="Heading2"/>
-      <w:lvlText w:val="%1.%2"/>
-      <w:lvlJc w:val="left"/>
-      <w:pPr>
-        <w:ind w:left="648" w:hanging="648"/>
-      </w:pPr>
-      <w:rPr>
-        <w:rFonts w:hint="default"/>
-      </w:rPr>
-    </w:lvl>
-    <w:lvl w:ilvl="2">
-      <w:start w:val="1"/>
-      <w:numFmt w:val="decimal"/>
-      <w:pStyle w:val="Heading3"/>
-      <w:lvlText w:val="%1.%2.%3"/>
-      <w:lvlJc w:val="left"/>
-      <w:pPr>
-        <w:ind w:left="864" w:hanging="864"/>
-      </w:pPr>
-      <w:rPr>
-        <w:rFonts w:hint="default"/>
-      </w:rPr>
-    </w:lvl>
-    <w:lvl w:ilvl="3">
-      <w:start w:val="1"/>
-      <w:numFmt w:val="decimal"/>
-      <w:pStyle w:val="Heading4"/>
-      <w:lvlText w:val="%1.%2.%3.%4"/>
-      <w:lvlJc w:val="left"/>
-      <w:pPr>
-        <w:ind w:left="1080" w:hanging="1080"/>
-      </w:pPr>
-      <w:rPr>
-        <w:rFonts w:hint="default"/>
-      </w:rPr>
-    </w:lvl>
-    <w:lvl w:ilvl="4">
-      <w:start w:val="1"/>
-      <w:numFmt w:val="decimal"/>
-      <w:pStyle w:val="Heading5"/>
-      <w:lvlText w:val="%1.%2.%3.%4.%5"/>
-      <w:lvlJc w:val="left"/>
-      <w:pPr>
-        <w:ind w:left="1296" w:hanging="1296"/>
-      </w:pPr>
-      <w:rPr>
-        <w:rFonts w:hint="default"/>
-      </w:rPr>
-    </w:lvl>
-    <w:lvl w:ilvl="5">
-      <w:start w:val="1"/>
-      <w:numFmt w:val="decimal"/>
-      <w:pStyle w:val="Heading6"/>
-      <w:lvlText w:val="%1.%2.%3.%4.%5.%6"/>
-      <w:lvlJc w:val="left"/>
-      <w:pPr>
-        <w:ind w:left="1512" w:hanging="1512"/>
-      </w:pPr>
-      <w:rPr>
-        <w:rFonts w:hint="default"/>
-      </w:rPr>
-    </w:lvl>
-    <w:lvl w:ilvl="6">
-      <w:start w:val="1"/>
-      <w:numFmt w:val="decimal"/>
-      <w:pStyle w:val="Heading7"/>
-      <w:lvlText w:val="%1.%2.%3.%4.%5.%6.%7"/>
-      <w:lvlJc w:val="left"/>
-      <w:pPr>
-        <w:ind w:left="1728" w:hanging="1728"/>
-      </w:pPr>
-      <w:rPr>
-        <w:rFonts w:hint="default"/>
-      </w:rPr>
-    </w:lvl>
-    <w:lvl w:ilvl="7">
-      <w:start w:val="1"/>
-      <w:numFmt w:val="decimal"/>
-      <w:pStyle w:val="Heading8"/>
-      <w:lvlText w:val="%1.%2.%3.%4.%5.%6.%7.%8"/>
-      <w:lvlJc w:val="left"/>
-      <w:pPr>
-        <w:ind w:left="1944" w:hanging="1944"/>
-      </w:pPr>
-      <w:rPr>
-        <w:rFonts w:hint="default"/>
-      </w:rPr>
-    </w:lvl>
-    <w:lvl w:ilvl="8">
-      <w:start w:val="1"/>
-      <w:numFmt w:val="decimal"/>
-      <w:pStyle w:val="Heading9"/>
-      <w:lvlText w:val="%1.%2.%3.%4.%5.%6.%7.%8.%9"/>
-      <w:lvlJc w:val="left"/>
-      <w:pPr>
-        <w:ind w:left="2160" w:hanging="2160"/>
-      </w:pPr>
-      <w:rPr>
-        <w:rFonts w:hint="default"/>
-      </w:rPr>
-    </w:lvl>
-  </w:abstractNum>
-  <w:abstractNum w:abstractNumId="4">
-    <w:nsid w:val="5F6912CE"/>
-    <w:multiLevelType w:val="multilevel"/>
-    <w:tmpl w:val="5C7C770E"/>
-    <w:lvl w:ilvl="0">
-      <w:start w:val="1"/>
-      <w:numFmt w:val="upperLetter"/>
-      <w:suff w:val="nothing"/>
-      <w:lvlText w:val="Annex %1: "/>
-      <w:lvlJc w:val="left"/>
-      <w:pPr>
-        <w:ind w:left="0" w:firstLine="0"/>
-      </w:pPr>
-      <w:rPr>
-        <w:rFonts w:hint="default"/>
-      </w:rPr>
-    </w:lvl>
-    <w:lvl w:ilvl="1">
-      <w:start w:val="1"/>
-      <w:numFmt w:val="decimal"/>
-      <w:lvlText w:val="%1.%2"/>
-      <w:lvlJc w:val="left"/>
-      <w:pPr>
-        <w:ind w:left="720" w:hanging="720"/>
-      </w:pPr>
-      <w:rPr>
-        <w:rFonts w:hint="default"/>
-      </w:rPr>
-    </w:lvl>
-    <w:lvl w:ilvl="2">
-      <w:start w:val="1"/>
-      <w:numFmt w:val="decimal"/>
-      <w:lvlText w:val="%1.%2.%3"/>
-      <w:lvlJc w:val="left"/>
-      <w:pPr>
-        <w:ind w:left="936" w:hanging="936"/>
-      </w:pPr>
-      <w:rPr>
-        <w:rFonts w:hint="default"/>
-      </w:rPr>
-    </w:lvl>
-    <w:lvl w:ilvl="3">
-      <w:start w:val="1"/>
-      <w:numFmt w:val="decimal"/>
-      <w:lvlText w:val="%1.%2.%3.%4"/>
-      <w:lvlJc w:val="left"/>
-      <w:pPr>
-        <w:ind w:left="1152" w:hanging="1152"/>
-      </w:pPr>
-      <w:rPr>
-        <w:rFonts w:hint="default"/>
-      </w:rPr>
-    </w:lvl>
-    <w:lvl w:ilvl="4">
-      <w:start w:val="1"/>
-      <w:numFmt w:val="decimal"/>
-      <w:lvlText w:val="%1.%2.%3.%4.%5"/>
-      <w:lvlJc w:val="left"/>
-      <w:pPr>
-        <w:ind w:left="1368" w:hanging="1368"/>
-      </w:pPr>
-      <w:rPr>
-        <w:rFonts w:hint="default"/>
-      </w:rPr>
-    </w:lvl>
-    <w:lvl w:ilvl="5">
-      <w:start w:val="1"/>
-      <w:numFmt w:val="decimal"/>
-      <w:lvlText w:val="%1.%2.%3.%4.%5.%6"/>
-      <w:lvlJc w:val="left"/>
-      <w:pPr>
-        <w:ind w:left="1584" w:hanging="1584"/>
-      </w:pPr>
-      <w:rPr>
-        <w:rFonts w:hint="default"/>
-      </w:rPr>
-    </w:lvl>
-    <w:lvl w:ilvl="6">
-      <w:start w:val="1"/>
-      <w:numFmt w:val="decimal"/>
-      <w:lvlText w:val="%1.%2.%3.%4.%5.%6.%7"/>
-      <w:lvlJc w:val="left"/>
-      <w:pPr>
-        <w:ind w:left="1800" w:hanging="1800"/>
-      </w:pPr>
-      <w:rPr>
-        <w:rFonts w:hint="default"/>
-      </w:rPr>
-    </w:lvl>
-    <w:lvl w:ilvl="7">
-      <w:start w:val="1"/>
-      <w:numFmt w:val="decimal"/>
-      <w:lvlText w:val="%1.%2.%3.%4.%5.%6.%7.%8"/>
-      <w:lvlJc w:val="left"/>
-      <w:pPr>
-        <w:ind w:left="2016" w:hanging="2016"/>
-      </w:pPr>
-      <w:rPr>
-        <w:rFonts w:hint="default"/>
-      </w:rPr>
-    </w:lvl>
-    <w:lvl w:ilvl="8">
-      <w:start w:val="1"/>
-      <w:numFmt w:val="decimal"/>
-      <w:lvlText w:val="%1.%2.%3.%4.%5.%6.%7.%8.%9"/>
-      <w:lvlJc w:val="left"/>
-      <w:pPr>
-        <w:ind w:left="2232" w:hanging="2232"/>
-      </w:pPr>
-      <w:rPr>
-        <w:rFonts w:hint="default"/>
-      </w:rPr>
-    </w:lvl>
-  </w:abstractNum>
-  <w:abstractNum w:abstractNumId="5">
-    <w:nsid w:val="61303E97"/>
-    <w:multiLevelType w:val="hybridMultilevel"/>
-    <w:tmpl w:val="D5C2237C"/>
-    <w:lvl w:ilvl="0" w:tplc="AADAF146">
-      <w:start w:val="1"/>
-      <w:numFmt w:val="decimal"/>
-      <w:pStyle w:val="Bibliography"/>
-      <w:lvlText w:val="[%1]"/>
-      <w:lvlJc w:val="left"/>
-      <w:pPr>
-        <w:ind w:left="1080" w:hanging="1080"/>
-      </w:pPr>
-      <w:rPr>
-        <w:rFonts w:hint="default"/>
-      </w:rPr>
-    </w:lvl>
-    <w:lvl w:ilvl="1" w:tplc="C0E0F60C">
-      <w:start w:val="1"/>
-      <w:numFmt w:val="lowerLetter"/>
-      <w:lvlText w:val="%2."/>
-      <w:lvlJc w:val="left"/>
-      <w:pPr>
-        <w:ind w:left="1440" w:hanging="360"/>
-      </w:pPr>
-    </w:lvl>
-    <w:lvl w:ilvl="2" w:tplc="D19614FC">
-      <w:start w:val="1"/>
-      <w:numFmt w:val="lowerRoman"/>
-      <w:lvlText w:val="%3."/>
-      <w:lvlJc w:val="right"/>
-      <w:pPr>
-        <w:ind w:left="2160" w:hanging="180"/>
-      </w:pPr>
-    </w:lvl>
-    <w:lvl w:ilvl="3" w:tplc="6EC865BE">
-      <w:start w:val="1"/>
-      <w:numFmt w:val="decimal"/>
-      <w:lvlText w:val="%4."/>
-      <w:lvlJc w:val="left"/>
-      <w:pPr>
-        <w:ind w:left="2880" w:hanging="360"/>
-      </w:pPr>
-    </w:lvl>
-    <w:lvl w:ilvl="4" w:tplc="AC2ED5F0">
-      <w:start w:val="1"/>
-      <w:numFmt w:val="lowerLetter"/>
-      <w:lvlText w:val="%5."/>
-      <w:lvlJc w:val="left"/>
-      <w:pPr>
-        <w:ind w:left="3600" w:hanging="360"/>
-      </w:pPr>
-    </w:lvl>
-    <w:lvl w:ilvl="5" w:tplc="DB420FD0">
-      <w:start w:val="1"/>
-      <w:numFmt w:val="lowerRoman"/>
-      <w:lvlText w:val="%6."/>
-      <w:lvlJc w:val="right"/>
-      <w:pPr>
-        <w:ind w:left="4320" w:hanging="180"/>
-      </w:pPr>
-    </w:lvl>
-    <w:lvl w:ilvl="6" w:tplc="1B5CDCAA">
-      <w:start w:val="1"/>
-      <w:numFmt w:val="decimal"/>
-      <w:lvlText w:val="%7."/>
-      <w:lvlJc w:val="left"/>
-      <w:pPr>
-        <w:ind w:left="5040" w:hanging="360"/>
-      </w:pPr>
-    </w:lvl>
-    <w:lvl w:ilvl="7" w:tplc="FCC0FB6E">
-      <w:start w:val="1"/>
-      <w:numFmt w:val="lowerLetter"/>
-      <w:lvlText w:val="%8."/>
-      <w:lvlJc w:val="left"/>
-      <w:pPr>
-        <w:ind w:left="5760" w:hanging="360"/>
-      </w:pPr>
-    </w:lvl>
-    <w:lvl w:ilvl="8" w:tplc="51C671C6">
-      <w:start w:val="1"/>
-      <w:numFmt w:val="lowerRoman"/>
-      <w:lvlText w:val="%9."/>
-      <w:lvlJc w:val="right"/>
-      <w:pPr>
-        <w:ind w:left="6480" w:hanging="180"/>
-      </w:pPr>
-    </w:lvl>
-  </w:abstractNum>
-  <w:abstractNum w:abstractNumId="6">
-    <w:nsid w:val="6EA2022F"/>
-    <w:multiLevelType w:val="hybridMultilevel"/>
-    <w:tmpl w:val="C8061224"/>
-    <w:lvl w:ilvl="0" w:tplc="5E684036">
-      <w:start w:val="1"/>
-      <w:numFmt w:val="decimal"/>
-      <w:pStyle w:val="Tabletitle"/>
-      <w:suff w:val="space"/>
-      <w:lvlText w:val="Table %1"/>
-      <w:lvlJc w:val="left"/>
-      <w:pPr>
-        <w:ind w:left="720" w:hanging="360"/>
-      </w:pPr>
-      <w:rPr>
-        <w:rFonts w:hint="default"/>
-      </w:rPr>
-    </w:lvl>
-    <w:lvl w:ilvl="1" w:tplc="B8AE998C">
-      <w:start w:val="1"/>
-      <w:numFmt w:val="lowerLetter"/>
-      <w:lvlText w:val="%2."/>
-      <w:lvlJc w:val="left"/>
-      <w:pPr>
-        <w:ind w:left="1440" w:hanging="360"/>
-      </w:pPr>
-    </w:lvl>
-    <w:lvl w:ilvl="2" w:tplc="155A67AA">
-      <w:start w:val="1"/>
-      <w:numFmt w:val="lowerRoman"/>
-      <w:lvlText w:val="%3."/>
-      <w:lvlJc w:val="right"/>
-      <w:pPr>
-        <w:ind w:left="2160" w:hanging="180"/>
-      </w:pPr>
-    </w:lvl>
-    <w:lvl w:ilvl="3" w:tplc="5298E63A">
-      <w:start w:val="1"/>
-      <w:numFmt w:val="decimal"/>
-      <w:lvlText w:val="%4."/>
-      <w:lvlJc w:val="left"/>
-      <w:pPr>
-        <w:ind w:left="2880" w:hanging="360"/>
-      </w:pPr>
-    </w:lvl>
-    <w:lvl w:ilvl="4" w:tplc="EB748A1C">
-      <w:start w:val="1"/>
-      <w:numFmt w:val="lowerLetter"/>
-      <w:lvlText w:val="%5."/>
-      <w:lvlJc w:val="left"/>
-      <w:pPr>
-        <w:ind w:left="3600" w:hanging="360"/>
-      </w:pPr>
-    </w:lvl>
-    <w:lvl w:ilvl="5" w:tplc="F3049E68">
-      <w:start w:val="1"/>
-      <w:numFmt w:val="lowerRoman"/>
-      <w:lvlText w:val="%6."/>
-      <w:lvlJc w:val="right"/>
-      <w:pPr>
-        <w:ind w:left="4320" w:hanging="180"/>
-      </w:pPr>
-    </w:lvl>
-    <w:lvl w:ilvl="6" w:tplc="8926F53A">
-      <w:start w:val="1"/>
-      <w:numFmt w:val="decimal"/>
-      <w:lvlText w:val="%7."/>
-      <w:lvlJc w:val="left"/>
-      <w:pPr>
-        <w:ind w:left="5040" w:hanging="360"/>
-      </w:pPr>
-    </w:lvl>
-    <w:lvl w:ilvl="7" w:tplc="3DF65120">
-      <w:start w:val="1"/>
-      <w:numFmt w:val="lowerLetter"/>
-      <w:lvlText w:val="%8."/>
-      <w:lvlJc w:val="left"/>
-      <w:pPr>
-        <w:ind w:left="5760" w:hanging="360"/>
-      </w:pPr>
-    </w:lvl>
-    <w:lvl w:ilvl="8" w:tplc="CE24F26C">
-      <w:start w:val="1"/>
-      <w:numFmt w:val="lowerRoman"/>
-      <w:lvlText w:val="%9."/>
-      <w:lvlJc w:val="right"/>
-      <w:pPr>
-        <w:ind w:left="6480" w:hanging="180"/>
-      </w:pPr>
-    </w:lvl>
-  </w:abstractNum>
-  <w:abstractNum w:abstractNumId="7">
-    <w:nsid w:val="72CA798B"/>
-    <w:multiLevelType w:val="multilevel"/>
-    <w:tmpl w:val="5380CE66"/>
-    <w:lvl w:ilvl="0">
-      <w:start w:val="1"/>
-      <w:numFmt w:val="decimal"/>
-      <w:pStyle w:val="ListNumber"/>
-      <w:lvlText w:val="%1."/>
-      <w:lvlJc w:val="left"/>
-      <w:pPr>
-        <w:ind w:left="360" w:hanging="360"/>
-      </w:pPr>
-      <w:rPr>
-        <w:rFonts w:hint="default"/>
-      </w:rPr>
-    </w:lvl>
-    <w:lvl w:ilvl="1">
-      <w:start w:val="1"/>
-      <w:numFmt w:val="lowerLetter"/>
-      <w:pStyle w:val="ListNumber2"/>
-      <w:lvlText w:val="%2)"/>
-      <w:lvlJc w:val="left"/>
-      <w:pPr>
-        <w:ind w:left="720" w:hanging="360"/>
-      </w:pPr>
-      <w:rPr>
-        <w:rFonts w:hint="default"/>
-      </w:rPr>
-    </w:lvl>
-    <w:lvl w:ilvl="2">
-      <w:start w:val="1"/>
-      <w:numFmt w:val="lowerRoman"/>
-      <w:pStyle w:val="ListNumber3"/>
-      <w:lvlText w:val="%3)"/>
-      <w:lvlJc w:val="left"/>
-      <w:pPr>
-        <w:ind w:left="1080" w:hanging="360"/>
-      </w:pPr>
-      <w:rPr>
-        <w:rFonts w:hint="default"/>
-      </w:rPr>
-    </w:lvl>
-    <w:lvl w:ilvl="3">
-      <w:start w:val="1"/>
-      <w:numFmt w:val="upperRoman"/>
-      <w:pStyle w:val="ListNumber4"/>
-      <w:lvlText w:val="%4)"/>
-      <w:lvlJc w:val="left"/>
-      <w:pPr>
-        <w:ind w:left="1440" w:hanging="360"/>
-      </w:pPr>
-      <w:rPr>
-        <w:rFonts w:hint="default"/>
-      </w:rPr>
-    </w:lvl>
-    <w:lvl w:ilvl="4">
-      <w:start w:val="1"/>
-      <w:numFmt w:val="lowerLetter"/>
-      <w:lvlText w:val="(%5)"/>
-      <w:lvlJc w:val="left"/>
-      <w:pPr>
-        <w:ind w:left="1800" w:hanging="360"/>
-      </w:pPr>
-      <w:rPr>
-        <w:rFonts w:hint="default"/>
-      </w:rPr>
-    </w:lvl>
-    <w:lvl w:ilvl="5">
-      <w:start w:val="1"/>
-      <w:numFmt w:val="lowerRoman"/>
-      <w:lvlText w:val="(%6)"/>
-      <w:lvlJc w:val="left"/>
-      <w:pPr>
-        <w:ind w:left="2160" w:hanging="360"/>
-      </w:pPr>
-      <w:rPr>
-        <w:rFonts w:hint="default"/>
-      </w:rPr>
-    </w:lvl>
-    <w:lvl w:ilvl="6">
-      <w:start w:val="1"/>
-      <w:numFmt w:val="decimal"/>
-      <w:lvlText w:val="%7."/>
-      <w:lvlJc w:val="left"/>
-      <w:pPr>
-        <w:ind w:left="2520" w:hanging="360"/>
-      </w:pPr>
-      <w:rPr>
-        <w:rFonts w:hint="default"/>
-      </w:rPr>
-    </w:lvl>
-    <w:lvl w:ilvl="7">
-      <w:start w:val="1"/>
-      <w:numFmt w:val="lowerLetter"/>
-      <w:lvlText w:val="%8."/>
-      <w:lvlJc w:val="left"/>
-      <w:pPr>
-        <w:ind w:left="2880" w:hanging="360"/>
-      </w:pPr>
-      <w:rPr>
-        <w:rFonts w:hint="default"/>
-      </w:rPr>
-    </w:lvl>
-    <w:lvl w:ilvl="8">
-      <w:start w:val="1"/>
-      <w:numFmt w:val="lowerRoman"/>
-      <w:lvlText w:val="%9."/>
-      <w:lvlJc w:val="left"/>
-      <w:pPr>
-        <w:ind w:left="3240" w:hanging="360"/>
-      </w:pPr>
-      <w:rPr>
-        <w:rFonts w:hint="default"/>
-      </w:rPr>
-    </w:lvl>
-  </w:abstractNum>
   <w:num w:numId="1">
+    <w:abstractNumId w:val="2"/>
+  </w:num>
+  <w:num w:numId="2">
+    <w:abstractNumId w:val="4"/>
+  </w:num>
+  <w:num w:numId="3">
+    <w:abstractNumId w:val="5"/>
+  </w:num>
+  <w:num w:numId="4">
     <w:abstractNumId w:val="3"/>
   </w:num>
-  <w:num w:numId="2">
-    <w:abstractNumId w:val="2"/>
-  </w:num>
-  <w:num w:numId="3">
-    <w:abstractNumId w:val="4"/>
-  </w:num>
-  <w:num w:numId="4">
-    <w:abstractNumId w:val="6"/>
-  </w:num>
   <w:num w:numId="5">
-    <w:abstractNumId w:val="5"/>
+    <w:abstractNumId w:val="0"/>
   </w:num>
   <w:num w:numId="6">
-    <w:abstractNumId w:val="0"/>
+    <w:abstractNumId w:val="7"/>
   </w:num>
   <w:num w:numId="7">
-    <w:abstractNumId w:val="7"/>
+    <w:abstractNumId w:val="1"/>
     <w:lvlOverride w:ilvl="0">
       <w:startOverride w:val="1"/>
     </w:lvlOverride>
@@ -935,40 +935,10 @@
     </w:lvlOverride>
   </w:num>
   <w:num w:numId="8">
-    <w:abstractNumId w:val="2"/>
+    <w:abstractNumId w:val="4"/>
   </w:num>
   <w:num w:numId="9">
-    <w:abstractNumId w:val="1"/>
-  </w:num>
-  <w:num w:numId="10">
-    <w:abstractNumId w:val="1"/>
-    <w:lvlOverride w:ilvl="0">
-      <w:startOverride w:val="1"/>
-    </w:lvlOverride>
-    <w:lvlOverride w:ilvl="1">
-      <w:startOverride w:val="1"/>
-    </w:lvlOverride>
-    <w:lvlOverride w:ilvl="2">
-      <w:startOverride w:val="1"/>
-    </w:lvlOverride>
-    <w:lvlOverride w:ilvl="3">
-      <w:startOverride w:val="1"/>
-    </w:lvlOverride>
-    <w:lvlOverride w:ilvl="4">
-      <w:startOverride w:val="1"/>
-    </w:lvlOverride>
-    <w:lvlOverride w:ilvl="5">
-      <w:startOverride w:val="1"/>
-    </w:lvlOverride>
-    <w:lvlOverride w:ilvl="6">
-      <w:startOverride w:val="1"/>
-    </w:lvlOverride>
-    <w:lvlOverride w:ilvl="7">
-      <w:startOverride w:val="1"/>
-    </w:lvlOverride>
-    <w:lvlOverride w:ilvl="8">
-      <w:startOverride w:val="1"/>
-    </w:lvlOverride>
+    <w:abstractNumId w:val="6"/>
   </w:num>
 </w:numbering>
 </file>
@@ -1373,7 +1343,7 @@
       <w:keepLines/>
       <w:numPr>
         <w:ilvl w:val="7"/>
-        <w:numId w:val="8"/>
+        <w:numId w:val="7"/>
       </w:numPr>
       <w:outlineLvl w:val="7"/>
     </w:pPr>
@@ -1398,7 +1368,7 @@
       <w:keepLines/>
       <w:numPr>
         <w:ilvl w:val="8"/>
-        <w:numId w:val="8"/>
+        <w:numId w:val="7"/>
       </w:numPr>
       <w:outlineLvl w:val="8"/>
     </w:pPr>
@@ -1696,9 +1666,6 @@
     <w:semiHidden/>
     <w:rsid w:val="002D58E6"/>
     <w:pPr>
-      <w:numPr>
-        <w:numId w:val="9"/>
-      </w:numPr>
       <w:ind w:left="1800"/>
     </w:pPr>
   </w:style>
@@ -1744,7 +1711,7 @@
     <w:rsid w:val="002D58E6"/>
     <w:pPr>
       <w:numPr>
-        <w:numId w:val="10"/>
+        <w:numId w:val="9"/>
       </w:numPr>
       <w:contextualSpacing/>
     </w:pPr>
@@ -2596,19 +2563,27 @@
     <w:basedOn w:val="DefaultParagraphFont"/>
     <w:uiPriority w:val="1"/>
     <w:qFormat/>
-    <w:rsid w:val="00CE3D7E"/>
-    <w:rPr>
-      <w:color w:val="auto"/>
-      <w14:shadow w14:blurRad="50800" w14:dist="38100" w14:dir="2700000" w14:sx="100000" w14:sy="100000" w14:kx="0" w14:ky="0" w14:algn="tl">
-        <w14:srgbClr w14:val="000000">
-          <w14:alpha w14:val="60000"/>
-        </w14:srgbClr>
-      </w14:shadow>
-      <w14:textOutline w14:w="0" w14:cap="rnd" w14:cmpd="sng" w14:algn="ctr">
-        <w14:noFill/>
-        <w14:prstDash w14:val="solid"/>
-        <w14:bevel/>
-      </w14:textOutline>
+    <w:rsid w:val="00026732"/>
+  </w:style>
+  <w:style xmlns:mc="http://schemas.openxmlformats.org/markup-compatibility/2006" xmlns:w14="http://schemas.microsoft.com/office/word/2010/wordml" w:type="paragraph" w:customStyle="1" w:styleId="egXML0">
+    <w:name w:val="egXML"/>
+    <w:basedOn w:val="Normal"/>
+    <w:qFormat/>
+    <w:rPr>
+      <w:rFonts w:ascii="Courier" w:hAnsi="Courier"/>
+      <w:sz w:val="20"/>
+    </w:rPr>
+  </w:style>
+  <w:style xmlns:mc="http://schemas.openxmlformats.org/markup-compatibility/2006" xmlns:w14="http://schemas.microsoft.com/office/word/2010/wordml" w:type="paragraph" w:customStyle="1" w:styleId="egXMLTable0">
+    <w:name w:val="egXMLTable"/>
+    <w:basedOn w:val="Normal"/>
+    <w:qFormat/>
+    <w:pPr>
+      <w:spacing w:before="80" w:after="0"/>
+    </w:pPr>
+    <w:rPr>
+      <w:rFonts w:ascii="Courier" w:hAnsi="Courier"/>
+      <w:sz w:val="18"/>
     </w:rPr>
   </w:style>
   <w:style w:type="paragraph" w:customStyle="1" w:styleId="egXML">
@@ -3039,7 +3014,7 @@
       <w:keepLines/>
       <w:numPr>
         <w:ilvl w:val="7"/>
-        <w:numId w:val="8"/>
+        <w:numId w:val="7"/>
       </w:numPr>
       <w:outlineLvl w:val="7"/>
     </w:pPr>
@@ -3064,7 +3039,7 @@
       <w:keepLines/>
       <w:numPr>
         <w:ilvl w:val="8"/>
-        <w:numId w:val="8"/>
+        <w:numId w:val="7"/>
       </w:numPr>
       <w:outlineLvl w:val="8"/>
     </w:pPr>
@@ -3362,9 +3337,6 @@
     <w:semiHidden/>
     <w:rsid w:val="002D58E6"/>
     <w:pPr>
-      <w:numPr>
-        <w:numId w:val="9"/>
-      </w:numPr>
       <w:ind w:left="1800"/>
     </w:pPr>
   </w:style>
@@ -3410,7 +3382,7 @@
     <w:rsid w:val="002D58E6"/>
     <w:pPr>
       <w:numPr>
-        <w:numId w:val="10"/>
+        <w:numId w:val="9"/>
       </w:numPr>
       <w:contextualSpacing/>
     </w:pPr>
@@ -4262,19 +4234,27 @@
     <w:basedOn w:val="DefaultParagraphFont"/>
     <w:uiPriority w:val="1"/>
     <w:qFormat/>
-    <w:rsid w:val="00CE3D7E"/>
-    <w:rPr>
-      <w:color w:val="auto"/>
-      <w14:shadow w14:blurRad="50800" w14:dist="38100" w14:dir="2700000" w14:sx="100000" w14:sy="100000" w14:kx="0" w14:ky="0" w14:algn="tl">
-        <w14:srgbClr w14:val="000000">
-          <w14:alpha w14:val="60000"/>
-        </w14:srgbClr>
-      </w14:shadow>
-      <w14:textOutline w14:w="0" w14:cap="rnd" w14:cmpd="sng" w14:algn="ctr">
-        <w14:noFill/>
-        <w14:prstDash w14:val="solid"/>
-        <w14:bevel/>
-      </w14:textOutline>
+    <w:rsid w:val="00026732"/>
+  </w:style>
+  <w:style w:type="paragraph" w:customStyle="1" w:styleId="egXML0">
+    <w:name w:val="egXML"/>
+    <w:basedOn w:val="Normal"/>
+    <w:qFormat/>
+    <w:rPr>
+      <w:rFonts w:ascii="Courier" w:hAnsi="Courier"/>
+      <w:sz w:val="20"/>
+    </w:rPr>
+  </w:style>
+  <w:style w:type="paragraph" w:customStyle="1" w:styleId="egXMLTable0">
+    <w:name w:val="egXMLTable"/>
+    <w:basedOn w:val="Normal"/>
+    <w:qFormat/>
+    <w:pPr>
+      <w:spacing w:before="80" w:after="0"/>
+    </w:pPr>
+    <w:rPr>
+      <w:rFonts w:ascii="Courier" w:hAnsi="Courier"/>
+      <w:sz w:val="18"/>
     </w:rPr>
   </w:style>
 </w:styles>

</xml_diff>

<commit_message>
handling lg in tei to docx
git-svn-id: svn://svn.code.sf.net/p/tei/code/trunk/Stylesheets@8933 e5332ce4-a50f-0410-b94b-d658400b0204
</commit_message>
<xml_diff>
--- a/profiles/default/docx/template.docx
+++ b/profiles/default/docx/template.docx
@@ -26,340 +26,10 @@
 <file path=word/numbering.xml><?xml version="1.0" encoding="utf-8"?>
 <w:numbering xmlns:wpc="http://schemas.microsoft.com/office/word/2010/wordprocessingCanvas" xmlns:mo="http://schemas.microsoft.com/office/mac/office/2008/main" xmlns:mc="http://schemas.openxmlformats.org/markup-compatibility/2006" xmlns:mv="urn:schemas-microsoft-com:mac:vml" xmlns:o="urn:schemas-microsoft-com:office:office" xmlns:r="http://schemas.openxmlformats.org/officeDocument/2006/relationships" xmlns:m="http://schemas.openxmlformats.org/officeDocument/2006/math" xmlns:v="urn:schemas-microsoft-com:vml" xmlns:wp14="http://schemas.microsoft.com/office/word/2010/wordprocessingDrawing" xmlns:wp="http://schemas.openxmlformats.org/drawingml/2006/wordprocessingDrawing" xmlns:w10="urn:schemas-microsoft-com:office:word" xmlns:w="http://schemas.openxmlformats.org/wordprocessingml/2006/main" xmlns:w14="http://schemas.microsoft.com/office/word/2010/wordml" xmlns:wpg="http://schemas.microsoft.com/office/word/2010/wordprocessingGroup" xmlns:wpi="http://schemas.microsoft.com/office/word/2010/wordprocessingInk" xmlns:wne="http://schemas.microsoft.com/office/word/2006/wordml" xmlns:wps="http://schemas.microsoft.com/office/word/2010/wordprocessingShape" mc:Ignorable="w14 wp14">
   <w:abstractNum w:abstractNumId="0">
-    <w:nsid w:val="16E80012"/>
+    <w:nsid w:val="031F7C33"/>
     <w:multiLevelType w:val="hybridMultilevel"/>
-    <w:tmpl w:val="9E1C12FA"/>
-    <w:lvl w:ilvl="0" w:tplc="62943036">
-      <w:start w:val="1"/>
-      <w:numFmt w:val="decimal"/>
-      <w:pStyle w:val="Bibliography"/>
-      <w:lvlText w:val="[%1]"/>
-      <w:lvlJc w:val="left"/>
-      <w:pPr>
-        <w:ind w:left="1080" w:hanging="1080"/>
-      </w:pPr>
-      <w:rPr>
-        <w:rFonts w:hint="default"/>
-      </w:rPr>
-    </w:lvl>
-    <w:lvl w:ilvl="1" w:tplc="D9FC1E4A">
-      <w:start w:val="1"/>
-      <w:numFmt w:val="lowerLetter"/>
-      <w:lvlText w:val="%2."/>
-      <w:lvlJc w:val="left"/>
-      <w:pPr>
-        <w:ind w:left="1440" w:hanging="360"/>
-      </w:pPr>
-    </w:lvl>
-    <w:lvl w:ilvl="2" w:tplc="6666C96A">
-      <w:start w:val="1"/>
-      <w:numFmt w:val="lowerRoman"/>
-      <w:lvlText w:val="%3."/>
-      <w:lvlJc w:val="right"/>
-      <w:pPr>
-        <w:ind w:left="2160" w:hanging="180"/>
-      </w:pPr>
-    </w:lvl>
-    <w:lvl w:ilvl="3" w:tplc="8F4E2C28">
-      <w:start w:val="1"/>
-      <w:numFmt w:val="decimal"/>
-      <w:lvlText w:val="%4."/>
-      <w:lvlJc w:val="left"/>
-      <w:pPr>
-        <w:ind w:left="2880" w:hanging="360"/>
-      </w:pPr>
-    </w:lvl>
-    <w:lvl w:ilvl="4" w:tplc="846A6DA0">
-      <w:start w:val="1"/>
-      <w:numFmt w:val="lowerLetter"/>
-      <w:lvlText w:val="%5."/>
-      <w:lvlJc w:val="left"/>
-      <w:pPr>
-        <w:ind w:left="3600" w:hanging="360"/>
-      </w:pPr>
-    </w:lvl>
-    <w:lvl w:ilvl="5" w:tplc="314CB26A">
-      <w:start w:val="1"/>
-      <w:numFmt w:val="lowerRoman"/>
-      <w:lvlText w:val="%6."/>
-      <w:lvlJc w:val="right"/>
-      <w:pPr>
-        <w:ind w:left="4320" w:hanging="180"/>
-      </w:pPr>
-    </w:lvl>
-    <w:lvl w:ilvl="6" w:tplc="1CD8EBC8">
-      <w:start w:val="1"/>
-      <w:numFmt w:val="decimal"/>
-      <w:lvlText w:val="%7."/>
-      <w:lvlJc w:val="left"/>
-      <w:pPr>
-        <w:ind w:left="5040" w:hanging="360"/>
-      </w:pPr>
-    </w:lvl>
-    <w:lvl w:ilvl="7" w:tplc="F8C2C832">
-      <w:start w:val="1"/>
-      <w:numFmt w:val="lowerLetter"/>
-      <w:lvlText w:val="%8."/>
-      <w:lvlJc w:val="left"/>
-      <w:pPr>
-        <w:ind w:left="5760" w:hanging="360"/>
-      </w:pPr>
-    </w:lvl>
-    <w:lvl w:ilvl="8" w:tplc="99AA735A">
-      <w:start w:val="1"/>
-      <w:numFmt w:val="lowerRoman"/>
-      <w:lvlText w:val="%9."/>
-      <w:lvlJc w:val="right"/>
-      <w:pPr>
-        <w:ind w:left="6480" w:hanging="180"/>
-      </w:pPr>
-    </w:lvl>
-  </w:abstractNum>
-  <w:abstractNum w:abstractNumId="1">
-    <w:nsid w:val="18F21F32"/>
-    <w:multiLevelType w:val="multilevel"/>
-    <w:tmpl w:val="F4BC5990"/>
-    <w:lvl w:ilvl="0">
-      <w:start w:val="1"/>
-      <w:numFmt w:val="decimal"/>
-      <w:pStyle w:val="ListNumber"/>
-      <w:lvlText w:val="%1."/>
-      <w:lvlJc w:val="left"/>
-      <w:pPr>
-        <w:ind w:left="360" w:hanging="360"/>
-      </w:pPr>
-      <w:rPr>
-        <w:rFonts w:hint="default"/>
-      </w:rPr>
-    </w:lvl>
-    <w:lvl w:ilvl="1">
-      <w:start w:val="1"/>
-      <w:numFmt w:val="lowerLetter"/>
-      <w:pStyle w:val="ListNumber2"/>
-      <w:lvlText w:val="%2)"/>
-      <w:lvlJc w:val="left"/>
-      <w:pPr>
-        <w:ind w:left="720" w:hanging="360"/>
-      </w:pPr>
-      <w:rPr>
-        <w:rFonts w:hint="default"/>
-      </w:rPr>
-    </w:lvl>
-    <w:lvl w:ilvl="2">
-      <w:start w:val="1"/>
-      <w:numFmt w:val="lowerRoman"/>
-      <w:pStyle w:val="ListNumber3"/>
-      <w:lvlText w:val="%3)"/>
-      <w:lvlJc w:val="left"/>
-      <w:pPr>
-        <w:ind w:left="1080" w:hanging="360"/>
-      </w:pPr>
-      <w:rPr>
-        <w:rFonts w:hint="default"/>
-      </w:rPr>
-    </w:lvl>
-    <w:lvl w:ilvl="3">
-      <w:start w:val="1"/>
-      <w:numFmt w:val="upperRoman"/>
-      <w:pStyle w:val="ListNumber4"/>
-      <w:lvlText w:val="%4)"/>
-      <w:lvlJc w:val="left"/>
-      <w:pPr>
-        <w:ind w:left="1440" w:hanging="360"/>
-      </w:pPr>
-      <w:rPr>
-        <w:rFonts w:hint="default"/>
-      </w:rPr>
-    </w:lvl>
-    <w:lvl w:ilvl="4">
-      <w:start w:val="1"/>
-      <w:numFmt w:val="lowerLetter"/>
-      <w:lvlText w:val="(%5)"/>
-      <w:lvlJc w:val="left"/>
-      <w:pPr>
-        <w:ind w:left="1800" w:hanging="360"/>
-      </w:pPr>
-      <w:rPr>
-        <w:rFonts w:hint="default"/>
-      </w:rPr>
-    </w:lvl>
-    <w:lvl w:ilvl="5">
-      <w:start w:val="1"/>
-      <w:numFmt w:val="lowerRoman"/>
-      <w:lvlText w:val="(%6)"/>
-      <w:lvlJc w:val="left"/>
-      <w:pPr>
-        <w:ind w:left="2160" w:hanging="360"/>
-      </w:pPr>
-      <w:rPr>
-        <w:rFonts w:hint="default"/>
-      </w:rPr>
-    </w:lvl>
-    <w:lvl w:ilvl="6">
-      <w:start w:val="1"/>
-      <w:numFmt w:val="decimal"/>
-      <w:lvlText w:val="%7."/>
-      <w:lvlJc w:val="left"/>
-      <w:pPr>
-        <w:ind w:left="2520" w:hanging="360"/>
-      </w:pPr>
-      <w:rPr>
-        <w:rFonts w:hint="default"/>
-      </w:rPr>
-    </w:lvl>
-    <w:lvl w:ilvl="7">
-      <w:start w:val="1"/>
-      <w:numFmt w:val="lowerLetter"/>
-      <w:lvlText w:val="%8."/>
-      <w:lvlJc w:val="left"/>
-      <w:pPr>
-        <w:ind w:left="2880" w:hanging="360"/>
-      </w:pPr>
-      <w:rPr>
-        <w:rFonts w:hint="default"/>
-      </w:rPr>
-    </w:lvl>
-    <w:lvl w:ilvl="8">
-      <w:start w:val="1"/>
-      <w:numFmt w:val="lowerRoman"/>
-      <w:lvlText w:val="%9."/>
-      <w:lvlJc w:val="left"/>
-      <w:pPr>
-        <w:ind w:left="3240" w:hanging="360"/>
-      </w:pPr>
-      <w:rPr>
-        <w:rFonts w:hint="default"/>
-      </w:rPr>
-    </w:lvl>
-  </w:abstractNum>
-  <w:abstractNum w:abstractNumId="2">
-    <w:nsid w:val="21CF2E25"/>
-    <w:multiLevelType w:val="multilevel"/>
-    <w:tmpl w:val="88908256"/>
-    <w:name w:val="heading"/>
-    <w:lvl w:ilvl="0">
-      <w:start w:val="1"/>
-      <w:numFmt w:val="decimal"/>
-      <w:pStyle w:val="Heading1"/>
-      <w:lvlText w:val="%1"/>
-      <w:lvlJc w:val="left"/>
-      <w:pPr>
-        <w:ind w:left="432" w:hanging="432"/>
-      </w:pPr>
-      <w:rPr>
-        <w:rFonts w:hint="default"/>
-      </w:rPr>
-    </w:lvl>
-    <w:lvl w:ilvl="1">
-      <w:start w:val="1"/>
-      <w:numFmt w:val="decimal"/>
-      <w:pStyle w:val="Heading2"/>
-      <w:lvlText w:val="%1.%2"/>
-      <w:lvlJc w:val="left"/>
-      <w:pPr>
-        <w:ind w:left="648" w:hanging="648"/>
-      </w:pPr>
-      <w:rPr>
-        <w:rFonts w:hint="default"/>
-      </w:rPr>
-    </w:lvl>
-    <w:lvl w:ilvl="2">
-      <w:start w:val="1"/>
-      <w:numFmt w:val="decimal"/>
-      <w:pStyle w:val="Heading3"/>
-      <w:lvlText w:val="%1.%2.%3"/>
-      <w:lvlJc w:val="left"/>
-      <w:pPr>
-        <w:ind w:left="864" w:hanging="864"/>
-      </w:pPr>
-      <w:rPr>
-        <w:rFonts w:hint="default"/>
-      </w:rPr>
-    </w:lvl>
-    <w:lvl w:ilvl="3">
-      <w:start w:val="1"/>
-      <w:numFmt w:val="decimal"/>
-      <w:pStyle w:val="Heading4"/>
-      <w:lvlText w:val="%1.%2.%3.%4"/>
-      <w:lvlJc w:val="left"/>
-      <w:pPr>
-        <w:ind w:left="1080" w:hanging="1080"/>
-      </w:pPr>
-      <w:rPr>
-        <w:rFonts w:hint="default"/>
-      </w:rPr>
-    </w:lvl>
-    <w:lvl w:ilvl="4">
-      <w:start w:val="1"/>
-      <w:numFmt w:val="decimal"/>
-      <w:pStyle w:val="Heading5"/>
-      <w:lvlText w:val="%1.%2.%3.%4.%5"/>
-      <w:lvlJc w:val="left"/>
-      <w:pPr>
-        <w:ind w:left="1296" w:hanging="1296"/>
-      </w:pPr>
-      <w:rPr>
-        <w:rFonts w:hint="default"/>
-      </w:rPr>
-    </w:lvl>
-    <w:lvl w:ilvl="5">
-      <w:start w:val="1"/>
-      <w:numFmt w:val="decimal"/>
-      <w:pStyle w:val="Heading6"/>
-      <w:lvlText w:val="%1.%2.%3.%4.%5.%6"/>
-      <w:lvlJc w:val="left"/>
-      <w:pPr>
-        <w:ind w:left="1512" w:hanging="1512"/>
-      </w:pPr>
-      <w:rPr>
-        <w:rFonts w:hint="default"/>
-      </w:rPr>
-    </w:lvl>
-    <w:lvl w:ilvl="6">
-      <w:start w:val="1"/>
-      <w:numFmt w:val="decimal"/>
-      <w:pStyle w:val="Heading7"/>
-      <w:lvlText w:val="%1.%2.%3.%4.%5.%6.%7"/>
-      <w:lvlJc w:val="left"/>
-      <w:pPr>
-        <w:ind w:left="1728" w:hanging="1728"/>
-      </w:pPr>
-      <w:rPr>
-        <w:rFonts w:hint="default"/>
-      </w:rPr>
-    </w:lvl>
-    <w:lvl w:ilvl="7">
-      <w:start w:val="1"/>
-      <w:numFmt w:val="decimal"/>
-      <w:pStyle w:val="Heading8"/>
-      <w:lvlText w:val="%1.%2.%3.%4.%5.%6.%7.%8"/>
-      <w:lvlJc w:val="left"/>
-      <w:pPr>
-        <w:ind w:left="1944" w:hanging="1944"/>
-      </w:pPr>
-      <w:rPr>
-        <w:rFonts w:hint="default"/>
-      </w:rPr>
-    </w:lvl>
-    <w:lvl w:ilvl="8">
-      <w:start w:val="1"/>
-      <w:numFmt w:val="decimal"/>
-      <w:pStyle w:val="Heading9"/>
-      <w:lvlText w:val="%1.%2.%3.%4.%5.%6.%7.%8.%9"/>
-      <w:lvlJc w:val="left"/>
-      <w:pPr>
-        <w:ind w:left="2160" w:hanging="2160"/>
-      </w:pPr>
-      <w:rPr>
-        <w:rFonts w:hint="default"/>
-      </w:rPr>
-    </w:lvl>
-  </w:abstractNum>
-  <w:abstractNum w:abstractNumId="3">
-    <w:nsid w:val="28306A33"/>
-    <w:multiLevelType w:val="hybridMultilevel"/>
-    <w:tmpl w:val="E52C480A"/>
-    <w:lvl w:ilvl="0" w:tplc="FB38615C">
+    <w:tmpl w:val="271810EC"/>
+    <w:lvl w:ilvl="0" w:tplc="8F9CB890">
       <w:start w:val="1"/>
       <w:numFmt w:val="decimal"/>
       <w:pStyle w:val="Tabletitle"/>
@@ -373,7 +43,7 @@
         <w:rFonts w:hint="default"/>
       </w:rPr>
     </w:lvl>
-    <w:lvl w:ilvl="1" w:tplc="790EAF6A">
+    <w:lvl w:ilvl="1" w:tplc="FD343D30">
       <w:start w:val="1"/>
       <w:numFmt w:val="lowerLetter"/>
       <w:lvlText w:val="%2."/>
@@ -382,7 +52,7 @@
         <w:ind w:left="1440" w:hanging="360"/>
       </w:pPr>
     </w:lvl>
-    <w:lvl w:ilvl="2" w:tplc="06D22174">
+    <w:lvl w:ilvl="2" w:tplc="E2FA577E">
       <w:start w:val="1"/>
       <w:numFmt w:val="lowerRoman"/>
       <w:lvlText w:val="%3."/>
@@ -391,7 +61,7 @@
         <w:ind w:left="2160" w:hanging="180"/>
       </w:pPr>
     </w:lvl>
-    <w:lvl w:ilvl="3" w:tplc="D3AC2C82">
+    <w:lvl w:ilvl="3" w:tplc="D22C9D9A">
       <w:start w:val="1"/>
       <w:numFmt w:val="decimal"/>
       <w:lvlText w:val="%4."/>
@@ -400,7 +70,7 @@
         <w:ind w:left="2880" w:hanging="360"/>
       </w:pPr>
     </w:lvl>
-    <w:lvl w:ilvl="4" w:tplc="DBACD0BA">
+    <w:lvl w:ilvl="4" w:tplc="8E46A168">
       <w:start w:val="1"/>
       <w:numFmt w:val="lowerLetter"/>
       <w:lvlText w:val="%5."/>
@@ -409,7 +79,7 @@
         <w:ind w:left="3600" w:hanging="360"/>
       </w:pPr>
     </w:lvl>
-    <w:lvl w:ilvl="5" w:tplc="2856C6EC">
+    <w:lvl w:ilvl="5" w:tplc="9E74767E">
       <w:start w:val="1"/>
       <w:numFmt w:val="lowerRoman"/>
       <w:lvlText w:val="%6."/>
@@ -418,7 +88,7 @@
         <w:ind w:left="4320" w:hanging="180"/>
       </w:pPr>
     </w:lvl>
-    <w:lvl w:ilvl="6" w:tplc="F4948414">
+    <w:lvl w:ilvl="6" w:tplc="48CE7E52">
       <w:start w:val="1"/>
       <w:numFmt w:val="decimal"/>
       <w:lvlText w:val="%7."/>
@@ -427,7 +97,7 @@
         <w:ind w:left="5040" w:hanging="360"/>
       </w:pPr>
     </w:lvl>
-    <w:lvl w:ilvl="7" w:tplc="6C86CA1A">
+    <w:lvl w:ilvl="7" w:tplc="B5400B3C">
       <w:start w:val="1"/>
       <w:numFmt w:val="lowerLetter"/>
       <w:lvlText w:val="%8."/>
@@ -436,7 +106,7 @@
         <w:ind w:left="5760" w:hanging="360"/>
       </w:pPr>
     </w:lvl>
-    <w:lvl w:ilvl="8" w:tplc="C5DC1BCE">
+    <w:lvl w:ilvl="8" w:tplc="7D06D4B2">
       <w:start w:val="1"/>
       <w:numFmt w:val="lowerRoman"/>
       <w:lvlText w:val="%9."/>
@@ -446,10 +116,223 @@
       </w:pPr>
     </w:lvl>
   </w:abstractNum>
-  <w:abstractNum w:abstractNumId="4">
-    <w:nsid w:val="2DE27DA2"/>
+  <w:abstractNum w:abstractNumId="1">
+    <w:nsid w:val="05BB762D"/>
     <w:multiLevelType w:val="multilevel"/>
-    <w:tmpl w:val="1E40FF42"/>
+    <w:tmpl w:val="D7A69BBE"/>
+    <w:name w:val="heading"/>
+    <w:lvl w:ilvl="0">
+      <w:start w:val="1"/>
+      <w:numFmt w:val="decimal"/>
+      <w:pStyle w:val="Heading1"/>
+      <w:lvlText w:val="%1"/>
+      <w:lvlJc w:val="left"/>
+      <w:pPr>
+        <w:ind w:left="432" w:hanging="432"/>
+      </w:pPr>
+      <w:rPr>
+        <w:rFonts w:hint="default"/>
+      </w:rPr>
+    </w:lvl>
+    <w:lvl w:ilvl="1">
+      <w:start w:val="1"/>
+      <w:numFmt w:val="decimal"/>
+      <w:pStyle w:val="Heading2"/>
+      <w:lvlText w:val="%1.%2"/>
+      <w:lvlJc w:val="left"/>
+      <w:pPr>
+        <w:ind w:left="648" w:hanging="648"/>
+      </w:pPr>
+      <w:rPr>
+        <w:rFonts w:hint="default"/>
+      </w:rPr>
+    </w:lvl>
+    <w:lvl w:ilvl="2">
+      <w:start w:val="1"/>
+      <w:numFmt w:val="decimal"/>
+      <w:pStyle w:val="Heading3"/>
+      <w:lvlText w:val="%1.%2.%3"/>
+      <w:lvlJc w:val="left"/>
+      <w:pPr>
+        <w:ind w:left="864" w:hanging="864"/>
+      </w:pPr>
+      <w:rPr>
+        <w:rFonts w:hint="default"/>
+      </w:rPr>
+    </w:lvl>
+    <w:lvl w:ilvl="3">
+      <w:start w:val="1"/>
+      <w:numFmt w:val="decimal"/>
+      <w:pStyle w:val="Heading4"/>
+      <w:lvlText w:val="%1.%2.%3.%4"/>
+      <w:lvlJc w:val="left"/>
+      <w:pPr>
+        <w:ind w:left="1080" w:hanging="1080"/>
+      </w:pPr>
+      <w:rPr>
+        <w:rFonts w:hint="default"/>
+      </w:rPr>
+    </w:lvl>
+    <w:lvl w:ilvl="4">
+      <w:start w:val="1"/>
+      <w:numFmt w:val="decimal"/>
+      <w:pStyle w:val="Heading5"/>
+      <w:lvlText w:val="%1.%2.%3.%4.%5"/>
+      <w:lvlJc w:val="left"/>
+      <w:pPr>
+        <w:ind w:left="1296" w:hanging="1296"/>
+      </w:pPr>
+      <w:rPr>
+        <w:rFonts w:hint="default"/>
+      </w:rPr>
+    </w:lvl>
+    <w:lvl w:ilvl="5">
+      <w:start w:val="1"/>
+      <w:numFmt w:val="decimal"/>
+      <w:pStyle w:val="Heading6"/>
+      <w:lvlText w:val="%1.%2.%3.%4.%5.%6"/>
+      <w:lvlJc w:val="left"/>
+      <w:pPr>
+        <w:ind w:left="1512" w:hanging="1512"/>
+      </w:pPr>
+      <w:rPr>
+        <w:rFonts w:hint="default"/>
+      </w:rPr>
+    </w:lvl>
+    <w:lvl w:ilvl="6">
+      <w:start w:val="1"/>
+      <w:numFmt w:val="decimal"/>
+      <w:pStyle w:val="Heading7"/>
+      <w:lvlText w:val="%1.%2.%3.%4.%5.%6.%7"/>
+      <w:lvlJc w:val="left"/>
+      <w:pPr>
+        <w:ind w:left="1728" w:hanging="1728"/>
+      </w:pPr>
+      <w:rPr>
+        <w:rFonts w:hint="default"/>
+      </w:rPr>
+    </w:lvl>
+    <w:lvl w:ilvl="7">
+      <w:start w:val="1"/>
+      <w:numFmt w:val="decimal"/>
+      <w:pStyle w:val="Heading8"/>
+      <w:lvlText w:val="%1.%2.%3.%4.%5.%6.%7.%8"/>
+      <w:lvlJc w:val="left"/>
+      <w:pPr>
+        <w:ind w:left="1944" w:hanging="1944"/>
+      </w:pPr>
+      <w:rPr>
+        <w:rFonts w:hint="default"/>
+      </w:rPr>
+    </w:lvl>
+    <w:lvl w:ilvl="8">
+      <w:start w:val="1"/>
+      <w:numFmt w:val="decimal"/>
+      <w:pStyle w:val="Heading9"/>
+      <w:lvlText w:val="%1.%2.%3.%4.%5.%6.%7.%8.%9"/>
+      <w:lvlJc w:val="left"/>
+      <w:pPr>
+        <w:ind w:left="2160" w:hanging="2160"/>
+      </w:pPr>
+      <w:rPr>
+        <w:rFonts w:hint="default"/>
+      </w:rPr>
+    </w:lvl>
+  </w:abstractNum>
+  <w:abstractNum w:abstractNumId="2">
+    <w:nsid w:val="13542463"/>
+    <w:multiLevelType w:val="hybridMultilevel"/>
+    <w:tmpl w:val="4E686228"/>
+    <w:lvl w:ilvl="0" w:tplc="1BCE0966">
+      <w:start w:val="1"/>
+      <w:numFmt w:val="decimal"/>
+      <w:pStyle w:val="Bibliography"/>
+      <w:lvlText w:val="[%1]"/>
+      <w:lvlJc w:val="left"/>
+      <w:pPr>
+        <w:ind w:left="1080" w:hanging="1080"/>
+      </w:pPr>
+      <w:rPr>
+        <w:rFonts w:hint="default"/>
+      </w:rPr>
+    </w:lvl>
+    <w:lvl w:ilvl="1" w:tplc="08501F8C">
+      <w:start w:val="1"/>
+      <w:numFmt w:val="lowerLetter"/>
+      <w:lvlText w:val="%2."/>
+      <w:lvlJc w:val="left"/>
+      <w:pPr>
+        <w:ind w:left="1440" w:hanging="360"/>
+      </w:pPr>
+    </w:lvl>
+    <w:lvl w:ilvl="2" w:tplc="81DA02BA">
+      <w:start w:val="1"/>
+      <w:numFmt w:val="lowerRoman"/>
+      <w:lvlText w:val="%3."/>
+      <w:lvlJc w:val="right"/>
+      <w:pPr>
+        <w:ind w:left="2160" w:hanging="180"/>
+      </w:pPr>
+    </w:lvl>
+    <w:lvl w:ilvl="3" w:tplc="E3225014">
+      <w:start w:val="1"/>
+      <w:numFmt w:val="decimal"/>
+      <w:lvlText w:val="%4."/>
+      <w:lvlJc w:val="left"/>
+      <w:pPr>
+        <w:ind w:left="2880" w:hanging="360"/>
+      </w:pPr>
+    </w:lvl>
+    <w:lvl w:ilvl="4" w:tplc="81FAB89A">
+      <w:start w:val="1"/>
+      <w:numFmt w:val="lowerLetter"/>
+      <w:lvlText w:val="%5."/>
+      <w:lvlJc w:val="left"/>
+      <w:pPr>
+        <w:ind w:left="3600" w:hanging="360"/>
+      </w:pPr>
+    </w:lvl>
+    <w:lvl w:ilvl="5" w:tplc="9844EC02">
+      <w:start w:val="1"/>
+      <w:numFmt w:val="lowerRoman"/>
+      <w:lvlText w:val="%6."/>
+      <w:lvlJc w:val="right"/>
+      <w:pPr>
+        <w:ind w:left="4320" w:hanging="180"/>
+      </w:pPr>
+    </w:lvl>
+    <w:lvl w:ilvl="6" w:tplc="945C1264">
+      <w:start w:val="1"/>
+      <w:numFmt w:val="decimal"/>
+      <w:lvlText w:val="%7."/>
+      <w:lvlJc w:val="left"/>
+      <w:pPr>
+        <w:ind w:left="5040" w:hanging="360"/>
+      </w:pPr>
+    </w:lvl>
+    <w:lvl w:ilvl="7" w:tplc="DA8490F6">
+      <w:start w:val="1"/>
+      <w:numFmt w:val="lowerLetter"/>
+      <w:lvlText w:val="%8."/>
+      <w:lvlJc w:val="left"/>
+      <w:pPr>
+        <w:ind w:left="5760" w:hanging="360"/>
+      </w:pPr>
+    </w:lvl>
+    <w:lvl w:ilvl="8" w:tplc="D6869140">
+      <w:start w:val="1"/>
+      <w:numFmt w:val="lowerRoman"/>
+      <w:lvlText w:val="%9."/>
+      <w:lvlJc w:val="right"/>
+      <w:pPr>
+        <w:ind w:left="6480" w:hanging="180"/>
+      </w:pPr>
+    </w:lvl>
+  </w:abstractNum>
+  <w:abstractNum w:abstractNumId="3">
+    <w:nsid w:val="211F4925"/>
+    <w:multiLevelType w:val="multilevel"/>
+    <w:tmpl w:val="C0A4DBDA"/>
     <w:lvl w:ilvl="0">
       <w:start w:val="1"/>
       <w:numFmt w:val="bullet"/>
@@ -568,10 +451,10 @@
       <w:lvlJc w:val="left"/>
     </w:lvl>
   </w:abstractNum>
-  <w:abstractNum w:abstractNumId="5">
-    <w:nsid w:val="32941C04"/>
+  <w:abstractNum w:abstractNumId="4">
+    <w:nsid w:val="42724153"/>
     <w:multiLevelType w:val="multilevel"/>
-    <w:tmpl w:val="EB20AAF6"/>
+    <w:tmpl w:val="BB52F002"/>
     <w:lvl w:ilvl="0">
       <w:start w:val="1"/>
       <w:numFmt w:val="upperLetter"/>
@@ -682,81 +565,85 @@
       </w:rPr>
     </w:lvl>
   </w:abstractNum>
-  <w:abstractNum w:abstractNumId="6">
-    <w:nsid w:val="39F53E13"/>
+  <w:abstractNum w:abstractNumId="5">
+    <w:nsid w:val="6DFC3C86"/>
     <w:multiLevelType w:val="multilevel"/>
-    <w:tmpl w:val="1D3266B0"/>
+    <w:tmpl w:val="2514D832"/>
     <w:lvl w:ilvl="0">
       <w:start w:val="1"/>
       <w:numFmt w:val="decimal"/>
+      <w:pStyle w:val="ListNumber"/>
       <w:lvlText w:val="%1."/>
       <w:lvlJc w:val="left"/>
       <w:pPr>
-        <w:tabs>
-          <w:tab w:val="num" w:pos="720"/>
-        </w:tabs>
-        <w:ind w:left="720" w:hanging="720"/>
-      </w:pPr>
+        <w:ind w:left="360" w:hanging="360"/>
+      </w:pPr>
+      <w:rPr>
+        <w:rFonts w:hint="default"/>
+      </w:rPr>
     </w:lvl>
     <w:lvl w:ilvl="1">
       <w:start w:val="1"/>
-      <w:numFmt w:val="decimal"/>
-      <w:lvlText w:val="%2."/>
-      <w:lvlJc w:val="left"/>
-      <w:pPr>
-        <w:tabs>
-          <w:tab w:val="num" w:pos="1440"/>
-        </w:tabs>
-        <w:ind w:left="1440" w:hanging="720"/>
-      </w:pPr>
+      <w:numFmt w:val="lowerLetter"/>
+      <w:pStyle w:val="ListNumber2"/>
+      <w:lvlText w:val="%2)"/>
+      <w:lvlJc w:val="left"/>
+      <w:pPr>
+        <w:ind w:left="720" w:hanging="360"/>
+      </w:pPr>
+      <w:rPr>
+        <w:rFonts w:hint="default"/>
+      </w:rPr>
     </w:lvl>
     <w:lvl w:ilvl="2">
       <w:start w:val="1"/>
-      <w:numFmt w:val="decimal"/>
-      <w:lvlText w:val="%3."/>
-      <w:lvlJc w:val="left"/>
-      <w:pPr>
-        <w:tabs>
-          <w:tab w:val="num" w:pos="2160"/>
-        </w:tabs>
-        <w:ind w:left="2160" w:hanging="720"/>
-      </w:pPr>
+      <w:numFmt w:val="lowerRoman"/>
+      <w:pStyle w:val="ListNumber3"/>
+      <w:lvlText w:val="%3)"/>
+      <w:lvlJc w:val="left"/>
+      <w:pPr>
+        <w:ind w:left="1080" w:hanging="360"/>
+      </w:pPr>
+      <w:rPr>
+        <w:rFonts w:hint="default"/>
+      </w:rPr>
     </w:lvl>
     <w:lvl w:ilvl="3">
       <w:start w:val="1"/>
-      <w:numFmt w:val="decimal"/>
-      <w:lvlText w:val="%4."/>
-      <w:lvlJc w:val="left"/>
-      <w:pPr>
-        <w:tabs>
-          <w:tab w:val="num" w:pos="2880"/>
-        </w:tabs>
-        <w:ind w:left="2880" w:hanging="720"/>
-      </w:pPr>
+      <w:numFmt w:val="upperRoman"/>
+      <w:pStyle w:val="ListNumber4"/>
+      <w:lvlText w:val="%4)"/>
+      <w:lvlJc w:val="left"/>
+      <w:pPr>
+        <w:ind w:left="1440" w:hanging="360"/>
+      </w:pPr>
+      <w:rPr>
+        <w:rFonts w:hint="default"/>
+      </w:rPr>
     </w:lvl>
     <w:lvl w:ilvl="4">
       <w:start w:val="1"/>
-      <w:numFmt w:val="decimal"/>
-      <w:lvlText w:val="%5."/>
-      <w:lvlJc w:val="left"/>
-      <w:pPr>
-        <w:tabs>
-          <w:tab w:val="num" w:pos="3600"/>
-        </w:tabs>
-        <w:ind w:left="3600" w:hanging="720"/>
-      </w:pPr>
+      <w:numFmt w:val="lowerLetter"/>
+      <w:lvlText w:val="(%5)"/>
+      <w:lvlJc w:val="left"/>
+      <w:pPr>
+        <w:ind w:left="1800" w:hanging="360"/>
+      </w:pPr>
+      <w:rPr>
+        <w:rFonts w:hint="default"/>
+      </w:rPr>
     </w:lvl>
     <w:lvl w:ilvl="5">
       <w:start w:val="1"/>
-      <w:numFmt w:val="decimal"/>
-      <w:lvlText w:val="%6."/>
-      <w:lvlJc w:val="left"/>
-      <w:pPr>
-        <w:tabs>
-          <w:tab w:val="num" w:pos="4320"/>
-        </w:tabs>
-        <w:ind w:left="4320" w:hanging="720"/>
-      </w:pPr>
+      <w:numFmt w:val="lowerRoman"/>
+      <w:lvlText w:val="(%6)"/>
+      <w:lvlJc w:val="left"/>
+      <w:pPr>
+        <w:ind w:left="2160" w:hanging="360"/>
+      </w:pPr>
+      <w:rPr>
+        <w:rFonts w:hint="default"/>
+      </w:rPr>
     </w:lvl>
     <w:lvl w:ilvl="6">
       <w:start w:val="1"/>
@@ -764,42 +651,42 @@
       <w:lvlText w:val="%7."/>
       <w:lvlJc w:val="left"/>
       <w:pPr>
-        <w:tabs>
-          <w:tab w:val="num" w:pos="5040"/>
-        </w:tabs>
-        <w:ind w:left="5040" w:hanging="720"/>
-      </w:pPr>
+        <w:ind w:left="2520" w:hanging="360"/>
+      </w:pPr>
+      <w:rPr>
+        <w:rFonts w:hint="default"/>
+      </w:rPr>
     </w:lvl>
     <w:lvl w:ilvl="7">
       <w:start w:val="1"/>
-      <w:numFmt w:val="decimal"/>
+      <w:numFmt w:val="lowerLetter"/>
       <w:lvlText w:val="%8."/>
       <w:lvlJc w:val="left"/>
       <w:pPr>
-        <w:tabs>
-          <w:tab w:val="num" w:pos="5760"/>
-        </w:tabs>
-        <w:ind w:left="5760" w:hanging="720"/>
-      </w:pPr>
+        <w:ind w:left="2880" w:hanging="360"/>
+      </w:pPr>
+      <w:rPr>
+        <w:rFonts w:hint="default"/>
+      </w:rPr>
     </w:lvl>
     <w:lvl w:ilvl="8">
       <w:start w:val="1"/>
-      <w:numFmt w:val="decimal"/>
+      <w:numFmt w:val="lowerRoman"/>
       <w:lvlText w:val="%9."/>
       <w:lvlJc w:val="left"/>
       <w:pPr>
-        <w:tabs>
-          <w:tab w:val="num" w:pos="6480"/>
-        </w:tabs>
-        <w:ind w:left="6480" w:hanging="720"/>
-      </w:pPr>
+        <w:ind w:left="3240" w:hanging="360"/>
+      </w:pPr>
+      <w:rPr>
+        <w:rFonts w:hint="default"/>
+      </w:rPr>
     </w:lvl>
   </w:abstractNum>
-  <w:abstractNum w:abstractNumId="7">
-    <w:nsid w:val="58811B9B"/>
+  <w:abstractNum w:abstractNumId="6">
+    <w:nsid w:val="6F6A154B"/>
     <w:multiLevelType w:val="hybridMultilevel"/>
-    <w:tmpl w:val="A31ACDF2"/>
-    <w:lvl w:ilvl="0" w:tplc="4358E9EE">
+    <w:tmpl w:val="188AD764"/>
+    <w:lvl w:ilvl="0" w:tplc="C9EACE98">
       <w:start w:val="1"/>
       <w:numFmt w:val="decimal"/>
       <w:pStyle w:val="Figuretitle"/>
@@ -813,7 +700,7 @@
         <w:rFonts w:hint="default"/>
       </w:rPr>
     </w:lvl>
-    <w:lvl w:ilvl="1" w:tplc="CC206952">
+    <w:lvl w:ilvl="1" w:tplc="19C85368">
       <w:start w:val="1"/>
       <w:numFmt w:val="lowerLetter"/>
       <w:lvlText w:val="%2."/>
@@ -822,7 +709,7 @@
         <w:ind w:left="1440" w:hanging="360"/>
       </w:pPr>
     </w:lvl>
-    <w:lvl w:ilvl="2" w:tplc="C92AEB52">
+    <w:lvl w:ilvl="2" w:tplc="36B4ED98">
       <w:start w:val="1"/>
       <w:numFmt w:val="lowerRoman"/>
       <w:lvlText w:val="%3."/>
@@ -831,7 +718,7 @@
         <w:ind w:left="2160" w:hanging="180"/>
       </w:pPr>
     </w:lvl>
-    <w:lvl w:ilvl="3" w:tplc="4BDA768A">
+    <w:lvl w:ilvl="3" w:tplc="94EC9CE2">
       <w:start w:val="1"/>
       <w:numFmt w:val="decimal"/>
       <w:lvlText w:val="%4."/>
@@ -840,7 +727,7 @@
         <w:ind w:left="2880" w:hanging="360"/>
       </w:pPr>
     </w:lvl>
-    <w:lvl w:ilvl="4" w:tplc="02CEED76">
+    <w:lvl w:ilvl="4" w:tplc="1AC418E0">
       <w:start w:val="1"/>
       <w:numFmt w:val="lowerLetter"/>
       <w:lvlText w:val="%5."/>
@@ -849,7 +736,7 @@
         <w:ind w:left="3600" w:hanging="360"/>
       </w:pPr>
     </w:lvl>
-    <w:lvl w:ilvl="5" w:tplc="805E3CB2">
+    <w:lvl w:ilvl="5" w:tplc="878475E0">
       <w:start w:val="1"/>
       <w:numFmt w:val="lowerRoman"/>
       <w:lvlText w:val="%6."/>
@@ -858,7 +745,7 @@
         <w:ind w:left="4320" w:hanging="180"/>
       </w:pPr>
     </w:lvl>
-    <w:lvl w:ilvl="6" w:tplc="CEA40AB6">
+    <w:lvl w:ilvl="6" w:tplc="6E1EEE4C">
       <w:start w:val="1"/>
       <w:numFmt w:val="decimal"/>
       <w:lvlText w:val="%7."/>
@@ -867,7 +754,7 @@
         <w:ind w:left="5040" w:hanging="360"/>
       </w:pPr>
     </w:lvl>
-    <w:lvl w:ilvl="7" w:tplc="460CC362">
+    <w:lvl w:ilvl="7" w:tplc="7976144C">
       <w:start w:val="1"/>
       <w:numFmt w:val="lowerLetter"/>
       <w:lvlText w:val="%8."/>
@@ -876,7 +763,7 @@
         <w:ind w:left="5760" w:hanging="360"/>
       </w:pPr>
     </w:lvl>
-    <w:lvl w:ilvl="8" w:tplc="42D2FF30">
+    <w:lvl w:ilvl="8" w:tplc="E59E6D06">
       <w:start w:val="1"/>
       <w:numFmt w:val="lowerRoman"/>
       <w:lvlText w:val="%9."/>
@@ -887,25 +774,25 @@
     </w:lvl>
   </w:abstractNum>
   <w:num w:numId="1">
+    <w:abstractNumId w:val="1"/>
+  </w:num>
+  <w:num w:numId="2">
+    <w:abstractNumId w:val="3"/>
+  </w:num>
+  <w:num w:numId="3">
+    <w:abstractNumId w:val="4"/>
+  </w:num>
+  <w:num w:numId="4">
+    <w:abstractNumId w:val="0"/>
+  </w:num>
+  <w:num w:numId="5">
     <w:abstractNumId w:val="2"/>
   </w:num>
-  <w:num w:numId="2">
-    <w:abstractNumId w:val="4"/>
-  </w:num>
-  <w:num w:numId="3">
-    <w:abstractNumId w:val="5"/>
-  </w:num>
-  <w:num w:numId="4">
-    <w:abstractNumId w:val="3"/>
-  </w:num>
-  <w:num w:numId="5">
-    <w:abstractNumId w:val="0"/>
-  </w:num>
   <w:num w:numId="6">
-    <w:abstractNumId w:val="7"/>
+    <w:abstractNumId w:val="6"/>
   </w:num>
   <w:num w:numId="7">
-    <w:abstractNumId w:val="1"/>
+    <w:abstractNumId w:val="5"/>
     <w:lvlOverride w:ilvl="0">
       <w:startOverride w:val="1"/>
     </w:lvlOverride>
@@ -935,10 +822,7 @@
     </w:lvlOverride>
   </w:num>
   <w:num w:numId="8">
-    <w:abstractNumId w:val="4"/>
-  </w:num>
-  <w:num w:numId="9">
-    <w:abstractNumId w:val="6"/>
+    <w:abstractNumId w:val="3"/>
   </w:num>
 </w:numbering>
 </file>
@@ -1343,7 +1227,7 @@
       <w:keepLines/>
       <w:numPr>
         <w:ilvl w:val="7"/>
-        <w:numId w:val="7"/>
+        <w:numId w:val="5"/>
       </w:numPr>
       <w:outlineLvl w:val="7"/>
     </w:pPr>
@@ -1368,7 +1252,7 @@
       <w:keepLines/>
       <w:numPr>
         <w:ilvl w:val="8"/>
-        <w:numId w:val="7"/>
+        <w:numId w:val="5"/>
       </w:numPr>
       <w:outlineLvl w:val="8"/>
     </w:pPr>
@@ -1711,7 +1595,7 @@
     <w:rsid w:val="002D58E6"/>
     <w:pPr>
       <w:numPr>
-        <w:numId w:val="9"/>
+        <w:numId w:val="7"/>
       </w:numPr>
       <w:contextualSpacing/>
     </w:pPr>
@@ -2437,7 +2321,11 @@
     <w:name w:val="tei_l"/>
     <w:basedOn w:val="BodyTextIndent"/>
     <w:qFormat/>
-    <w:rsid w:val="00B97755"/>
+    <w:rsid w:val="001C5DF8"/>
+    <w:pPr>
+      <w:spacing w:after="0"/>
+      <w:ind w:left="284"/>
+    </w:pPr>
   </w:style>
   <w:style xmlns:mc="http://schemas.openxmlformats.org/markup-compatibility/2006" xmlns:w14="http://schemas.microsoft.com/office/word/2010/wordml" w:type="paragraph" w:styleId="BodyTextIndent">
     <w:name w:val="Body Text Indent"/>
@@ -2575,6 +2463,57 @@
     </w:rPr>
   </w:style>
   <w:style xmlns:mc="http://schemas.openxmlformats.org/markup-compatibility/2006" xmlns:w14="http://schemas.microsoft.com/office/word/2010/wordml" w:type="paragraph" w:customStyle="1" w:styleId="egXMLTable0">
+    <w:name w:val="egXMLTable"/>
+    <w:basedOn w:val="Normal"/>
+    <w:qFormat/>
+    <w:pPr>
+      <w:spacing w:before="80" w:after="0"/>
+    </w:pPr>
+    <w:rPr>
+      <w:rFonts w:ascii="Courier" w:hAnsi="Courier"/>
+      <w:sz w:val="18"/>
+    </w:rPr>
+  </w:style>
+  <w:style xmlns:mc="http://schemas.openxmlformats.org/markup-compatibility/2006" xmlns:w14="http://schemas.microsoft.com/office/word/2010/wordml" w:type="paragraph" w:customStyle="1" w:styleId="egXML1">
+    <w:name w:val="egXML"/>
+    <w:basedOn w:val="Normal"/>
+    <w:qFormat/>
+    <w:rPr>
+      <w:rFonts w:ascii="Courier" w:hAnsi="Courier"/>
+      <w:sz w:val="20"/>
+    </w:rPr>
+  </w:style>
+  <w:style xmlns:mc="http://schemas.openxmlformats.org/markup-compatibility/2006" xmlns:w14="http://schemas.microsoft.com/office/word/2010/wordml" w:type="paragraph" w:customStyle="1" w:styleId="egXMLTable1">
+    <w:name w:val="egXMLTable"/>
+    <w:basedOn w:val="Normal"/>
+    <w:qFormat/>
+    <w:pPr>
+      <w:spacing w:before="80" w:after="0"/>
+    </w:pPr>
+    <w:rPr>
+      <w:rFonts w:ascii="Courier" w:hAnsi="Courier"/>
+      <w:sz w:val="18"/>
+    </w:rPr>
+  </w:style>
+  <w:style xmlns:mc="http://schemas.openxmlformats.org/markup-compatibility/2006" xmlns:w14="http://schemas.microsoft.com/office/word/2010/wordml" w:type="paragraph" w:customStyle="1" w:styleId="teilg">
+    <w:name w:val="teilg"/>
+    <w:basedOn w:val="teil"/>
+    <w:qFormat/>
+    <w:rsid w:val="00E535AB"/>
+    <w:pPr>
+      <w:spacing w:line="120" w:lineRule="auto"/>
+    </w:pPr>
+  </w:style>
+  <w:style xmlns:mc="http://schemas.openxmlformats.org/markup-compatibility/2006" xmlns:w14="http://schemas.microsoft.com/office/word/2010/wordml" w:type="paragraph" w:customStyle="1" w:styleId="egXML2">
+    <w:name w:val="egXML"/>
+    <w:basedOn w:val="Normal"/>
+    <w:qFormat/>
+    <w:rPr>
+      <w:rFonts w:ascii="Courier" w:hAnsi="Courier"/>
+      <w:sz w:val="20"/>
+    </w:rPr>
+  </w:style>
+  <w:style xmlns:mc="http://schemas.openxmlformats.org/markup-compatibility/2006" xmlns:w14="http://schemas.microsoft.com/office/word/2010/wordml" w:type="paragraph" w:customStyle="1" w:styleId="egXMLTable2">
     <w:name w:val="egXMLTable"/>
     <w:basedOn w:val="Normal"/>
     <w:qFormat/>
@@ -3014,7 +2953,7 @@
       <w:keepLines/>
       <w:numPr>
         <w:ilvl w:val="7"/>
-        <w:numId w:val="7"/>
+        <w:numId w:val="5"/>
       </w:numPr>
       <w:outlineLvl w:val="7"/>
     </w:pPr>
@@ -3039,7 +2978,7 @@
       <w:keepLines/>
       <w:numPr>
         <w:ilvl w:val="8"/>
-        <w:numId w:val="7"/>
+        <w:numId w:val="5"/>
       </w:numPr>
       <w:outlineLvl w:val="8"/>
     </w:pPr>
@@ -3382,7 +3321,7 @@
     <w:rsid w:val="002D58E6"/>
     <w:pPr>
       <w:numPr>
-        <w:numId w:val="9"/>
+        <w:numId w:val="7"/>
       </w:numPr>
       <w:contextualSpacing/>
     </w:pPr>
@@ -4108,7 +4047,11 @@
     <w:name w:val="tei_l"/>
     <w:basedOn w:val="BodyTextIndent"/>
     <w:qFormat/>
-    <w:rsid w:val="00B97755"/>
+    <w:rsid w:val="001C5DF8"/>
+    <w:pPr>
+      <w:spacing w:after="0"/>
+      <w:ind w:left="284"/>
+    </w:pPr>
   </w:style>
   <w:style w:type="paragraph" w:styleId="BodyTextIndent">
     <w:name w:val="Body Text Indent"/>
@@ -4257,5 +4200,56 @@
       <w:sz w:val="18"/>
     </w:rPr>
   </w:style>
+  <w:style w:type="paragraph" w:customStyle="1" w:styleId="egXML1">
+    <w:name w:val="egXML"/>
+    <w:basedOn w:val="Normal"/>
+    <w:qFormat/>
+    <w:rPr>
+      <w:rFonts w:ascii="Courier" w:hAnsi="Courier"/>
+      <w:sz w:val="20"/>
+    </w:rPr>
+  </w:style>
+  <w:style w:type="paragraph" w:customStyle="1" w:styleId="egXMLTable1">
+    <w:name w:val="egXMLTable"/>
+    <w:basedOn w:val="Normal"/>
+    <w:qFormat/>
+    <w:pPr>
+      <w:spacing w:before="80" w:after="0"/>
+    </w:pPr>
+    <w:rPr>
+      <w:rFonts w:ascii="Courier" w:hAnsi="Courier"/>
+      <w:sz w:val="18"/>
+    </w:rPr>
+  </w:style>
+  <w:style w:type="paragraph" w:customStyle="1" w:styleId="teilg">
+    <w:name w:val="teilg"/>
+    <w:basedOn w:val="teil"/>
+    <w:qFormat/>
+    <w:rsid w:val="00E535AB"/>
+    <w:pPr>
+      <w:spacing w:line="120" w:lineRule="auto"/>
+    </w:pPr>
+  </w:style>
+  <w:style w:type="paragraph" w:customStyle="1" w:styleId="egXML2">
+    <w:name w:val="egXML"/>
+    <w:basedOn w:val="Normal"/>
+    <w:qFormat/>
+    <w:rPr>
+      <w:rFonts w:ascii="Courier" w:hAnsi="Courier"/>
+      <w:sz w:val="20"/>
+    </w:rPr>
+  </w:style>
+  <w:style w:type="paragraph" w:customStyle="1" w:styleId="egXMLTable2">
+    <w:name w:val="egXMLTable"/>
+    <w:basedOn w:val="Normal"/>
+    <w:qFormat/>
+    <w:pPr>
+      <w:spacing w:before="80" w:after="0"/>
+    </w:pPr>
+    <w:rPr>
+      <w:rFonts w:ascii="Courier" w:hAnsi="Courier"/>
+      <w:sz w:val="18"/>
+    </w:rPr>
+  </w:style>
 </w:styles>
 </file>
</xml_diff>

<commit_message>
improve templates and conversions to grok titlepage in TEI to Word
git-svn-id: svn://svn.code.sf.net/p/tei/code/trunk/Stylesheets@8995 e5332ce4-a50f-0410-b94b-d658400b0204
</commit_message>
<xml_diff>
--- a/profiles/default/docx/template.docx
+++ b/profiles/default/docx/template.docx
@@ -3,16 +3,19 @@
 <w:document xmlns:wpc="http://schemas.microsoft.com/office/word/2010/wordprocessingCanvas" xmlns:mo="http://schemas.microsoft.com/office/mac/office/2008/main" xmlns:mc="http://schemas.openxmlformats.org/markup-compatibility/2006" xmlns:mv="urn:schemas-microsoft-com:mac:vml" xmlns:o="urn:schemas-microsoft-com:office:office" xmlns:r="http://schemas.openxmlformats.org/officeDocument/2006/relationships" xmlns:m="http://schemas.openxmlformats.org/officeDocument/2006/math" xmlns:v="urn:schemas-microsoft-com:vml" xmlns:wp14="http://schemas.microsoft.com/office/word/2010/wordprocessingDrawing" xmlns:wp="http://schemas.openxmlformats.org/drawingml/2006/wordprocessingDrawing" xmlns:w10="urn:schemas-microsoft-com:office:word" xmlns:w="http://schemas.openxmlformats.org/wordprocessingml/2006/main" xmlns:w14="http://schemas.microsoft.com/office/word/2010/wordml" xmlns:wpg="http://schemas.microsoft.com/office/word/2010/wordprocessingGroup" xmlns:wpi="http://schemas.microsoft.com/office/word/2010/wordprocessingInk" xmlns:wne="http://schemas.microsoft.com/office/word/2006/wordml" xmlns:wps="http://schemas.microsoft.com/office/word/2010/wordprocessingShape" mc:Ignorable="w14 wp14">
   <w:body>
     <w:p>
+      <w:pPr>
+        <w:ind w:left="432" w:hanging="432"/>
+      </w:pPr>
       <w:bookmarkStart w:id="0" w:name="_GoBack"/>
       <w:bookmarkEnd w:id="0"/>
     </w:p>
     <w:sectPr>
-      <w:headerReference w:type="even" r:id="rId9"/>
-      <w:headerReference w:type="default" r:id="rId10"/>
-      <w:footerReference w:type="even" r:id="rId11"/>
-      <w:footerReference w:type="default" r:id="rId12"/>
-      <w:headerReference w:type="first" r:id="rId13"/>
-      <w:footerReference w:type="first" r:id="rId14"/>
+      <w:headerReference w:type="even" r:id="rId8"/>
+      <w:headerReference w:type="default" r:id="rId9"/>
+      <w:footerReference w:type="even" r:id="rId10"/>
+      <w:footerReference w:type="default" r:id="rId11"/>
+      <w:headerReference w:type="first" r:id="rId12"/>
+      <w:footerReference w:type="first" r:id="rId13"/>
       <w:pgSz w:w="12240" w:h="15840"/>
       <w:pgMar w:top="1440" w:right="1440" w:bottom="1440" w:left="1440" w:header="720" w:footer="720" w:gutter="0"/>
       <w:cols w:space="720"/>
@@ -26,431 +29,13 @@
 <file path=word/numbering.xml><?xml version="1.0" encoding="utf-8"?>
 <w:numbering xmlns:wpc="http://schemas.microsoft.com/office/word/2010/wordprocessingCanvas" xmlns:mo="http://schemas.microsoft.com/office/mac/office/2008/main" xmlns:mc="http://schemas.openxmlformats.org/markup-compatibility/2006" xmlns:mv="urn:schemas-microsoft-com:mac:vml" xmlns:o="urn:schemas-microsoft-com:office:office" xmlns:r="http://schemas.openxmlformats.org/officeDocument/2006/relationships" xmlns:m="http://schemas.openxmlformats.org/officeDocument/2006/math" xmlns:v="urn:schemas-microsoft-com:vml" xmlns:wp14="http://schemas.microsoft.com/office/word/2010/wordprocessingDrawing" xmlns:wp="http://schemas.openxmlformats.org/drawingml/2006/wordprocessingDrawing" xmlns:w10="urn:schemas-microsoft-com:office:word" xmlns:w="http://schemas.openxmlformats.org/wordprocessingml/2006/main" xmlns:w14="http://schemas.microsoft.com/office/word/2010/wordml" xmlns:wpg="http://schemas.microsoft.com/office/word/2010/wordprocessingGroup" xmlns:wpi="http://schemas.microsoft.com/office/word/2010/wordprocessingInk" xmlns:wne="http://schemas.microsoft.com/office/word/2006/wordml" xmlns:wps="http://schemas.microsoft.com/office/word/2010/wordprocessingShape" mc:Ignorable="w14 wp14">
   <w:abstractNum w:abstractNumId="0">
-    <w:nsid w:val="1BB51879"/>
+    <w:nsid w:val="22500FBD"/>
     <w:multiLevelType w:val="multilevel"/>
-    <w:tmpl w:val="449C816E"/>
-    <w:name w:val="heading"/>
+    <w:tmpl w:val="EFBC81EC"/>
     <w:lvl w:ilvl="0">
       <w:start w:val="1"/>
-      <w:numFmt w:val="decimal"/>
-      <w:pStyle w:val="Heading1"/>
-      <w:lvlText w:val="%1"/>
-      <w:lvlJc w:val="left"/>
-      <w:pPr>
-        <w:ind w:left="432" w:hanging="432"/>
-      </w:pPr>
-      <w:rPr>
-        <w:rFonts w:hint="default"/>
-      </w:rPr>
-    </w:lvl>
-    <w:lvl w:ilvl="1">
-      <w:start w:val="1"/>
-      <w:numFmt w:val="decimal"/>
-      <w:pStyle w:val="Heading2"/>
-      <w:lvlText w:val="%1.%2"/>
-      <w:lvlJc w:val="left"/>
-      <w:pPr>
-        <w:ind w:left="648" w:hanging="648"/>
-      </w:pPr>
-      <w:rPr>
-        <w:rFonts w:hint="default"/>
-      </w:rPr>
-    </w:lvl>
-    <w:lvl w:ilvl="2">
-      <w:start w:val="1"/>
-      <w:numFmt w:val="decimal"/>
-      <w:pStyle w:val="Heading3"/>
-      <w:lvlText w:val="%1.%2.%3"/>
-      <w:lvlJc w:val="left"/>
-      <w:pPr>
-        <w:ind w:left="864" w:hanging="864"/>
-      </w:pPr>
-      <w:rPr>
-        <w:rFonts w:hint="default"/>
-      </w:rPr>
-    </w:lvl>
-    <w:lvl w:ilvl="3">
-      <w:start w:val="1"/>
-      <w:numFmt w:val="decimal"/>
-      <w:pStyle w:val="Heading4"/>
-      <w:lvlText w:val="%1.%2.%3.%4"/>
-      <w:lvlJc w:val="left"/>
-      <w:pPr>
-        <w:ind w:left="1080" w:hanging="1080"/>
-      </w:pPr>
-      <w:rPr>
-        <w:rFonts w:hint="default"/>
-      </w:rPr>
-    </w:lvl>
-    <w:lvl w:ilvl="4">
-      <w:start w:val="1"/>
-      <w:numFmt w:val="decimal"/>
-      <w:pStyle w:val="Heading5"/>
-      <w:lvlText w:val="%1.%2.%3.%4.%5"/>
-      <w:lvlJc w:val="left"/>
-      <w:pPr>
-        <w:ind w:left="1296" w:hanging="1296"/>
-      </w:pPr>
-      <w:rPr>
-        <w:rFonts w:hint="default"/>
-      </w:rPr>
-    </w:lvl>
-    <w:lvl w:ilvl="5">
-      <w:start w:val="1"/>
-      <w:numFmt w:val="decimal"/>
-      <w:pStyle w:val="Heading6"/>
-      <w:lvlText w:val="%1.%2.%3.%4.%5.%6"/>
-      <w:lvlJc w:val="left"/>
-      <w:pPr>
-        <w:ind w:left="1512" w:hanging="1512"/>
-      </w:pPr>
-      <w:rPr>
-        <w:rFonts w:hint="default"/>
-      </w:rPr>
-    </w:lvl>
-    <w:lvl w:ilvl="6">
-      <w:start w:val="1"/>
-      <w:numFmt w:val="decimal"/>
-      <w:pStyle w:val="Heading7"/>
-      <w:lvlText w:val="%1.%2.%3.%4.%5.%6.%7"/>
-      <w:lvlJc w:val="left"/>
-      <w:pPr>
-        <w:ind w:left="1728" w:hanging="1728"/>
-      </w:pPr>
-      <w:rPr>
-        <w:rFonts w:hint="default"/>
-      </w:rPr>
-    </w:lvl>
-    <w:lvl w:ilvl="7">
-      <w:start w:val="1"/>
-      <w:numFmt w:val="decimal"/>
-      <w:pStyle w:val="Heading8"/>
-      <w:lvlText w:val="%1.%2.%3.%4.%5.%6.%7.%8"/>
-      <w:lvlJc w:val="left"/>
-      <w:pPr>
-        <w:ind w:left="1944" w:hanging="1944"/>
-      </w:pPr>
-      <w:rPr>
-        <w:rFonts w:hint="default"/>
-      </w:rPr>
-    </w:lvl>
-    <w:lvl w:ilvl="8">
-      <w:start w:val="1"/>
-      <w:numFmt w:val="decimal"/>
-      <w:pStyle w:val="Heading9"/>
-      <w:lvlText w:val="%1.%2.%3.%4.%5.%6.%7.%8.%9"/>
-      <w:lvlJc w:val="left"/>
-      <w:pPr>
-        <w:ind w:left="2160" w:hanging="2160"/>
-      </w:pPr>
-      <w:rPr>
-        <w:rFonts w:hint="default"/>
-      </w:rPr>
-    </w:lvl>
-  </w:abstractNum>
-  <w:abstractNum w:abstractNumId="1">
-    <w:nsid w:val="2CD06385"/>
-    <w:multiLevelType w:val="hybridMultilevel"/>
-    <w:tmpl w:val="7E1C8EC4"/>
-    <w:lvl w:ilvl="0" w:tplc="A1C6B986">
-      <w:start w:val="1"/>
-      <w:numFmt w:val="decimal"/>
-      <w:pStyle w:val="Special"/>
-      <w:suff w:val="space"/>
-      <w:lvlText w:val="Figure %1"/>
-      <w:lvlJc w:val="left"/>
-      <w:pPr>
-        <w:ind w:left="0" w:firstLine="0"/>
-      </w:pPr>
-      <w:rPr>
-        <w:rFonts w:hint="default"/>
-      </w:rPr>
-    </w:lvl>
-    <w:lvl w:ilvl="1" w:tplc="DC8A2282">
-      <w:start w:val="1"/>
-      <w:numFmt w:val="lowerLetter"/>
-      <w:lvlText w:val="%2."/>
-      <w:lvlJc w:val="left"/>
-      <w:pPr>
-        <w:ind w:left="1440" w:hanging="360"/>
-      </w:pPr>
-    </w:lvl>
-    <w:lvl w:ilvl="2" w:tplc="299A79E0">
-      <w:start w:val="1"/>
-      <w:numFmt w:val="lowerRoman"/>
-      <w:lvlText w:val="%3."/>
-      <w:lvlJc w:val="right"/>
-      <w:pPr>
-        <w:ind w:left="2160" w:hanging="180"/>
-      </w:pPr>
-    </w:lvl>
-    <w:lvl w:ilvl="3" w:tplc="F1FE42AC">
-      <w:start w:val="1"/>
-      <w:numFmt w:val="decimal"/>
-      <w:lvlText w:val="%4."/>
-      <w:lvlJc w:val="left"/>
-      <w:pPr>
-        <w:ind w:left="2880" w:hanging="360"/>
-      </w:pPr>
-    </w:lvl>
-    <w:lvl w:ilvl="4" w:tplc="3348DB1E">
-      <w:start w:val="1"/>
-      <w:numFmt w:val="lowerLetter"/>
-      <w:lvlText w:val="%5."/>
-      <w:lvlJc w:val="left"/>
-      <w:pPr>
-        <w:ind w:left="3600" w:hanging="360"/>
-      </w:pPr>
-    </w:lvl>
-    <w:lvl w:ilvl="5" w:tplc="8E5027B4">
-      <w:start w:val="1"/>
-      <w:numFmt w:val="lowerRoman"/>
-      <w:lvlText w:val="%6."/>
-      <w:lvlJc w:val="right"/>
-      <w:pPr>
-        <w:ind w:left="4320" w:hanging="180"/>
-      </w:pPr>
-    </w:lvl>
-    <w:lvl w:ilvl="6" w:tplc="AC7EF3AC">
-      <w:start w:val="1"/>
-      <w:numFmt w:val="decimal"/>
-      <w:lvlText w:val="%7."/>
-      <w:lvlJc w:val="left"/>
-      <w:pPr>
-        <w:ind w:left="5040" w:hanging="360"/>
-      </w:pPr>
-    </w:lvl>
-    <w:lvl w:ilvl="7" w:tplc="CC985C8A">
-      <w:start w:val="1"/>
-      <w:numFmt w:val="lowerLetter"/>
-      <w:lvlText w:val="%8."/>
-      <w:lvlJc w:val="left"/>
-      <w:pPr>
-        <w:ind w:left="5760" w:hanging="360"/>
-      </w:pPr>
-    </w:lvl>
-    <w:lvl w:ilvl="8" w:tplc="727A5232">
-      <w:start w:val="1"/>
-      <w:numFmt w:val="lowerRoman"/>
-      <w:lvlText w:val="%9."/>
-      <w:lvlJc w:val="right"/>
-      <w:pPr>
-        <w:ind w:left="6480" w:hanging="180"/>
-      </w:pPr>
-    </w:lvl>
-  </w:abstractNum>
-  <w:abstractNum w:abstractNumId="2">
-    <w:nsid w:val="4330579E"/>
-    <w:multiLevelType w:val="multilevel"/>
-    <w:tmpl w:val="16CCEF18"/>
-    <w:lvl w:ilvl="0">
-      <w:start w:val="1"/>
-      <w:numFmt w:val="upperLetter"/>
-      <w:suff w:val="nothing"/>
-      <w:lvlText w:val="Annex %1: "/>
-      <w:lvlJc w:val="left"/>
-      <w:pPr>
-        <w:ind w:left="0" w:firstLine="0"/>
-      </w:pPr>
-      <w:rPr>
-        <w:rFonts w:hint="default"/>
-      </w:rPr>
-    </w:lvl>
-    <w:lvl w:ilvl="1">
-      <w:start w:val="1"/>
-      <w:numFmt w:val="decimal"/>
-      <w:lvlText w:val="%1.%2"/>
-      <w:lvlJc w:val="left"/>
-      <w:pPr>
-        <w:ind w:left="720" w:hanging="720"/>
-      </w:pPr>
-      <w:rPr>
-        <w:rFonts w:hint="default"/>
-      </w:rPr>
-    </w:lvl>
-    <w:lvl w:ilvl="2">
-      <w:start w:val="1"/>
-      <w:numFmt w:val="decimal"/>
-      <w:lvlText w:val="%1.%2.%3"/>
-      <w:lvlJc w:val="left"/>
-      <w:pPr>
-        <w:ind w:left="936" w:hanging="936"/>
-      </w:pPr>
-      <w:rPr>
-        <w:rFonts w:hint="default"/>
-      </w:rPr>
-    </w:lvl>
-    <w:lvl w:ilvl="3">
-      <w:start w:val="1"/>
-      <w:numFmt w:val="decimal"/>
-      <w:lvlText w:val="%1.%2.%3.%4"/>
-      <w:lvlJc w:val="left"/>
-      <w:pPr>
-        <w:ind w:left="1152" w:hanging="1152"/>
-      </w:pPr>
-      <w:rPr>
-        <w:rFonts w:hint="default"/>
-      </w:rPr>
-    </w:lvl>
-    <w:lvl w:ilvl="4">
-      <w:start w:val="1"/>
-      <w:numFmt w:val="decimal"/>
-      <w:lvlText w:val="%1.%2.%3.%4.%5"/>
-      <w:lvlJc w:val="left"/>
-      <w:pPr>
-        <w:ind w:left="1368" w:hanging="1368"/>
-      </w:pPr>
-      <w:rPr>
-        <w:rFonts w:hint="default"/>
-      </w:rPr>
-    </w:lvl>
-    <w:lvl w:ilvl="5">
-      <w:start w:val="1"/>
-      <w:numFmt w:val="decimal"/>
-      <w:lvlText w:val="%1.%2.%3.%4.%5.%6"/>
-      <w:lvlJc w:val="left"/>
-      <w:pPr>
-        <w:ind w:left="1584" w:hanging="1584"/>
-      </w:pPr>
-      <w:rPr>
-        <w:rFonts w:hint="default"/>
-      </w:rPr>
-    </w:lvl>
-    <w:lvl w:ilvl="6">
-      <w:start w:val="1"/>
-      <w:numFmt w:val="decimal"/>
-      <w:lvlText w:val="%1.%2.%3.%4.%5.%6.%7"/>
-      <w:lvlJc w:val="left"/>
-      <w:pPr>
-        <w:ind w:left="1800" w:hanging="1800"/>
-      </w:pPr>
-      <w:rPr>
-        <w:rFonts w:hint="default"/>
-      </w:rPr>
-    </w:lvl>
-    <w:lvl w:ilvl="7">
-      <w:start w:val="1"/>
-      <w:numFmt w:val="decimal"/>
-      <w:lvlText w:val="%1.%2.%3.%4.%5.%6.%7.%8"/>
-      <w:lvlJc w:val="left"/>
-      <w:pPr>
-        <w:ind w:left="2016" w:hanging="2016"/>
-      </w:pPr>
-      <w:rPr>
-        <w:rFonts w:hint="default"/>
-      </w:rPr>
-    </w:lvl>
-    <w:lvl w:ilvl="8">
-      <w:start w:val="1"/>
-      <w:numFmt w:val="decimal"/>
-      <w:lvlText w:val="%1.%2.%3.%4.%5.%6.%7.%8.%9"/>
-      <w:lvlJc w:val="left"/>
-      <w:pPr>
-        <w:ind w:left="2232" w:hanging="2232"/>
-      </w:pPr>
-      <w:rPr>
-        <w:rFonts w:hint="default"/>
-      </w:rPr>
-    </w:lvl>
-  </w:abstractNum>
-  <w:abstractNum w:abstractNumId="3">
-    <w:nsid w:val="48B33426"/>
-    <w:multiLevelType w:val="hybridMultilevel"/>
-    <w:tmpl w:val="C9D6C466"/>
-    <w:lvl w:ilvl="0" w:tplc="24E8533E">
-      <w:start w:val="1"/>
-      <w:numFmt w:val="decimal"/>
-      <w:pStyle w:val="Figuretext"/>
-      <w:lvlText w:val="[%1]"/>
-      <w:lvlJc w:val="left"/>
-      <w:pPr>
-        <w:ind w:left="1080" w:hanging="1080"/>
-      </w:pPr>
-      <w:rPr>
-        <w:rFonts w:hint="default"/>
-      </w:rPr>
-    </w:lvl>
-    <w:lvl w:ilvl="1" w:tplc="F0440E2C">
-      <w:start w:val="1"/>
-      <w:numFmt w:val="lowerLetter"/>
-      <w:lvlText w:val="%2."/>
-      <w:lvlJc w:val="left"/>
-      <w:pPr>
-        <w:ind w:left="1440" w:hanging="360"/>
-      </w:pPr>
-    </w:lvl>
-    <w:lvl w:ilvl="2" w:tplc="1D7A5B02">
-      <w:start w:val="1"/>
-      <w:numFmt w:val="lowerRoman"/>
-      <w:lvlText w:val="%3."/>
-      <w:lvlJc w:val="right"/>
-      <w:pPr>
-        <w:ind w:left="2160" w:hanging="180"/>
-      </w:pPr>
-    </w:lvl>
-    <w:lvl w:ilvl="3" w:tplc="F728522C">
-      <w:start w:val="1"/>
-      <w:numFmt w:val="decimal"/>
-      <w:lvlText w:val="%4."/>
-      <w:lvlJc w:val="left"/>
-      <w:pPr>
-        <w:ind w:left="2880" w:hanging="360"/>
-      </w:pPr>
-    </w:lvl>
-    <w:lvl w:ilvl="4" w:tplc="D09C98EA">
-      <w:start w:val="1"/>
-      <w:numFmt w:val="lowerLetter"/>
-      <w:lvlText w:val="%5."/>
-      <w:lvlJc w:val="left"/>
-      <w:pPr>
-        <w:ind w:left="3600" w:hanging="360"/>
-      </w:pPr>
-    </w:lvl>
-    <w:lvl w:ilvl="5" w:tplc="EFCC2DD6">
-      <w:start w:val="1"/>
-      <w:numFmt w:val="lowerRoman"/>
-      <w:lvlText w:val="%6."/>
-      <w:lvlJc w:val="right"/>
-      <w:pPr>
-        <w:ind w:left="4320" w:hanging="180"/>
-      </w:pPr>
-    </w:lvl>
-    <w:lvl w:ilvl="6" w:tplc="B8785496">
-      <w:start w:val="1"/>
-      <w:numFmt w:val="decimal"/>
-      <w:lvlText w:val="%7."/>
-      <w:lvlJc w:val="left"/>
-      <w:pPr>
-        <w:ind w:left="5040" w:hanging="360"/>
-      </w:pPr>
-    </w:lvl>
-    <w:lvl w:ilvl="7" w:tplc="82B6E36E">
-      <w:start w:val="1"/>
-      <w:numFmt w:val="lowerLetter"/>
-      <w:lvlText w:val="%8."/>
-      <w:lvlJc w:val="left"/>
-      <w:pPr>
-        <w:ind w:left="5760" w:hanging="360"/>
-      </w:pPr>
-    </w:lvl>
-    <w:lvl w:ilvl="8" w:tplc="A53A407C">
-      <w:start w:val="1"/>
-      <w:numFmt w:val="lowerRoman"/>
-      <w:lvlText w:val="%9."/>
-      <w:lvlJc w:val="right"/>
-      <w:pPr>
-        <w:ind w:left="6480" w:hanging="180"/>
-      </w:pPr>
-    </w:lvl>
-  </w:abstractNum>
-  <w:abstractNum w:abstractNumId="4">
-    <w:nsid w:val="5F2E3BBF"/>
-    <w:multiLevelType w:val="multilevel"/>
-    <w:tmpl w:val="791C91AC"/>
-    <w:lvl w:ilvl="0">
-      <w:start w:val="1"/>
       <w:numFmt w:val="bullet"/>
-      <w:pStyle w:val="Heading8Char"/>
+      <w:pStyle w:val="ListBullet"/>
       <w:lvlText w:val="•"/>
       <w:lvlJc w:val="left"/>
       <w:pPr>
@@ -464,7 +49,7 @@
     <w:lvl w:ilvl="1">
       <w:start w:val="1"/>
       <w:numFmt w:val="bullet"/>
-      <w:pStyle w:val="Heading8Char"/>
+      <w:pStyle w:val="ListBullet"/>
       <w:lvlText w:val=""/>
       <w:lvlJc w:val="left"/>
       <w:pPr>
@@ -478,7 +63,7 @@
     <w:lvl w:ilvl="2">
       <w:start w:val="1"/>
       <w:numFmt w:val="bullet"/>
-      <w:pStyle w:val="Heading8Char"/>
+      <w:pStyle w:val="ListBullet"/>
       <w:lvlText w:val="*"/>
       <w:lvlJc w:val="left"/>
       <w:pPr>
@@ -492,7 +77,7 @@
     <w:lvl w:ilvl="3">
       <w:start w:val="1"/>
       <w:numFmt w:val="bullet"/>
-      <w:pStyle w:val="Heading8Char"/>
+      <w:pStyle w:val="ListBullet"/>
       <w:lvlText w:val="+"/>
       <w:lvlJc w:val="left"/>
       <w:pPr>
@@ -506,7 +91,7 @@
     <w:lvl w:ilvl="4">
       <w:start w:val="1"/>
       <w:numFmt w:val="bullet"/>
-      <w:pStyle w:val="Heading8Char"/>
+      <w:pStyle w:val="ListBullet"/>
       <w:lvlText w:val="•"/>
       <w:lvlJc w:val="left"/>
       <w:pPr>
@@ -520,7 +105,7 @@
     <w:lvl w:ilvl="5">
       <w:start w:val="1"/>
       <w:numFmt w:val="bullet"/>
-      <w:pStyle w:val="Heading8Char"/>
+      <w:pStyle w:val="ListBullet"/>
       <w:lvlText w:val="•"/>
       <w:lvlJc w:val="left"/>
       <w:pPr>
@@ -534,7 +119,7 @@
     <w:lvl w:ilvl="6">
       <w:start w:val="1"/>
       <w:numFmt w:val="bullet"/>
-      <w:pStyle w:val="Heading8Char"/>
+      <w:pStyle w:val="ListBullet"/>
       <w:lvlText w:val="•"/>
       <w:lvlJc w:val="left"/>
       <w:pPr>
@@ -548,7 +133,7 @@
     <w:lvl w:ilvl="7">
       <w:start w:val="1"/>
       <w:numFmt w:val="bullet"/>
-      <w:pStyle w:val="Heading8Char"/>
+      <w:pStyle w:val="ListBullet"/>
       <w:lvlText w:val="•"/>
       <w:lvlJc w:val="left"/>
       <w:pPr>
@@ -565,142 +150,673 @@
       <w:lvlJc w:val="left"/>
     </w:lvl>
   </w:abstractNum>
-  <w:abstractNum w:abstractNumId="5">
-    <w:nsid w:val="73043522"/>
-    <w:multiLevelType w:val="multilevel"/>
-    <w:tmpl w:val="3EAC9B54"/>
-    <w:lvl w:ilvl="0">
+  <w:abstractNum w:abstractNumId="1">
+    <w:nsid w:val="231C2D79"/>
+    <w:multiLevelType w:val="hybridMultilevel"/>
+    <w:tmpl w:val="74369666"/>
+    <w:lvl w:ilvl="0" w:tplc="6F744AA6">
       <w:start w:val="1"/>
       <w:numFmt w:val="decimal"/>
-      <w:pStyle w:val="ListNumber3"/>
-      <w:lvlText w:val="%1."/>
-      <w:lvlJc w:val="left"/>
-      <w:pPr>
-        <w:ind w:left="360" w:hanging="360"/>
+      <w:pStyle w:val="Bibliography"/>
+      <w:lvlText w:val="[%1]"/>
+      <w:lvlJc w:val="left"/>
+      <w:pPr>
+        <w:ind w:left="1080" w:hanging="1080"/>
       </w:pPr>
       <w:rPr>
         <w:rFonts w:hint="default"/>
       </w:rPr>
     </w:lvl>
-    <w:lvl w:ilvl="1">
+    <w:lvl w:ilvl="1" w:tplc="21144CB0">
       <w:start w:val="1"/>
       <w:numFmt w:val="lowerLetter"/>
-      <w:pStyle w:val="List"/>
-      <w:lvlText w:val="%2)"/>
-      <w:lvlJc w:val="left"/>
-      <w:pPr>
-        <w:ind w:left="720" w:hanging="360"/>
+      <w:lvlText w:val="%2."/>
+      <w:lvlJc w:val="left"/>
+      <w:pPr>
+        <w:ind w:left="1440" w:hanging="360"/>
+      </w:pPr>
+    </w:lvl>
+    <w:lvl w:ilvl="2" w:tplc="61266BDA">
+      <w:start w:val="1"/>
+      <w:numFmt w:val="lowerRoman"/>
+      <w:lvlText w:val="%3."/>
+      <w:lvlJc w:val="right"/>
+      <w:pPr>
+        <w:ind w:left="2160" w:hanging="180"/>
+      </w:pPr>
+    </w:lvl>
+    <w:lvl w:ilvl="3" w:tplc="17C2E73A">
+      <w:start w:val="1"/>
+      <w:numFmt w:val="decimal"/>
+      <w:lvlText w:val="%4."/>
+      <w:lvlJc w:val="left"/>
+      <w:pPr>
+        <w:ind w:left="2880" w:hanging="360"/>
+      </w:pPr>
+    </w:lvl>
+    <w:lvl w:ilvl="4" w:tplc="2E1C6368">
+      <w:start w:val="1"/>
+      <w:numFmt w:val="lowerLetter"/>
+      <w:lvlText w:val="%5."/>
+      <w:lvlJc w:val="left"/>
+      <w:pPr>
+        <w:ind w:left="3600" w:hanging="360"/>
+      </w:pPr>
+    </w:lvl>
+    <w:lvl w:ilvl="5" w:tplc="09729F50">
+      <w:start w:val="1"/>
+      <w:numFmt w:val="lowerRoman"/>
+      <w:lvlText w:val="%6."/>
+      <w:lvlJc w:val="right"/>
+      <w:pPr>
+        <w:ind w:left="4320" w:hanging="180"/>
+      </w:pPr>
+    </w:lvl>
+    <w:lvl w:ilvl="6" w:tplc="53649178">
+      <w:start w:val="1"/>
+      <w:numFmt w:val="decimal"/>
+      <w:lvlText w:val="%7."/>
+      <w:lvlJc w:val="left"/>
+      <w:pPr>
+        <w:ind w:left="5040" w:hanging="360"/>
+      </w:pPr>
+    </w:lvl>
+    <w:lvl w:ilvl="7" w:tplc="25AA4388">
+      <w:start w:val="1"/>
+      <w:numFmt w:val="lowerLetter"/>
+      <w:lvlText w:val="%8."/>
+      <w:lvlJc w:val="left"/>
+      <w:pPr>
+        <w:ind w:left="5760" w:hanging="360"/>
+      </w:pPr>
+    </w:lvl>
+    <w:lvl w:ilvl="8" w:tplc="1620266C">
+      <w:start w:val="1"/>
+      <w:numFmt w:val="lowerRoman"/>
+      <w:lvlText w:val="%9."/>
+      <w:lvlJc w:val="right"/>
+      <w:pPr>
+        <w:ind w:left="6480" w:hanging="180"/>
+      </w:pPr>
+    </w:lvl>
+  </w:abstractNum>
+  <w:abstractNum w:abstractNumId="2">
+    <w:nsid w:val="307E1C0C"/>
+    <w:multiLevelType w:val="hybridMultilevel"/>
+    <w:tmpl w:val="56940050"/>
+    <w:lvl w:ilvl="0" w:tplc="4E50AB46">
+      <w:start w:val="1"/>
+      <w:numFmt w:val="decimal"/>
+      <w:pStyle w:val="Figuretitle"/>
+      <w:suff w:val="space"/>
+      <w:lvlText w:val="Figure %1"/>
+      <w:lvlJc w:val="left"/>
+      <w:pPr>
+        <w:ind w:left="0" w:firstLine="0"/>
       </w:pPr>
       <w:rPr>
         <w:rFonts w:hint="default"/>
       </w:rPr>
     </w:lvl>
+    <w:lvl w:ilvl="1" w:tplc="501823C8">
+      <w:start w:val="1"/>
+      <w:numFmt w:val="lowerLetter"/>
+      <w:lvlText w:val="%2."/>
+      <w:lvlJc w:val="left"/>
+      <w:pPr>
+        <w:ind w:left="1440" w:hanging="360"/>
+      </w:pPr>
+    </w:lvl>
+    <w:lvl w:ilvl="2" w:tplc="F8266696">
+      <w:start w:val="1"/>
+      <w:numFmt w:val="lowerRoman"/>
+      <w:lvlText w:val="%3."/>
+      <w:lvlJc w:val="right"/>
+      <w:pPr>
+        <w:ind w:left="2160" w:hanging="180"/>
+      </w:pPr>
+    </w:lvl>
+    <w:lvl w:ilvl="3" w:tplc="DFF67E7E">
+      <w:start w:val="1"/>
+      <w:numFmt w:val="decimal"/>
+      <w:lvlText w:val="%4."/>
+      <w:lvlJc w:val="left"/>
+      <w:pPr>
+        <w:ind w:left="2880" w:hanging="360"/>
+      </w:pPr>
+    </w:lvl>
+    <w:lvl w:ilvl="4" w:tplc="415AA5E6">
+      <w:start w:val="1"/>
+      <w:numFmt w:val="lowerLetter"/>
+      <w:lvlText w:val="%5."/>
+      <w:lvlJc w:val="left"/>
+      <w:pPr>
+        <w:ind w:left="3600" w:hanging="360"/>
+      </w:pPr>
+    </w:lvl>
+    <w:lvl w:ilvl="5" w:tplc="F150415A">
+      <w:start w:val="1"/>
+      <w:numFmt w:val="lowerRoman"/>
+      <w:lvlText w:val="%6."/>
+      <w:lvlJc w:val="right"/>
+      <w:pPr>
+        <w:ind w:left="4320" w:hanging="180"/>
+      </w:pPr>
+    </w:lvl>
+    <w:lvl w:ilvl="6" w:tplc="96DA9F08">
+      <w:start w:val="1"/>
+      <w:numFmt w:val="decimal"/>
+      <w:lvlText w:val="%7."/>
+      <w:lvlJc w:val="left"/>
+      <w:pPr>
+        <w:ind w:left="5040" w:hanging="360"/>
+      </w:pPr>
+    </w:lvl>
+    <w:lvl w:ilvl="7" w:tplc="8C06644E">
+      <w:start w:val="1"/>
+      <w:numFmt w:val="lowerLetter"/>
+      <w:lvlText w:val="%8."/>
+      <w:lvlJc w:val="left"/>
+      <w:pPr>
+        <w:ind w:left="5760" w:hanging="360"/>
+      </w:pPr>
+    </w:lvl>
+    <w:lvl w:ilvl="8" w:tplc="5CFCA8A6">
+      <w:start w:val="1"/>
+      <w:numFmt w:val="lowerRoman"/>
+      <w:lvlText w:val="%9."/>
+      <w:lvlJc w:val="right"/>
+      <w:pPr>
+        <w:ind w:left="6480" w:hanging="180"/>
+      </w:pPr>
+    </w:lvl>
+  </w:abstractNum>
+  <w:abstractNum w:abstractNumId="3">
+    <w:nsid w:val="3F503240"/>
+    <w:multiLevelType w:val="multilevel"/>
+    <w:tmpl w:val="072689B0"/>
+    <w:lvl w:ilvl="0">
+      <w:start w:val="1"/>
+      <w:numFmt w:val="decimal"/>
+      <w:lvlText w:val="%1."/>
+      <w:lvlJc w:val="left"/>
+      <w:pPr>
+        <w:tabs>
+          <w:tab w:val="num" w:pos="720"/>
+        </w:tabs>
+        <w:ind w:left="720" w:hanging="720"/>
+      </w:pPr>
+    </w:lvl>
+    <w:lvl w:ilvl="1">
+      <w:start w:val="1"/>
+      <w:numFmt w:val="decimal"/>
+      <w:lvlText w:val="%2."/>
+      <w:lvlJc w:val="left"/>
+      <w:pPr>
+        <w:tabs>
+          <w:tab w:val="num" w:pos="1440"/>
+        </w:tabs>
+        <w:ind w:left="1440" w:hanging="720"/>
+      </w:pPr>
+    </w:lvl>
     <w:lvl w:ilvl="2">
       <w:start w:val="1"/>
-      <w:numFmt w:val="lowerRoman"/>
-      <w:pStyle w:val="ListBullet4"/>
-      <w:lvlText w:val="%3)"/>
-      <w:lvlJc w:val="left"/>
-      <w:pPr>
-        <w:ind w:left="1080" w:hanging="360"/>
+      <w:numFmt w:val="decimal"/>
+      <w:lvlText w:val="%3."/>
+      <w:lvlJc w:val="left"/>
+      <w:pPr>
+        <w:tabs>
+          <w:tab w:val="num" w:pos="2160"/>
+        </w:tabs>
+        <w:ind w:left="2160" w:hanging="720"/>
+      </w:pPr>
+    </w:lvl>
+    <w:lvl w:ilvl="3">
+      <w:start w:val="1"/>
+      <w:numFmt w:val="decimal"/>
+      <w:lvlText w:val="%4."/>
+      <w:lvlJc w:val="left"/>
+      <w:pPr>
+        <w:tabs>
+          <w:tab w:val="num" w:pos="2880"/>
+        </w:tabs>
+        <w:ind w:left="2880" w:hanging="720"/>
+      </w:pPr>
+    </w:lvl>
+    <w:lvl w:ilvl="4">
+      <w:start w:val="1"/>
+      <w:numFmt w:val="decimal"/>
+      <w:lvlText w:val="%5."/>
+      <w:lvlJc w:val="left"/>
+      <w:pPr>
+        <w:tabs>
+          <w:tab w:val="num" w:pos="3600"/>
+        </w:tabs>
+        <w:ind w:left="3600" w:hanging="720"/>
+      </w:pPr>
+    </w:lvl>
+    <w:lvl w:ilvl="5">
+      <w:start w:val="1"/>
+      <w:numFmt w:val="decimal"/>
+      <w:lvlText w:val="%6."/>
+      <w:lvlJc w:val="left"/>
+      <w:pPr>
+        <w:tabs>
+          <w:tab w:val="num" w:pos="4320"/>
+        </w:tabs>
+        <w:ind w:left="4320" w:hanging="720"/>
+      </w:pPr>
+    </w:lvl>
+    <w:lvl w:ilvl="6">
+      <w:start w:val="1"/>
+      <w:numFmt w:val="decimal"/>
+      <w:lvlText w:val="%7."/>
+      <w:lvlJc w:val="left"/>
+      <w:pPr>
+        <w:tabs>
+          <w:tab w:val="num" w:pos="5040"/>
+        </w:tabs>
+        <w:ind w:left="5040" w:hanging="720"/>
+      </w:pPr>
+    </w:lvl>
+    <w:lvl w:ilvl="7">
+      <w:start w:val="1"/>
+      <w:numFmt w:val="decimal"/>
+      <w:lvlText w:val="%8."/>
+      <w:lvlJc w:val="left"/>
+      <w:pPr>
+        <w:tabs>
+          <w:tab w:val="num" w:pos="5760"/>
+        </w:tabs>
+        <w:ind w:left="5760" w:hanging="720"/>
+      </w:pPr>
+    </w:lvl>
+    <w:lvl w:ilvl="8">
+      <w:start w:val="1"/>
+      <w:numFmt w:val="decimal"/>
+      <w:lvlText w:val="%9."/>
+      <w:lvlJc w:val="left"/>
+      <w:pPr>
+        <w:tabs>
+          <w:tab w:val="num" w:pos="6480"/>
+        </w:tabs>
+        <w:ind w:left="6480" w:hanging="720"/>
+      </w:pPr>
+    </w:lvl>
+  </w:abstractNum>
+  <w:abstractNum w:abstractNumId="4">
+    <w:nsid w:val="43777980"/>
+    <w:multiLevelType w:val="multilevel"/>
+    <w:tmpl w:val="DF5A32FC"/>
+    <w:name w:val="heading"/>
+    <w:lvl w:ilvl="0">
+      <w:start w:val="1"/>
+      <w:numFmt w:val="decimal"/>
+      <w:pStyle w:val="Heading1"/>
+      <w:lvlText w:val="%1"/>
+      <w:lvlJc w:val="left"/>
+      <w:pPr>
+        <w:ind w:left="432" w:hanging="432"/>
       </w:pPr>
       <w:rPr>
         <w:rFonts w:hint="default"/>
       </w:rPr>
     </w:lvl>
-    <w:lvl w:ilvl="3">
-      <w:start w:val="1"/>
-      <w:numFmt w:val="upperRoman"/>
-      <w:pStyle w:val="List4"/>
-      <w:lvlText w:val="%4)"/>
-      <w:lvlJc w:val="left"/>
-      <w:pPr>
-        <w:ind w:left="1440" w:hanging="360"/>
+    <w:lvl w:ilvl="1">
+      <w:start w:val="1"/>
+      <w:numFmt w:val="decimal"/>
+      <w:pStyle w:val="Heading2"/>
+      <w:lvlText w:val="%1.%2"/>
+      <w:lvlJc w:val="left"/>
+      <w:pPr>
+        <w:ind w:left="648" w:hanging="648"/>
       </w:pPr>
       <w:rPr>
         <w:rFonts w:hint="default"/>
       </w:rPr>
     </w:lvl>
-    <w:lvl w:ilvl="4">
-      <w:start w:val="1"/>
-      <w:numFmt w:val="lowerLetter"/>
-      <w:lvlText w:val="(%5)"/>
-      <w:lvlJc w:val="left"/>
-      <w:pPr>
-        <w:ind w:left="1800" w:hanging="360"/>
+    <w:lvl w:ilvl="2">
+      <w:start w:val="1"/>
+      <w:numFmt w:val="decimal"/>
+      <w:pStyle w:val="Heading3"/>
+      <w:lvlText w:val="%1.%2.%3"/>
+      <w:lvlJc w:val="left"/>
+      <w:pPr>
+        <w:ind w:left="864" w:hanging="864"/>
       </w:pPr>
       <w:rPr>
         <w:rFonts w:hint="default"/>
       </w:rPr>
     </w:lvl>
-    <w:lvl w:ilvl="5">
-      <w:start w:val="1"/>
-      <w:numFmt w:val="lowerRoman"/>
-      <w:lvlText w:val="(%6)"/>
-      <w:lvlJc w:val="left"/>
-      <w:pPr>
-        <w:ind w:left="2160" w:hanging="360"/>
+    <w:lvl w:ilvl="3">
+      <w:start w:val="1"/>
+      <w:numFmt w:val="decimal"/>
+      <w:pStyle w:val="Heading4"/>
+      <w:lvlText w:val="%1.%2.%3.%4"/>
+      <w:lvlJc w:val="left"/>
+      <w:pPr>
+        <w:ind w:left="1080" w:hanging="1080"/>
       </w:pPr>
       <w:rPr>
         <w:rFonts w:hint="default"/>
       </w:rPr>
     </w:lvl>
-    <w:lvl w:ilvl="6">
+    <w:lvl w:ilvl="4">
       <w:start w:val="1"/>
       <w:numFmt w:val="decimal"/>
-      <w:lvlText w:val="%7."/>
-      <w:lvlJc w:val="left"/>
-      <w:pPr>
-        <w:ind w:left="2520" w:hanging="360"/>
+      <w:pStyle w:val="Heading5"/>
+      <w:lvlText w:val="%1.%2.%3.%4.%5"/>
+      <w:lvlJc w:val="left"/>
+      <w:pPr>
+        <w:ind w:left="1296" w:hanging="1296"/>
       </w:pPr>
       <w:rPr>
         <w:rFonts w:hint="default"/>
       </w:rPr>
     </w:lvl>
-    <w:lvl w:ilvl="7">
-      <w:start w:val="1"/>
-      <w:numFmt w:val="lowerLetter"/>
-      <w:lvlText w:val="%8."/>
-      <w:lvlJc w:val="left"/>
-      <w:pPr>
-        <w:ind w:left="2880" w:hanging="360"/>
+    <w:lvl w:ilvl="5">
+      <w:start w:val="1"/>
+      <w:numFmt w:val="decimal"/>
+      <w:pStyle w:val="Heading6"/>
+      <w:lvlText w:val="%1.%2.%3.%4.%5.%6"/>
+      <w:lvlJc w:val="left"/>
+      <w:pPr>
+        <w:ind w:left="1512" w:hanging="1512"/>
       </w:pPr>
       <w:rPr>
         <w:rFonts w:hint="default"/>
       </w:rPr>
     </w:lvl>
-    <w:lvl w:ilvl="8">
-      <w:start w:val="1"/>
-      <w:numFmt w:val="lowerRoman"/>
-      <w:lvlText w:val="%9."/>
-      <w:lvlJc w:val="left"/>
-      <w:pPr>
-        <w:ind w:left="3240" w:hanging="360"/>
+    <w:lvl w:ilvl="6">
+      <w:start w:val="1"/>
+      <w:numFmt w:val="decimal"/>
+      <w:pStyle w:val="Heading7"/>
+      <w:lvlText w:val="%1.%2.%3.%4.%5.%6.%7"/>
+      <w:lvlJc w:val="left"/>
+      <w:pPr>
+        <w:ind w:left="1728" w:hanging="1728"/>
       </w:pPr>
       <w:rPr>
         <w:rFonts w:hint="default"/>
       </w:rPr>
     </w:lvl>
-  </w:abstractNum>
-  <w:abstractNum w:abstractNumId="6">
-    <w:nsid w:val="7E845AF6"/>
-    <w:multiLevelType w:val="hybridMultilevel"/>
-    <w:tmpl w:val="BDF26F4E"/>
-    <w:lvl w:ilvl="0" w:tplc="A16EA64A">
+    <w:lvl w:ilvl="7">
       <w:start w:val="1"/>
       <w:numFmt w:val="decimal"/>
-      <w:pStyle w:val="Figuretitle"/>
-      <w:suff w:val="space"/>
-      <w:lvlText w:val="Table %1"/>
-      <w:lvlJc w:val="left"/>
-      <w:pPr>
-        <w:ind w:left="720" w:hanging="360"/>
+      <w:pStyle w:val="Heading8"/>
+      <w:lvlText w:val="%1.%2.%3.%4.%5.%6.%7.%8"/>
+      <w:lvlJc w:val="left"/>
+      <w:pPr>
+        <w:ind w:left="1944" w:hanging="1944"/>
       </w:pPr>
       <w:rPr>
         <w:rFonts w:hint="default"/>
       </w:rPr>
     </w:lvl>
-    <w:lvl w:ilvl="1" w:tplc="E468E694">
+    <w:lvl w:ilvl="8">
+      <w:start w:val="1"/>
+      <w:numFmt w:val="decimal"/>
+      <w:pStyle w:val="Heading9"/>
+      <w:lvlText w:val="%1.%2.%3.%4.%5.%6.%7.%8.%9"/>
+      <w:lvlJc w:val="left"/>
+      <w:pPr>
+        <w:ind w:left="2160" w:hanging="2160"/>
+      </w:pPr>
+      <w:rPr>
+        <w:rFonts w:hint="default"/>
+      </w:rPr>
+    </w:lvl>
+  </w:abstractNum>
+  <w:abstractNum w:abstractNumId="5">
+    <w:nsid w:val="478D2E1E"/>
+    <w:multiLevelType w:val="multilevel"/>
+    <w:tmpl w:val="E50CC40E"/>
+    <w:lvl w:ilvl="0">
+      <w:start w:val="1"/>
+      <w:numFmt w:val="upperLetter"/>
+      <w:suff w:val="nothing"/>
+      <w:lvlText w:val="Annex %1: "/>
+      <w:lvlJc w:val="left"/>
+      <w:pPr>
+        <w:ind w:left="0" w:firstLine="0"/>
+      </w:pPr>
+      <w:rPr>
+        <w:rFonts w:hint="default"/>
+      </w:rPr>
+    </w:lvl>
+    <w:lvl w:ilvl="1">
+      <w:start w:val="1"/>
+      <w:numFmt w:val="decimal"/>
+      <w:lvlText w:val="%1.%2"/>
+      <w:lvlJc w:val="left"/>
+      <w:pPr>
+        <w:ind w:left="720" w:hanging="720"/>
+      </w:pPr>
+      <w:rPr>
+        <w:rFonts w:hint="default"/>
+      </w:rPr>
+    </w:lvl>
+    <w:lvl w:ilvl="2">
+      <w:start w:val="1"/>
+      <w:numFmt w:val="decimal"/>
+      <w:lvlText w:val="%1.%2.%3"/>
+      <w:lvlJc w:val="left"/>
+      <w:pPr>
+        <w:ind w:left="936" w:hanging="936"/>
+      </w:pPr>
+      <w:rPr>
+        <w:rFonts w:hint="default"/>
+      </w:rPr>
+    </w:lvl>
+    <w:lvl w:ilvl="3">
+      <w:start w:val="1"/>
+      <w:numFmt w:val="decimal"/>
+      <w:lvlText w:val="%1.%2.%3.%4"/>
+      <w:lvlJc w:val="left"/>
+      <w:pPr>
+        <w:ind w:left="1152" w:hanging="1152"/>
+      </w:pPr>
+      <w:rPr>
+        <w:rFonts w:hint="default"/>
+      </w:rPr>
+    </w:lvl>
+    <w:lvl w:ilvl="4">
+      <w:start w:val="1"/>
+      <w:numFmt w:val="decimal"/>
+      <w:lvlText w:val="%1.%2.%3.%4.%5"/>
+      <w:lvlJc w:val="left"/>
+      <w:pPr>
+        <w:ind w:left="1368" w:hanging="1368"/>
+      </w:pPr>
+      <w:rPr>
+        <w:rFonts w:hint="default"/>
+      </w:rPr>
+    </w:lvl>
+    <w:lvl w:ilvl="5">
+      <w:start w:val="1"/>
+      <w:numFmt w:val="decimal"/>
+      <w:lvlText w:val="%1.%2.%3.%4.%5.%6"/>
+      <w:lvlJc w:val="left"/>
+      <w:pPr>
+        <w:ind w:left="1584" w:hanging="1584"/>
+      </w:pPr>
+      <w:rPr>
+        <w:rFonts w:hint="default"/>
+      </w:rPr>
+    </w:lvl>
+    <w:lvl w:ilvl="6">
+      <w:start w:val="1"/>
+      <w:numFmt w:val="decimal"/>
+      <w:lvlText w:val="%1.%2.%3.%4.%5.%6.%7"/>
+      <w:lvlJc w:val="left"/>
+      <w:pPr>
+        <w:ind w:left="1800" w:hanging="1800"/>
+      </w:pPr>
+      <w:rPr>
+        <w:rFonts w:hint="default"/>
+      </w:rPr>
+    </w:lvl>
+    <w:lvl w:ilvl="7">
+      <w:start w:val="1"/>
+      <w:numFmt w:val="decimal"/>
+      <w:lvlText w:val="%1.%2.%3.%4.%5.%6.%7.%8"/>
+      <w:lvlJc w:val="left"/>
+      <w:pPr>
+        <w:ind w:left="2016" w:hanging="2016"/>
+      </w:pPr>
+      <w:rPr>
+        <w:rFonts w:hint="default"/>
+      </w:rPr>
+    </w:lvl>
+    <w:lvl w:ilvl="8">
+      <w:start w:val="1"/>
+      <w:numFmt w:val="decimal"/>
+      <w:lvlText w:val="%1.%2.%3.%4.%5.%6.%7.%8.%9"/>
+      <w:lvlJc w:val="left"/>
+      <w:pPr>
+        <w:ind w:left="2232" w:hanging="2232"/>
+      </w:pPr>
+      <w:rPr>
+        <w:rFonts w:hint="default"/>
+      </w:rPr>
+    </w:lvl>
+  </w:abstractNum>
+  <w:abstractNum w:abstractNumId="6">
+    <w:nsid w:val="52ED1FAE"/>
+    <w:multiLevelType w:val="multilevel"/>
+    <w:tmpl w:val="0D1E8B8A"/>
+    <w:lvl w:ilvl="0">
+      <w:start w:val="1"/>
+      <w:numFmt w:val="decimal"/>
+      <w:pStyle w:val="ListNumber"/>
+      <w:lvlText w:val="%1."/>
+      <w:lvlJc w:val="left"/>
+      <w:pPr>
+        <w:ind w:left="360" w:hanging="360"/>
+      </w:pPr>
+      <w:rPr>
+        <w:rFonts w:hint="default"/>
+      </w:rPr>
+    </w:lvl>
+    <w:lvl w:ilvl="1">
+      <w:start w:val="1"/>
+      <w:numFmt w:val="lowerLetter"/>
+      <w:pStyle w:val="ListNumber2"/>
+      <w:lvlText w:val="%2)"/>
+      <w:lvlJc w:val="left"/>
+      <w:pPr>
+        <w:ind w:left="720" w:hanging="360"/>
+      </w:pPr>
+      <w:rPr>
+        <w:rFonts w:hint="default"/>
+      </w:rPr>
+    </w:lvl>
+    <w:lvl w:ilvl="2">
+      <w:start w:val="1"/>
+      <w:numFmt w:val="lowerRoman"/>
+      <w:pStyle w:val="ListNumber3"/>
+      <w:lvlText w:val="%3)"/>
+      <w:lvlJc w:val="left"/>
+      <w:pPr>
+        <w:ind w:left="1080" w:hanging="360"/>
+      </w:pPr>
+      <w:rPr>
+        <w:rFonts w:hint="default"/>
+      </w:rPr>
+    </w:lvl>
+    <w:lvl w:ilvl="3">
+      <w:start w:val="1"/>
+      <w:numFmt w:val="upperRoman"/>
+      <w:pStyle w:val="ListNumber4"/>
+      <w:lvlText w:val="%4)"/>
+      <w:lvlJc w:val="left"/>
+      <w:pPr>
+        <w:ind w:left="1440" w:hanging="360"/>
+      </w:pPr>
+      <w:rPr>
+        <w:rFonts w:hint="default"/>
+      </w:rPr>
+    </w:lvl>
+    <w:lvl w:ilvl="4">
+      <w:start w:val="1"/>
+      <w:numFmt w:val="lowerLetter"/>
+      <w:lvlText w:val="(%5)"/>
+      <w:lvlJc w:val="left"/>
+      <w:pPr>
+        <w:ind w:left="1800" w:hanging="360"/>
+      </w:pPr>
+      <w:rPr>
+        <w:rFonts w:hint="default"/>
+      </w:rPr>
+    </w:lvl>
+    <w:lvl w:ilvl="5">
+      <w:start w:val="1"/>
+      <w:numFmt w:val="lowerRoman"/>
+      <w:lvlText w:val="(%6)"/>
+      <w:lvlJc w:val="left"/>
+      <w:pPr>
+        <w:ind w:left="2160" w:hanging="360"/>
+      </w:pPr>
+      <w:rPr>
+        <w:rFonts w:hint="default"/>
+      </w:rPr>
+    </w:lvl>
+    <w:lvl w:ilvl="6">
+      <w:start w:val="1"/>
+      <w:numFmt w:val="decimal"/>
+      <w:lvlText w:val="%7."/>
+      <w:lvlJc w:val="left"/>
+      <w:pPr>
+        <w:ind w:left="2520" w:hanging="360"/>
+      </w:pPr>
+      <w:rPr>
+        <w:rFonts w:hint="default"/>
+      </w:rPr>
+    </w:lvl>
+    <w:lvl w:ilvl="7">
+      <w:start w:val="1"/>
+      <w:numFmt w:val="lowerLetter"/>
+      <w:lvlText w:val="%8."/>
+      <w:lvlJc w:val="left"/>
+      <w:pPr>
+        <w:ind w:left="2880" w:hanging="360"/>
+      </w:pPr>
+      <w:rPr>
+        <w:rFonts w:hint="default"/>
+      </w:rPr>
+    </w:lvl>
+    <w:lvl w:ilvl="8">
+      <w:start w:val="1"/>
+      <w:numFmt w:val="lowerRoman"/>
+      <w:lvlText w:val="%9."/>
+      <w:lvlJc w:val="left"/>
+      <w:pPr>
+        <w:ind w:left="3240" w:hanging="360"/>
+      </w:pPr>
+      <w:rPr>
+        <w:rFonts w:hint="default"/>
+      </w:rPr>
+    </w:lvl>
+  </w:abstractNum>
+  <w:abstractNum w:abstractNumId="7">
+    <w:nsid w:val="61426F7F"/>
+    <w:multiLevelType w:val="hybridMultilevel"/>
+    <w:tmpl w:val="562C63D0"/>
+    <w:lvl w:ilvl="0" w:tplc="A264595E">
+      <w:start w:val="1"/>
+      <w:numFmt w:val="decimal"/>
+      <w:pStyle w:val="Tabletitle"/>
+      <w:suff w:val="space"/>
+      <w:lvlText w:val="Table %1"/>
+      <w:lvlJc w:val="left"/>
+      <w:pPr>
+        <w:ind w:left="720" w:hanging="360"/>
+      </w:pPr>
+      <w:rPr>
+        <w:rFonts w:hint="default"/>
+      </w:rPr>
+    </w:lvl>
+    <w:lvl w:ilvl="1" w:tplc="CA9E9860">
       <w:start w:val="1"/>
       <w:numFmt w:val="lowerLetter"/>
       <w:lvlText w:val="%2."/>
@@ -709,7 +825,7 @@
         <w:ind w:left="1440" w:hanging="360"/>
       </w:pPr>
     </w:lvl>
-    <w:lvl w:ilvl="2" w:tplc="6E067EBE">
+    <w:lvl w:ilvl="2" w:tplc="2F3457DE">
       <w:start w:val="1"/>
       <w:numFmt w:val="lowerRoman"/>
       <w:lvlText w:val="%3."/>
@@ -718,7 +834,7 @@
         <w:ind w:left="2160" w:hanging="180"/>
       </w:pPr>
     </w:lvl>
-    <w:lvl w:ilvl="3" w:tplc="A76C5C28">
+    <w:lvl w:ilvl="3" w:tplc="7438E7E6">
       <w:start w:val="1"/>
       <w:numFmt w:val="decimal"/>
       <w:lvlText w:val="%4."/>
@@ -727,7 +843,7 @@
         <w:ind w:left="2880" w:hanging="360"/>
       </w:pPr>
     </w:lvl>
-    <w:lvl w:ilvl="4" w:tplc="F30CA762">
+    <w:lvl w:ilvl="4" w:tplc="EABAA84E">
       <w:start w:val="1"/>
       <w:numFmt w:val="lowerLetter"/>
       <w:lvlText w:val="%5."/>
@@ -736,7 +852,7 @@
         <w:ind w:left="3600" w:hanging="360"/>
       </w:pPr>
     </w:lvl>
-    <w:lvl w:ilvl="5" w:tplc="D1F078A4">
+    <w:lvl w:ilvl="5" w:tplc="6D46B896">
       <w:start w:val="1"/>
       <w:numFmt w:val="lowerRoman"/>
       <w:lvlText w:val="%6."/>
@@ -745,7 +861,7 @@
         <w:ind w:left="4320" w:hanging="180"/>
       </w:pPr>
     </w:lvl>
-    <w:lvl w:ilvl="6" w:tplc="A8FA17C6">
+    <w:lvl w:ilvl="6" w:tplc="E0AA841C">
       <w:start w:val="1"/>
       <w:numFmt w:val="decimal"/>
       <w:lvlText w:val="%7."/>
@@ -754,7 +870,7 @@
         <w:ind w:left="5040" w:hanging="360"/>
       </w:pPr>
     </w:lvl>
-    <w:lvl w:ilvl="7" w:tplc="4CD29FD6">
+    <w:lvl w:ilvl="7" w:tplc="B0DA0CBE">
       <w:start w:val="1"/>
       <w:numFmt w:val="lowerLetter"/>
       <w:lvlText w:val="%8."/>
@@ -763,7 +879,7 @@
         <w:ind w:left="5760" w:hanging="360"/>
       </w:pPr>
     </w:lvl>
-    <w:lvl w:ilvl="8" w:tplc="7A66F8DC">
+    <w:lvl w:ilvl="8" w:tplc="3D02F9DE">
       <w:start w:val="1"/>
       <w:numFmt w:val="lowerRoman"/>
       <w:lvlText w:val="%9."/>
@@ -774,25 +890,25 @@
     </w:lvl>
   </w:abstractNum>
   <w:num w:numId="1">
+    <w:abstractNumId w:val="4"/>
+  </w:num>
+  <w:num w:numId="2">
     <w:abstractNumId w:val="0"/>
   </w:num>
-  <w:num w:numId="2">
-    <w:abstractNumId w:val="4"/>
+  <w:num w:numId="3">
+    <w:abstractNumId w:val="5"/>
   </w:num>
-  <w:num w:numId="3">
+  <w:num w:numId="4">
+    <w:abstractNumId w:val="7"/>
+  </w:num>
+  <w:num w:numId="5">
+    <w:abstractNumId w:val="1"/>
+  </w:num>
+  <w:num w:numId="6">
     <w:abstractNumId w:val="2"/>
   </w:num>
-  <w:num w:numId="4">
+  <w:num w:numId="7">
     <w:abstractNumId w:val="6"/>
-  </w:num>
-  <w:num w:numId="5">
-    <w:abstractNumId w:val="3"/>
-  </w:num>
-  <w:num w:numId="6">
-    <w:abstractNumId w:val="1"/>
-  </w:num>
-  <w:num w:numId="7">
-    <w:abstractNumId w:val="5"/>
     <w:lvlOverride w:ilvl="0">
       <w:startOverride w:val="1"/>
     </w:lvlOverride>
@@ -822,7 +938,10 @@
     </w:lvlOverride>
   </w:num>
   <w:num w:numId="8">
-    <w:abstractNumId w:val="4"/>
+    <w:abstractNumId w:val="0"/>
+  </w:num>
+  <w:num w:numId="9">
+    <w:abstractNumId w:val="3"/>
   </w:num>
 </w:numbering>
 </file>
@@ -1227,7 +1346,7 @@
       <w:keepLines/>
       <w:numPr>
         <w:ilvl w:val="7"/>
-        <w:numId w:val="4"/>
+        <w:numId w:val="9"/>
       </w:numPr>
       <w:outlineLvl w:val="7"/>
     </w:pPr>
@@ -1252,7 +1371,7 @@
       <w:keepLines/>
       <w:numPr>
         <w:ilvl w:val="8"/>
-        <w:numId w:val="4"/>
+        <w:numId w:val="9"/>
       </w:numPr>
       <w:outlineLvl w:val="8"/>
     </w:pPr>
@@ -1641,7 +1760,7 @@
     <w:rsid w:val="002D58E6"/>
     <w:pPr>
       <w:numPr>
-        <w:numId w:val="6"/>
+        <w:numId w:val="5"/>
       </w:numPr>
       <w:contextualSpacing/>
     </w:pPr>
@@ -1652,9 +1771,6 @@
     <w:uiPriority w:val="99"/>
     <w:semiHidden/>
     <w:rsid w:val="00457DAF"/>
-    <w:pPr>
-      <w:ind w:left="1080"/>
-    </w:pPr>
   </w:style>
   <w:style xmlns:mc="http://schemas.openxmlformats.org/markup-compatibility/2006" xmlns:w14="http://schemas.microsoft.com/office/word/2010/wordml" w:type="paragraph" w:styleId="ListNumber">
     <w:name w:val="List Number"/>
@@ -2510,6 +2626,36 @@
     <w:rPr>
       <w:rFonts w:ascii="Courier" w:hAnsi="Courier"/>
       <w:sz w:val="20"/>
+    </w:rPr>
+  </w:style>
+  <w:style xmlns:mc="http://schemas.openxmlformats.org/markup-compatibility/2006" xmlns:w14="http://schemas.microsoft.com/office/word/2010/wordml" w:type="paragraph" w:customStyle="1" w:styleId="egXML0">
+    <w:name w:val="egXML"/>
+    <w:basedOn w:val="Normal"/>
+    <w:qFormat/>
+    <w:rPr>
+      <w:rFonts w:ascii="Courier" w:hAnsi="Courier"/>
+      <w:sz w:val="20"/>
+    </w:rPr>
+  </w:style>
+  <w:style xmlns:mc="http://schemas.openxmlformats.org/markup-compatibility/2006" xmlns:w14="http://schemas.microsoft.com/office/word/2010/wordml" w:type="paragraph" w:customStyle="1" w:styleId="egXMLTable0">
+    <w:name w:val="egXMLTable"/>
+    <w:basedOn w:val="Normal"/>
+    <w:qFormat/>
+    <w:pPr>
+      <w:spacing w:before="80" w:after="0"/>
+    </w:pPr>
+    <w:rPr>
+      <w:rFonts w:ascii="Courier" w:hAnsi="Courier"/>
+      <w:sz w:val="18"/>
+    </w:rPr>
+  </w:style>
+  <w:style xmlns:mc="http://schemas.openxmlformats.org/markup-compatibility/2006" xmlns:w14="http://schemas.microsoft.com/office/word/2010/wordml" w:type="paragraph" w:customStyle="1" w:styleId="Docdate">
+    <w:name w:val="Docdate"/>
+    <w:basedOn w:val="Title"/>
+    <w:qFormat/>
+    <w:rsid w:val="00494308"/>
+    <w:rPr>
+      <w:sz w:val="32"/>
     </w:rPr>
   </w:style>
   <w:style w:type="paragraph" w:customStyle="1" w:styleId="egXML">
@@ -2940,7 +3086,7 @@
       <w:keepLines/>
       <w:numPr>
         <w:ilvl w:val="7"/>
-        <w:numId w:val="4"/>
+        <w:numId w:val="9"/>
       </w:numPr>
       <w:outlineLvl w:val="7"/>
     </w:pPr>
@@ -2965,7 +3111,7 @@
       <w:keepLines/>
       <w:numPr>
         <w:ilvl w:val="8"/>
-        <w:numId w:val="4"/>
+        <w:numId w:val="9"/>
       </w:numPr>
       <w:outlineLvl w:val="8"/>
     </w:pPr>
@@ -3354,7 +3500,7 @@
     <w:rsid w:val="002D58E6"/>
     <w:pPr>
       <w:numPr>
-        <w:numId w:val="6"/>
+        <w:numId w:val="5"/>
       </w:numPr>
       <w:contextualSpacing/>
     </w:pPr>
@@ -3365,9 +3511,6 @@
     <w:uiPriority w:val="99"/>
     <w:semiHidden/>
     <w:rsid w:val="00457DAF"/>
-    <w:pPr>
-      <w:ind w:left="1080"/>
-    </w:pPr>
   </w:style>
   <w:style w:type="paragraph" w:styleId="ListNumber">
     <w:name w:val="List Number"/>
@@ -4225,5 +4368,35 @@
       <w:sz w:val="20"/>
     </w:rPr>
   </w:style>
+  <w:style w:type="paragraph" w:customStyle="1" w:styleId="egXML0">
+    <w:name w:val="egXML"/>
+    <w:basedOn w:val="Normal"/>
+    <w:qFormat/>
+    <w:rPr>
+      <w:rFonts w:ascii="Courier" w:hAnsi="Courier"/>
+      <w:sz w:val="20"/>
+    </w:rPr>
+  </w:style>
+  <w:style w:type="paragraph" w:customStyle="1" w:styleId="egXMLTable0">
+    <w:name w:val="egXMLTable"/>
+    <w:basedOn w:val="Normal"/>
+    <w:qFormat/>
+    <w:pPr>
+      <w:spacing w:before="80" w:after="0"/>
+    </w:pPr>
+    <w:rPr>
+      <w:rFonts w:ascii="Courier" w:hAnsi="Courier"/>
+      <w:sz w:val="18"/>
+    </w:rPr>
+  </w:style>
+  <w:style w:type="paragraph" w:customStyle="1" w:styleId="Docdate">
+    <w:name w:val="Docdate"/>
+    <w:basedOn w:val="Title"/>
+    <w:qFormat/>
+    <w:rsid w:val="00494308"/>
+    <w:rPr>
+      <w:sz w:val="32"/>
+    </w:rPr>
+  </w:style>
 </w:styles>
 </file>
</xml_diff>

<commit_message>
all sorts of fixes to docxtotei and teitdocx, to cater for TEI constructs round-tripping; gloss lists are not right yet, tho
git-svn-id: svn://svn.code.sf.net/p/tei/code/trunk/Stylesheets@9019 e5332ce4-a50f-0410-b94b-d658400b0204
</commit_message>
<xml_diff>
--- a/profiles/default/docx/template.docx
+++ b/profiles/default/docx/template.docx
@@ -4,7 +4,7 @@
   <w:body>
     <w:p>
       <w:pPr>
-        <w:ind w:left="432" w:hanging="432"/>
+        <w:pStyle w:val="GeneratedSubTitle"/>
       </w:pPr>
       <w:bookmarkStart w:id="0" w:name="_GoBack"/>
       <w:bookmarkEnd w:id="0"/>
@@ -2658,6 +2658,37 @@
       <w:sz w:val="32"/>
     </w:rPr>
   </w:style>
+  <w:style xmlns:mc="http://schemas.openxmlformats.org/markup-compatibility/2006" xmlns:w14="http://schemas.microsoft.com/office/word/2010/wordml" w:type="paragraph" w:customStyle="1" w:styleId="teisigned">
+    <w:name w:val="tei_signed"/>
+    <w:basedOn w:val="Normal"/>
+    <w:qFormat/>
+    <w:rsid w:val="00693A27"/>
+    <w:pPr>
+      <w:spacing w:before="360"/>
+      <w:ind w:left="431" w:hanging="431"/>
+    </w:pPr>
+  </w:style>
+  <w:style xmlns:mc="http://schemas.openxmlformats.org/markup-compatibility/2006" xmlns:w14="http://schemas.microsoft.com/office/word/2010/wordml" w:type="paragraph" w:customStyle="1" w:styleId="teispeech">
+    <w:name w:val="tei_speech"/>
+    <w:basedOn w:val="Normal"/>
+    <w:qFormat/>
+    <w:rsid w:val="00693A27"/>
+    <w:pPr>
+      <w:ind w:left="432" w:hanging="432"/>
+    </w:pPr>
+  </w:style>
+  <w:style xmlns:mc="http://schemas.openxmlformats.org/markup-compatibility/2006" xmlns:w14="http://schemas.microsoft.com/office/word/2010/wordml" w:type="paragraph" w:customStyle="1" w:styleId="GeneratedTitle">
+    <w:name w:val="GeneratedTitle"/>
+    <w:basedOn w:val="Title"/>
+    <w:qFormat/>
+    <w:rsid w:val="003F114A"/>
+  </w:style>
+  <w:style xmlns:mc="http://schemas.openxmlformats.org/markup-compatibility/2006" xmlns:w14="http://schemas.microsoft.com/office/word/2010/wordml" w:type="paragraph" w:customStyle="1" w:styleId="GeneratedSubTitle">
+    <w:name w:val="GeneratedSubTitle"/>
+    <w:basedOn w:val="Subtitle"/>
+    <w:qFormat/>
+    <w:rsid w:val="003F114A"/>
+  </w:style>
   <w:style w:type="paragraph" w:customStyle="1" w:styleId="egXML">
     <w:name w:val="egXML"/>
     <w:basedOn w:val="Normal"/>
@@ -4398,5 +4429,36 @@
       <w:sz w:val="32"/>
     </w:rPr>
   </w:style>
+  <w:style w:type="paragraph" w:customStyle="1" w:styleId="teisigned">
+    <w:name w:val="tei_signed"/>
+    <w:basedOn w:val="Normal"/>
+    <w:qFormat/>
+    <w:rsid w:val="00693A27"/>
+    <w:pPr>
+      <w:spacing w:before="360"/>
+      <w:ind w:left="431" w:hanging="431"/>
+    </w:pPr>
+  </w:style>
+  <w:style w:type="paragraph" w:customStyle="1" w:styleId="teispeech">
+    <w:name w:val="tei_speech"/>
+    <w:basedOn w:val="Normal"/>
+    <w:qFormat/>
+    <w:rsid w:val="00693A27"/>
+    <w:pPr>
+      <w:ind w:left="432" w:hanging="432"/>
+    </w:pPr>
+  </w:style>
+  <w:style w:type="paragraph" w:customStyle="1" w:styleId="GeneratedTitle">
+    <w:name w:val="GeneratedTitle"/>
+    <w:basedOn w:val="Title"/>
+    <w:qFormat/>
+    <w:rsid w:val="003F114A"/>
+  </w:style>
+  <w:style w:type="paragraph" w:customStyle="1" w:styleId="GeneratedSubTitle">
+    <w:name w:val="GeneratedSubTitle"/>
+    <w:basedOn w:val="Subtitle"/>
+    <w:qFormat/>
+    <w:rsid w:val="003F114A"/>
+  </w:style>
 </w:styles>
 </file>
</xml_diff>

<commit_message>
fix syntax areas with data comparisons
git-svn-id: svn://svn.code.sf.net/p/tei/code/trunk/Stylesheets@9108 e5332ce4-a50f-0410-b94b-d658400b0204
</commit_message>
<xml_diff>
--- a/profiles/default/docx/template.docx
+++ b/profiles/default/docx/template.docx
@@ -3,9 +3,6 @@
 <w:document xmlns:wpc="http://schemas.microsoft.com/office/word/2010/wordprocessingCanvas" xmlns:mo="http://schemas.microsoft.com/office/mac/office/2008/main" xmlns:mc="http://schemas.openxmlformats.org/markup-compatibility/2006" xmlns:mv="urn:schemas-microsoft-com:mac:vml" xmlns:o="urn:schemas-microsoft-com:office:office" xmlns:r="http://schemas.openxmlformats.org/officeDocument/2006/relationships" xmlns:m="http://schemas.openxmlformats.org/officeDocument/2006/math" xmlns:v="urn:schemas-microsoft-com:vml" xmlns:wp14="http://schemas.microsoft.com/office/word/2010/wordprocessingDrawing" xmlns:wp="http://schemas.openxmlformats.org/drawingml/2006/wordprocessingDrawing" xmlns:w10="urn:schemas-microsoft-com:office:word" xmlns:w="http://schemas.openxmlformats.org/wordprocessingml/2006/main" xmlns:w14="http://schemas.microsoft.com/office/word/2010/wordml" xmlns:wpg="http://schemas.microsoft.com/office/word/2010/wordprocessingGroup" xmlns:wpi="http://schemas.microsoft.com/office/word/2010/wordprocessingInk" xmlns:wne="http://schemas.microsoft.com/office/word/2006/wordml" xmlns:wps="http://schemas.microsoft.com/office/word/2010/wordprocessingShape" mc:Ignorable="w14 wp14">
   <w:body>
     <w:p>
-      <w:pPr>
-        <w:pStyle w:val="GeneratedSubTitle"/>
-      </w:pPr>
       <w:bookmarkStart w:id="0" w:name="_GoBack"/>
       <w:bookmarkEnd w:id="0"/>
     </w:p>
@@ -29,6 +26,97 @@
 <file path=word/numbering.xml><?xml version="1.0" encoding="utf-8"?>
 <w:numbering xmlns:wpc="http://schemas.microsoft.com/office/word/2010/wordprocessingCanvas" xmlns:mo="http://schemas.microsoft.com/office/mac/office/2008/main" xmlns:mc="http://schemas.openxmlformats.org/markup-compatibility/2006" xmlns:mv="urn:schemas-microsoft-com:mac:vml" xmlns:o="urn:schemas-microsoft-com:office:office" xmlns:r="http://schemas.openxmlformats.org/officeDocument/2006/relationships" xmlns:m="http://schemas.openxmlformats.org/officeDocument/2006/math" xmlns:v="urn:schemas-microsoft-com:vml" xmlns:wp14="http://schemas.microsoft.com/office/word/2010/wordprocessingDrawing" xmlns:wp="http://schemas.openxmlformats.org/drawingml/2006/wordprocessingDrawing" xmlns:w10="urn:schemas-microsoft-com:office:word" xmlns:w="http://schemas.openxmlformats.org/wordprocessingml/2006/main" xmlns:w14="http://schemas.microsoft.com/office/word/2010/wordml" xmlns:wpg="http://schemas.microsoft.com/office/word/2010/wordprocessingGroup" xmlns:wpi="http://schemas.microsoft.com/office/word/2010/wordprocessingInk" xmlns:wne="http://schemas.microsoft.com/office/word/2006/wordml" xmlns:wps="http://schemas.microsoft.com/office/word/2010/wordprocessingShape" mc:Ignorable="w14 wp14">
   <w:abstractNum w:abstractNumId="0">
+    <w:nsid w:val="11540549"/>
+    <w:multiLevelType w:val="hybridMultilevel"/>
+    <w:tmpl w:val="BCD01E06"/>
+    <w:name w:val="heading2"/>
+    <w:lvl w:ilvl="0" w:tplc="2DD6DCAA">
+      <w:start w:val="1"/>
+      <w:numFmt w:val="upperLetter"/>
+      <w:pStyle w:val="ANNEX"/>
+      <w:lvlText w:val="%1."/>
+      <w:lvlJc w:val="left"/>
+      <w:pPr>
+        <w:ind w:left="360" w:hanging="360"/>
+      </w:pPr>
+      <w:rPr>
+        <w:rFonts w:hint="default"/>
+      </w:rPr>
+    </w:lvl>
+    <w:lvl w:ilvl="1" w:tplc="04090019" w:tentative="1">
+      <w:start w:val="1"/>
+      <w:numFmt w:val="lowerLetter"/>
+      <w:lvlText w:val="%2."/>
+      <w:lvlJc w:val="left"/>
+      <w:pPr>
+        <w:ind w:left="1440" w:hanging="360"/>
+      </w:pPr>
+    </w:lvl>
+    <w:lvl w:ilvl="2" w:tplc="0409001B" w:tentative="1">
+      <w:start w:val="1"/>
+      <w:numFmt w:val="lowerRoman"/>
+      <w:lvlText w:val="%3."/>
+      <w:lvlJc w:val="right"/>
+      <w:pPr>
+        <w:ind w:left="2160" w:hanging="180"/>
+      </w:pPr>
+    </w:lvl>
+    <w:lvl w:ilvl="3" w:tplc="0409000F" w:tentative="1">
+      <w:start w:val="1"/>
+      <w:numFmt w:val="decimal"/>
+      <w:lvlText w:val="%4."/>
+      <w:lvlJc w:val="left"/>
+      <w:pPr>
+        <w:ind w:left="2880" w:hanging="360"/>
+      </w:pPr>
+    </w:lvl>
+    <w:lvl w:ilvl="4" w:tplc="04090019" w:tentative="1">
+      <w:start w:val="1"/>
+      <w:numFmt w:val="lowerLetter"/>
+      <w:lvlText w:val="%5."/>
+      <w:lvlJc w:val="left"/>
+      <w:pPr>
+        <w:ind w:left="3600" w:hanging="360"/>
+      </w:pPr>
+    </w:lvl>
+    <w:lvl w:ilvl="5" w:tplc="0409001B" w:tentative="1">
+      <w:start w:val="1"/>
+      <w:numFmt w:val="lowerRoman"/>
+      <w:lvlText w:val="%6."/>
+      <w:lvlJc w:val="right"/>
+      <w:pPr>
+        <w:ind w:left="4320" w:hanging="180"/>
+      </w:pPr>
+    </w:lvl>
+    <w:lvl w:ilvl="6" w:tplc="0409000F" w:tentative="1">
+      <w:start w:val="1"/>
+      <w:numFmt w:val="decimal"/>
+      <w:lvlText w:val="%7."/>
+      <w:lvlJc w:val="left"/>
+      <w:pPr>
+        <w:ind w:left="5040" w:hanging="360"/>
+      </w:pPr>
+    </w:lvl>
+    <w:lvl w:ilvl="7" w:tplc="04090019" w:tentative="1">
+      <w:start w:val="1"/>
+      <w:numFmt w:val="lowerLetter"/>
+      <w:lvlText w:val="%8."/>
+      <w:lvlJc w:val="left"/>
+      <w:pPr>
+        <w:ind w:left="5760" w:hanging="360"/>
+      </w:pPr>
+    </w:lvl>
+    <w:lvl w:ilvl="8" w:tplc="0409001B" w:tentative="1">
+      <w:start w:val="1"/>
+      <w:numFmt w:val="lowerRoman"/>
+      <w:lvlText w:val="%9."/>
+      <w:lvlJc w:val="right"/>
+      <w:pPr>
+        <w:ind w:left="6480" w:hanging="180"/>
+      </w:pPr>
+    </w:lvl>
+  </w:abstractNum>
+  <w:abstractNum w:abstractNumId="1">
     <w:nsid w:val="22500FBD"/>
     <w:multiLevelType w:val="multilevel"/>
     <w:tmpl w:val="EFBC81EC"/>
@@ -150,7 +238,7 @@
       <w:lvlJc w:val="left"/>
     </w:lvl>
   </w:abstractNum>
-  <w:abstractNum w:abstractNumId="1">
+  <w:abstractNum w:abstractNumId="2">
     <w:nsid w:val="231C2D79"/>
     <w:multiLevelType w:val="hybridMultilevel"/>
     <w:tmpl w:val="74369666"/>
@@ -240,7 +328,7 @@
       </w:pPr>
     </w:lvl>
   </w:abstractNum>
-  <w:abstractNum w:abstractNumId="2">
+  <w:abstractNum w:abstractNumId="3">
     <w:nsid w:val="307E1C0C"/>
     <w:multiLevelType w:val="hybridMultilevel"/>
     <w:tmpl w:val="56940050"/>
@@ -331,7 +419,7 @@
       </w:pPr>
     </w:lvl>
   </w:abstractNum>
-  <w:abstractNum w:abstractNumId="3">
+  <w:abstractNum w:abstractNumId="4">
     <w:nsid w:val="3F503240"/>
     <w:multiLevelType w:val="multilevel"/>
     <w:tmpl w:val="072689B0"/>
@@ -444,7 +532,7 @@
       </w:pPr>
     </w:lvl>
   </w:abstractNum>
-  <w:abstractNum w:abstractNumId="4">
+  <w:abstractNum w:abstractNumId="5">
     <w:nsid w:val="43777980"/>
     <w:multiLevelType w:val="multilevel"/>
     <w:tmpl w:val="DF5A32FC"/>
@@ -567,7 +655,7 @@
       </w:rPr>
     </w:lvl>
   </w:abstractNum>
-  <w:abstractNum w:abstractNumId="5">
+  <w:abstractNum w:abstractNumId="6">
     <w:nsid w:val="478D2E1E"/>
     <w:multiLevelType w:val="multilevel"/>
     <w:tmpl w:val="E50CC40E"/>
@@ -681,7 +769,7 @@
       </w:rPr>
     </w:lvl>
   </w:abstractNum>
-  <w:abstractNum w:abstractNumId="6">
+  <w:abstractNum w:abstractNumId="7">
     <w:nsid w:val="52ED1FAE"/>
     <w:multiLevelType w:val="multilevel"/>
     <w:tmpl w:val="0D1E8B8A"/>
@@ -798,7 +886,7 @@
       </w:rPr>
     </w:lvl>
   </w:abstractNum>
-  <w:abstractNum w:abstractNumId="7">
+  <w:abstractNum w:abstractNumId="8">
     <w:nsid w:val="61426F7F"/>
     <w:multiLevelType w:val="hybridMultilevel"/>
     <w:tmpl w:val="562C63D0"/>
@@ -890,25 +978,25 @@
     </w:lvl>
   </w:abstractNum>
   <w:num w:numId="1">
-    <w:abstractNumId w:val="4"/>
+    <w:abstractNumId w:val="5"/>
   </w:num>
   <w:num w:numId="2">
-    <w:abstractNumId w:val="0"/>
+    <w:abstractNumId w:val="1"/>
   </w:num>
   <w:num w:numId="3">
-    <w:abstractNumId w:val="5"/>
+    <w:abstractNumId w:val="6"/>
   </w:num>
   <w:num w:numId="4">
-    <w:abstractNumId w:val="7"/>
+    <w:abstractNumId w:val="8"/>
   </w:num>
   <w:num w:numId="5">
-    <w:abstractNumId w:val="1"/>
+    <w:abstractNumId w:val="2"/>
   </w:num>
   <w:num w:numId="6">
-    <w:abstractNumId w:val="2"/>
+    <w:abstractNumId w:val="3"/>
   </w:num>
   <w:num w:numId="7">
-    <w:abstractNumId w:val="6"/>
+    <w:abstractNumId w:val="7"/>
     <w:lvlOverride w:ilvl="0">
       <w:startOverride w:val="1"/>
     </w:lvlOverride>
@@ -938,10 +1026,13 @@
     </w:lvlOverride>
   </w:num>
   <w:num w:numId="8">
-    <w:abstractNumId w:val="0"/>
+    <w:abstractNumId w:val="1"/>
   </w:num>
   <w:num w:numId="9">
-    <w:abstractNumId w:val="3"/>
+    <w:abstractNumId w:val="4"/>
+  </w:num>
+  <w:num w:numId="10">
+    <w:abstractNumId w:val="0"/>
   </w:num>
 </w:numbering>
 </file>
@@ -2689,6 +2780,21 @@
     <w:qFormat/>
     <w:rsid w:val="003F114A"/>
   </w:style>
+  <w:style xmlns:mc="http://schemas.openxmlformats.org/markup-compatibility/2006" xmlns:w14="http://schemas.microsoft.com/office/word/2010/wordml" w:type="paragraph" w:customStyle="1" w:styleId="ANNEX">
+    <w:name w:val="ANNEX"/>
+    <w:basedOn w:val="Normal"/>
+    <w:qFormat/>
+    <w:rsid w:val="00D646DB"/>
+    <w:pPr>
+      <w:numPr>
+        <w:numId w:val="3"/>
+      </w:numPr>
+    </w:pPr>
+    <w:rPr>
+      <w:b/>
+      <w:sz w:val="32"/>
+    </w:rPr>
+  </w:style>
   <w:style w:type="paragraph" w:customStyle="1" w:styleId="egXML">
     <w:name w:val="egXML"/>
     <w:basedOn w:val="Normal"/>
@@ -4460,5 +4566,21 @@
     <w:qFormat/>
     <w:rsid w:val="003F114A"/>
   </w:style>
+  <w:style w:type="paragraph" w:customStyle="1" w:styleId="ANNEX">
+    <w:name w:val="ANNEX"/>
+    <w:basedOn w:val="Normal"/>
+    <w:qFormat/>
+    <w:rsid w:val="00D646DB"/>
+    <w:pPr>
+      <w:numPr>
+        <w:numId w:val="10"/>
+      </w:numPr>
+      <w:spacing w:before="360"/>
+    </w:pPr>
+    <w:rPr>
+      <w:b/>
+      <w:sz w:val="32"/>
+    </w:rPr>
+  </w:style>
 </w:styles>
 </file>
</xml_diff>

<commit_message>
dont number headings by default
git-svn-id: svn://svn.code.sf.net/p/tei/code/trunk/Stylesheets@9415 e5332ce4-a50f-0410-b94b-d658400b0204
</commit_message>
<xml_diff>
--- a/profiles/default/docx/template.docx
+++ b/profiles/default/docx/template.docx
@@ -7,16 +7,9 @@
       <w:bookmarkEnd w:id="0"/>
     </w:p>
     <w:sectPr>
-      <w:headerReference w:type="even" r:id="rId8"/>
-      <w:headerReference w:type="default" r:id="rId9"/>
-      <w:footerReference w:type="even" r:id="rId10"/>
-      <w:footerReference w:type="default" r:id="rId11"/>
-      <w:headerReference w:type="first" r:id="rId12"/>
-      <w:footerReference w:type="first" r:id="rId13"/>
       <w:pgSz w:w="12240" w:h="15840"/>
       <w:pgMar w:top="1440" w:right="1440" w:bottom="1440" w:left="1440" w:header="720" w:footer="720" w:gutter="0"/>
       <w:cols w:space="720"/>
-      <w:titlePg/>
       <w:docGrid w:linePitch="360"/>
     </w:sectPr>
   </w:body>
@@ -26,100 +19,131 @@
 <file path=word/numbering.xml><?xml version="1.0" encoding="utf-8"?>
 <w:numbering xmlns:wpc="http://schemas.microsoft.com/office/word/2010/wordprocessingCanvas" xmlns:mo="http://schemas.microsoft.com/office/mac/office/2008/main" xmlns:mc="http://schemas.openxmlformats.org/markup-compatibility/2006" xmlns:mv="urn:schemas-microsoft-com:mac:vml" xmlns:o="urn:schemas-microsoft-com:office:office" xmlns:r="http://schemas.openxmlformats.org/officeDocument/2006/relationships" xmlns:m="http://schemas.openxmlformats.org/officeDocument/2006/math" xmlns:v="urn:schemas-microsoft-com:vml" xmlns:wp14="http://schemas.microsoft.com/office/word/2010/wordprocessingDrawing" xmlns:wp="http://schemas.openxmlformats.org/drawingml/2006/wordprocessingDrawing" xmlns:w10="urn:schemas-microsoft-com:office:word" xmlns:w="http://schemas.openxmlformats.org/wordprocessingml/2006/main" xmlns:w14="http://schemas.microsoft.com/office/word/2010/wordml" xmlns:wpg="http://schemas.microsoft.com/office/word/2010/wordprocessingGroup" xmlns:wpi="http://schemas.microsoft.com/office/word/2010/wordprocessingInk" xmlns:wne="http://schemas.microsoft.com/office/word/2006/wordml" xmlns:wps="http://schemas.microsoft.com/office/word/2010/wordprocessingShape" mc:Ignorable="w14 wp14">
   <w:abstractNum w:abstractNumId="0">
-    <w:nsid w:val="11540549"/>
-    <w:multiLevelType w:val="hybridMultilevel"/>
-    <w:tmpl w:val="BCD01E06"/>
-    <w:name w:val="heading2"/>
-    <w:lvl w:ilvl="0" w:tplc="2DD6DCAA">
-      <w:start w:val="1"/>
-      <w:numFmt w:val="upperLetter"/>
-      <w:pStyle w:val="ANNEX"/>
-      <w:lvlText w:val="%1."/>
-      <w:lvlJc w:val="left"/>
-      <w:pPr>
-        <w:ind w:left="360" w:hanging="360"/>
+    <w:nsid w:val="08BA7175"/>
+    <w:multiLevelType w:val="multilevel"/>
+    <w:tmpl w:val="A78AD7FA"/>
+    <w:name w:val="heading"/>
+    <w:lvl w:ilvl="0">
+      <w:start w:val="1"/>
+      <w:numFmt w:val="decimal"/>
+      <w:lvlText w:val="%1"/>
+      <w:lvlJc w:val="left"/>
+      <w:pPr>
+        <w:ind w:left="432" w:hanging="432"/>
       </w:pPr>
       <w:rPr>
         <w:rFonts w:hint="default"/>
       </w:rPr>
     </w:lvl>
-    <w:lvl w:ilvl="1" w:tplc="04090019" w:tentative="1">
-      <w:start w:val="1"/>
-      <w:numFmt w:val="lowerLetter"/>
-      <w:lvlText w:val="%2."/>
-      <w:lvlJc w:val="left"/>
-      <w:pPr>
-        <w:ind w:left="1440" w:hanging="360"/>
-      </w:pPr>
-    </w:lvl>
-    <w:lvl w:ilvl="2" w:tplc="0409001B" w:tentative="1">
-      <w:start w:val="1"/>
-      <w:numFmt w:val="lowerRoman"/>
-      <w:lvlText w:val="%3."/>
-      <w:lvlJc w:val="right"/>
-      <w:pPr>
-        <w:ind w:left="2160" w:hanging="180"/>
-      </w:pPr>
-    </w:lvl>
-    <w:lvl w:ilvl="3" w:tplc="0409000F" w:tentative="1">
+    <w:lvl w:ilvl="1">
       <w:start w:val="1"/>
       <w:numFmt w:val="decimal"/>
-      <w:lvlText w:val="%4."/>
-      <w:lvlJc w:val="left"/>
-      <w:pPr>
-        <w:ind w:left="2880" w:hanging="360"/>
-      </w:pPr>
-    </w:lvl>
-    <w:lvl w:ilvl="4" w:tplc="04090019" w:tentative="1">
-      <w:start w:val="1"/>
-      <w:numFmt w:val="lowerLetter"/>
-      <w:lvlText w:val="%5."/>
-      <w:lvlJc w:val="left"/>
-      <w:pPr>
-        <w:ind w:left="3600" w:hanging="360"/>
-      </w:pPr>
-    </w:lvl>
-    <w:lvl w:ilvl="5" w:tplc="0409001B" w:tentative="1">
-      <w:start w:val="1"/>
-      <w:numFmt w:val="lowerRoman"/>
-      <w:lvlText w:val="%6."/>
-      <w:lvlJc w:val="right"/>
-      <w:pPr>
-        <w:ind w:left="4320" w:hanging="180"/>
-      </w:pPr>
-    </w:lvl>
-    <w:lvl w:ilvl="6" w:tplc="0409000F" w:tentative="1">
+      <w:pStyle w:val="Heading2"/>
+      <w:lvlText w:val="%1.%2"/>
+      <w:lvlJc w:val="left"/>
+      <w:pPr>
+        <w:ind w:left="648" w:hanging="648"/>
+      </w:pPr>
+      <w:rPr>
+        <w:rFonts w:hint="default"/>
+      </w:rPr>
+    </w:lvl>
+    <w:lvl w:ilvl="2">
       <w:start w:val="1"/>
       <w:numFmt w:val="decimal"/>
-      <w:lvlText w:val="%7."/>
-      <w:lvlJc w:val="left"/>
-      <w:pPr>
-        <w:ind w:left="5040" w:hanging="360"/>
-      </w:pPr>
-    </w:lvl>
-    <w:lvl w:ilvl="7" w:tplc="04090019" w:tentative="1">
-      <w:start w:val="1"/>
-      <w:numFmt w:val="lowerLetter"/>
-      <w:lvlText w:val="%8."/>
-      <w:lvlJc w:val="left"/>
-      <w:pPr>
-        <w:ind w:left="5760" w:hanging="360"/>
-      </w:pPr>
-    </w:lvl>
-    <w:lvl w:ilvl="8" w:tplc="0409001B" w:tentative="1">
-      <w:start w:val="1"/>
-      <w:numFmt w:val="lowerRoman"/>
-      <w:lvlText w:val="%9."/>
-      <w:lvlJc w:val="right"/>
-      <w:pPr>
-        <w:ind w:left="6480" w:hanging="180"/>
-      </w:pPr>
+      <w:pStyle w:val="Heading3"/>
+      <w:lvlText w:val="%1.%2.%3"/>
+      <w:lvlJc w:val="left"/>
+      <w:pPr>
+        <w:ind w:left="864" w:hanging="864"/>
+      </w:pPr>
+      <w:rPr>
+        <w:rFonts w:hint="default"/>
+      </w:rPr>
+    </w:lvl>
+    <w:lvl w:ilvl="3">
+      <w:start w:val="1"/>
+      <w:numFmt w:val="decimal"/>
+      <w:pStyle w:val="Heading4"/>
+      <w:lvlText w:val="%1.%2.%3.%4"/>
+      <w:lvlJc w:val="left"/>
+      <w:pPr>
+        <w:ind w:left="1080" w:hanging="1080"/>
+      </w:pPr>
+      <w:rPr>
+        <w:rFonts w:hint="default"/>
+      </w:rPr>
+    </w:lvl>
+    <w:lvl w:ilvl="4">
+      <w:start w:val="1"/>
+      <w:numFmt w:val="decimal"/>
+      <w:pStyle w:val="Heading5"/>
+      <w:lvlText w:val="%1.%2.%3.%4.%5"/>
+      <w:lvlJc w:val="left"/>
+      <w:pPr>
+        <w:ind w:left="1296" w:hanging="1296"/>
+      </w:pPr>
+      <w:rPr>
+        <w:rFonts w:hint="default"/>
+      </w:rPr>
+    </w:lvl>
+    <w:lvl w:ilvl="5">
+      <w:start w:val="1"/>
+      <w:numFmt w:val="decimal"/>
+      <w:pStyle w:val="Heading6"/>
+      <w:lvlText w:val="%1.%2.%3.%4.%5.%6"/>
+      <w:lvlJc w:val="left"/>
+      <w:pPr>
+        <w:ind w:left="1512" w:hanging="1512"/>
+      </w:pPr>
+      <w:rPr>
+        <w:rFonts w:hint="default"/>
+      </w:rPr>
+    </w:lvl>
+    <w:lvl w:ilvl="6">
+      <w:start w:val="1"/>
+      <w:numFmt w:val="decimal"/>
+      <w:pStyle w:val="Heading7"/>
+      <w:lvlText w:val="%1.%2.%3.%4.%5.%6.%7"/>
+      <w:lvlJc w:val="left"/>
+      <w:pPr>
+        <w:ind w:left="1728" w:hanging="1728"/>
+      </w:pPr>
+      <w:rPr>
+        <w:rFonts w:hint="default"/>
+      </w:rPr>
+    </w:lvl>
+    <w:lvl w:ilvl="7">
+      <w:start w:val="1"/>
+      <w:numFmt w:val="decimal"/>
+      <w:pStyle w:val="Heading8"/>
+      <w:lvlText w:val="%1.%2.%3.%4.%5.%6.%7.%8"/>
+      <w:lvlJc w:val="left"/>
+      <w:pPr>
+        <w:ind w:left="1944" w:hanging="1944"/>
+      </w:pPr>
+      <w:rPr>
+        <w:rFonts w:hint="default"/>
+      </w:rPr>
+    </w:lvl>
+    <w:lvl w:ilvl="8">
+      <w:start w:val="1"/>
+      <w:numFmt w:val="decimal"/>
+      <w:pStyle w:val="Heading9"/>
+      <w:lvlText w:val="%1.%2.%3.%4.%5.%6.%7.%8.%9"/>
+      <w:lvlJc w:val="left"/>
+      <w:pPr>
+        <w:ind w:left="2160" w:hanging="2160"/>
+      </w:pPr>
+      <w:rPr>
+        <w:rFonts w:hint="default"/>
+      </w:rPr>
     </w:lvl>
   </w:abstractNum>
   <w:abstractNum w:abstractNumId="1">
-    <w:nsid w:val="22500FBD"/>
+    <w:nsid w:val="0A767138"/>
     <w:multiLevelType w:val="multilevel"/>
-    <w:tmpl w:val="EFBC81EC"/>
+    <w:tmpl w:val="92C4FAD6"/>
     <w:lvl w:ilvl="0">
       <w:start w:val="1"/>
       <w:numFmt w:val="bullet"/>
@@ -239,100 +263,10 @@
     </w:lvl>
   </w:abstractNum>
   <w:abstractNum w:abstractNumId="2">
-    <w:nsid w:val="231C2D79"/>
+    <w:nsid w:val="13EC7702"/>
     <w:multiLevelType w:val="hybridMultilevel"/>
-    <w:tmpl w:val="74369666"/>
-    <w:lvl w:ilvl="0" w:tplc="6F744AA6">
-      <w:start w:val="1"/>
-      <w:numFmt w:val="decimal"/>
-      <w:pStyle w:val="Bibliography"/>
-      <w:lvlText w:val="[%1]"/>
-      <w:lvlJc w:val="left"/>
-      <w:pPr>
-        <w:ind w:left="1080" w:hanging="1080"/>
-      </w:pPr>
-      <w:rPr>
-        <w:rFonts w:hint="default"/>
-      </w:rPr>
-    </w:lvl>
-    <w:lvl w:ilvl="1" w:tplc="21144CB0">
-      <w:start w:val="1"/>
-      <w:numFmt w:val="lowerLetter"/>
-      <w:lvlText w:val="%2."/>
-      <w:lvlJc w:val="left"/>
-      <w:pPr>
-        <w:ind w:left="1440" w:hanging="360"/>
-      </w:pPr>
-    </w:lvl>
-    <w:lvl w:ilvl="2" w:tplc="61266BDA">
-      <w:start w:val="1"/>
-      <w:numFmt w:val="lowerRoman"/>
-      <w:lvlText w:val="%3."/>
-      <w:lvlJc w:val="right"/>
-      <w:pPr>
-        <w:ind w:left="2160" w:hanging="180"/>
-      </w:pPr>
-    </w:lvl>
-    <w:lvl w:ilvl="3" w:tplc="17C2E73A">
-      <w:start w:val="1"/>
-      <w:numFmt w:val="decimal"/>
-      <w:lvlText w:val="%4."/>
-      <w:lvlJc w:val="left"/>
-      <w:pPr>
-        <w:ind w:left="2880" w:hanging="360"/>
-      </w:pPr>
-    </w:lvl>
-    <w:lvl w:ilvl="4" w:tplc="2E1C6368">
-      <w:start w:val="1"/>
-      <w:numFmt w:val="lowerLetter"/>
-      <w:lvlText w:val="%5."/>
-      <w:lvlJc w:val="left"/>
-      <w:pPr>
-        <w:ind w:left="3600" w:hanging="360"/>
-      </w:pPr>
-    </w:lvl>
-    <w:lvl w:ilvl="5" w:tplc="09729F50">
-      <w:start w:val="1"/>
-      <w:numFmt w:val="lowerRoman"/>
-      <w:lvlText w:val="%6."/>
-      <w:lvlJc w:val="right"/>
-      <w:pPr>
-        <w:ind w:left="4320" w:hanging="180"/>
-      </w:pPr>
-    </w:lvl>
-    <w:lvl w:ilvl="6" w:tplc="53649178">
-      <w:start w:val="1"/>
-      <w:numFmt w:val="decimal"/>
-      <w:lvlText w:val="%7."/>
-      <w:lvlJc w:val="left"/>
-      <w:pPr>
-        <w:ind w:left="5040" w:hanging="360"/>
-      </w:pPr>
-    </w:lvl>
-    <w:lvl w:ilvl="7" w:tplc="25AA4388">
-      <w:start w:val="1"/>
-      <w:numFmt w:val="lowerLetter"/>
-      <w:lvlText w:val="%8."/>
-      <w:lvlJc w:val="left"/>
-      <w:pPr>
-        <w:ind w:left="5760" w:hanging="360"/>
-      </w:pPr>
-    </w:lvl>
-    <w:lvl w:ilvl="8" w:tplc="1620266C">
-      <w:start w:val="1"/>
-      <w:numFmt w:val="lowerRoman"/>
-      <w:lvlText w:val="%9."/>
-      <w:lvlJc w:val="right"/>
-      <w:pPr>
-        <w:ind w:left="6480" w:hanging="180"/>
-      </w:pPr>
-    </w:lvl>
-  </w:abstractNum>
-  <w:abstractNum w:abstractNumId="3">
-    <w:nsid w:val="307E1C0C"/>
-    <w:multiLevelType w:val="hybridMultilevel"/>
-    <w:tmpl w:val="56940050"/>
-    <w:lvl w:ilvl="0" w:tplc="4E50AB46">
+    <w:tmpl w:val="96187D72"/>
+    <w:lvl w:ilvl="0" w:tplc="1326ECC2">
       <w:start w:val="1"/>
       <w:numFmt w:val="decimal"/>
       <w:pStyle w:val="Figuretitle"/>
@@ -346,7 +280,7 @@
         <w:rFonts w:hint="default"/>
       </w:rPr>
     </w:lvl>
-    <w:lvl w:ilvl="1" w:tplc="501823C8">
+    <w:lvl w:ilvl="1" w:tplc="57D0467C">
       <w:start w:val="1"/>
       <w:numFmt w:val="lowerLetter"/>
       <w:lvlText w:val="%2."/>
@@ -355,7 +289,7 @@
         <w:ind w:left="1440" w:hanging="360"/>
       </w:pPr>
     </w:lvl>
-    <w:lvl w:ilvl="2" w:tplc="F8266696">
+    <w:lvl w:ilvl="2" w:tplc="8B78F076">
       <w:start w:val="1"/>
       <w:numFmt w:val="lowerRoman"/>
       <w:lvlText w:val="%3."/>
@@ -364,7 +298,7 @@
         <w:ind w:left="2160" w:hanging="180"/>
       </w:pPr>
     </w:lvl>
-    <w:lvl w:ilvl="3" w:tplc="DFF67E7E">
+    <w:lvl w:ilvl="3" w:tplc="60F89300">
       <w:start w:val="1"/>
       <w:numFmt w:val="decimal"/>
       <w:lvlText w:val="%4."/>
@@ -373,7 +307,7 @@
         <w:ind w:left="2880" w:hanging="360"/>
       </w:pPr>
     </w:lvl>
-    <w:lvl w:ilvl="4" w:tplc="415AA5E6">
+    <w:lvl w:ilvl="4" w:tplc="CE66AFA2">
       <w:start w:val="1"/>
       <w:numFmt w:val="lowerLetter"/>
       <w:lvlText w:val="%5."/>
@@ -382,7 +316,7 @@
         <w:ind w:left="3600" w:hanging="360"/>
       </w:pPr>
     </w:lvl>
-    <w:lvl w:ilvl="5" w:tplc="F150415A">
+    <w:lvl w:ilvl="5" w:tplc="90384878">
       <w:start w:val="1"/>
       <w:numFmt w:val="lowerRoman"/>
       <w:lvlText w:val="%6."/>
@@ -391,7 +325,7 @@
         <w:ind w:left="4320" w:hanging="180"/>
       </w:pPr>
     </w:lvl>
-    <w:lvl w:ilvl="6" w:tplc="96DA9F08">
+    <w:lvl w:ilvl="6" w:tplc="A4FE5276">
       <w:start w:val="1"/>
       <w:numFmt w:val="decimal"/>
       <w:lvlText w:val="%7."/>
@@ -400,7 +334,7 @@
         <w:ind w:left="5040" w:hanging="360"/>
       </w:pPr>
     </w:lvl>
-    <w:lvl w:ilvl="7" w:tplc="8C06644E">
+    <w:lvl w:ilvl="7" w:tplc="CD2819C8">
       <w:start w:val="1"/>
       <w:numFmt w:val="lowerLetter"/>
       <w:lvlText w:val="%8."/>
@@ -409,7 +343,7 @@
         <w:ind w:left="5760" w:hanging="360"/>
       </w:pPr>
     </w:lvl>
-    <w:lvl w:ilvl="8" w:tplc="5CFCA8A6">
+    <w:lvl w:ilvl="8" w:tplc="5B7870BC">
       <w:start w:val="1"/>
       <w:numFmt w:val="lowerRoman"/>
       <w:lvlText w:val="%9."/>
@@ -419,254 +353,17 @@
       </w:pPr>
     </w:lvl>
   </w:abstractNum>
-  <w:abstractNum w:abstractNumId="4">
-    <w:nsid w:val="3F503240"/>
+  <w:abstractNum w:abstractNumId="3">
+    <w:nsid w:val="1E8A468C"/>
     <w:multiLevelType w:val="multilevel"/>
-    <w:tmpl w:val="072689B0"/>
+    <w:tmpl w:val="A78AD7FA"/>
     <w:lvl w:ilvl="0">
       <w:start w:val="1"/>
       <w:numFmt w:val="decimal"/>
-      <w:lvlText w:val="%1."/>
-      <w:lvlJc w:val="left"/>
-      <w:pPr>
-        <w:tabs>
-          <w:tab w:val="num" w:pos="720"/>
-        </w:tabs>
-        <w:ind w:left="720" w:hanging="720"/>
-      </w:pPr>
-    </w:lvl>
-    <w:lvl w:ilvl="1">
-      <w:start w:val="1"/>
-      <w:numFmt w:val="decimal"/>
-      <w:lvlText w:val="%2."/>
-      <w:lvlJc w:val="left"/>
-      <w:pPr>
-        <w:tabs>
-          <w:tab w:val="num" w:pos="1440"/>
-        </w:tabs>
-        <w:ind w:left="1440" w:hanging="720"/>
-      </w:pPr>
-    </w:lvl>
-    <w:lvl w:ilvl="2">
-      <w:start w:val="1"/>
-      <w:numFmt w:val="decimal"/>
-      <w:lvlText w:val="%3."/>
-      <w:lvlJc w:val="left"/>
-      <w:pPr>
-        <w:tabs>
-          <w:tab w:val="num" w:pos="2160"/>
-        </w:tabs>
-        <w:ind w:left="2160" w:hanging="720"/>
-      </w:pPr>
-    </w:lvl>
-    <w:lvl w:ilvl="3">
-      <w:start w:val="1"/>
-      <w:numFmt w:val="decimal"/>
-      <w:lvlText w:val="%4."/>
-      <w:lvlJc w:val="left"/>
-      <w:pPr>
-        <w:tabs>
-          <w:tab w:val="num" w:pos="2880"/>
-        </w:tabs>
-        <w:ind w:left="2880" w:hanging="720"/>
-      </w:pPr>
-    </w:lvl>
-    <w:lvl w:ilvl="4">
-      <w:start w:val="1"/>
-      <w:numFmt w:val="decimal"/>
-      <w:lvlText w:val="%5."/>
-      <w:lvlJc w:val="left"/>
-      <w:pPr>
-        <w:tabs>
-          <w:tab w:val="num" w:pos="3600"/>
-        </w:tabs>
-        <w:ind w:left="3600" w:hanging="720"/>
-      </w:pPr>
-    </w:lvl>
-    <w:lvl w:ilvl="5">
-      <w:start w:val="1"/>
-      <w:numFmt w:val="decimal"/>
-      <w:lvlText w:val="%6."/>
-      <w:lvlJc w:val="left"/>
-      <w:pPr>
-        <w:tabs>
-          <w:tab w:val="num" w:pos="4320"/>
-        </w:tabs>
-        <w:ind w:left="4320" w:hanging="720"/>
-      </w:pPr>
-    </w:lvl>
-    <w:lvl w:ilvl="6">
-      <w:start w:val="1"/>
-      <w:numFmt w:val="decimal"/>
-      <w:lvlText w:val="%7."/>
-      <w:lvlJc w:val="left"/>
-      <w:pPr>
-        <w:tabs>
-          <w:tab w:val="num" w:pos="5040"/>
-        </w:tabs>
-        <w:ind w:left="5040" w:hanging="720"/>
-      </w:pPr>
-    </w:lvl>
-    <w:lvl w:ilvl="7">
-      <w:start w:val="1"/>
-      <w:numFmt w:val="decimal"/>
-      <w:lvlText w:val="%8."/>
-      <w:lvlJc w:val="left"/>
-      <w:pPr>
-        <w:tabs>
-          <w:tab w:val="num" w:pos="5760"/>
-        </w:tabs>
-        <w:ind w:left="5760" w:hanging="720"/>
-      </w:pPr>
-    </w:lvl>
-    <w:lvl w:ilvl="8">
-      <w:start w:val="1"/>
-      <w:numFmt w:val="decimal"/>
-      <w:lvlText w:val="%9."/>
-      <w:lvlJc w:val="left"/>
-      <w:pPr>
-        <w:tabs>
-          <w:tab w:val="num" w:pos="6480"/>
-        </w:tabs>
-        <w:ind w:left="6480" w:hanging="720"/>
-      </w:pPr>
-    </w:lvl>
-  </w:abstractNum>
-  <w:abstractNum w:abstractNumId="5">
-    <w:nsid w:val="43777980"/>
-    <w:multiLevelType w:val="multilevel"/>
-    <w:tmpl w:val="DF5A32FC"/>
-    <w:name w:val="heading"/>
-    <w:lvl w:ilvl="0">
-      <w:start w:val="1"/>
-      <w:numFmt w:val="decimal"/>
-      <w:pStyle w:val="Heading1"/>
       <w:lvlText w:val="%1"/>
       <w:lvlJc w:val="left"/>
       <w:pPr>
         <w:ind w:left="432" w:hanging="432"/>
-      </w:pPr>
-      <w:rPr>
-        <w:rFonts w:hint="default"/>
-      </w:rPr>
-    </w:lvl>
-    <w:lvl w:ilvl="1">
-      <w:start w:val="1"/>
-      <w:numFmt w:val="decimal"/>
-      <w:pStyle w:val="Heading2"/>
-      <w:lvlText w:val="%1.%2"/>
-      <w:lvlJc w:val="left"/>
-      <w:pPr>
-        <w:ind w:left="648" w:hanging="648"/>
-      </w:pPr>
-      <w:rPr>
-        <w:rFonts w:hint="default"/>
-      </w:rPr>
-    </w:lvl>
-    <w:lvl w:ilvl="2">
-      <w:start w:val="1"/>
-      <w:numFmt w:val="decimal"/>
-      <w:pStyle w:val="Heading3"/>
-      <w:lvlText w:val="%1.%2.%3"/>
-      <w:lvlJc w:val="left"/>
-      <w:pPr>
-        <w:ind w:left="864" w:hanging="864"/>
-      </w:pPr>
-      <w:rPr>
-        <w:rFonts w:hint="default"/>
-      </w:rPr>
-    </w:lvl>
-    <w:lvl w:ilvl="3">
-      <w:start w:val="1"/>
-      <w:numFmt w:val="decimal"/>
-      <w:pStyle w:val="Heading4"/>
-      <w:lvlText w:val="%1.%2.%3.%4"/>
-      <w:lvlJc w:val="left"/>
-      <w:pPr>
-        <w:ind w:left="1080" w:hanging="1080"/>
-      </w:pPr>
-      <w:rPr>
-        <w:rFonts w:hint="default"/>
-      </w:rPr>
-    </w:lvl>
-    <w:lvl w:ilvl="4">
-      <w:start w:val="1"/>
-      <w:numFmt w:val="decimal"/>
-      <w:pStyle w:val="Heading5"/>
-      <w:lvlText w:val="%1.%2.%3.%4.%5"/>
-      <w:lvlJc w:val="left"/>
-      <w:pPr>
-        <w:ind w:left="1296" w:hanging="1296"/>
-      </w:pPr>
-      <w:rPr>
-        <w:rFonts w:hint="default"/>
-      </w:rPr>
-    </w:lvl>
-    <w:lvl w:ilvl="5">
-      <w:start w:val="1"/>
-      <w:numFmt w:val="decimal"/>
-      <w:pStyle w:val="Heading6"/>
-      <w:lvlText w:val="%1.%2.%3.%4.%5.%6"/>
-      <w:lvlJc w:val="left"/>
-      <w:pPr>
-        <w:ind w:left="1512" w:hanging="1512"/>
-      </w:pPr>
-      <w:rPr>
-        <w:rFonts w:hint="default"/>
-      </w:rPr>
-    </w:lvl>
-    <w:lvl w:ilvl="6">
-      <w:start w:val="1"/>
-      <w:numFmt w:val="decimal"/>
-      <w:pStyle w:val="Heading7"/>
-      <w:lvlText w:val="%1.%2.%3.%4.%5.%6.%7"/>
-      <w:lvlJc w:val="left"/>
-      <w:pPr>
-        <w:ind w:left="1728" w:hanging="1728"/>
-      </w:pPr>
-      <w:rPr>
-        <w:rFonts w:hint="default"/>
-      </w:rPr>
-    </w:lvl>
-    <w:lvl w:ilvl="7">
-      <w:start w:val="1"/>
-      <w:numFmt w:val="decimal"/>
-      <w:pStyle w:val="Heading8"/>
-      <w:lvlText w:val="%1.%2.%3.%4.%5.%6.%7.%8"/>
-      <w:lvlJc w:val="left"/>
-      <w:pPr>
-        <w:ind w:left="1944" w:hanging="1944"/>
-      </w:pPr>
-      <w:rPr>
-        <w:rFonts w:hint="default"/>
-      </w:rPr>
-    </w:lvl>
-    <w:lvl w:ilvl="8">
-      <w:start w:val="1"/>
-      <w:numFmt w:val="decimal"/>
-      <w:pStyle w:val="Heading9"/>
-      <w:lvlText w:val="%1.%2.%3.%4.%5.%6.%7.%8.%9"/>
-      <w:lvlJc w:val="left"/>
-      <w:pPr>
-        <w:ind w:left="2160" w:hanging="2160"/>
-      </w:pPr>
-      <w:rPr>
-        <w:rFonts w:hint="default"/>
-      </w:rPr>
-    </w:lvl>
-  </w:abstractNum>
-  <w:abstractNum w:abstractNumId="6">
-    <w:nsid w:val="478D2E1E"/>
-    <w:multiLevelType w:val="multilevel"/>
-    <w:tmpl w:val="E50CC40E"/>
-    <w:lvl w:ilvl="0">
-      <w:start w:val="1"/>
-      <w:numFmt w:val="upperLetter"/>
-      <w:suff w:val="nothing"/>
-      <w:lvlText w:val="Annex %1: "/>
-      <w:lvlJc w:val="left"/>
-      <w:pPr>
-        <w:ind w:left="0" w:firstLine="0"/>
       </w:pPr>
       <w:rPr>
         <w:rFonts w:hint="default"/>
@@ -678,7 +375,7 @@
       <w:lvlText w:val="%1.%2"/>
       <w:lvlJc w:val="left"/>
       <w:pPr>
-        <w:ind w:left="720" w:hanging="720"/>
+        <w:ind w:left="648" w:hanging="648"/>
       </w:pPr>
       <w:rPr>
         <w:rFonts w:hint="default"/>
@@ -690,7 +387,7 @@
       <w:lvlText w:val="%1.%2.%3"/>
       <w:lvlJc w:val="left"/>
       <w:pPr>
-        <w:ind w:left="936" w:hanging="936"/>
+        <w:ind w:left="864" w:hanging="864"/>
       </w:pPr>
       <w:rPr>
         <w:rFonts w:hint="default"/>
@@ -702,7 +399,7 @@
       <w:lvlText w:val="%1.%2.%3.%4"/>
       <w:lvlJc w:val="left"/>
       <w:pPr>
-        <w:ind w:left="1152" w:hanging="1152"/>
+        <w:ind w:left="1080" w:hanging="1080"/>
       </w:pPr>
       <w:rPr>
         <w:rFonts w:hint="default"/>
@@ -714,7 +411,7 @@
       <w:lvlText w:val="%1.%2.%3.%4.%5"/>
       <w:lvlJc w:val="left"/>
       <w:pPr>
-        <w:ind w:left="1368" w:hanging="1368"/>
+        <w:ind w:left="1296" w:hanging="1296"/>
       </w:pPr>
       <w:rPr>
         <w:rFonts w:hint="default"/>
@@ -726,7 +423,7 @@
       <w:lvlText w:val="%1.%2.%3.%4.%5.%6"/>
       <w:lvlJc w:val="left"/>
       <w:pPr>
-        <w:ind w:left="1584" w:hanging="1584"/>
+        <w:ind w:left="1512" w:hanging="1512"/>
       </w:pPr>
       <w:rPr>
         <w:rFonts w:hint="default"/>
@@ -738,7 +435,7 @@
       <w:lvlText w:val="%1.%2.%3.%4.%5.%6.%7"/>
       <w:lvlJc w:val="left"/>
       <w:pPr>
-        <w:ind w:left="1800" w:hanging="1800"/>
+        <w:ind w:left="1728" w:hanging="1728"/>
       </w:pPr>
       <w:rPr>
         <w:rFonts w:hint="default"/>
@@ -750,7 +447,7 @@
       <w:lvlText w:val="%1.%2.%3.%4.%5.%6.%7.%8"/>
       <w:lvlJc w:val="left"/>
       <w:pPr>
-        <w:ind w:left="2016" w:hanging="2016"/>
+        <w:ind w:left="1944" w:hanging="1944"/>
       </w:pPr>
       <w:rPr>
         <w:rFonts w:hint="default"/>
@@ -762,135 +459,18 @@
       <w:lvlText w:val="%1.%2.%3.%4.%5.%6.%7.%8.%9"/>
       <w:lvlJc w:val="left"/>
       <w:pPr>
-        <w:ind w:left="2232" w:hanging="2232"/>
+        <w:ind w:left="2160" w:hanging="2160"/>
       </w:pPr>
       <w:rPr>
         <w:rFonts w:hint="default"/>
       </w:rPr>
     </w:lvl>
   </w:abstractNum>
-  <w:abstractNum w:abstractNumId="7">
-    <w:nsid w:val="52ED1FAE"/>
-    <w:multiLevelType w:val="multilevel"/>
-    <w:tmpl w:val="0D1E8B8A"/>
-    <w:lvl w:ilvl="0">
-      <w:start w:val="1"/>
-      <w:numFmt w:val="decimal"/>
-      <w:pStyle w:val="ListNumber"/>
-      <w:lvlText w:val="%1."/>
-      <w:lvlJc w:val="left"/>
-      <w:pPr>
-        <w:ind w:left="360" w:hanging="360"/>
-      </w:pPr>
-      <w:rPr>
-        <w:rFonts w:hint="default"/>
-      </w:rPr>
-    </w:lvl>
-    <w:lvl w:ilvl="1">
-      <w:start w:val="1"/>
-      <w:numFmt w:val="lowerLetter"/>
-      <w:pStyle w:val="ListNumber2"/>
-      <w:lvlText w:val="%2)"/>
-      <w:lvlJc w:val="left"/>
-      <w:pPr>
-        <w:ind w:left="720" w:hanging="360"/>
-      </w:pPr>
-      <w:rPr>
-        <w:rFonts w:hint="default"/>
-      </w:rPr>
-    </w:lvl>
-    <w:lvl w:ilvl="2">
-      <w:start w:val="1"/>
-      <w:numFmt w:val="lowerRoman"/>
-      <w:pStyle w:val="ListNumber3"/>
-      <w:lvlText w:val="%3)"/>
-      <w:lvlJc w:val="left"/>
-      <w:pPr>
-        <w:ind w:left="1080" w:hanging="360"/>
-      </w:pPr>
-      <w:rPr>
-        <w:rFonts w:hint="default"/>
-      </w:rPr>
-    </w:lvl>
-    <w:lvl w:ilvl="3">
-      <w:start w:val="1"/>
-      <w:numFmt w:val="upperRoman"/>
-      <w:pStyle w:val="ListNumber4"/>
-      <w:lvlText w:val="%4)"/>
-      <w:lvlJc w:val="left"/>
-      <w:pPr>
-        <w:ind w:left="1440" w:hanging="360"/>
-      </w:pPr>
-      <w:rPr>
-        <w:rFonts w:hint="default"/>
-      </w:rPr>
-    </w:lvl>
-    <w:lvl w:ilvl="4">
-      <w:start w:val="1"/>
-      <w:numFmt w:val="lowerLetter"/>
-      <w:lvlText w:val="(%5)"/>
-      <w:lvlJc w:val="left"/>
-      <w:pPr>
-        <w:ind w:left="1800" w:hanging="360"/>
-      </w:pPr>
-      <w:rPr>
-        <w:rFonts w:hint="default"/>
-      </w:rPr>
-    </w:lvl>
-    <w:lvl w:ilvl="5">
-      <w:start w:val="1"/>
-      <w:numFmt w:val="lowerRoman"/>
-      <w:lvlText w:val="(%6)"/>
-      <w:lvlJc w:val="left"/>
-      <w:pPr>
-        <w:ind w:left="2160" w:hanging="360"/>
-      </w:pPr>
-      <w:rPr>
-        <w:rFonts w:hint="default"/>
-      </w:rPr>
-    </w:lvl>
-    <w:lvl w:ilvl="6">
-      <w:start w:val="1"/>
-      <w:numFmt w:val="decimal"/>
-      <w:lvlText w:val="%7."/>
-      <w:lvlJc w:val="left"/>
-      <w:pPr>
-        <w:ind w:left="2520" w:hanging="360"/>
-      </w:pPr>
-      <w:rPr>
-        <w:rFonts w:hint="default"/>
-      </w:rPr>
-    </w:lvl>
-    <w:lvl w:ilvl="7">
-      <w:start w:val="1"/>
-      <w:numFmt w:val="lowerLetter"/>
-      <w:lvlText w:val="%8."/>
-      <w:lvlJc w:val="left"/>
-      <w:pPr>
-        <w:ind w:left="2880" w:hanging="360"/>
-      </w:pPr>
-      <w:rPr>
-        <w:rFonts w:hint="default"/>
-      </w:rPr>
-    </w:lvl>
-    <w:lvl w:ilvl="8">
-      <w:start w:val="1"/>
-      <w:numFmt w:val="lowerRoman"/>
-      <w:lvlText w:val="%9."/>
-      <w:lvlJc w:val="left"/>
-      <w:pPr>
-        <w:ind w:left="3240" w:hanging="360"/>
-      </w:pPr>
-      <w:rPr>
-        <w:rFonts w:hint="default"/>
-      </w:rPr>
-    </w:lvl>
-  </w:abstractNum>
-  <w:abstractNum w:abstractNumId="8">
-    <w:nsid w:val="61426F7F"/>
+  <w:abstractNum w:abstractNumId="4">
+    <w:nsid w:val="2B1B701A"/>
     <w:multiLevelType w:val="hybridMultilevel"/>
-    <w:tmpl w:val="562C63D0"/>
-    <w:lvl w:ilvl="0" w:tplc="A264595E">
+    <w:tmpl w:val="C3449CD4"/>
+    <w:lvl w:ilvl="0" w:tplc="1E6C56B0">
       <w:start w:val="1"/>
       <w:numFmt w:val="decimal"/>
       <w:pStyle w:val="Tabletitle"/>
@@ -904,7 +484,7 @@
         <w:rFonts w:hint="default"/>
       </w:rPr>
     </w:lvl>
-    <w:lvl w:ilvl="1" w:tplc="CA9E9860">
+    <w:lvl w:ilvl="1" w:tplc="1206D418">
       <w:start w:val="1"/>
       <w:numFmt w:val="lowerLetter"/>
       <w:lvlText w:val="%2."/>
@@ -913,7 +493,7 @@
         <w:ind w:left="1440" w:hanging="360"/>
       </w:pPr>
     </w:lvl>
-    <w:lvl w:ilvl="2" w:tplc="2F3457DE">
+    <w:lvl w:ilvl="2" w:tplc="3F04FAD8">
       <w:start w:val="1"/>
       <w:numFmt w:val="lowerRoman"/>
       <w:lvlText w:val="%3."/>
@@ -922,7 +502,7 @@
         <w:ind w:left="2160" w:hanging="180"/>
       </w:pPr>
     </w:lvl>
-    <w:lvl w:ilvl="3" w:tplc="7438E7E6">
+    <w:lvl w:ilvl="3" w:tplc="CA7C9EBA">
       <w:start w:val="1"/>
       <w:numFmt w:val="decimal"/>
       <w:lvlText w:val="%4."/>
@@ -931,7 +511,7 @@
         <w:ind w:left="2880" w:hanging="360"/>
       </w:pPr>
     </w:lvl>
-    <w:lvl w:ilvl="4" w:tplc="EABAA84E">
+    <w:lvl w:ilvl="4" w:tplc="AFBC6276">
       <w:start w:val="1"/>
       <w:numFmt w:val="lowerLetter"/>
       <w:lvlText w:val="%5."/>
@@ -940,7 +520,7 @@
         <w:ind w:left="3600" w:hanging="360"/>
       </w:pPr>
     </w:lvl>
-    <w:lvl w:ilvl="5" w:tplc="6D46B896">
+    <w:lvl w:ilvl="5" w:tplc="DEFADDA6">
       <w:start w:val="1"/>
       <w:numFmt w:val="lowerRoman"/>
       <w:lvlText w:val="%6."/>
@@ -949,7 +529,7 @@
         <w:ind w:left="4320" w:hanging="180"/>
       </w:pPr>
     </w:lvl>
-    <w:lvl w:ilvl="6" w:tplc="E0AA841C">
+    <w:lvl w:ilvl="6" w:tplc="DAF6ABDE">
       <w:start w:val="1"/>
       <w:numFmt w:val="decimal"/>
       <w:lvlText w:val="%7."/>
@@ -958,7 +538,7 @@
         <w:ind w:left="5040" w:hanging="360"/>
       </w:pPr>
     </w:lvl>
-    <w:lvl w:ilvl="7" w:tplc="B0DA0CBE">
+    <w:lvl w:ilvl="7" w:tplc="F550C86E">
       <w:start w:val="1"/>
       <w:numFmt w:val="lowerLetter"/>
       <w:lvlText w:val="%8."/>
@@ -967,7 +547,7 @@
         <w:ind w:left="5760" w:hanging="360"/>
       </w:pPr>
     </w:lvl>
-    <w:lvl w:ilvl="8" w:tplc="3D02F9DE">
+    <w:lvl w:ilvl="8" w:tplc="AF6655A2">
       <w:start w:val="1"/>
       <w:numFmt w:val="lowerRoman"/>
       <w:lvlText w:val="%9."/>
@@ -977,26 +557,348 @@
       </w:pPr>
     </w:lvl>
   </w:abstractNum>
+  <w:abstractNum w:abstractNumId="5">
+    <w:nsid w:val="4EAF4CE0"/>
+    <w:multiLevelType w:val="multilevel"/>
+    <w:tmpl w:val="09020B90"/>
+    <w:lvl w:ilvl="0">
+      <w:start w:val="1"/>
+      <w:numFmt w:val="decimal"/>
+      <w:pStyle w:val="ListNumber"/>
+      <w:lvlText w:val="%1."/>
+      <w:lvlJc w:val="left"/>
+      <w:pPr>
+        <w:ind w:left="360" w:hanging="360"/>
+      </w:pPr>
+      <w:rPr>
+        <w:rFonts w:hint="default"/>
+      </w:rPr>
+    </w:lvl>
+    <w:lvl w:ilvl="1">
+      <w:start w:val="1"/>
+      <w:numFmt w:val="lowerLetter"/>
+      <w:pStyle w:val="ListNumber2"/>
+      <w:lvlText w:val="%2)"/>
+      <w:lvlJc w:val="left"/>
+      <w:pPr>
+        <w:ind w:left="720" w:hanging="360"/>
+      </w:pPr>
+      <w:rPr>
+        <w:rFonts w:hint="default"/>
+      </w:rPr>
+    </w:lvl>
+    <w:lvl w:ilvl="2">
+      <w:start w:val="1"/>
+      <w:numFmt w:val="lowerRoman"/>
+      <w:pStyle w:val="ListNumber3"/>
+      <w:lvlText w:val="%3)"/>
+      <w:lvlJc w:val="left"/>
+      <w:pPr>
+        <w:ind w:left="1080" w:hanging="360"/>
+      </w:pPr>
+      <w:rPr>
+        <w:rFonts w:hint="default"/>
+      </w:rPr>
+    </w:lvl>
+    <w:lvl w:ilvl="3">
+      <w:start w:val="1"/>
+      <w:numFmt w:val="upperRoman"/>
+      <w:pStyle w:val="ListNumber4"/>
+      <w:lvlText w:val="%4)"/>
+      <w:lvlJc w:val="left"/>
+      <w:pPr>
+        <w:ind w:left="1440" w:hanging="360"/>
+      </w:pPr>
+      <w:rPr>
+        <w:rFonts w:hint="default"/>
+      </w:rPr>
+    </w:lvl>
+    <w:lvl w:ilvl="4">
+      <w:start w:val="1"/>
+      <w:numFmt w:val="lowerLetter"/>
+      <w:lvlText w:val="(%5)"/>
+      <w:lvlJc w:val="left"/>
+      <w:pPr>
+        <w:ind w:left="1800" w:hanging="360"/>
+      </w:pPr>
+      <w:rPr>
+        <w:rFonts w:hint="default"/>
+      </w:rPr>
+    </w:lvl>
+    <w:lvl w:ilvl="5">
+      <w:start w:val="1"/>
+      <w:numFmt w:val="lowerRoman"/>
+      <w:lvlText w:val="(%6)"/>
+      <w:lvlJc w:val="left"/>
+      <w:pPr>
+        <w:ind w:left="2160" w:hanging="360"/>
+      </w:pPr>
+      <w:rPr>
+        <w:rFonts w:hint="default"/>
+      </w:rPr>
+    </w:lvl>
+    <w:lvl w:ilvl="6">
+      <w:start w:val="1"/>
+      <w:numFmt w:val="decimal"/>
+      <w:lvlText w:val="%7."/>
+      <w:lvlJc w:val="left"/>
+      <w:pPr>
+        <w:ind w:left="2520" w:hanging="360"/>
+      </w:pPr>
+      <w:rPr>
+        <w:rFonts w:hint="default"/>
+      </w:rPr>
+    </w:lvl>
+    <w:lvl w:ilvl="7">
+      <w:start w:val="1"/>
+      <w:numFmt w:val="lowerLetter"/>
+      <w:lvlText w:val="%8."/>
+      <w:lvlJc w:val="left"/>
+      <w:pPr>
+        <w:ind w:left="2880" w:hanging="360"/>
+      </w:pPr>
+      <w:rPr>
+        <w:rFonts w:hint="default"/>
+      </w:rPr>
+    </w:lvl>
+    <w:lvl w:ilvl="8">
+      <w:start w:val="1"/>
+      <w:numFmt w:val="lowerRoman"/>
+      <w:lvlText w:val="%9."/>
+      <w:lvlJc w:val="left"/>
+      <w:pPr>
+        <w:ind w:left="3240" w:hanging="360"/>
+      </w:pPr>
+      <w:rPr>
+        <w:rFonts w:hint="default"/>
+      </w:rPr>
+    </w:lvl>
+  </w:abstractNum>
+  <w:abstractNum w:abstractNumId="6">
+    <w:nsid w:val="572D1B0D"/>
+    <w:multiLevelType w:val="hybridMultilevel"/>
+    <w:tmpl w:val="D8B085FE"/>
+    <w:lvl w:ilvl="0" w:tplc="C52EE754">
+      <w:start w:val="1"/>
+      <w:numFmt w:val="decimal"/>
+      <w:pStyle w:val="Bibliography"/>
+      <w:lvlText w:val="[%1]"/>
+      <w:lvlJc w:val="left"/>
+      <w:pPr>
+        <w:ind w:left="1080" w:hanging="1080"/>
+      </w:pPr>
+      <w:rPr>
+        <w:rFonts w:hint="default"/>
+      </w:rPr>
+    </w:lvl>
+    <w:lvl w:ilvl="1" w:tplc="3EE65ECA">
+      <w:start w:val="1"/>
+      <w:numFmt w:val="lowerLetter"/>
+      <w:lvlText w:val="%2."/>
+      <w:lvlJc w:val="left"/>
+      <w:pPr>
+        <w:ind w:left="1440" w:hanging="360"/>
+      </w:pPr>
+    </w:lvl>
+    <w:lvl w:ilvl="2" w:tplc="F2A2F25A">
+      <w:start w:val="1"/>
+      <w:numFmt w:val="lowerRoman"/>
+      <w:lvlText w:val="%3."/>
+      <w:lvlJc w:val="right"/>
+      <w:pPr>
+        <w:ind w:left="2160" w:hanging="180"/>
+      </w:pPr>
+    </w:lvl>
+    <w:lvl w:ilvl="3" w:tplc="0B2A8F64">
+      <w:start w:val="1"/>
+      <w:numFmt w:val="decimal"/>
+      <w:lvlText w:val="%4."/>
+      <w:lvlJc w:val="left"/>
+      <w:pPr>
+        <w:ind w:left="2880" w:hanging="360"/>
+      </w:pPr>
+    </w:lvl>
+    <w:lvl w:ilvl="4" w:tplc="56765846">
+      <w:start w:val="1"/>
+      <w:numFmt w:val="lowerLetter"/>
+      <w:lvlText w:val="%5."/>
+      <w:lvlJc w:val="left"/>
+      <w:pPr>
+        <w:ind w:left="3600" w:hanging="360"/>
+      </w:pPr>
+    </w:lvl>
+    <w:lvl w:ilvl="5" w:tplc="E09EC61C">
+      <w:start w:val="1"/>
+      <w:numFmt w:val="lowerRoman"/>
+      <w:lvlText w:val="%6."/>
+      <w:lvlJc w:val="right"/>
+      <w:pPr>
+        <w:ind w:left="4320" w:hanging="180"/>
+      </w:pPr>
+    </w:lvl>
+    <w:lvl w:ilvl="6" w:tplc="9C32C7DC">
+      <w:start w:val="1"/>
+      <w:numFmt w:val="decimal"/>
+      <w:lvlText w:val="%7."/>
+      <w:lvlJc w:val="left"/>
+      <w:pPr>
+        <w:ind w:left="5040" w:hanging="360"/>
+      </w:pPr>
+    </w:lvl>
+    <w:lvl w:ilvl="7" w:tplc="F5A0B678">
+      <w:start w:val="1"/>
+      <w:numFmt w:val="lowerLetter"/>
+      <w:lvlText w:val="%8."/>
+      <w:lvlJc w:val="left"/>
+      <w:pPr>
+        <w:ind w:left="5760" w:hanging="360"/>
+      </w:pPr>
+    </w:lvl>
+    <w:lvl w:ilvl="8" w:tplc="C02ABCB0">
+      <w:start w:val="1"/>
+      <w:numFmt w:val="lowerRoman"/>
+      <w:lvlText w:val="%9."/>
+      <w:lvlJc w:val="right"/>
+      <w:pPr>
+        <w:ind w:left="6480" w:hanging="180"/>
+      </w:pPr>
+    </w:lvl>
+  </w:abstractNum>
+  <w:abstractNum w:abstractNumId="7">
+    <w:nsid w:val="74484D96"/>
+    <w:multiLevelType w:val="multilevel"/>
+    <w:tmpl w:val="5FAEF7CE"/>
+    <w:lvl w:ilvl="0">
+      <w:start w:val="1"/>
+      <w:numFmt w:val="upperLetter"/>
+      <w:pStyle w:val="ANNEX"/>
+      <w:suff w:val="nothing"/>
+      <w:lvlText w:val="Annex %1: "/>
+      <w:lvlJc w:val="left"/>
+      <w:pPr>
+        <w:ind w:left="0" w:firstLine="0"/>
+      </w:pPr>
+      <w:rPr>
+        <w:rFonts w:hint="default"/>
+      </w:rPr>
+    </w:lvl>
+    <w:lvl w:ilvl="1">
+      <w:start w:val="1"/>
+      <w:numFmt w:val="decimal"/>
+      <w:lvlText w:val="%1.%2"/>
+      <w:lvlJc w:val="left"/>
+      <w:pPr>
+        <w:ind w:left="720" w:hanging="720"/>
+      </w:pPr>
+      <w:rPr>
+        <w:rFonts w:hint="default"/>
+      </w:rPr>
+    </w:lvl>
+    <w:lvl w:ilvl="2">
+      <w:start w:val="1"/>
+      <w:numFmt w:val="decimal"/>
+      <w:lvlText w:val="%1.%2.%3"/>
+      <w:lvlJc w:val="left"/>
+      <w:pPr>
+        <w:ind w:left="936" w:hanging="936"/>
+      </w:pPr>
+      <w:rPr>
+        <w:rFonts w:hint="default"/>
+      </w:rPr>
+    </w:lvl>
+    <w:lvl w:ilvl="3">
+      <w:start w:val="1"/>
+      <w:numFmt w:val="decimal"/>
+      <w:lvlText w:val="%1.%2.%3.%4"/>
+      <w:lvlJc w:val="left"/>
+      <w:pPr>
+        <w:ind w:left="1152" w:hanging="1152"/>
+      </w:pPr>
+      <w:rPr>
+        <w:rFonts w:hint="default"/>
+      </w:rPr>
+    </w:lvl>
+    <w:lvl w:ilvl="4">
+      <w:start w:val="1"/>
+      <w:numFmt w:val="decimal"/>
+      <w:lvlText w:val="%1.%2.%3.%4.%5"/>
+      <w:lvlJc w:val="left"/>
+      <w:pPr>
+        <w:ind w:left="1368" w:hanging="1368"/>
+      </w:pPr>
+      <w:rPr>
+        <w:rFonts w:hint="default"/>
+      </w:rPr>
+    </w:lvl>
+    <w:lvl w:ilvl="5">
+      <w:start w:val="1"/>
+      <w:numFmt w:val="decimal"/>
+      <w:lvlText w:val="%1.%2.%3.%4.%5.%6"/>
+      <w:lvlJc w:val="left"/>
+      <w:pPr>
+        <w:ind w:left="1584" w:hanging="1584"/>
+      </w:pPr>
+      <w:rPr>
+        <w:rFonts w:hint="default"/>
+      </w:rPr>
+    </w:lvl>
+    <w:lvl w:ilvl="6">
+      <w:start w:val="1"/>
+      <w:numFmt w:val="decimal"/>
+      <w:lvlText w:val="%1.%2.%3.%4.%5.%6.%7"/>
+      <w:lvlJc w:val="left"/>
+      <w:pPr>
+        <w:ind w:left="1800" w:hanging="1800"/>
+      </w:pPr>
+      <w:rPr>
+        <w:rFonts w:hint="default"/>
+      </w:rPr>
+    </w:lvl>
+    <w:lvl w:ilvl="7">
+      <w:start w:val="1"/>
+      <w:numFmt w:val="decimal"/>
+      <w:lvlText w:val="%1.%2.%3.%4.%5.%6.%7.%8"/>
+      <w:lvlJc w:val="left"/>
+      <w:pPr>
+        <w:ind w:left="2016" w:hanging="2016"/>
+      </w:pPr>
+      <w:rPr>
+        <w:rFonts w:hint="default"/>
+      </w:rPr>
+    </w:lvl>
+    <w:lvl w:ilvl="8">
+      <w:start w:val="1"/>
+      <w:numFmt w:val="decimal"/>
+      <w:lvlText w:val="%1.%2.%3.%4.%5.%6.%7.%8.%9"/>
+      <w:lvlJc w:val="left"/>
+      <w:pPr>
+        <w:ind w:left="2232" w:hanging="2232"/>
+      </w:pPr>
+      <w:rPr>
+        <w:rFonts w:hint="default"/>
+      </w:rPr>
+    </w:lvl>
+  </w:abstractNum>
   <w:num w:numId="1">
-    <w:abstractNumId w:val="5"/>
+    <w:abstractNumId w:val="0"/>
   </w:num>
   <w:num w:numId="2">
     <w:abstractNumId w:val="1"/>
   </w:num>
   <w:num w:numId="3">
+    <w:abstractNumId w:val="7"/>
+  </w:num>
+  <w:num w:numId="4">
+    <w:abstractNumId w:val="4"/>
+  </w:num>
+  <w:num w:numId="5">
     <w:abstractNumId w:val="6"/>
   </w:num>
-  <w:num w:numId="4">
-    <w:abstractNumId w:val="8"/>
-  </w:num>
-  <w:num w:numId="5">
+  <w:num w:numId="6">
     <w:abstractNumId w:val="2"/>
   </w:num>
-  <w:num w:numId="6">
-    <w:abstractNumId w:val="3"/>
-  </w:num>
   <w:num w:numId="7">
-    <w:abstractNumId w:val="7"/>
+    <w:abstractNumId w:val="5"/>
     <w:lvlOverride w:ilvl="0">
       <w:startOverride w:val="1"/>
     </w:lvlOverride>
@@ -1029,10 +931,7 @@
     <w:abstractNumId w:val="1"/>
   </w:num>
   <w:num w:numId="9">
-    <w:abstractNumId w:val="4"/>
-  </w:num>
-  <w:num w:numId="10">
-    <w:abstractNumId w:val="0"/>
+    <w:abstractNumId w:val="3"/>
   </w:num>
 </w:numbering>
 </file>
@@ -1296,13 +1195,10 @@
     <w:link w:val="Heading1Char"/>
     <w:uiPriority w:val="9"/>
     <w:qFormat/>
-    <w:rsid w:val="005738BD"/>
+    <w:rsid w:val="0082515B"/>
     <w:pPr>
       <w:keepNext/>
       <w:keepLines/>
-      <w:numPr>
-        <w:numId w:val="1"/>
-      </w:numPr>
       <w:outlineLvl w:val="0"/>
     </w:pPr>
     <w:rPr>
@@ -1437,7 +1333,7 @@
       <w:keepLines/>
       <w:numPr>
         <w:ilvl w:val="7"/>
-        <w:numId w:val="9"/>
+        <w:numId w:val="8"/>
       </w:numPr>
       <w:outlineLvl w:val="7"/>
     </w:pPr>
@@ -1462,7 +1358,7 @@
       <w:keepLines/>
       <w:numPr>
         <w:ilvl w:val="8"/>
-        <w:numId w:val="9"/>
+        <w:numId w:val="8"/>
       </w:numPr>
       <w:outlineLvl w:val="8"/>
     </w:pPr>
@@ -1851,7 +1747,7 @@
     <w:rsid w:val="002D58E6"/>
     <w:pPr>
       <w:numPr>
-        <w:numId w:val="5"/>
+        <w:numId w:val="4"/>
       </w:numPr>
       <w:contextualSpacing/>
     </w:pPr>
@@ -2229,9 +2125,6 @@
     <w:qFormat/>
     <w:rsid w:val="00BD2FAC"/>
     <w:pPr>
-      <w:numPr>
-        <w:numId w:val="0"/>
-      </w:numPr>
       <w:spacing w:after="0"/>
       <w:outlineLvl w:val="9"/>
     </w:pPr>
@@ -2793,6 +2686,27 @@
     <w:rPr>
       <w:b/>
       <w:sz w:val="32"/>
+    </w:rPr>
+  </w:style>
+  <w:style xmlns:mc="http://schemas.openxmlformats.org/markup-compatibility/2006" xmlns:w14="http://schemas.microsoft.com/office/word/2010/wordml" w:type="paragraph" w:customStyle="1" w:styleId="egXML1">
+    <w:name w:val="egXML"/>
+    <w:basedOn w:val="Normal"/>
+    <w:qFormat/>
+    <w:rPr>
+      <w:rFonts w:ascii="Courier" w:hAnsi="Courier"/>
+      <w:sz w:val="20"/>
+    </w:rPr>
+  </w:style>
+  <w:style xmlns:mc="http://schemas.openxmlformats.org/markup-compatibility/2006" xmlns:w14="http://schemas.microsoft.com/office/word/2010/wordml" w:type="paragraph" w:customStyle="1" w:styleId="egXMLTable1">
+    <w:name w:val="egXMLTable"/>
+    <w:basedOn w:val="Normal"/>
+    <w:qFormat/>
+    <w:pPr>
+      <w:spacing w:before="80" w:after="0"/>
+    </w:pPr>
+    <w:rPr>
+      <w:rFonts w:ascii="Courier" w:hAnsi="Courier"/>
+      <w:sz w:val="18"/>
     </w:rPr>
   </w:style>
   <w:style w:type="paragraph" w:customStyle="1" w:styleId="egXML">
@@ -3082,13 +2996,10 @@
     <w:link w:val="Heading1Char"/>
     <w:uiPriority w:val="9"/>
     <w:qFormat/>
-    <w:rsid w:val="005738BD"/>
+    <w:rsid w:val="0082515B"/>
     <w:pPr>
       <w:keepNext/>
       <w:keepLines/>
-      <w:numPr>
-        <w:numId w:val="1"/>
-      </w:numPr>
       <w:outlineLvl w:val="0"/>
     </w:pPr>
     <w:rPr>
@@ -3223,7 +3134,7 @@
       <w:keepLines/>
       <w:numPr>
         <w:ilvl w:val="7"/>
-        <w:numId w:val="9"/>
+        <w:numId w:val="8"/>
       </w:numPr>
       <w:outlineLvl w:val="7"/>
     </w:pPr>
@@ -3248,7 +3159,7 @@
       <w:keepLines/>
       <w:numPr>
         <w:ilvl w:val="8"/>
-        <w:numId w:val="9"/>
+        <w:numId w:val="8"/>
       </w:numPr>
       <w:outlineLvl w:val="8"/>
     </w:pPr>
@@ -3637,7 +3548,7 @@
     <w:rsid w:val="002D58E6"/>
     <w:pPr>
       <w:numPr>
-        <w:numId w:val="5"/>
+        <w:numId w:val="4"/>
       </w:numPr>
       <w:contextualSpacing/>
     </w:pPr>
@@ -4015,9 +3926,6 @@
     <w:qFormat/>
     <w:rsid w:val="00BD2FAC"/>
     <w:pPr>
-      <w:numPr>
-        <w:numId w:val="0"/>
-      </w:numPr>
       <w:spacing w:after="0"/>
       <w:outlineLvl w:val="9"/>
     </w:pPr>
@@ -4573,14 +4481,34 @@
     <w:rsid w:val="00D646DB"/>
     <w:pPr>
       <w:numPr>
-        <w:numId w:val="10"/>
+        <w:numId w:val="3"/>
       </w:numPr>
-      <w:spacing w:before="360"/>
     </w:pPr>
     <w:rPr>
       <w:b/>
       <w:sz w:val="32"/>
     </w:rPr>
   </w:style>
+  <w:style w:type="paragraph" w:customStyle="1" w:styleId="egXML1">
+    <w:name w:val="egXML"/>
+    <w:basedOn w:val="Normal"/>
+    <w:qFormat/>
+    <w:rPr>
+      <w:rFonts w:ascii="Courier" w:hAnsi="Courier"/>
+      <w:sz w:val="20"/>
+    </w:rPr>
+  </w:style>
+  <w:style w:type="paragraph" w:customStyle="1" w:styleId="egXMLTable1">
+    <w:name w:val="egXMLTable"/>
+    <w:basedOn w:val="Normal"/>
+    <w:qFormat/>
+    <w:pPr>
+      <w:spacing w:before="80" w:after="0"/>
+    </w:pPr>
+    <w:rPr>
+      <w:rFonts w:ascii="Courier" w:hAnsi="Courier"/>
+      <w:sz w:val="18"/>
+    </w:rPr>
+  </w:style>
 </w:styles>
 </file>
</xml_diff>

<commit_message>
replace ODT and DOCX templates, with extra styles; deal properly with bibliography in ODT; look at endnotes in docx; show date in biblio everywhere
git-svn-id: svn://svn.code.sf.net/p/tei/code/trunk/Stylesheets@9498 e5332ce4-a50f-0410-b94b-d658400b0204
</commit_message>
<xml_diff>
--- a/profiles/default/docx/template.docx
+++ b/profiles/default/docx/template.docx
@@ -3,6 +3,14 @@
 <w:document xmlns:wpc="http://schemas.microsoft.com/office/word/2010/wordprocessingCanvas" xmlns:mo="http://schemas.microsoft.com/office/mac/office/2008/main" xmlns:mc="http://schemas.openxmlformats.org/markup-compatibility/2006" xmlns:mv="urn:schemas-microsoft-com:mac:vml" xmlns:o="urn:schemas-microsoft-com:office:office" xmlns:r="http://schemas.openxmlformats.org/officeDocument/2006/relationships" xmlns:m="http://schemas.openxmlformats.org/officeDocument/2006/math" xmlns:v="urn:schemas-microsoft-com:vml" xmlns:wp14="http://schemas.microsoft.com/office/word/2010/wordprocessingDrawing" xmlns:wp="http://schemas.openxmlformats.org/drawingml/2006/wordprocessingDrawing" xmlns:w10="urn:schemas-microsoft-com:office:word" xmlns:w="http://schemas.openxmlformats.org/wordprocessingml/2006/main" xmlns:w14="http://schemas.microsoft.com/office/word/2010/wordml" xmlns:wpg="http://schemas.microsoft.com/office/word/2010/wordprocessingGroup" xmlns:wpi="http://schemas.microsoft.com/office/word/2010/wordprocessingInk" xmlns:wne="http://schemas.microsoft.com/office/word/2006/wordml" xmlns:wps="http://schemas.microsoft.com/office/word/2010/wordprocessingShape" mc:Ignorable="w14 wp14">
   <w:body>
     <w:p>
+      <w:pPr>
+        <w:pStyle w:val="Bibliography"/>
+        <w:numPr>
+          <w:ilvl w:val="0"/>
+          <w:numId w:val="0"/>
+        </w:numPr>
+        <w:ind w:left="1080" w:hanging="1080"/>
+      </w:pPr>
       <w:bookmarkStart w:id="0" w:name="_GoBack"/>
       <w:bookmarkEnd w:id="0"/>
     </w:p>
@@ -19,17 +27,130 @@
 <file path=word/numbering.xml><?xml version="1.0" encoding="utf-8"?>
 <w:numbering xmlns:wpc="http://schemas.microsoft.com/office/word/2010/wordprocessingCanvas" xmlns:mo="http://schemas.microsoft.com/office/mac/office/2008/main" xmlns:mc="http://schemas.openxmlformats.org/markup-compatibility/2006" xmlns:mv="urn:schemas-microsoft-com:mac:vml" xmlns:o="urn:schemas-microsoft-com:office:office" xmlns:r="http://schemas.openxmlformats.org/officeDocument/2006/relationships" xmlns:m="http://schemas.openxmlformats.org/officeDocument/2006/math" xmlns:v="urn:schemas-microsoft-com:vml" xmlns:wp14="http://schemas.microsoft.com/office/word/2010/wordprocessingDrawing" xmlns:wp="http://schemas.openxmlformats.org/drawingml/2006/wordprocessingDrawing" xmlns:w10="urn:schemas-microsoft-com:office:word" xmlns:w="http://schemas.openxmlformats.org/wordprocessingml/2006/main" xmlns:w14="http://schemas.microsoft.com/office/word/2010/wordml" xmlns:wpg="http://schemas.microsoft.com/office/word/2010/wordprocessingGroup" xmlns:wpi="http://schemas.microsoft.com/office/word/2010/wordprocessingInk" xmlns:wne="http://schemas.microsoft.com/office/word/2006/wordml" xmlns:wps="http://schemas.microsoft.com/office/word/2010/wordprocessingShape" mc:Ignorable="w14 wp14">
   <w:abstractNum w:abstractNumId="0">
-    <w:nsid w:val="08BA7175"/>
+    <w:nsid w:val="07A1685A"/>
     <w:multiLevelType w:val="multilevel"/>
-    <w:tmpl w:val="A78AD7FA"/>
-    <w:name w:val="heading"/>
+    <w:tmpl w:val="27D229FA"/>
     <w:lvl w:ilvl="0">
       <w:start w:val="1"/>
       <w:numFmt w:val="decimal"/>
-      <w:lvlText w:val="%1"/>
-      <w:lvlJc w:val="left"/>
-      <w:pPr>
-        <w:ind w:left="432" w:hanging="432"/>
+      <w:lvlText w:val="%1."/>
+      <w:lvlJc w:val="left"/>
+      <w:pPr>
+        <w:tabs>
+          <w:tab w:val="num" w:pos="720"/>
+        </w:tabs>
+        <w:ind w:left="720" w:hanging="720"/>
+      </w:pPr>
+    </w:lvl>
+    <w:lvl w:ilvl="1">
+      <w:start w:val="1"/>
+      <w:numFmt w:val="decimal"/>
+      <w:lvlText w:val="%2."/>
+      <w:lvlJc w:val="left"/>
+      <w:pPr>
+        <w:tabs>
+          <w:tab w:val="num" w:pos="1440"/>
+        </w:tabs>
+        <w:ind w:left="1440" w:hanging="720"/>
+      </w:pPr>
+    </w:lvl>
+    <w:lvl w:ilvl="2">
+      <w:start w:val="1"/>
+      <w:numFmt w:val="decimal"/>
+      <w:lvlText w:val="%3."/>
+      <w:lvlJc w:val="left"/>
+      <w:pPr>
+        <w:tabs>
+          <w:tab w:val="num" w:pos="2160"/>
+        </w:tabs>
+        <w:ind w:left="2160" w:hanging="720"/>
+      </w:pPr>
+    </w:lvl>
+    <w:lvl w:ilvl="3">
+      <w:start w:val="1"/>
+      <w:numFmt w:val="decimal"/>
+      <w:lvlText w:val="%4."/>
+      <w:lvlJc w:val="left"/>
+      <w:pPr>
+        <w:tabs>
+          <w:tab w:val="num" w:pos="2880"/>
+        </w:tabs>
+        <w:ind w:left="2880" w:hanging="720"/>
+      </w:pPr>
+    </w:lvl>
+    <w:lvl w:ilvl="4">
+      <w:start w:val="1"/>
+      <w:numFmt w:val="decimal"/>
+      <w:lvlText w:val="%5."/>
+      <w:lvlJc w:val="left"/>
+      <w:pPr>
+        <w:tabs>
+          <w:tab w:val="num" w:pos="3600"/>
+        </w:tabs>
+        <w:ind w:left="3600" w:hanging="720"/>
+      </w:pPr>
+    </w:lvl>
+    <w:lvl w:ilvl="5">
+      <w:start w:val="1"/>
+      <w:numFmt w:val="decimal"/>
+      <w:lvlText w:val="%6."/>
+      <w:lvlJc w:val="left"/>
+      <w:pPr>
+        <w:tabs>
+          <w:tab w:val="num" w:pos="4320"/>
+        </w:tabs>
+        <w:ind w:left="4320" w:hanging="720"/>
+      </w:pPr>
+    </w:lvl>
+    <w:lvl w:ilvl="6">
+      <w:start w:val="1"/>
+      <w:numFmt w:val="decimal"/>
+      <w:lvlText w:val="%7."/>
+      <w:lvlJc w:val="left"/>
+      <w:pPr>
+        <w:tabs>
+          <w:tab w:val="num" w:pos="5040"/>
+        </w:tabs>
+        <w:ind w:left="5040" w:hanging="720"/>
+      </w:pPr>
+    </w:lvl>
+    <w:lvl w:ilvl="7">
+      <w:start w:val="1"/>
+      <w:numFmt w:val="decimal"/>
+      <w:lvlText w:val="%8."/>
+      <w:lvlJc w:val="left"/>
+      <w:pPr>
+        <w:tabs>
+          <w:tab w:val="num" w:pos="5760"/>
+        </w:tabs>
+        <w:ind w:left="5760" w:hanging="720"/>
+      </w:pPr>
+    </w:lvl>
+    <w:lvl w:ilvl="8">
+      <w:start w:val="1"/>
+      <w:numFmt w:val="decimal"/>
+      <w:lvlText w:val="%9."/>
+      <w:lvlJc w:val="left"/>
+      <w:pPr>
+        <w:tabs>
+          <w:tab w:val="num" w:pos="6480"/>
+        </w:tabs>
+        <w:ind w:left="6480" w:hanging="720"/>
+      </w:pPr>
+    </w:lvl>
+  </w:abstractNum>
+  <w:abstractNum w:abstractNumId="1">
+    <w:nsid w:val="0F5268F3"/>
+    <w:multiLevelType w:val="multilevel"/>
+    <w:tmpl w:val="E1922364"/>
+    <w:lvl w:ilvl="0">
+      <w:start w:val="1"/>
+      <w:numFmt w:val="decimal"/>
+      <w:pStyle w:val="ListNumber"/>
+      <w:lvlText w:val="%1."/>
+      <w:lvlJc w:val="left"/>
+      <w:pPr>
+        <w:ind w:left="360" w:hanging="360"/>
       </w:pPr>
       <w:rPr>
         <w:rFonts w:hint="default"/>
@@ -37,12 +158,12 @@
     </w:lvl>
     <w:lvl w:ilvl="1">
       <w:start w:val="1"/>
-      <w:numFmt w:val="decimal"/>
-      <w:pStyle w:val="Heading2"/>
-      <w:lvlText w:val="%1.%2"/>
-      <w:lvlJc w:val="left"/>
-      <w:pPr>
-        <w:ind w:left="648" w:hanging="648"/>
+      <w:numFmt w:val="lowerLetter"/>
+      <w:pStyle w:val="ListNumber2"/>
+      <w:lvlText w:val="%2)"/>
+      <w:lvlJc w:val="left"/>
+      <w:pPr>
+        <w:ind w:left="720" w:hanging="360"/>
       </w:pPr>
       <w:rPr>
         <w:rFonts w:hint="default"/>
@@ -50,12 +171,12 @@
     </w:lvl>
     <w:lvl w:ilvl="2">
       <w:start w:val="1"/>
-      <w:numFmt w:val="decimal"/>
-      <w:pStyle w:val="Heading3"/>
-      <w:lvlText w:val="%1.%2.%3"/>
-      <w:lvlJc w:val="left"/>
-      <w:pPr>
-        <w:ind w:left="864" w:hanging="864"/>
+      <w:numFmt w:val="lowerRoman"/>
+      <w:pStyle w:val="ListNumber3"/>
+      <w:lvlText w:val="%3)"/>
+      <w:lvlJc w:val="left"/>
+      <w:pPr>
+        <w:ind w:left="1080" w:hanging="360"/>
       </w:pPr>
       <w:rPr>
         <w:rFonts w:hint="default"/>
@@ -63,12 +184,12 @@
     </w:lvl>
     <w:lvl w:ilvl="3">
       <w:start w:val="1"/>
-      <w:numFmt w:val="decimal"/>
-      <w:pStyle w:val="Heading4"/>
-      <w:lvlText w:val="%1.%2.%3.%4"/>
-      <w:lvlJc w:val="left"/>
-      <w:pPr>
-        <w:ind w:left="1080" w:hanging="1080"/>
+      <w:numFmt w:val="upperRoman"/>
+      <w:pStyle w:val="ListNumber4"/>
+      <w:lvlText w:val="%4)"/>
+      <w:lvlJc w:val="left"/>
+      <w:pPr>
+        <w:ind w:left="1440" w:hanging="360"/>
       </w:pPr>
       <w:rPr>
         <w:rFonts w:hint="default"/>
@@ -76,12 +197,11 @@
     </w:lvl>
     <w:lvl w:ilvl="4">
       <w:start w:val="1"/>
-      <w:numFmt w:val="decimal"/>
-      <w:pStyle w:val="Heading5"/>
-      <w:lvlText w:val="%1.%2.%3.%4.%5"/>
-      <w:lvlJc w:val="left"/>
-      <w:pPr>
-        <w:ind w:left="1296" w:hanging="1296"/>
+      <w:numFmt w:val="lowerLetter"/>
+      <w:lvlText w:val="(%5)"/>
+      <w:lvlJc w:val="left"/>
+      <w:pPr>
+        <w:ind w:left="1800" w:hanging="360"/>
       </w:pPr>
       <w:rPr>
         <w:rFonts w:hint="default"/>
@@ -89,12 +209,11 @@
     </w:lvl>
     <w:lvl w:ilvl="5">
       <w:start w:val="1"/>
-      <w:numFmt w:val="decimal"/>
-      <w:pStyle w:val="Heading6"/>
-      <w:lvlText w:val="%1.%2.%3.%4.%5.%6"/>
-      <w:lvlJc w:val="left"/>
-      <w:pPr>
-        <w:ind w:left="1512" w:hanging="1512"/>
+      <w:numFmt w:val="lowerRoman"/>
+      <w:lvlText w:val="(%6)"/>
+      <w:lvlJc w:val="left"/>
+      <w:pPr>
+        <w:ind w:left="2160" w:hanging="360"/>
       </w:pPr>
       <w:rPr>
         <w:rFonts w:hint="default"/>
@@ -103,11 +222,10 @@
     <w:lvl w:ilvl="6">
       <w:start w:val="1"/>
       <w:numFmt w:val="decimal"/>
-      <w:pStyle w:val="Heading7"/>
-      <w:lvlText w:val="%1.%2.%3.%4.%5.%6.%7"/>
-      <w:lvlJc w:val="left"/>
-      <w:pPr>
-        <w:ind w:left="1728" w:hanging="1728"/>
+      <w:lvlText w:val="%7."/>
+      <w:lvlJc w:val="left"/>
+      <w:pPr>
+        <w:ind w:left="2520" w:hanging="360"/>
       </w:pPr>
       <w:rPr>
         <w:rFonts w:hint="default"/>
@@ -115,12 +233,11 @@
     </w:lvl>
     <w:lvl w:ilvl="7">
       <w:start w:val="1"/>
-      <w:numFmt w:val="decimal"/>
-      <w:pStyle w:val="Heading8"/>
-      <w:lvlText w:val="%1.%2.%3.%4.%5.%6.%7.%8"/>
-      <w:lvlJc w:val="left"/>
-      <w:pPr>
-        <w:ind w:left="1944" w:hanging="1944"/>
+      <w:numFmt w:val="lowerLetter"/>
+      <w:lvlText w:val="%8."/>
+      <w:lvlJc w:val="left"/>
+      <w:pPr>
+        <w:ind w:left="2880" w:hanging="360"/>
       </w:pPr>
       <w:rPr>
         <w:rFonts w:hint="default"/>
@@ -128,22 +245,136 @@
     </w:lvl>
     <w:lvl w:ilvl="8">
       <w:start w:val="1"/>
-      <w:numFmt w:val="decimal"/>
-      <w:pStyle w:val="Heading9"/>
-      <w:lvlText w:val="%1.%2.%3.%4.%5.%6.%7.%8.%9"/>
-      <w:lvlJc w:val="left"/>
-      <w:pPr>
-        <w:ind w:left="2160" w:hanging="2160"/>
+      <w:numFmt w:val="lowerRoman"/>
+      <w:lvlText w:val="%9."/>
+      <w:lvlJc w:val="left"/>
+      <w:pPr>
+        <w:ind w:left="3240" w:hanging="360"/>
       </w:pPr>
       <w:rPr>
         <w:rFonts w:hint="default"/>
       </w:rPr>
     </w:lvl>
   </w:abstractNum>
-  <w:abstractNum w:abstractNumId="1">
-    <w:nsid w:val="0A767138"/>
+  <w:abstractNum w:abstractNumId="2">
+    <w:nsid w:val="19F17687"/>
     <w:multiLevelType w:val="multilevel"/>
-    <w:tmpl w:val="92C4FAD6"/>
+    <w:tmpl w:val="DE064EFC"/>
+    <w:lvl w:ilvl="0">
+      <w:start w:val="1"/>
+      <w:numFmt w:val="upperLetter"/>
+      <w:pStyle w:val="ANNEX"/>
+      <w:suff w:val="nothing"/>
+      <w:lvlText w:val="Annex %1: "/>
+      <w:lvlJc w:val="left"/>
+      <w:pPr>
+        <w:ind w:left="0" w:firstLine="0"/>
+      </w:pPr>
+      <w:rPr>
+        <w:rFonts w:hint="default"/>
+      </w:rPr>
+    </w:lvl>
+    <w:lvl w:ilvl="1">
+      <w:start w:val="1"/>
+      <w:numFmt w:val="decimal"/>
+      <w:lvlText w:val="%1.%2"/>
+      <w:lvlJc w:val="left"/>
+      <w:pPr>
+        <w:ind w:left="720" w:hanging="720"/>
+      </w:pPr>
+      <w:rPr>
+        <w:rFonts w:hint="default"/>
+      </w:rPr>
+    </w:lvl>
+    <w:lvl w:ilvl="2">
+      <w:start w:val="1"/>
+      <w:numFmt w:val="decimal"/>
+      <w:lvlText w:val="%1.%2.%3"/>
+      <w:lvlJc w:val="left"/>
+      <w:pPr>
+        <w:ind w:left="936" w:hanging="936"/>
+      </w:pPr>
+      <w:rPr>
+        <w:rFonts w:hint="default"/>
+      </w:rPr>
+    </w:lvl>
+    <w:lvl w:ilvl="3">
+      <w:start w:val="1"/>
+      <w:numFmt w:val="decimal"/>
+      <w:lvlText w:val="%1.%2.%3.%4"/>
+      <w:lvlJc w:val="left"/>
+      <w:pPr>
+        <w:ind w:left="1152" w:hanging="1152"/>
+      </w:pPr>
+      <w:rPr>
+        <w:rFonts w:hint="default"/>
+      </w:rPr>
+    </w:lvl>
+    <w:lvl w:ilvl="4">
+      <w:start w:val="1"/>
+      <w:numFmt w:val="decimal"/>
+      <w:lvlText w:val="%1.%2.%3.%4.%5"/>
+      <w:lvlJc w:val="left"/>
+      <w:pPr>
+        <w:ind w:left="1368" w:hanging="1368"/>
+      </w:pPr>
+      <w:rPr>
+        <w:rFonts w:hint="default"/>
+      </w:rPr>
+    </w:lvl>
+    <w:lvl w:ilvl="5">
+      <w:start w:val="1"/>
+      <w:numFmt w:val="decimal"/>
+      <w:lvlText w:val="%1.%2.%3.%4.%5.%6"/>
+      <w:lvlJc w:val="left"/>
+      <w:pPr>
+        <w:ind w:left="1584" w:hanging="1584"/>
+      </w:pPr>
+      <w:rPr>
+        <w:rFonts w:hint="default"/>
+      </w:rPr>
+    </w:lvl>
+    <w:lvl w:ilvl="6">
+      <w:start w:val="1"/>
+      <w:numFmt w:val="decimal"/>
+      <w:lvlText w:val="%1.%2.%3.%4.%5.%6.%7"/>
+      <w:lvlJc w:val="left"/>
+      <w:pPr>
+        <w:ind w:left="1800" w:hanging="1800"/>
+      </w:pPr>
+      <w:rPr>
+        <w:rFonts w:hint="default"/>
+      </w:rPr>
+    </w:lvl>
+    <w:lvl w:ilvl="7">
+      <w:start w:val="1"/>
+      <w:numFmt w:val="decimal"/>
+      <w:lvlText w:val="%1.%2.%3.%4.%5.%6.%7.%8"/>
+      <w:lvlJc w:val="left"/>
+      <w:pPr>
+        <w:ind w:left="2016" w:hanging="2016"/>
+      </w:pPr>
+      <w:rPr>
+        <w:rFonts w:hint="default"/>
+      </w:rPr>
+    </w:lvl>
+    <w:lvl w:ilvl="8">
+      <w:start w:val="1"/>
+      <w:numFmt w:val="decimal"/>
+      <w:lvlText w:val="%1.%2.%3.%4.%5.%6.%7.%8.%9"/>
+      <w:lvlJc w:val="left"/>
+      <w:pPr>
+        <w:ind w:left="2232" w:hanging="2232"/>
+      </w:pPr>
+      <w:rPr>
+        <w:rFonts w:hint="default"/>
+      </w:rPr>
+    </w:lvl>
+  </w:abstractNum>
+  <w:abstractNum w:abstractNumId="3">
+    <w:nsid w:val="23DA1E58"/>
+    <w:multiLevelType w:val="multilevel"/>
+    <w:tmpl w:val="7B90CA5E"/>
     <w:lvl w:ilvl="0">
       <w:start w:val="1"/>
       <w:numFmt w:val="bullet"/>
@@ -262,11 +493,225 @@
       <w:lvlJc w:val="left"/>
     </w:lvl>
   </w:abstractNum>
-  <w:abstractNum w:abstractNumId="2">
-    <w:nsid w:val="13EC7702"/>
+  <w:abstractNum w:abstractNumId="4">
+    <w:nsid w:val="2CBC5F76"/>
+    <w:multiLevelType w:val="multilevel"/>
+    <w:tmpl w:val="09043E3E"/>
+    <w:name w:val="heading"/>
+    <w:lvl w:ilvl="0">
+      <w:start w:val="1"/>
+      <w:numFmt w:val="decimal"/>
+      <w:pStyle w:val="Heading1"/>
+      <w:lvlText w:val="%1"/>
+      <w:lvlJc w:val="left"/>
+      <w:pPr>
+        <w:ind w:left="432" w:hanging="432"/>
+      </w:pPr>
+      <w:rPr>
+        <w:rFonts w:hint="default"/>
+      </w:rPr>
+    </w:lvl>
+    <w:lvl w:ilvl="1">
+      <w:start w:val="1"/>
+      <w:numFmt w:val="decimal"/>
+      <w:pStyle w:val="Heading2"/>
+      <w:lvlText w:val="%1.%2"/>
+      <w:lvlJc w:val="left"/>
+      <w:pPr>
+        <w:ind w:left="648" w:hanging="648"/>
+      </w:pPr>
+      <w:rPr>
+        <w:rFonts w:hint="default"/>
+      </w:rPr>
+    </w:lvl>
+    <w:lvl w:ilvl="2">
+      <w:start w:val="1"/>
+      <w:numFmt w:val="decimal"/>
+      <w:pStyle w:val="Heading3"/>
+      <w:lvlText w:val="%1.%2.%3"/>
+      <w:lvlJc w:val="left"/>
+      <w:pPr>
+        <w:ind w:left="864" w:hanging="864"/>
+      </w:pPr>
+      <w:rPr>
+        <w:rFonts w:hint="default"/>
+      </w:rPr>
+    </w:lvl>
+    <w:lvl w:ilvl="3">
+      <w:start w:val="1"/>
+      <w:numFmt w:val="decimal"/>
+      <w:pStyle w:val="Heading4"/>
+      <w:lvlText w:val="%1.%2.%3.%4"/>
+      <w:lvlJc w:val="left"/>
+      <w:pPr>
+        <w:ind w:left="1080" w:hanging="1080"/>
+      </w:pPr>
+      <w:rPr>
+        <w:rFonts w:hint="default"/>
+      </w:rPr>
+    </w:lvl>
+    <w:lvl w:ilvl="4">
+      <w:start w:val="1"/>
+      <w:numFmt w:val="decimal"/>
+      <w:pStyle w:val="Heading5"/>
+      <w:lvlText w:val="%1.%2.%3.%4.%5"/>
+      <w:lvlJc w:val="left"/>
+      <w:pPr>
+        <w:ind w:left="1296" w:hanging="1296"/>
+      </w:pPr>
+      <w:rPr>
+        <w:rFonts w:hint="default"/>
+      </w:rPr>
+    </w:lvl>
+    <w:lvl w:ilvl="5">
+      <w:start w:val="1"/>
+      <w:numFmt w:val="decimal"/>
+      <w:pStyle w:val="Heading6"/>
+      <w:lvlText w:val="%1.%2.%3.%4.%5.%6"/>
+      <w:lvlJc w:val="left"/>
+      <w:pPr>
+        <w:ind w:left="1512" w:hanging="1512"/>
+      </w:pPr>
+      <w:rPr>
+        <w:rFonts w:hint="default"/>
+      </w:rPr>
+    </w:lvl>
+    <w:lvl w:ilvl="6">
+      <w:start w:val="1"/>
+      <w:numFmt w:val="decimal"/>
+      <w:pStyle w:val="Heading7"/>
+      <w:lvlText w:val="%1.%2.%3.%4.%5.%6.%7"/>
+      <w:lvlJc w:val="left"/>
+      <w:pPr>
+        <w:ind w:left="1728" w:hanging="1728"/>
+      </w:pPr>
+      <w:rPr>
+        <w:rFonts w:hint="default"/>
+      </w:rPr>
+    </w:lvl>
+    <w:lvl w:ilvl="7">
+      <w:start w:val="1"/>
+      <w:numFmt w:val="decimal"/>
+      <w:pStyle w:val="Heading8"/>
+      <w:lvlText w:val="%1.%2.%3.%4.%5.%6.%7.%8"/>
+      <w:lvlJc w:val="left"/>
+      <w:pPr>
+        <w:ind w:left="1944" w:hanging="1944"/>
+      </w:pPr>
+      <w:rPr>
+        <w:rFonts w:hint="default"/>
+      </w:rPr>
+    </w:lvl>
+    <w:lvl w:ilvl="8">
+      <w:start w:val="1"/>
+      <w:numFmt w:val="decimal"/>
+      <w:pStyle w:val="Heading9"/>
+      <w:lvlText w:val="%1.%2.%3.%4.%5.%6.%7.%8.%9"/>
+      <w:lvlJc w:val="left"/>
+      <w:pPr>
+        <w:ind w:left="2160" w:hanging="2160"/>
+      </w:pPr>
+      <w:rPr>
+        <w:rFonts w:hint="default"/>
+      </w:rPr>
+    </w:lvl>
+  </w:abstractNum>
+  <w:abstractNum w:abstractNumId="5">
+    <w:nsid w:val="3B6851F1"/>
     <w:multiLevelType w:val="hybridMultilevel"/>
-    <w:tmpl w:val="96187D72"/>
-    <w:lvl w:ilvl="0" w:tplc="1326ECC2">
+    <w:tmpl w:val="A6C8E512"/>
+    <w:lvl w:ilvl="0" w:tplc="71CC0FEA">
+      <w:start w:val="1"/>
+      <w:numFmt w:val="decimal"/>
+      <w:pStyle w:val="Tabletitle"/>
+      <w:suff w:val="space"/>
+      <w:lvlText w:val="Table %1"/>
+      <w:lvlJc w:val="left"/>
+      <w:pPr>
+        <w:ind w:left="720" w:hanging="360"/>
+      </w:pPr>
+      <w:rPr>
+        <w:rFonts w:hint="default"/>
+      </w:rPr>
+    </w:lvl>
+    <w:lvl w:ilvl="1" w:tplc="0008755E">
+      <w:start w:val="1"/>
+      <w:numFmt w:val="lowerLetter"/>
+      <w:lvlText w:val="%2."/>
+      <w:lvlJc w:val="left"/>
+      <w:pPr>
+        <w:ind w:left="1440" w:hanging="360"/>
+      </w:pPr>
+    </w:lvl>
+    <w:lvl w:ilvl="2" w:tplc="F792294E">
+      <w:start w:val="1"/>
+      <w:numFmt w:val="lowerRoman"/>
+      <w:lvlText w:val="%3."/>
+      <w:lvlJc w:val="right"/>
+      <w:pPr>
+        <w:ind w:left="2160" w:hanging="180"/>
+      </w:pPr>
+    </w:lvl>
+    <w:lvl w:ilvl="3" w:tplc="FA94959E">
+      <w:start w:val="1"/>
+      <w:numFmt w:val="decimal"/>
+      <w:lvlText w:val="%4."/>
+      <w:lvlJc w:val="left"/>
+      <w:pPr>
+        <w:ind w:left="2880" w:hanging="360"/>
+      </w:pPr>
+    </w:lvl>
+    <w:lvl w:ilvl="4" w:tplc="68782EB4">
+      <w:start w:val="1"/>
+      <w:numFmt w:val="lowerLetter"/>
+      <w:lvlText w:val="%5."/>
+      <w:lvlJc w:val="left"/>
+      <w:pPr>
+        <w:ind w:left="3600" w:hanging="360"/>
+      </w:pPr>
+    </w:lvl>
+    <w:lvl w:ilvl="5" w:tplc="125224D4">
+      <w:start w:val="1"/>
+      <w:numFmt w:val="lowerRoman"/>
+      <w:lvlText w:val="%6."/>
+      <w:lvlJc w:val="right"/>
+      <w:pPr>
+        <w:ind w:left="4320" w:hanging="180"/>
+      </w:pPr>
+    </w:lvl>
+    <w:lvl w:ilvl="6" w:tplc="5B80C334">
+      <w:start w:val="1"/>
+      <w:numFmt w:val="decimal"/>
+      <w:lvlText w:val="%7."/>
+      <w:lvlJc w:val="left"/>
+      <w:pPr>
+        <w:ind w:left="5040" w:hanging="360"/>
+      </w:pPr>
+    </w:lvl>
+    <w:lvl w:ilvl="7" w:tplc="391C3AF4">
+      <w:start w:val="1"/>
+      <w:numFmt w:val="lowerLetter"/>
+      <w:lvlText w:val="%8."/>
+      <w:lvlJc w:val="left"/>
+      <w:pPr>
+        <w:ind w:left="5760" w:hanging="360"/>
+      </w:pPr>
+    </w:lvl>
+    <w:lvl w:ilvl="8" w:tplc="F362B944">
+      <w:start w:val="1"/>
+      <w:numFmt w:val="lowerRoman"/>
+      <w:lvlText w:val="%9."/>
+      <w:lvlJc w:val="right"/>
+      <w:pPr>
+        <w:ind w:left="6480" w:hanging="180"/>
+      </w:pPr>
+    </w:lvl>
+  </w:abstractNum>
+  <w:abstractNum w:abstractNumId="6">
+    <w:nsid w:val="600B52A9"/>
+    <w:multiLevelType w:val="hybridMultilevel"/>
+    <w:tmpl w:val="DE26F0C0"/>
+    <w:lvl w:ilvl="0" w:tplc="763EC9C8">
       <w:start w:val="1"/>
       <w:numFmt w:val="decimal"/>
       <w:pStyle w:val="Figuretitle"/>
@@ -280,7 +725,7 @@
         <w:rFonts w:hint="default"/>
       </w:rPr>
     </w:lvl>
-    <w:lvl w:ilvl="1" w:tplc="57D0467C">
+    <w:lvl w:ilvl="1" w:tplc="A8C29BB0">
       <w:start w:val="1"/>
       <w:numFmt w:val="lowerLetter"/>
       <w:lvlText w:val="%2."/>
@@ -289,7 +734,7 @@
         <w:ind w:left="1440" w:hanging="360"/>
       </w:pPr>
     </w:lvl>
-    <w:lvl w:ilvl="2" w:tplc="8B78F076">
+    <w:lvl w:ilvl="2" w:tplc="21D2FA22">
       <w:start w:val="1"/>
       <w:numFmt w:val="lowerRoman"/>
       <w:lvlText w:val="%3."/>
@@ -298,7 +743,7 @@
         <w:ind w:left="2160" w:hanging="180"/>
       </w:pPr>
     </w:lvl>
-    <w:lvl w:ilvl="3" w:tplc="60F89300">
+    <w:lvl w:ilvl="3" w:tplc="A49EF0EE">
       <w:start w:val="1"/>
       <w:numFmt w:val="decimal"/>
       <w:lvlText w:val="%4."/>
@@ -307,7 +752,7 @@
         <w:ind w:left="2880" w:hanging="360"/>
       </w:pPr>
     </w:lvl>
-    <w:lvl w:ilvl="4" w:tplc="CE66AFA2">
+    <w:lvl w:ilvl="4" w:tplc="6472CC0E">
       <w:start w:val="1"/>
       <w:numFmt w:val="lowerLetter"/>
       <w:lvlText w:val="%5."/>
@@ -316,7 +761,7 @@
         <w:ind w:left="3600" w:hanging="360"/>
       </w:pPr>
     </w:lvl>
-    <w:lvl w:ilvl="5" w:tplc="90384878">
+    <w:lvl w:ilvl="5" w:tplc="C924F490">
       <w:start w:val="1"/>
       <w:numFmt w:val="lowerRoman"/>
       <w:lvlText w:val="%6."/>
@@ -325,7 +770,7 @@
         <w:ind w:left="4320" w:hanging="180"/>
       </w:pPr>
     </w:lvl>
-    <w:lvl w:ilvl="6" w:tplc="A4FE5276">
+    <w:lvl w:ilvl="6" w:tplc="BCA6DF40">
       <w:start w:val="1"/>
       <w:numFmt w:val="decimal"/>
       <w:lvlText w:val="%7."/>
@@ -334,7 +779,7 @@
         <w:ind w:left="5040" w:hanging="360"/>
       </w:pPr>
     </w:lvl>
-    <w:lvl w:ilvl="7" w:tplc="CD2819C8">
+    <w:lvl w:ilvl="7" w:tplc="4834503C">
       <w:start w:val="1"/>
       <w:numFmt w:val="lowerLetter"/>
       <w:lvlText w:val="%8."/>
@@ -343,7 +788,7 @@
         <w:ind w:left="5760" w:hanging="360"/>
       </w:pPr>
     </w:lvl>
-    <w:lvl w:ilvl="8" w:tplc="5B7870BC">
+    <w:lvl w:ilvl="8" w:tplc="85FC93A8">
       <w:start w:val="1"/>
       <w:numFmt w:val="lowerRoman"/>
       <w:lvlText w:val="%9."/>
@@ -353,138 +798,24 @@
       </w:pPr>
     </w:lvl>
   </w:abstractNum>
-  <w:abstractNum w:abstractNumId="3">
-    <w:nsid w:val="1E8A468C"/>
-    <w:multiLevelType w:val="multilevel"/>
-    <w:tmpl w:val="A78AD7FA"/>
-    <w:lvl w:ilvl="0">
+  <w:abstractNum w:abstractNumId="7">
+    <w:nsid w:val="6CD87834"/>
+    <w:multiLevelType w:val="hybridMultilevel"/>
+    <w:tmpl w:val="6F3E0796"/>
+    <w:lvl w:ilvl="0" w:tplc="5A142736">
       <w:start w:val="1"/>
       <w:numFmt w:val="decimal"/>
-      <w:lvlText w:val="%1"/>
-      <w:lvlJc w:val="left"/>
-      <w:pPr>
-        <w:ind w:left="432" w:hanging="432"/>
+      <w:pStyle w:val="Bibliography"/>
+      <w:lvlText w:val="[%1]"/>
+      <w:lvlJc w:val="left"/>
+      <w:pPr>
+        <w:ind w:left="1080" w:hanging="1080"/>
       </w:pPr>
       <w:rPr>
         <w:rFonts w:hint="default"/>
       </w:rPr>
     </w:lvl>
-    <w:lvl w:ilvl="1">
-      <w:start w:val="1"/>
-      <w:numFmt w:val="decimal"/>
-      <w:lvlText w:val="%1.%2"/>
-      <w:lvlJc w:val="left"/>
-      <w:pPr>
-        <w:ind w:left="648" w:hanging="648"/>
-      </w:pPr>
-      <w:rPr>
-        <w:rFonts w:hint="default"/>
-      </w:rPr>
-    </w:lvl>
-    <w:lvl w:ilvl="2">
-      <w:start w:val="1"/>
-      <w:numFmt w:val="decimal"/>
-      <w:lvlText w:val="%1.%2.%3"/>
-      <w:lvlJc w:val="left"/>
-      <w:pPr>
-        <w:ind w:left="864" w:hanging="864"/>
-      </w:pPr>
-      <w:rPr>
-        <w:rFonts w:hint="default"/>
-      </w:rPr>
-    </w:lvl>
-    <w:lvl w:ilvl="3">
-      <w:start w:val="1"/>
-      <w:numFmt w:val="decimal"/>
-      <w:lvlText w:val="%1.%2.%3.%4"/>
-      <w:lvlJc w:val="left"/>
-      <w:pPr>
-        <w:ind w:left="1080" w:hanging="1080"/>
-      </w:pPr>
-      <w:rPr>
-        <w:rFonts w:hint="default"/>
-      </w:rPr>
-    </w:lvl>
-    <w:lvl w:ilvl="4">
-      <w:start w:val="1"/>
-      <w:numFmt w:val="decimal"/>
-      <w:lvlText w:val="%1.%2.%3.%4.%5"/>
-      <w:lvlJc w:val="left"/>
-      <w:pPr>
-        <w:ind w:left="1296" w:hanging="1296"/>
-      </w:pPr>
-      <w:rPr>
-        <w:rFonts w:hint="default"/>
-      </w:rPr>
-    </w:lvl>
-    <w:lvl w:ilvl="5">
-      <w:start w:val="1"/>
-      <w:numFmt w:val="decimal"/>
-      <w:lvlText w:val="%1.%2.%3.%4.%5.%6"/>
-      <w:lvlJc w:val="left"/>
-      <w:pPr>
-        <w:ind w:left="1512" w:hanging="1512"/>
-      </w:pPr>
-      <w:rPr>
-        <w:rFonts w:hint="default"/>
-      </w:rPr>
-    </w:lvl>
-    <w:lvl w:ilvl="6">
-      <w:start w:val="1"/>
-      <w:numFmt w:val="decimal"/>
-      <w:lvlText w:val="%1.%2.%3.%4.%5.%6.%7"/>
-      <w:lvlJc w:val="left"/>
-      <w:pPr>
-        <w:ind w:left="1728" w:hanging="1728"/>
-      </w:pPr>
-      <w:rPr>
-        <w:rFonts w:hint="default"/>
-      </w:rPr>
-    </w:lvl>
-    <w:lvl w:ilvl="7">
-      <w:start w:val="1"/>
-      <w:numFmt w:val="decimal"/>
-      <w:lvlText w:val="%1.%2.%3.%4.%5.%6.%7.%8"/>
-      <w:lvlJc w:val="left"/>
-      <w:pPr>
-        <w:ind w:left="1944" w:hanging="1944"/>
-      </w:pPr>
-      <w:rPr>
-        <w:rFonts w:hint="default"/>
-      </w:rPr>
-    </w:lvl>
-    <w:lvl w:ilvl="8">
-      <w:start w:val="1"/>
-      <w:numFmt w:val="decimal"/>
-      <w:lvlText w:val="%1.%2.%3.%4.%5.%6.%7.%8.%9"/>
-      <w:lvlJc w:val="left"/>
-      <w:pPr>
-        <w:ind w:left="2160" w:hanging="2160"/>
-      </w:pPr>
-      <w:rPr>
-        <w:rFonts w:hint="default"/>
-      </w:rPr>
-    </w:lvl>
-  </w:abstractNum>
-  <w:abstractNum w:abstractNumId="4">
-    <w:nsid w:val="2B1B701A"/>
-    <w:multiLevelType w:val="hybridMultilevel"/>
-    <w:tmpl w:val="C3449CD4"/>
-    <w:lvl w:ilvl="0" w:tplc="1E6C56B0">
-      <w:start w:val="1"/>
-      <w:numFmt w:val="decimal"/>
-      <w:pStyle w:val="Tabletitle"/>
-      <w:suff w:val="space"/>
-      <w:lvlText w:val="Table %1"/>
-      <w:lvlJc w:val="left"/>
-      <w:pPr>
-        <w:ind w:left="720" w:hanging="360"/>
-      </w:pPr>
-      <w:rPr>
-        <w:rFonts w:hint="default"/>
-      </w:rPr>
-    </w:lvl>
-    <w:lvl w:ilvl="1" w:tplc="1206D418">
+    <w:lvl w:ilvl="1" w:tplc="9C9CA07E">
       <w:start w:val="1"/>
       <w:numFmt w:val="lowerLetter"/>
       <w:lvlText w:val="%2."/>
@@ -493,7 +824,7 @@
         <w:ind w:left="1440" w:hanging="360"/>
       </w:pPr>
     </w:lvl>
-    <w:lvl w:ilvl="2" w:tplc="3F04FAD8">
+    <w:lvl w:ilvl="2" w:tplc="90A445E2">
       <w:start w:val="1"/>
       <w:numFmt w:val="lowerRoman"/>
       <w:lvlText w:val="%3."/>
@@ -502,7 +833,7 @@
         <w:ind w:left="2160" w:hanging="180"/>
       </w:pPr>
     </w:lvl>
-    <w:lvl w:ilvl="3" w:tplc="CA7C9EBA">
+    <w:lvl w:ilvl="3" w:tplc="4A620886">
       <w:start w:val="1"/>
       <w:numFmt w:val="decimal"/>
       <w:lvlText w:val="%4."/>
@@ -511,7 +842,7 @@
         <w:ind w:left="2880" w:hanging="360"/>
       </w:pPr>
     </w:lvl>
-    <w:lvl w:ilvl="4" w:tplc="AFBC6276">
+    <w:lvl w:ilvl="4" w:tplc="5A84E0D4">
       <w:start w:val="1"/>
       <w:numFmt w:val="lowerLetter"/>
       <w:lvlText w:val="%5."/>
@@ -520,7 +851,7 @@
         <w:ind w:left="3600" w:hanging="360"/>
       </w:pPr>
     </w:lvl>
-    <w:lvl w:ilvl="5" w:tplc="DEFADDA6">
+    <w:lvl w:ilvl="5" w:tplc="B95A4FAE">
       <w:start w:val="1"/>
       <w:numFmt w:val="lowerRoman"/>
       <w:lvlText w:val="%6."/>
@@ -529,7 +860,7 @@
         <w:ind w:left="4320" w:hanging="180"/>
       </w:pPr>
     </w:lvl>
-    <w:lvl w:ilvl="6" w:tplc="DAF6ABDE">
+    <w:lvl w:ilvl="6" w:tplc="58041384">
       <w:start w:val="1"/>
       <w:numFmt w:val="decimal"/>
       <w:lvlText w:val="%7."/>
@@ -538,7 +869,7 @@
         <w:ind w:left="5040" w:hanging="360"/>
       </w:pPr>
     </w:lvl>
-    <w:lvl w:ilvl="7" w:tplc="F550C86E">
+    <w:lvl w:ilvl="7" w:tplc="22206634">
       <w:start w:val="1"/>
       <w:numFmt w:val="lowerLetter"/>
       <w:lvlText w:val="%8."/>
@@ -547,7 +878,7 @@
         <w:ind w:left="5760" w:hanging="360"/>
       </w:pPr>
     </w:lvl>
-    <w:lvl w:ilvl="8" w:tplc="AF6655A2">
+    <w:lvl w:ilvl="8" w:tplc="409CF84A">
       <w:start w:val="1"/>
       <w:numFmt w:val="lowerRoman"/>
       <w:lvlText w:val="%9."/>
@@ -557,348 +888,26 @@
       </w:pPr>
     </w:lvl>
   </w:abstractNum>
-  <w:abstractNum w:abstractNumId="5">
-    <w:nsid w:val="4EAF4CE0"/>
-    <w:multiLevelType w:val="multilevel"/>
-    <w:tmpl w:val="09020B90"/>
-    <w:lvl w:ilvl="0">
-      <w:start w:val="1"/>
-      <w:numFmt w:val="decimal"/>
-      <w:pStyle w:val="ListNumber"/>
-      <w:lvlText w:val="%1."/>
-      <w:lvlJc w:val="left"/>
-      <w:pPr>
-        <w:ind w:left="360" w:hanging="360"/>
-      </w:pPr>
-      <w:rPr>
-        <w:rFonts w:hint="default"/>
-      </w:rPr>
-    </w:lvl>
-    <w:lvl w:ilvl="1">
-      <w:start w:val="1"/>
-      <w:numFmt w:val="lowerLetter"/>
-      <w:pStyle w:val="ListNumber2"/>
-      <w:lvlText w:val="%2)"/>
-      <w:lvlJc w:val="left"/>
-      <w:pPr>
-        <w:ind w:left="720" w:hanging="360"/>
-      </w:pPr>
-      <w:rPr>
-        <w:rFonts w:hint="default"/>
-      </w:rPr>
-    </w:lvl>
-    <w:lvl w:ilvl="2">
-      <w:start w:val="1"/>
-      <w:numFmt w:val="lowerRoman"/>
-      <w:pStyle w:val="ListNumber3"/>
-      <w:lvlText w:val="%3)"/>
-      <w:lvlJc w:val="left"/>
-      <w:pPr>
-        <w:ind w:left="1080" w:hanging="360"/>
-      </w:pPr>
-      <w:rPr>
-        <w:rFonts w:hint="default"/>
-      </w:rPr>
-    </w:lvl>
-    <w:lvl w:ilvl="3">
-      <w:start w:val="1"/>
-      <w:numFmt w:val="upperRoman"/>
-      <w:pStyle w:val="ListNumber4"/>
-      <w:lvlText w:val="%4)"/>
-      <w:lvlJc w:val="left"/>
-      <w:pPr>
-        <w:ind w:left="1440" w:hanging="360"/>
-      </w:pPr>
-      <w:rPr>
-        <w:rFonts w:hint="default"/>
-      </w:rPr>
-    </w:lvl>
-    <w:lvl w:ilvl="4">
-      <w:start w:val="1"/>
-      <w:numFmt w:val="lowerLetter"/>
-      <w:lvlText w:val="(%5)"/>
-      <w:lvlJc w:val="left"/>
-      <w:pPr>
-        <w:ind w:left="1800" w:hanging="360"/>
-      </w:pPr>
-      <w:rPr>
-        <w:rFonts w:hint="default"/>
-      </w:rPr>
-    </w:lvl>
-    <w:lvl w:ilvl="5">
-      <w:start w:val="1"/>
-      <w:numFmt w:val="lowerRoman"/>
-      <w:lvlText w:val="(%6)"/>
-      <w:lvlJc w:val="left"/>
-      <w:pPr>
-        <w:ind w:left="2160" w:hanging="360"/>
-      </w:pPr>
-      <w:rPr>
-        <w:rFonts w:hint="default"/>
-      </w:rPr>
-    </w:lvl>
-    <w:lvl w:ilvl="6">
-      <w:start w:val="1"/>
-      <w:numFmt w:val="decimal"/>
-      <w:lvlText w:val="%7."/>
-      <w:lvlJc w:val="left"/>
-      <w:pPr>
-        <w:ind w:left="2520" w:hanging="360"/>
-      </w:pPr>
-      <w:rPr>
-        <w:rFonts w:hint="default"/>
-      </w:rPr>
-    </w:lvl>
-    <w:lvl w:ilvl="7">
-      <w:start w:val="1"/>
-      <w:numFmt w:val="lowerLetter"/>
-      <w:lvlText w:val="%8."/>
-      <w:lvlJc w:val="left"/>
-      <w:pPr>
-        <w:ind w:left="2880" w:hanging="360"/>
-      </w:pPr>
-      <w:rPr>
-        <w:rFonts w:hint="default"/>
-      </w:rPr>
-    </w:lvl>
-    <w:lvl w:ilvl="8">
-      <w:start w:val="1"/>
-      <w:numFmt w:val="lowerRoman"/>
-      <w:lvlText w:val="%9."/>
-      <w:lvlJc w:val="left"/>
-      <w:pPr>
-        <w:ind w:left="3240" w:hanging="360"/>
-      </w:pPr>
-      <w:rPr>
-        <w:rFonts w:hint="default"/>
-      </w:rPr>
-    </w:lvl>
-  </w:abstractNum>
-  <w:abstractNum w:abstractNumId="6">
-    <w:nsid w:val="572D1B0D"/>
-    <w:multiLevelType w:val="hybridMultilevel"/>
-    <w:tmpl w:val="D8B085FE"/>
-    <w:lvl w:ilvl="0" w:tplc="C52EE754">
-      <w:start w:val="1"/>
-      <w:numFmt w:val="decimal"/>
-      <w:pStyle w:val="Bibliography"/>
-      <w:lvlText w:val="[%1]"/>
-      <w:lvlJc w:val="left"/>
-      <w:pPr>
-        <w:ind w:left="1080" w:hanging="1080"/>
-      </w:pPr>
-      <w:rPr>
-        <w:rFonts w:hint="default"/>
-      </w:rPr>
-    </w:lvl>
-    <w:lvl w:ilvl="1" w:tplc="3EE65ECA">
-      <w:start w:val="1"/>
-      <w:numFmt w:val="lowerLetter"/>
-      <w:lvlText w:val="%2."/>
-      <w:lvlJc w:val="left"/>
-      <w:pPr>
-        <w:ind w:left="1440" w:hanging="360"/>
-      </w:pPr>
-    </w:lvl>
-    <w:lvl w:ilvl="2" w:tplc="F2A2F25A">
-      <w:start w:val="1"/>
-      <w:numFmt w:val="lowerRoman"/>
-      <w:lvlText w:val="%3."/>
-      <w:lvlJc w:val="right"/>
-      <w:pPr>
-        <w:ind w:left="2160" w:hanging="180"/>
-      </w:pPr>
-    </w:lvl>
-    <w:lvl w:ilvl="3" w:tplc="0B2A8F64">
-      <w:start w:val="1"/>
-      <w:numFmt w:val="decimal"/>
-      <w:lvlText w:val="%4."/>
-      <w:lvlJc w:val="left"/>
-      <w:pPr>
-        <w:ind w:left="2880" w:hanging="360"/>
-      </w:pPr>
-    </w:lvl>
-    <w:lvl w:ilvl="4" w:tplc="56765846">
-      <w:start w:val="1"/>
-      <w:numFmt w:val="lowerLetter"/>
-      <w:lvlText w:val="%5."/>
-      <w:lvlJc w:val="left"/>
-      <w:pPr>
-        <w:ind w:left="3600" w:hanging="360"/>
-      </w:pPr>
-    </w:lvl>
-    <w:lvl w:ilvl="5" w:tplc="E09EC61C">
-      <w:start w:val="1"/>
-      <w:numFmt w:val="lowerRoman"/>
-      <w:lvlText w:val="%6."/>
-      <w:lvlJc w:val="right"/>
-      <w:pPr>
-        <w:ind w:left="4320" w:hanging="180"/>
-      </w:pPr>
-    </w:lvl>
-    <w:lvl w:ilvl="6" w:tplc="9C32C7DC">
-      <w:start w:val="1"/>
-      <w:numFmt w:val="decimal"/>
-      <w:lvlText w:val="%7."/>
-      <w:lvlJc w:val="left"/>
-      <w:pPr>
-        <w:ind w:left="5040" w:hanging="360"/>
-      </w:pPr>
-    </w:lvl>
-    <w:lvl w:ilvl="7" w:tplc="F5A0B678">
-      <w:start w:val="1"/>
-      <w:numFmt w:val="lowerLetter"/>
-      <w:lvlText w:val="%8."/>
-      <w:lvlJc w:val="left"/>
-      <w:pPr>
-        <w:ind w:left="5760" w:hanging="360"/>
-      </w:pPr>
-    </w:lvl>
-    <w:lvl w:ilvl="8" w:tplc="C02ABCB0">
-      <w:start w:val="1"/>
-      <w:numFmt w:val="lowerRoman"/>
-      <w:lvlText w:val="%9."/>
-      <w:lvlJc w:val="right"/>
-      <w:pPr>
-        <w:ind w:left="6480" w:hanging="180"/>
-      </w:pPr>
-    </w:lvl>
-  </w:abstractNum>
-  <w:abstractNum w:abstractNumId="7">
-    <w:nsid w:val="74484D96"/>
-    <w:multiLevelType w:val="multilevel"/>
-    <w:tmpl w:val="5FAEF7CE"/>
-    <w:lvl w:ilvl="0">
-      <w:start w:val="1"/>
-      <w:numFmt w:val="upperLetter"/>
-      <w:pStyle w:val="ANNEX"/>
-      <w:suff w:val="nothing"/>
-      <w:lvlText w:val="Annex %1: "/>
-      <w:lvlJc w:val="left"/>
-      <w:pPr>
-        <w:ind w:left="0" w:firstLine="0"/>
-      </w:pPr>
-      <w:rPr>
-        <w:rFonts w:hint="default"/>
-      </w:rPr>
-    </w:lvl>
-    <w:lvl w:ilvl="1">
-      <w:start w:val="1"/>
-      <w:numFmt w:val="decimal"/>
-      <w:lvlText w:val="%1.%2"/>
-      <w:lvlJc w:val="left"/>
-      <w:pPr>
-        <w:ind w:left="720" w:hanging="720"/>
-      </w:pPr>
-      <w:rPr>
-        <w:rFonts w:hint="default"/>
-      </w:rPr>
-    </w:lvl>
-    <w:lvl w:ilvl="2">
-      <w:start w:val="1"/>
-      <w:numFmt w:val="decimal"/>
-      <w:lvlText w:val="%1.%2.%3"/>
-      <w:lvlJc w:val="left"/>
-      <w:pPr>
-        <w:ind w:left="936" w:hanging="936"/>
-      </w:pPr>
-      <w:rPr>
-        <w:rFonts w:hint="default"/>
-      </w:rPr>
-    </w:lvl>
-    <w:lvl w:ilvl="3">
-      <w:start w:val="1"/>
-      <w:numFmt w:val="decimal"/>
-      <w:lvlText w:val="%1.%2.%3.%4"/>
-      <w:lvlJc w:val="left"/>
-      <w:pPr>
-        <w:ind w:left="1152" w:hanging="1152"/>
-      </w:pPr>
-      <w:rPr>
-        <w:rFonts w:hint="default"/>
-      </w:rPr>
-    </w:lvl>
-    <w:lvl w:ilvl="4">
-      <w:start w:val="1"/>
-      <w:numFmt w:val="decimal"/>
-      <w:lvlText w:val="%1.%2.%3.%4.%5"/>
-      <w:lvlJc w:val="left"/>
-      <w:pPr>
-        <w:ind w:left="1368" w:hanging="1368"/>
-      </w:pPr>
-      <w:rPr>
-        <w:rFonts w:hint="default"/>
-      </w:rPr>
-    </w:lvl>
-    <w:lvl w:ilvl="5">
-      <w:start w:val="1"/>
-      <w:numFmt w:val="decimal"/>
-      <w:lvlText w:val="%1.%2.%3.%4.%5.%6"/>
-      <w:lvlJc w:val="left"/>
-      <w:pPr>
-        <w:ind w:left="1584" w:hanging="1584"/>
-      </w:pPr>
-      <w:rPr>
-        <w:rFonts w:hint="default"/>
-      </w:rPr>
-    </w:lvl>
-    <w:lvl w:ilvl="6">
-      <w:start w:val="1"/>
-      <w:numFmt w:val="decimal"/>
-      <w:lvlText w:val="%1.%2.%3.%4.%5.%6.%7"/>
-      <w:lvlJc w:val="left"/>
-      <w:pPr>
-        <w:ind w:left="1800" w:hanging="1800"/>
-      </w:pPr>
-      <w:rPr>
-        <w:rFonts w:hint="default"/>
-      </w:rPr>
-    </w:lvl>
-    <w:lvl w:ilvl="7">
-      <w:start w:val="1"/>
-      <w:numFmt w:val="decimal"/>
-      <w:lvlText w:val="%1.%2.%3.%4.%5.%6.%7.%8"/>
-      <w:lvlJc w:val="left"/>
-      <w:pPr>
-        <w:ind w:left="2016" w:hanging="2016"/>
-      </w:pPr>
-      <w:rPr>
-        <w:rFonts w:hint="default"/>
-      </w:rPr>
-    </w:lvl>
-    <w:lvl w:ilvl="8">
-      <w:start w:val="1"/>
-      <w:numFmt w:val="decimal"/>
-      <w:lvlText w:val="%1.%2.%3.%4.%5.%6.%7.%8.%9"/>
-      <w:lvlJc w:val="left"/>
-      <w:pPr>
-        <w:ind w:left="2232" w:hanging="2232"/>
-      </w:pPr>
-      <w:rPr>
-        <w:rFonts w:hint="default"/>
-      </w:rPr>
-    </w:lvl>
-  </w:abstractNum>
   <w:num w:numId="1">
-    <w:abstractNumId w:val="0"/>
+    <w:abstractNumId w:val="4"/>
   </w:num>
   <w:num w:numId="2">
-    <w:abstractNumId w:val="1"/>
+    <w:abstractNumId w:val="3"/>
   </w:num>
   <w:num w:numId="3">
+    <w:abstractNumId w:val="2"/>
+  </w:num>
+  <w:num w:numId="4">
+    <w:abstractNumId w:val="5"/>
+  </w:num>
+  <w:num w:numId="5">
     <w:abstractNumId w:val="7"/>
   </w:num>
-  <w:num w:numId="4">
-    <w:abstractNumId w:val="4"/>
-  </w:num>
-  <w:num w:numId="5">
+  <w:num w:numId="6">
     <w:abstractNumId w:val="6"/>
   </w:num>
-  <w:num w:numId="6">
-    <w:abstractNumId w:val="2"/>
-  </w:num>
   <w:num w:numId="7">
-    <w:abstractNumId w:val="5"/>
+    <w:abstractNumId w:val="1"/>
     <w:lvlOverride w:ilvl="0">
       <w:startOverride w:val="1"/>
     </w:lvlOverride>
@@ -928,10 +937,10 @@
     </w:lvlOverride>
   </w:num>
   <w:num w:numId="8">
-    <w:abstractNumId w:val="1"/>
+    <w:abstractNumId w:val="3"/>
   </w:num>
   <w:num w:numId="9">
-    <w:abstractNumId w:val="3"/>
+    <w:abstractNumId w:val="0"/>
   </w:num>
 </w:numbering>
 </file>
@@ -1333,7 +1342,7 @@
       <w:keepLines/>
       <w:numPr>
         <w:ilvl w:val="7"/>
-        <w:numId w:val="8"/>
+        <w:numId w:val="7"/>
       </w:numPr>
       <w:outlineLvl w:val="7"/>
     </w:pPr>
@@ -1358,7 +1367,7 @@
       <w:keepLines/>
       <w:numPr>
         <w:ilvl w:val="8"/>
-        <w:numId w:val="8"/>
+        <w:numId w:val="7"/>
       </w:numPr>
       <w:outlineLvl w:val="8"/>
     </w:pPr>
@@ -1747,7 +1756,7 @@
     <w:rsid w:val="002D58E6"/>
     <w:pPr>
       <w:numPr>
-        <w:numId w:val="4"/>
+        <w:numId w:val="9"/>
       </w:numPr>
       <w:contextualSpacing/>
     </w:pPr>
@@ -2707,6 +2716,58 @@
     <w:rPr>
       <w:rFonts w:ascii="Courier" w:hAnsi="Courier"/>
       <w:sz w:val="18"/>
+    </w:rPr>
+  </w:style>
+  <w:style xmlns:mc="http://schemas.openxmlformats.org/markup-compatibility/2006" xmlns:w14="http://schemas.microsoft.com/office/word/2010/wordml" w:type="paragraph" w:customStyle="1" w:styleId="egXML2">
+    <w:name w:val="egXML"/>
+    <w:basedOn w:val="Normal"/>
+    <w:qFormat/>
+    <w:rPr>
+      <w:rFonts w:ascii="Courier" w:hAnsi="Courier"/>
+      <w:sz w:val="20"/>
+    </w:rPr>
+  </w:style>
+  <w:style xmlns:mc="http://schemas.openxmlformats.org/markup-compatibility/2006" xmlns:w14="http://schemas.microsoft.com/office/word/2010/wordml" w:type="paragraph" w:customStyle="1" w:styleId="egXMLTable2">
+    <w:name w:val="egXMLTable"/>
+    <w:basedOn w:val="Normal"/>
+    <w:qFormat/>
+    <w:pPr>
+      <w:spacing w:before="80" w:after="0"/>
+    </w:pPr>
+    <w:rPr>
+      <w:rFonts w:ascii="Courier" w:hAnsi="Courier"/>
+      <w:sz w:val="18"/>
+    </w:rPr>
+  </w:style>
+  <w:style xmlns:mc="http://schemas.openxmlformats.org/markup-compatibility/2006" xmlns:w14="http://schemas.microsoft.com/office/word/2010/wordml" w:type="paragraph" w:styleId="Quote">
+    <w:name w:val="Quote"/>
+    <w:basedOn w:val="Normal"/>
+    <w:next w:val="Normal"/>
+    <w:link w:val="QuoteChar"/>
+    <w:uiPriority w:val="29"/>
+    <w:semiHidden/>
+    <w:qFormat/>
+    <w:rsid w:val="00382EC4"/>
+    <w:pPr>
+      <w:ind w:left="170" w:right="170"/>
+    </w:pPr>
+    <w:rPr>
+      <w:i/>
+      <w:iCs/>
+      <w:color w:val="000000" w:themeColor="text1"/>
+    </w:rPr>
+  </w:style>
+  <w:style xmlns:mc="http://schemas.openxmlformats.org/markup-compatibility/2006" xmlns:w14="http://schemas.microsoft.com/office/word/2010/wordml" w:type="character" w:customStyle="1" w:styleId="QuoteChar">
+    <w:name w:val="Quote Char"/>
+    <w:basedOn w:val="DefaultParagraphFont"/>
+    <w:link w:val="Quote"/>
+    <w:uiPriority w:val="29"/>
+    <w:semiHidden/>
+    <w:rsid w:val="00382EC4"/>
+    <w:rPr>
+      <w:i/>
+      <w:iCs/>
+      <w:color w:val="000000" w:themeColor="text1"/>
     </w:rPr>
   </w:style>
   <w:style w:type="paragraph" w:customStyle="1" w:styleId="egXML">
@@ -3134,7 +3195,7 @@
       <w:keepLines/>
       <w:numPr>
         <w:ilvl w:val="7"/>
-        <w:numId w:val="8"/>
+        <w:numId w:val="7"/>
       </w:numPr>
       <w:outlineLvl w:val="7"/>
     </w:pPr>
@@ -3159,7 +3220,7 @@
       <w:keepLines/>
       <w:numPr>
         <w:ilvl w:val="8"/>
-        <w:numId w:val="8"/>
+        <w:numId w:val="7"/>
       </w:numPr>
       <w:outlineLvl w:val="8"/>
     </w:pPr>
@@ -3548,7 +3609,7 @@
     <w:rsid w:val="002D58E6"/>
     <w:pPr>
       <w:numPr>
-        <w:numId w:val="4"/>
+        <w:numId w:val="9"/>
       </w:numPr>
       <w:contextualSpacing/>
     </w:pPr>
@@ -4510,5 +4571,57 @@
       <w:sz w:val="18"/>
     </w:rPr>
   </w:style>
+  <w:style w:type="paragraph" w:customStyle="1" w:styleId="egXML2">
+    <w:name w:val="egXML"/>
+    <w:basedOn w:val="Normal"/>
+    <w:qFormat/>
+    <w:rPr>
+      <w:rFonts w:ascii="Courier" w:hAnsi="Courier"/>
+      <w:sz w:val="20"/>
+    </w:rPr>
+  </w:style>
+  <w:style w:type="paragraph" w:customStyle="1" w:styleId="egXMLTable2">
+    <w:name w:val="egXMLTable"/>
+    <w:basedOn w:val="Normal"/>
+    <w:qFormat/>
+    <w:pPr>
+      <w:spacing w:before="80" w:after="0"/>
+    </w:pPr>
+    <w:rPr>
+      <w:rFonts w:ascii="Courier" w:hAnsi="Courier"/>
+      <w:sz w:val="18"/>
+    </w:rPr>
+  </w:style>
+  <w:style w:type="paragraph" w:styleId="Quote">
+    <w:name w:val="Quote"/>
+    <w:basedOn w:val="Normal"/>
+    <w:next w:val="Normal"/>
+    <w:link w:val="QuoteChar"/>
+    <w:uiPriority w:val="29"/>
+    <w:semiHidden/>
+    <w:qFormat/>
+    <w:rsid w:val="00382EC4"/>
+    <w:pPr>
+      <w:ind w:left="170" w:right="170"/>
+    </w:pPr>
+    <w:rPr>
+      <w:i/>
+      <w:iCs/>
+      <w:color w:val="000000" w:themeColor="text1"/>
+    </w:rPr>
+  </w:style>
+  <w:style w:type="character" w:customStyle="1" w:styleId="QuoteChar">
+    <w:name w:val="Quote Char"/>
+    <w:basedOn w:val="DefaultParagraphFont"/>
+    <w:link w:val="Quote"/>
+    <w:uiPriority w:val="29"/>
+    <w:semiHidden/>
+    <w:rsid w:val="00382EC4"/>
+    <w:rPr>
+      <w:i/>
+      <w:iCs/>
+      <w:color w:val="000000" w:themeColor="text1"/>
+    </w:rPr>
+  </w:style>
 </w:styles>
 </file>
</xml_diff>

<commit_message>
clean up odd2lite processing and improve it to produce same output as odd2html; remove some redundant templates along the way; support embedding CSS file in output (cssFileInclude)
git-svn-id: svn://svn.code.sf.net/p/tei/code/trunk/Stylesheets@9511 e5332ce4-a50f-0410-b94b-d658400b0204
</commit_message>
<xml_diff>
--- a/profiles/default/docx/template.docx
+++ b/profiles/default/docx/template.docx
@@ -3,14 +3,6 @@
 <w:document xmlns:wpc="http://schemas.microsoft.com/office/word/2010/wordprocessingCanvas" xmlns:mo="http://schemas.microsoft.com/office/mac/office/2008/main" xmlns:mc="http://schemas.openxmlformats.org/markup-compatibility/2006" xmlns:mv="urn:schemas-microsoft-com:mac:vml" xmlns:o="urn:schemas-microsoft-com:office:office" xmlns:r="http://schemas.openxmlformats.org/officeDocument/2006/relationships" xmlns:m="http://schemas.openxmlformats.org/officeDocument/2006/math" xmlns:v="urn:schemas-microsoft-com:vml" xmlns:wp14="http://schemas.microsoft.com/office/word/2010/wordprocessingDrawing" xmlns:wp="http://schemas.openxmlformats.org/drawingml/2006/wordprocessingDrawing" xmlns:w10="urn:schemas-microsoft-com:office:word" xmlns:w="http://schemas.openxmlformats.org/wordprocessingml/2006/main" xmlns:w14="http://schemas.microsoft.com/office/word/2010/wordml" xmlns:wpg="http://schemas.microsoft.com/office/word/2010/wordprocessingGroup" xmlns:wpi="http://schemas.microsoft.com/office/word/2010/wordprocessingInk" xmlns:wne="http://schemas.microsoft.com/office/word/2006/wordml" xmlns:wps="http://schemas.microsoft.com/office/word/2010/wordprocessingShape" mc:Ignorable="w14 wp14">
   <w:body>
     <w:p>
-      <w:pPr>
-        <w:pStyle w:val="Bibliography"/>
-        <w:numPr>
-          <w:ilvl w:val="0"/>
-          <w:numId w:val="0"/>
-        </w:numPr>
-        <w:ind w:left="1080" w:hanging="1080"/>
-      </w:pPr>
       <w:bookmarkStart w:id="0" w:name="_GoBack"/>
       <w:bookmarkEnd w:id="0"/>
     </w:p>
@@ -27,239 +19,9 @@
 <file path=word/numbering.xml><?xml version="1.0" encoding="utf-8"?>
 <w:numbering xmlns:wpc="http://schemas.microsoft.com/office/word/2010/wordprocessingCanvas" xmlns:mo="http://schemas.microsoft.com/office/mac/office/2008/main" xmlns:mc="http://schemas.openxmlformats.org/markup-compatibility/2006" xmlns:mv="urn:schemas-microsoft-com:mac:vml" xmlns:o="urn:schemas-microsoft-com:office:office" xmlns:r="http://schemas.openxmlformats.org/officeDocument/2006/relationships" xmlns:m="http://schemas.openxmlformats.org/officeDocument/2006/math" xmlns:v="urn:schemas-microsoft-com:vml" xmlns:wp14="http://schemas.microsoft.com/office/word/2010/wordprocessingDrawing" xmlns:wp="http://schemas.openxmlformats.org/drawingml/2006/wordprocessingDrawing" xmlns:w10="urn:schemas-microsoft-com:office:word" xmlns:w="http://schemas.openxmlformats.org/wordprocessingml/2006/main" xmlns:w14="http://schemas.microsoft.com/office/word/2010/wordml" xmlns:wpg="http://schemas.microsoft.com/office/word/2010/wordprocessingGroup" xmlns:wpi="http://schemas.microsoft.com/office/word/2010/wordprocessingInk" xmlns:wne="http://schemas.microsoft.com/office/word/2006/wordml" xmlns:wps="http://schemas.microsoft.com/office/word/2010/wordprocessingShape" mc:Ignorable="w14 wp14">
   <w:abstractNum w:abstractNumId="0">
-    <w:nsid w:val="07A1685A"/>
+    <w:nsid w:val="194B0DA6"/>
     <w:multiLevelType w:val="multilevel"/>
-    <w:tmpl w:val="27D229FA"/>
-    <w:lvl w:ilvl="0">
-      <w:start w:val="1"/>
-      <w:numFmt w:val="decimal"/>
-      <w:lvlText w:val="%1."/>
-      <w:lvlJc w:val="left"/>
-      <w:pPr>
-        <w:tabs>
-          <w:tab w:val="num" w:pos="720"/>
-        </w:tabs>
-        <w:ind w:left="720" w:hanging="720"/>
-      </w:pPr>
-    </w:lvl>
-    <w:lvl w:ilvl="1">
-      <w:start w:val="1"/>
-      <w:numFmt w:val="decimal"/>
-      <w:lvlText w:val="%2."/>
-      <w:lvlJc w:val="left"/>
-      <w:pPr>
-        <w:tabs>
-          <w:tab w:val="num" w:pos="1440"/>
-        </w:tabs>
-        <w:ind w:left="1440" w:hanging="720"/>
-      </w:pPr>
-    </w:lvl>
-    <w:lvl w:ilvl="2">
-      <w:start w:val="1"/>
-      <w:numFmt w:val="decimal"/>
-      <w:lvlText w:val="%3."/>
-      <w:lvlJc w:val="left"/>
-      <w:pPr>
-        <w:tabs>
-          <w:tab w:val="num" w:pos="2160"/>
-        </w:tabs>
-        <w:ind w:left="2160" w:hanging="720"/>
-      </w:pPr>
-    </w:lvl>
-    <w:lvl w:ilvl="3">
-      <w:start w:val="1"/>
-      <w:numFmt w:val="decimal"/>
-      <w:lvlText w:val="%4."/>
-      <w:lvlJc w:val="left"/>
-      <w:pPr>
-        <w:tabs>
-          <w:tab w:val="num" w:pos="2880"/>
-        </w:tabs>
-        <w:ind w:left="2880" w:hanging="720"/>
-      </w:pPr>
-    </w:lvl>
-    <w:lvl w:ilvl="4">
-      <w:start w:val="1"/>
-      <w:numFmt w:val="decimal"/>
-      <w:lvlText w:val="%5."/>
-      <w:lvlJc w:val="left"/>
-      <w:pPr>
-        <w:tabs>
-          <w:tab w:val="num" w:pos="3600"/>
-        </w:tabs>
-        <w:ind w:left="3600" w:hanging="720"/>
-      </w:pPr>
-    </w:lvl>
-    <w:lvl w:ilvl="5">
-      <w:start w:val="1"/>
-      <w:numFmt w:val="decimal"/>
-      <w:lvlText w:val="%6."/>
-      <w:lvlJc w:val="left"/>
-      <w:pPr>
-        <w:tabs>
-          <w:tab w:val="num" w:pos="4320"/>
-        </w:tabs>
-        <w:ind w:left="4320" w:hanging="720"/>
-      </w:pPr>
-    </w:lvl>
-    <w:lvl w:ilvl="6">
-      <w:start w:val="1"/>
-      <w:numFmt w:val="decimal"/>
-      <w:lvlText w:val="%7."/>
-      <w:lvlJc w:val="left"/>
-      <w:pPr>
-        <w:tabs>
-          <w:tab w:val="num" w:pos="5040"/>
-        </w:tabs>
-        <w:ind w:left="5040" w:hanging="720"/>
-      </w:pPr>
-    </w:lvl>
-    <w:lvl w:ilvl="7">
-      <w:start w:val="1"/>
-      <w:numFmt w:val="decimal"/>
-      <w:lvlText w:val="%8."/>
-      <w:lvlJc w:val="left"/>
-      <w:pPr>
-        <w:tabs>
-          <w:tab w:val="num" w:pos="5760"/>
-        </w:tabs>
-        <w:ind w:left="5760" w:hanging="720"/>
-      </w:pPr>
-    </w:lvl>
-    <w:lvl w:ilvl="8">
-      <w:start w:val="1"/>
-      <w:numFmt w:val="decimal"/>
-      <w:lvlText w:val="%9."/>
-      <w:lvlJc w:val="left"/>
-      <w:pPr>
-        <w:tabs>
-          <w:tab w:val="num" w:pos="6480"/>
-        </w:tabs>
-        <w:ind w:left="6480" w:hanging="720"/>
-      </w:pPr>
-    </w:lvl>
-  </w:abstractNum>
-  <w:abstractNum w:abstractNumId="1">
-    <w:nsid w:val="0F5268F3"/>
-    <w:multiLevelType w:val="multilevel"/>
-    <w:tmpl w:val="E1922364"/>
-    <w:lvl w:ilvl="0">
-      <w:start w:val="1"/>
-      <w:numFmt w:val="decimal"/>
-      <w:pStyle w:val="ListNumber"/>
-      <w:lvlText w:val="%1."/>
-      <w:lvlJc w:val="left"/>
-      <w:pPr>
-        <w:ind w:left="360" w:hanging="360"/>
-      </w:pPr>
-      <w:rPr>
-        <w:rFonts w:hint="default"/>
-      </w:rPr>
-    </w:lvl>
-    <w:lvl w:ilvl="1">
-      <w:start w:val="1"/>
-      <w:numFmt w:val="lowerLetter"/>
-      <w:pStyle w:val="ListNumber2"/>
-      <w:lvlText w:val="%2)"/>
-      <w:lvlJc w:val="left"/>
-      <w:pPr>
-        <w:ind w:left="720" w:hanging="360"/>
-      </w:pPr>
-      <w:rPr>
-        <w:rFonts w:hint="default"/>
-      </w:rPr>
-    </w:lvl>
-    <w:lvl w:ilvl="2">
-      <w:start w:val="1"/>
-      <w:numFmt w:val="lowerRoman"/>
-      <w:pStyle w:val="ListNumber3"/>
-      <w:lvlText w:val="%3)"/>
-      <w:lvlJc w:val="left"/>
-      <w:pPr>
-        <w:ind w:left="1080" w:hanging="360"/>
-      </w:pPr>
-      <w:rPr>
-        <w:rFonts w:hint="default"/>
-      </w:rPr>
-    </w:lvl>
-    <w:lvl w:ilvl="3">
-      <w:start w:val="1"/>
-      <w:numFmt w:val="upperRoman"/>
-      <w:pStyle w:val="ListNumber4"/>
-      <w:lvlText w:val="%4)"/>
-      <w:lvlJc w:val="left"/>
-      <w:pPr>
-        <w:ind w:left="1440" w:hanging="360"/>
-      </w:pPr>
-      <w:rPr>
-        <w:rFonts w:hint="default"/>
-      </w:rPr>
-    </w:lvl>
-    <w:lvl w:ilvl="4">
-      <w:start w:val="1"/>
-      <w:numFmt w:val="lowerLetter"/>
-      <w:lvlText w:val="(%5)"/>
-      <w:lvlJc w:val="left"/>
-      <w:pPr>
-        <w:ind w:left="1800" w:hanging="360"/>
-      </w:pPr>
-      <w:rPr>
-        <w:rFonts w:hint="default"/>
-      </w:rPr>
-    </w:lvl>
-    <w:lvl w:ilvl="5">
-      <w:start w:val="1"/>
-      <w:numFmt w:val="lowerRoman"/>
-      <w:lvlText w:val="(%6)"/>
-      <w:lvlJc w:val="left"/>
-      <w:pPr>
-        <w:ind w:left="2160" w:hanging="360"/>
-      </w:pPr>
-      <w:rPr>
-        <w:rFonts w:hint="default"/>
-      </w:rPr>
-    </w:lvl>
-    <w:lvl w:ilvl="6">
-      <w:start w:val="1"/>
-      <w:numFmt w:val="decimal"/>
-      <w:lvlText w:val="%7."/>
-      <w:lvlJc w:val="left"/>
-      <w:pPr>
-        <w:ind w:left="2520" w:hanging="360"/>
-      </w:pPr>
-      <w:rPr>
-        <w:rFonts w:hint="default"/>
-      </w:rPr>
-    </w:lvl>
-    <w:lvl w:ilvl="7">
-      <w:start w:val="1"/>
-      <w:numFmt w:val="lowerLetter"/>
-      <w:lvlText w:val="%8."/>
-      <w:lvlJc w:val="left"/>
-      <w:pPr>
-        <w:ind w:left="2880" w:hanging="360"/>
-      </w:pPr>
-      <w:rPr>
-        <w:rFonts w:hint="default"/>
-      </w:rPr>
-    </w:lvl>
-    <w:lvl w:ilvl="8">
-      <w:start w:val="1"/>
-      <w:numFmt w:val="lowerRoman"/>
-      <w:lvlText w:val="%9."/>
-      <w:lvlJc w:val="left"/>
-      <w:pPr>
-        <w:ind w:left="3240" w:hanging="360"/>
-      </w:pPr>
-      <w:rPr>
-        <w:rFonts w:hint="default"/>
-      </w:rPr>
-    </w:lvl>
-  </w:abstractNum>
-  <w:abstractNum w:abstractNumId="2">
-    <w:nsid w:val="19F17687"/>
-    <w:multiLevelType w:val="multilevel"/>
-    <w:tmpl w:val="DE064EFC"/>
+    <w:tmpl w:val="ACD4C4C4"/>
     <w:lvl w:ilvl="0">
       <w:start w:val="1"/>
       <w:numFmt w:val="upperLetter"/>
@@ -371,10 +133,101 @@
       </w:rPr>
     </w:lvl>
   </w:abstractNum>
-  <w:abstractNum w:abstractNumId="3">
-    <w:nsid w:val="23DA1E58"/>
+  <w:abstractNum w:abstractNumId="1">
+    <w:nsid w:val="1ED50EBC"/>
+    <w:multiLevelType w:val="hybridMultilevel"/>
+    <w:tmpl w:val="F71471E8"/>
+    <w:lvl w:ilvl="0" w:tplc="3F76EE2A">
+      <w:start w:val="1"/>
+      <w:numFmt w:val="decimal"/>
+      <w:pStyle w:val="Figuretitle"/>
+      <w:suff w:val="space"/>
+      <w:lvlText w:val="Figure %1"/>
+      <w:lvlJc w:val="left"/>
+      <w:pPr>
+        <w:ind w:left="0" w:firstLine="0"/>
+      </w:pPr>
+      <w:rPr>
+        <w:rFonts w:hint="default"/>
+      </w:rPr>
+    </w:lvl>
+    <w:lvl w:ilvl="1" w:tplc="6EF8AEE0">
+      <w:start w:val="1"/>
+      <w:numFmt w:val="lowerLetter"/>
+      <w:lvlText w:val="%2."/>
+      <w:lvlJc w:val="left"/>
+      <w:pPr>
+        <w:ind w:left="1440" w:hanging="360"/>
+      </w:pPr>
+    </w:lvl>
+    <w:lvl w:ilvl="2" w:tplc="6756BAB4">
+      <w:start w:val="1"/>
+      <w:numFmt w:val="lowerRoman"/>
+      <w:lvlText w:val="%3."/>
+      <w:lvlJc w:val="right"/>
+      <w:pPr>
+        <w:ind w:left="2160" w:hanging="180"/>
+      </w:pPr>
+    </w:lvl>
+    <w:lvl w:ilvl="3" w:tplc="10641E3E">
+      <w:start w:val="1"/>
+      <w:numFmt w:val="decimal"/>
+      <w:lvlText w:val="%4."/>
+      <w:lvlJc w:val="left"/>
+      <w:pPr>
+        <w:ind w:left="2880" w:hanging="360"/>
+      </w:pPr>
+    </w:lvl>
+    <w:lvl w:ilvl="4" w:tplc="A2E011CC">
+      <w:start w:val="1"/>
+      <w:numFmt w:val="lowerLetter"/>
+      <w:lvlText w:val="%5."/>
+      <w:lvlJc w:val="left"/>
+      <w:pPr>
+        <w:ind w:left="3600" w:hanging="360"/>
+      </w:pPr>
+    </w:lvl>
+    <w:lvl w:ilvl="5" w:tplc="221CE62E">
+      <w:start w:val="1"/>
+      <w:numFmt w:val="lowerRoman"/>
+      <w:lvlText w:val="%6."/>
+      <w:lvlJc w:val="right"/>
+      <w:pPr>
+        <w:ind w:left="4320" w:hanging="180"/>
+      </w:pPr>
+    </w:lvl>
+    <w:lvl w:ilvl="6" w:tplc="263E6AC2">
+      <w:start w:val="1"/>
+      <w:numFmt w:val="decimal"/>
+      <w:lvlText w:val="%7."/>
+      <w:lvlJc w:val="left"/>
+      <w:pPr>
+        <w:ind w:left="5040" w:hanging="360"/>
+      </w:pPr>
+    </w:lvl>
+    <w:lvl w:ilvl="7" w:tplc="174E6DC0">
+      <w:start w:val="1"/>
+      <w:numFmt w:val="lowerLetter"/>
+      <w:lvlText w:val="%8."/>
+      <w:lvlJc w:val="left"/>
+      <w:pPr>
+        <w:ind w:left="5760" w:hanging="360"/>
+      </w:pPr>
+    </w:lvl>
+    <w:lvl w:ilvl="8" w:tplc="F40C1004">
+      <w:start w:val="1"/>
+      <w:numFmt w:val="lowerRoman"/>
+      <w:lvlText w:val="%9."/>
+      <w:lvlJc w:val="right"/>
+      <w:pPr>
+        <w:ind w:left="6480" w:hanging="180"/>
+      </w:pPr>
+    </w:lvl>
+  </w:abstractNum>
+  <w:abstractNum w:abstractNumId="2">
+    <w:nsid w:val="242854B2"/>
     <w:multiLevelType w:val="multilevel"/>
-    <w:tmpl w:val="7B90CA5E"/>
+    <w:tmpl w:val="0540BB36"/>
     <w:lvl w:ilvl="0">
       <w:start w:val="1"/>
       <w:numFmt w:val="bullet"/>
@@ -493,134 +346,11 @@
       <w:lvlJc w:val="left"/>
     </w:lvl>
   </w:abstractNum>
-  <w:abstractNum w:abstractNumId="4">
-    <w:nsid w:val="2CBC5F76"/>
-    <w:multiLevelType w:val="multilevel"/>
-    <w:tmpl w:val="09043E3E"/>
-    <w:name w:val="heading"/>
-    <w:lvl w:ilvl="0">
-      <w:start w:val="1"/>
-      <w:numFmt w:val="decimal"/>
-      <w:pStyle w:val="Heading1"/>
-      <w:lvlText w:val="%1"/>
-      <w:lvlJc w:val="left"/>
-      <w:pPr>
-        <w:ind w:left="432" w:hanging="432"/>
-      </w:pPr>
-      <w:rPr>
-        <w:rFonts w:hint="default"/>
-      </w:rPr>
-    </w:lvl>
-    <w:lvl w:ilvl="1">
-      <w:start w:val="1"/>
-      <w:numFmt w:val="decimal"/>
-      <w:pStyle w:val="Heading2"/>
-      <w:lvlText w:val="%1.%2"/>
-      <w:lvlJc w:val="left"/>
-      <w:pPr>
-        <w:ind w:left="648" w:hanging="648"/>
-      </w:pPr>
-      <w:rPr>
-        <w:rFonts w:hint="default"/>
-      </w:rPr>
-    </w:lvl>
-    <w:lvl w:ilvl="2">
-      <w:start w:val="1"/>
-      <w:numFmt w:val="decimal"/>
-      <w:pStyle w:val="Heading3"/>
-      <w:lvlText w:val="%1.%2.%3"/>
-      <w:lvlJc w:val="left"/>
-      <w:pPr>
-        <w:ind w:left="864" w:hanging="864"/>
-      </w:pPr>
-      <w:rPr>
-        <w:rFonts w:hint="default"/>
-      </w:rPr>
-    </w:lvl>
-    <w:lvl w:ilvl="3">
-      <w:start w:val="1"/>
-      <w:numFmt w:val="decimal"/>
-      <w:pStyle w:val="Heading4"/>
-      <w:lvlText w:val="%1.%2.%3.%4"/>
-      <w:lvlJc w:val="left"/>
-      <w:pPr>
-        <w:ind w:left="1080" w:hanging="1080"/>
-      </w:pPr>
-      <w:rPr>
-        <w:rFonts w:hint="default"/>
-      </w:rPr>
-    </w:lvl>
-    <w:lvl w:ilvl="4">
-      <w:start w:val="1"/>
-      <w:numFmt w:val="decimal"/>
-      <w:pStyle w:val="Heading5"/>
-      <w:lvlText w:val="%1.%2.%3.%4.%5"/>
-      <w:lvlJc w:val="left"/>
-      <w:pPr>
-        <w:ind w:left="1296" w:hanging="1296"/>
-      </w:pPr>
-      <w:rPr>
-        <w:rFonts w:hint="default"/>
-      </w:rPr>
-    </w:lvl>
-    <w:lvl w:ilvl="5">
-      <w:start w:val="1"/>
-      <w:numFmt w:val="decimal"/>
-      <w:pStyle w:val="Heading6"/>
-      <w:lvlText w:val="%1.%2.%3.%4.%5.%6"/>
-      <w:lvlJc w:val="left"/>
-      <w:pPr>
-        <w:ind w:left="1512" w:hanging="1512"/>
-      </w:pPr>
-      <w:rPr>
-        <w:rFonts w:hint="default"/>
-      </w:rPr>
-    </w:lvl>
-    <w:lvl w:ilvl="6">
-      <w:start w:val="1"/>
-      <w:numFmt w:val="decimal"/>
-      <w:pStyle w:val="Heading7"/>
-      <w:lvlText w:val="%1.%2.%3.%4.%5.%6.%7"/>
-      <w:lvlJc w:val="left"/>
-      <w:pPr>
-        <w:ind w:left="1728" w:hanging="1728"/>
-      </w:pPr>
-      <w:rPr>
-        <w:rFonts w:hint="default"/>
-      </w:rPr>
-    </w:lvl>
-    <w:lvl w:ilvl="7">
-      <w:start w:val="1"/>
-      <w:numFmt w:val="decimal"/>
-      <w:pStyle w:val="Heading8"/>
-      <w:lvlText w:val="%1.%2.%3.%4.%5.%6.%7.%8"/>
-      <w:lvlJc w:val="left"/>
-      <w:pPr>
-        <w:ind w:left="1944" w:hanging="1944"/>
-      </w:pPr>
-      <w:rPr>
-        <w:rFonts w:hint="default"/>
-      </w:rPr>
-    </w:lvl>
-    <w:lvl w:ilvl="8">
-      <w:start w:val="1"/>
-      <w:numFmt w:val="decimal"/>
-      <w:pStyle w:val="Heading9"/>
-      <w:lvlText w:val="%1.%2.%3.%4.%5.%6.%7.%8.%9"/>
-      <w:lvlJc w:val="left"/>
-      <w:pPr>
-        <w:ind w:left="2160" w:hanging="2160"/>
-      </w:pPr>
-      <w:rPr>
-        <w:rFonts w:hint="default"/>
-      </w:rPr>
-    </w:lvl>
-  </w:abstractNum>
-  <w:abstractNum w:abstractNumId="5">
-    <w:nsid w:val="3B6851F1"/>
+  <w:abstractNum w:abstractNumId="3">
+    <w:nsid w:val="24700906"/>
     <w:multiLevelType w:val="hybridMultilevel"/>
-    <w:tmpl w:val="A6C8E512"/>
-    <w:lvl w:ilvl="0" w:tplc="71CC0FEA">
+    <w:tmpl w:val="B73C0E82"/>
+    <w:lvl w:ilvl="0" w:tplc="0B6EC254">
       <w:start w:val="1"/>
       <w:numFmt w:val="decimal"/>
       <w:pStyle w:val="Tabletitle"/>
@@ -634,7 +364,7 @@
         <w:rFonts w:hint="default"/>
       </w:rPr>
     </w:lvl>
-    <w:lvl w:ilvl="1" w:tplc="0008755E">
+    <w:lvl w:ilvl="1" w:tplc="CAD00224">
       <w:start w:val="1"/>
       <w:numFmt w:val="lowerLetter"/>
       <w:lvlText w:val="%2."/>
@@ -643,7 +373,7 @@
         <w:ind w:left="1440" w:hanging="360"/>
       </w:pPr>
     </w:lvl>
-    <w:lvl w:ilvl="2" w:tplc="F792294E">
+    <w:lvl w:ilvl="2" w:tplc="7326D77E">
       <w:start w:val="1"/>
       <w:numFmt w:val="lowerRoman"/>
       <w:lvlText w:val="%3."/>
@@ -652,7 +382,7 @@
         <w:ind w:left="2160" w:hanging="180"/>
       </w:pPr>
     </w:lvl>
-    <w:lvl w:ilvl="3" w:tplc="FA94959E">
+    <w:lvl w:ilvl="3" w:tplc="953470A0">
       <w:start w:val="1"/>
       <w:numFmt w:val="decimal"/>
       <w:lvlText w:val="%4."/>
@@ -661,7 +391,7 @@
         <w:ind w:left="2880" w:hanging="360"/>
       </w:pPr>
     </w:lvl>
-    <w:lvl w:ilvl="4" w:tplc="68782EB4">
+    <w:lvl w:ilvl="4" w:tplc="0DAE24A4">
       <w:start w:val="1"/>
       <w:numFmt w:val="lowerLetter"/>
       <w:lvlText w:val="%5."/>
@@ -670,7 +400,7 @@
         <w:ind w:left="3600" w:hanging="360"/>
       </w:pPr>
     </w:lvl>
-    <w:lvl w:ilvl="5" w:tplc="125224D4">
+    <w:lvl w:ilvl="5" w:tplc="0D9EB086">
       <w:start w:val="1"/>
       <w:numFmt w:val="lowerRoman"/>
       <w:lvlText w:val="%6."/>
@@ -679,7 +409,7 @@
         <w:ind w:left="4320" w:hanging="180"/>
       </w:pPr>
     </w:lvl>
-    <w:lvl w:ilvl="6" w:tplc="5B80C334">
+    <w:lvl w:ilvl="6" w:tplc="7A76802E">
       <w:start w:val="1"/>
       <w:numFmt w:val="decimal"/>
       <w:lvlText w:val="%7."/>
@@ -688,7 +418,7 @@
         <w:ind w:left="5040" w:hanging="360"/>
       </w:pPr>
     </w:lvl>
-    <w:lvl w:ilvl="7" w:tplc="391C3AF4">
+    <w:lvl w:ilvl="7" w:tplc="C1661E02">
       <w:start w:val="1"/>
       <w:numFmt w:val="lowerLetter"/>
       <w:lvlText w:val="%8."/>
@@ -697,7 +427,7 @@
         <w:ind w:left="5760" w:hanging="360"/>
       </w:pPr>
     </w:lvl>
-    <w:lvl w:ilvl="8" w:tplc="F362B944">
+    <w:lvl w:ilvl="8" w:tplc="AC04B1D4">
       <w:start w:val="1"/>
       <w:numFmt w:val="lowerRoman"/>
       <w:lvlText w:val="%9."/>
@@ -707,25 +437,264 @@
       </w:pPr>
     </w:lvl>
   </w:abstractNum>
-  <w:abstractNum w:abstractNumId="6">
-    <w:nsid w:val="600B52A9"/>
-    <w:multiLevelType w:val="hybridMultilevel"/>
-    <w:tmpl w:val="DE26F0C0"/>
-    <w:lvl w:ilvl="0" w:tplc="763EC9C8">
+  <w:abstractNum w:abstractNumId="4">
+    <w:nsid w:val="53F63C2B"/>
+    <w:multiLevelType w:val="multilevel"/>
+    <w:tmpl w:val="EED2A34C"/>
+    <w:lvl w:ilvl="0">
       <w:start w:val="1"/>
       <w:numFmt w:val="decimal"/>
-      <w:pStyle w:val="Figuretitle"/>
-      <w:suff w:val="space"/>
-      <w:lvlText w:val="Figure %1"/>
-      <w:lvlJc w:val="left"/>
-      <w:pPr>
-        <w:ind w:left="0" w:firstLine="0"/>
+      <w:pStyle w:val="ListNumber"/>
+      <w:lvlText w:val="%1."/>
+      <w:lvlJc w:val="left"/>
+      <w:pPr>
+        <w:ind w:left="360" w:hanging="360"/>
       </w:pPr>
       <w:rPr>
         <w:rFonts w:hint="default"/>
       </w:rPr>
     </w:lvl>
-    <w:lvl w:ilvl="1" w:tplc="A8C29BB0">
+    <w:lvl w:ilvl="1">
+      <w:start w:val="1"/>
+      <w:numFmt w:val="lowerLetter"/>
+      <w:pStyle w:val="ListNumber2"/>
+      <w:lvlText w:val="%2)"/>
+      <w:lvlJc w:val="left"/>
+      <w:pPr>
+        <w:ind w:left="720" w:hanging="360"/>
+      </w:pPr>
+      <w:rPr>
+        <w:rFonts w:hint="default"/>
+      </w:rPr>
+    </w:lvl>
+    <w:lvl w:ilvl="2">
+      <w:start w:val="1"/>
+      <w:numFmt w:val="lowerRoman"/>
+      <w:pStyle w:val="ListNumber3"/>
+      <w:lvlText w:val="%3)"/>
+      <w:lvlJc w:val="left"/>
+      <w:pPr>
+        <w:ind w:left="1080" w:hanging="360"/>
+      </w:pPr>
+      <w:rPr>
+        <w:rFonts w:hint="default"/>
+      </w:rPr>
+    </w:lvl>
+    <w:lvl w:ilvl="3">
+      <w:start w:val="1"/>
+      <w:numFmt w:val="upperRoman"/>
+      <w:pStyle w:val="ListNumber4"/>
+      <w:lvlText w:val="%4)"/>
+      <w:lvlJc w:val="left"/>
+      <w:pPr>
+        <w:ind w:left="1440" w:hanging="360"/>
+      </w:pPr>
+      <w:rPr>
+        <w:rFonts w:hint="default"/>
+      </w:rPr>
+    </w:lvl>
+    <w:lvl w:ilvl="4">
+      <w:start w:val="1"/>
+      <w:numFmt w:val="lowerLetter"/>
+      <w:lvlText w:val="(%5)"/>
+      <w:lvlJc w:val="left"/>
+      <w:pPr>
+        <w:ind w:left="1800" w:hanging="360"/>
+      </w:pPr>
+      <w:rPr>
+        <w:rFonts w:hint="default"/>
+      </w:rPr>
+    </w:lvl>
+    <w:lvl w:ilvl="5">
+      <w:start w:val="1"/>
+      <w:numFmt w:val="lowerRoman"/>
+      <w:lvlText w:val="(%6)"/>
+      <w:lvlJc w:val="left"/>
+      <w:pPr>
+        <w:ind w:left="2160" w:hanging="360"/>
+      </w:pPr>
+      <w:rPr>
+        <w:rFonts w:hint="default"/>
+      </w:rPr>
+    </w:lvl>
+    <w:lvl w:ilvl="6">
+      <w:start w:val="1"/>
+      <w:numFmt w:val="decimal"/>
+      <w:lvlText w:val="%7."/>
+      <w:lvlJc w:val="left"/>
+      <w:pPr>
+        <w:ind w:left="2520" w:hanging="360"/>
+      </w:pPr>
+      <w:rPr>
+        <w:rFonts w:hint="default"/>
+      </w:rPr>
+    </w:lvl>
+    <w:lvl w:ilvl="7">
+      <w:start w:val="1"/>
+      <w:numFmt w:val="lowerLetter"/>
+      <w:lvlText w:val="%8."/>
+      <w:lvlJc w:val="left"/>
+      <w:pPr>
+        <w:ind w:left="2880" w:hanging="360"/>
+      </w:pPr>
+      <w:rPr>
+        <w:rFonts w:hint="default"/>
+      </w:rPr>
+    </w:lvl>
+    <w:lvl w:ilvl="8">
+      <w:start w:val="1"/>
+      <w:numFmt w:val="lowerRoman"/>
+      <w:lvlText w:val="%9."/>
+      <w:lvlJc w:val="left"/>
+      <w:pPr>
+        <w:ind w:left="3240" w:hanging="360"/>
+      </w:pPr>
+      <w:rPr>
+        <w:rFonts w:hint="default"/>
+      </w:rPr>
+    </w:lvl>
+  </w:abstractNum>
+  <w:abstractNum w:abstractNumId="5">
+    <w:nsid w:val="579543D8"/>
+    <w:multiLevelType w:val="multilevel"/>
+    <w:tmpl w:val="D7E6310E"/>
+    <w:name w:val="heading"/>
+    <w:lvl w:ilvl="0">
+      <w:start w:val="1"/>
+      <w:numFmt w:val="decimal"/>
+      <w:pStyle w:val="Heading1"/>
+      <w:lvlText w:val="%1"/>
+      <w:lvlJc w:val="left"/>
+      <w:pPr>
+        <w:ind w:left="432" w:hanging="432"/>
+      </w:pPr>
+      <w:rPr>
+        <w:rFonts w:hint="default"/>
+      </w:rPr>
+    </w:lvl>
+    <w:lvl w:ilvl="1">
+      <w:start w:val="1"/>
+      <w:numFmt w:val="decimal"/>
+      <w:pStyle w:val="Heading2"/>
+      <w:lvlText w:val="%1.%2"/>
+      <w:lvlJc w:val="left"/>
+      <w:pPr>
+        <w:ind w:left="648" w:hanging="648"/>
+      </w:pPr>
+      <w:rPr>
+        <w:rFonts w:hint="default"/>
+      </w:rPr>
+    </w:lvl>
+    <w:lvl w:ilvl="2">
+      <w:start w:val="1"/>
+      <w:numFmt w:val="decimal"/>
+      <w:pStyle w:val="Heading3"/>
+      <w:lvlText w:val="%1.%2.%3"/>
+      <w:lvlJc w:val="left"/>
+      <w:pPr>
+        <w:ind w:left="864" w:hanging="864"/>
+      </w:pPr>
+      <w:rPr>
+        <w:rFonts w:hint="default"/>
+      </w:rPr>
+    </w:lvl>
+    <w:lvl w:ilvl="3">
+      <w:start w:val="1"/>
+      <w:numFmt w:val="decimal"/>
+      <w:pStyle w:val="Heading4"/>
+      <w:lvlText w:val="%1.%2.%3.%4"/>
+      <w:lvlJc w:val="left"/>
+      <w:pPr>
+        <w:ind w:left="1080" w:hanging="1080"/>
+      </w:pPr>
+      <w:rPr>
+        <w:rFonts w:hint="default"/>
+      </w:rPr>
+    </w:lvl>
+    <w:lvl w:ilvl="4">
+      <w:start w:val="1"/>
+      <w:numFmt w:val="decimal"/>
+      <w:pStyle w:val="Heading5"/>
+      <w:lvlText w:val="%1.%2.%3.%4.%5"/>
+      <w:lvlJc w:val="left"/>
+      <w:pPr>
+        <w:ind w:left="1296" w:hanging="1296"/>
+      </w:pPr>
+      <w:rPr>
+        <w:rFonts w:hint="default"/>
+      </w:rPr>
+    </w:lvl>
+    <w:lvl w:ilvl="5">
+      <w:start w:val="1"/>
+      <w:numFmt w:val="decimal"/>
+      <w:pStyle w:val="Heading6"/>
+      <w:lvlText w:val="%1.%2.%3.%4.%5.%6"/>
+      <w:lvlJc w:val="left"/>
+      <w:pPr>
+        <w:ind w:left="1512" w:hanging="1512"/>
+      </w:pPr>
+      <w:rPr>
+        <w:rFonts w:hint="default"/>
+      </w:rPr>
+    </w:lvl>
+    <w:lvl w:ilvl="6">
+      <w:start w:val="1"/>
+      <w:numFmt w:val="decimal"/>
+      <w:pStyle w:val="Heading7"/>
+      <w:lvlText w:val="%1.%2.%3.%4.%5.%6.%7"/>
+      <w:lvlJc w:val="left"/>
+      <w:pPr>
+        <w:ind w:left="1728" w:hanging="1728"/>
+      </w:pPr>
+      <w:rPr>
+        <w:rFonts w:hint="default"/>
+      </w:rPr>
+    </w:lvl>
+    <w:lvl w:ilvl="7">
+      <w:start w:val="1"/>
+      <w:numFmt w:val="decimal"/>
+      <w:pStyle w:val="Heading8"/>
+      <w:lvlText w:val="%1.%2.%3.%4.%5.%6.%7.%8"/>
+      <w:lvlJc w:val="left"/>
+      <w:pPr>
+        <w:ind w:left="1944" w:hanging="1944"/>
+      </w:pPr>
+      <w:rPr>
+        <w:rFonts w:hint="default"/>
+      </w:rPr>
+    </w:lvl>
+    <w:lvl w:ilvl="8">
+      <w:start w:val="1"/>
+      <w:numFmt w:val="decimal"/>
+      <w:pStyle w:val="Heading9"/>
+      <w:lvlText w:val="%1.%2.%3.%4.%5.%6.%7.%8.%9"/>
+      <w:lvlJc w:val="left"/>
+      <w:pPr>
+        <w:ind w:left="2160" w:hanging="2160"/>
+      </w:pPr>
+      <w:rPr>
+        <w:rFonts w:hint="default"/>
+      </w:rPr>
+    </w:lvl>
+  </w:abstractNum>
+  <w:abstractNum w:abstractNumId="6">
+    <w:nsid w:val="58E46383"/>
+    <w:multiLevelType w:val="hybridMultilevel"/>
+    <w:tmpl w:val="C3F4DA48"/>
+    <w:lvl w:ilvl="0" w:tplc="AE7EB3EE">
+      <w:start w:val="1"/>
+      <w:numFmt w:val="decimal"/>
+      <w:pStyle w:val="Bibliography"/>
+      <w:lvlText w:val="[%1]"/>
+      <w:lvlJc w:val="left"/>
+      <w:pPr>
+        <w:ind w:left="1080" w:hanging="1080"/>
+      </w:pPr>
+      <w:rPr>
+        <w:rFonts w:hint="default"/>
+      </w:rPr>
+    </w:lvl>
+    <w:lvl w:ilvl="1" w:tplc="5414DF54">
       <w:start w:val="1"/>
       <w:numFmt w:val="lowerLetter"/>
       <w:lvlText w:val="%2."/>
@@ -734,7 +703,7 @@
         <w:ind w:left="1440" w:hanging="360"/>
       </w:pPr>
     </w:lvl>
-    <w:lvl w:ilvl="2" w:tplc="21D2FA22">
+    <w:lvl w:ilvl="2" w:tplc="340872CE">
       <w:start w:val="1"/>
       <w:numFmt w:val="lowerRoman"/>
       <w:lvlText w:val="%3."/>
@@ -743,7 +712,7 @@
         <w:ind w:left="2160" w:hanging="180"/>
       </w:pPr>
     </w:lvl>
-    <w:lvl w:ilvl="3" w:tplc="A49EF0EE">
+    <w:lvl w:ilvl="3" w:tplc="C57E01E4">
       <w:start w:val="1"/>
       <w:numFmt w:val="decimal"/>
       <w:lvlText w:val="%4."/>
@@ -752,7 +721,7 @@
         <w:ind w:left="2880" w:hanging="360"/>
       </w:pPr>
     </w:lvl>
-    <w:lvl w:ilvl="4" w:tplc="6472CC0E">
+    <w:lvl w:ilvl="4" w:tplc="D2C44AF8">
       <w:start w:val="1"/>
       <w:numFmt w:val="lowerLetter"/>
       <w:lvlText w:val="%5."/>
@@ -761,7 +730,7 @@
         <w:ind w:left="3600" w:hanging="360"/>
       </w:pPr>
     </w:lvl>
-    <w:lvl w:ilvl="5" w:tplc="C924F490">
+    <w:lvl w:ilvl="5" w:tplc="825A4E72">
       <w:start w:val="1"/>
       <w:numFmt w:val="lowerRoman"/>
       <w:lvlText w:val="%6."/>
@@ -770,7 +739,7 @@
         <w:ind w:left="4320" w:hanging="180"/>
       </w:pPr>
     </w:lvl>
-    <w:lvl w:ilvl="6" w:tplc="BCA6DF40">
+    <w:lvl w:ilvl="6" w:tplc="F17E2912">
       <w:start w:val="1"/>
       <w:numFmt w:val="decimal"/>
       <w:lvlText w:val="%7."/>
@@ -779,7 +748,7 @@
         <w:ind w:left="5040" w:hanging="360"/>
       </w:pPr>
     </w:lvl>
-    <w:lvl w:ilvl="7" w:tplc="4834503C">
+    <w:lvl w:ilvl="7" w:tplc="10C484D6">
       <w:start w:val="1"/>
       <w:numFmt w:val="lowerLetter"/>
       <w:lvlText w:val="%8."/>
@@ -788,7 +757,7 @@
         <w:ind w:left="5760" w:hanging="360"/>
       </w:pPr>
     </w:lvl>
-    <w:lvl w:ilvl="8" w:tplc="85FC93A8">
+    <w:lvl w:ilvl="8" w:tplc="9432CF32">
       <w:start w:val="1"/>
       <w:numFmt w:val="lowerRoman"/>
       <w:lvlText w:val="%9."/>
@@ -798,116 +767,26 @@
       </w:pPr>
     </w:lvl>
   </w:abstractNum>
-  <w:abstractNum w:abstractNumId="7">
-    <w:nsid w:val="6CD87834"/>
-    <w:multiLevelType w:val="hybridMultilevel"/>
-    <w:tmpl w:val="6F3E0796"/>
-    <w:lvl w:ilvl="0" w:tplc="5A142736">
-      <w:start w:val="1"/>
-      <w:numFmt w:val="decimal"/>
-      <w:pStyle w:val="Bibliography"/>
-      <w:lvlText w:val="[%1]"/>
-      <w:lvlJc w:val="left"/>
-      <w:pPr>
-        <w:ind w:left="1080" w:hanging="1080"/>
-      </w:pPr>
-      <w:rPr>
-        <w:rFonts w:hint="default"/>
-      </w:rPr>
-    </w:lvl>
-    <w:lvl w:ilvl="1" w:tplc="9C9CA07E">
-      <w:start w:val="1"/>
-      <w:numFmt w:val="lowerLetter"/>
-      <w:lvlText w:val="%2."/>
-      <w:lvlJc w:val="left"/>
-      <w:pPr>
-        <w:ind w:left="1440" w:hanging="360"/>
-      </w:pPr>
-    </w:lvl>
-    <w:lvl w:ilvl="2" w:tplc="90A445E2">
-      <w:start w:val="1"/>
-      <w:numFmt w:val="lowerRoman"/>
-      <w:lvlText w:val="%3."/>
-      <w:lvlJc w:val="right"/>
-      <w:pPr>
-        <w:ind w:left="2160" w:hanging="180"/>
-      </w:pPr>
-    </w:lvl>
-    <w:lvl w:ilvl="3" w:tplc="4A620886">
-      <w:start w:val="1"/>
-      <w:numFmt w:val="decimal"/>
-      <w:lvlText w:val="%4."/>
-      <w:lvlJc w:val="left"/>
-      <w:pPr>
-        <w:ind w:left="2880" w:hanging="360"/>
-      </w:pPr>
-    </w:lvl>
-    <w:lvl w:ilvl="4" w:tplc="5A84E0D4">
-      <w:start w:val="1"/>
-      <w:numFmt w:val="lowerLetter"/>
-      <w:lvlText w:val="%5."/>
-      <w:lvlJc w:val="left"/>
-      <w:pPr>
-        <w:ind w:left="3600" w:hanging="360"/>
-      </w:pPr>
-    </w:lvl>
-    <w:lvl w:ilvl="5" w:tplc="B95A4FAE">
-      <w:start w:val="1"/>
-      <w:numFmt w:val="lowerRoman"/>
-      <w:lvlText w:val="%6."/>
-      <w:lvlJc w:val="right"/>
-      <w:pPr>
-        <w:ind w:left="4320" w:hanging="180"/>
-      </w:pPr>
-    </w:lvl>
-    <w:lvl w:ilvl="6" w:tplc="58041384">
-      <w:start w:val="1"/>
-      <w:numFmt w:val="decimal"/>
-      <w:lvlText w:val="%7."/>
-      <w:lvlJc w:val="left"/>
-      <w:pPr>
-        <w:ind w:left="5040" w:hanging="360"/>
-      </w:pPr>
-    </w:lvl>
-    <w:lvl w:ilvl="7" w:tplc="22206634">
-      <w:start w:val="1"/>
-      <w:numFmt w:val="lowerLetter"/>
-      <w:lvlText w:val="%8."/>
-      <w:lvlJc w:val="left"/>
-      <w:pPr>
-        <w:ind w:left="5760" w:hanging="360"/>
-      </w:pPr>
-    </w:lvl>
-    <w:lvl w:ilvl="8" w:tplc="409CF84A">
-      <w:start w:val="1"/>
-      <w:numFmt w:val="lowerRoman"/>
-      <w:lvlText w:val="%9."/>
-      <w:lvlJc w:val="right"/>
-      <w:pPr>
-        <w:ind w:left="6480" w:hanging="180"/>
-      </w:pPr>
-    </w:lvl>
-  </w:abstractNum>
   <w:num w:numId="1">
-    <w:abstractNumId w:val="4"/>
+    <w:abstractNumId w:val="5"/>
   </w:num>
   <w:num w:numId="2">
+    <w:abstractNumId w:val="2"/>
+  </w:num>
+  <w:num w:numId="3">
+    <w:abstractNumId w:val="0"/>
+  </w:num>
+  <w:num w:numId="4">
     <w:abstractNumId w:val="3"/>
   </w:num>
-  <w:num w:numId="3">
-    <w:abstractNumId w:val="2"/>
-  </w:num>
-  <w:num w:numId="4">
-    <w:abstractNumId w:val="5"/>
-  </w:num>
   <w:num w:numId="5">
-    <w:abstractNumId w:val="7"/>
+    <w:abstractNumId w:val="6"/>
   </w:num>
   <w:num w:numId="6">
-    <w:abstractNumId w:val="6"/>
+    <w:abstractNumId w:val="1"/>
   </w:num>
   <w:num w:numId="7">
-    <w:abstractNumId w:val="1"/>
+    <w:abstractNumId w:val="4"/>
     <w:lvlOverride w:ilvl="0">
       <w:startOverride w:val="1"/>
     </w:lvlOverride>
@@ -937,10 +816,7 @@
     </w:lvlOverride>
   </w:num>
   <w:num w:numId="8">
-    <w:abstractNumId w:val="3"/>
-  </w:num>
-  <w:num w:numId="9">
-    <w:abstractNumId w:val="0"/>
+    <w:abstractNumId w:val="2"/>
   </w:num>
 </w:numbering>
 </file>
@@ -1342,7 +1218,7 @@
       <w:keepLines/>
       <w:numPr>
         <w:ilvl w:val="7"/>
-        <w:numId w:val="7"/>
+        <w:numId w:val="6"/>
       </w:numPr>
       <w:outlineLvl w:val="7"/>
     </w:pPr>
@@ -1367,7 +1243,7 @@
       <w:keepLines/>
       <w:numPr>
         <w:ilvl w:val="8"/>
-        <w:numId w:val="7"/>
+        <w:numId w:val="6"/>
       </w:numPr>
       <w:outlineLvl w:val="8"/>
     </w:pPr>
@@ -1756,7 +1632,7 @@
     <w:rsid w:val="002D58E6"/>
     <w:pPr>
       <w:numPr>
-        <w:numId w:val="9"/>
+        <w:numId w:val="8"/>
       </w:numPr>
       <w:contextualSpacing/>
     </w:pPr>
@@ -1908,7 +1784,7 @@
     <w:basedOn w:val="Normal"/>
     <w:next w:val="Normal"/>
     <w:qFormat/>
-    <w:rsid w:val="00C929E4"/>
+    <w:rsid w:val="009E48BB"/>
     <w:pPr>
       <w:pBdr>
         <w:top w:val="single" w:sz="4" w:space="1" w:color="auto" w:shadow="1"/>
@@ -1919,7 +1795,7 @@
     </w:pPr>
     <w:rPr>
       <w:rFonts w:ascii="DejaVu Sans Mono" w:hAnsi="DejaVu Sans Mono"/>
-      <w:sz w:val="20"/>
+      <w:sz w:val="18"/>
     </w:rPr>
   </w:style>
   <w:style xmlns:mc="http://schemas.openxmlformats.org/markup-compatibility/2006" xmlns:w14="http://schemas.microsoft.com/office/word/2010/wordml" w:type="paragraph" w:customStyle="1" w:styleId="Figurefootnote">
@@ -2768,6 +2644,27 @@
       <w:i/>
       <w:iCs/>
       <w:color w:val="000000" w:themeColor="text1"/>
+    </w:rPr>
+  </w:style>
+  <w:style xmlns:mc="http://schemas.openxmlformats.org/markup-compatibility/2006" xmlns:w14="http://schemas.microsoft.com/office/word/2010/wordml" w:type="paragraph" w:customStyle="1" w:styleId="egXML3">
+    <w:name w:val="egXML"/>
+    <w:basedOn w:val="Normal"/>
+    <w:qFormat/>
+    <w:rPr>
+      <w:rFonts w:ascii="Courier" w:hAnsi="Courier"/>
+      <w:sz w:val="20"/>
+    </w:rPr>
+  </w:style>
+  <w:style xmlns:mc="http://schemas.openxmlformats.org/markup-compatibility/2006" xmlns:w14="http://schemas.microsoft.com/office/word/2010/wordml" w:type="paragraph" w:customStyle="1" w:styleId="egXMLTable3">
+    <w:name w:val="egXMLTable"/>
+    <w:basedOn w:val="Normal"/>
+    <w:qFormat/>
+    <w:pPr>
+      <w:spacing w:before="80" w:after="0"/>
+    </w:pPr>
+    <w:rPr>
+      <w:rFonts w:ascii="Courier" w:hAnsi="Courier"/>
+      <w:sz w:val="18"/>
     </w:rPr>
   </w:style>
   <w:style w:type="paragraph" w:customStyle="1" w:styleId="egXML">
@@ -3195,7 +3092,7 @@
       <w:keepLines/>
       <w:numPr>
         <w:ilvl w:val="7"/>
-        <w:numId w:val="7"/>
+        <w:numId w:val="6"/>
       </w:numPr>
       <w:outlineLvl w:val="7"/>
     </w:pPr>
@@ -3220,7 +3117,7 @@
       <w:keepLines/>
       <w:numPr>
         <w:ilvl w:val="8"/>
-        <w:numId w:val="7"/>
+        <w:numId w:val="6"/>
       </w:numPr>
       <w:outlineLvl w:val="8"/>
     </w:pPr>
@@ -3609,7 +3506,7 @@
     <w:rsid w:val="002D58E6"/>
     <w:pPr>
       <w:numPr>
-        <w:numId w:val="9"/>
+        <w:numId w:val="8"/>
       </w:numPr>
       <w:contextualSpacing/>
     </w:pPr>
@@ -3761,7 +3658,7 @@
     <w:basedOn w:val="Normal"/>
     <w:next w:val="Normal"/>
     <w:qFormat/>
-    <w:rsid w:val="00C929E4"/>
+    <w:rsid w:val="009E48BB"/>
     <w:pPr>
       <w:pBdr>
         <w:top w:val="single" w:sz="4" w:space="1" w:color="auto" w:shadow="1"/>
@@ -3772,7 +3669,7 @@
     </w:pPr>
     <w:rPr>
       <w:rFonts w:ascii="DejaVu Sans Mono" w:hAnsi="DejaVu Sans Mono"/>
-      <w:sz w:val="20"/>
+      <w:sz w:val="18"/>
     </w:rPr>
   </w:style>
   <w:style w:type="paragraph" w:customStyle="1" w:styleId="Figurefootnote">
@@ -4623,5 +4520,26 @@
       <w:color w:val="000000" w:themeColor="text1"/>
     </w:rPr>
   </w:style>
+  <w:style w:type="paragraph" w:customStyle="1" w:styleId="egXML3">
+    <w:name w:val="egXML"/>
+    <w:basedOn w:val="Normal"/>
+    <w:qFormat/>
+    <w:rPr>
+      <w:rFonts w:ascii="Courier" w:hAnsi="Courier"/>
+      <w:sz w:val="20"/>
+    </w:rPr>
+  </w:style>
+  <w:style w:type="paragraph" w:customStyle="1" w:styleId="egXMLTable3">
+    <w:name w:val="egXMLTable"/>
+    <w:basedOn w:val="Normal"/>
+    <w:qFormat/>
+    <w:pPr>
+      <w:spacing w:before="80" w:after="0"/>
+    </w:pPr>
+    <w:rPr>
+      <w:rFonts w:ascii="Courier" w:hAnsi="Courier"/>
+      <w:sz w:val="18"/>
+    </w:rPr>
+  </w:style>
 </w:styles>
 </file>
</xml_diff>

<commit_message>
adjust handling of <q> in docx; make footnotes have backlink by default in epub
git-svn-id: svn://svn.code.sf.net/p/tei/code/trunk/Stylesheets@9642 e5332ce4-a50f-0410-b94b-d658400b0204
</commit_message>
<xml_diff>
--- a/profiles/default/docx/template.docx
+++ b/profiles/default/docx/template.docx
@@ -5,9 +5,12 @@
     <w:p>
       <w:bookmarkStart w:id="0" w:name="_GoBack"/>
       <w:bookmarkEnd w:id="0"/>
+      <w:r>
+        <w:t xml:space="preserve"> </w:t>
+      </w:r>
     </w:p>
     <w:sectPr>
-      <w:pgSz w:w="11900" w:h="16840"/>
+      <w:pgSz w:w="11900" w:h="16820"/>
       <w:pgMar w:top="1440" w:right="1440" w:bottom="1440" w:left="1440" w:header="720" w:footer="720" w:gutter="0"/>
       <w:cols w:space="720"/>
       <w:docGrid w:linePitch="360"/>
@@ -20,9 +23,312 @@
 <file path=word/numbering.xml><?xml version="1.0" encoding="utf-8"?>
 <w:numbering xmlns:wpc="http://schemas.microsoft.com/office/word/2010/wordprocessingCanvas" xmlns:mo="http://schemas.microsoft.com/office/mac/office/2008/main" xmlns:mc="http://schemas.openxmlformats.org/markup-compatibility/2006" xmlns:mv="urn:schemas-microsoft-com:mac:vml" xmlns:o="urn:schemas-microsoft-com:office:office" xmlns:r="http://schemas.openxmlformats.org/officeDocument/2006/relationships" xmlns:m="http://schemas.openxmlformats.org/officeDocument/2006/math" xmlns:v="urn:schemas-microsoft-com:vml" xmlns:wp14="http://schemas.microsoft.com/office/word/2010/wordprocessingDrawing" xmlns:wp="http://schemas.openxmlformats.org/drawingml/2006/wordprocessingDrawing" xmlns:w10="urn:schemas-microsoft-com:office:word" xmlns:w="http://schemas.openxmlformats.org/wordprocessingml/2006/main" xmlns:w14="http://schemas.microsoft.com/office/word/2010/wordml" xmlns:wpg="http://schemas.microsoft.com/office/word/2010/wordprocessingGroup" xmlns:wpi="http://schemas.microsoft.com/office/word/2010/wordprocessingInk" xmlns:wne="http://schemas.microsoft.com/office/word/2006/wordml" xmlns:wps="http://schemas.microsoft.com/office/word/2010/wordprocessingShape" mc:Ignorable="w14 wp14">
   <w:abstractNum w:abstractNumId="0">
-    <w:nsid w:val="194B0DA6"/>
+    <w:nsid w:val="33614799"/>
+    <w:multiLevelType w:val="hybridMultilevel"/>
+    <w:tmpl w:val="FB384136"/>
+    <w:lvl w:ilvl="0" w:tplc="1A8268B8">
+      <w:start w:val="1"/>
+      <w:numFmt w:val="decimal"/>
+      <w:pStyle w:val="Bibliography"/>
+      <w:lvlText w:val="[%1]"/>
+      <w:lvlJc w:val="left"/>
+      <w:pPr>
+        <w:ind w:left="1080" w:hanging="1080"/>
+      </w:pPr>
+      <w:rPr>
+        <w:rFonts w:hint="default"/>
+      </w:rPr>
+    </w:lvl>
+    <w:lvl w:ilvl="1" w:tplc="E84893A6">
+      <w:start w:val="1"/>
+      <w:numFmt w:val="lowerLetter"/>
+      <w:lvlText w:val="%2."/>
+      <w:lvlJc w:val="left"/>
+      <w:pPr>
+        <w:ind w:left="1440" w:hanging="360"/>
+      </w:pPr>
+    </w:lvl>
+    <w:lvl w:ilvl="2" w:tplc="B81C7E9A">
+      <w:start w:val="1"/>
+      <w:numFmt w:val="lowerRoman"/>
+      <w:lvlText w:val="%3."/>
+      <w:lvlJc w:val="right"/>
+      <w:pPr>
+        <w:ind w:left="2160" w:hanging="180"/>
+      </w:pPr>
+    </w:lvl>
+    <w:lvl w:ilvl="3" w:tplc="3CB09B08">
+      <w:start w:val="1"/>
+      <w:numFmt w:val="decimal"/>
+      <w:lvlText w:val="%4."/>
+      <w:lvlJc w:val="left"/>
+      <w:pPr>
+        <w:ind w:left="2880" w:hanging="360"/>
+      </w:pPr>
+    </w:lvl>
+    <w:lvl w:ilvl="4" w:tplc="176836AE">
+      <w:start w:val="1"/>
+      <w:numFmt w:val="lowerLetter"/>
+      <w:lvlText w:val="%5."/>
+      <w:lvlJc w:val="left"/>
+      <w:pPr>
+        <w:ind w:left="3600" w:hanging="360"/>
+      </w:pPr>
+    </w:lvl>
+    <w:lvl w:ilvl="5" w:tplc="3DE6EFC6">
+      <w:start w:val="1"/>
+      <w:numFmt w:val="lowerRoman"/>
+      <w:lvlText w:val="%6."/>
+      <w:lvlJc w:val="right"/>
+      <w:pPr>
+        <w:ind w:left="4320" w:hanging="180"/>
+      </w:pPr>
+    </w:lvl>
+    <w:lvl w:ilvl="6" w:tplc="2F22BAE8">
+      <w:start w:val="1"/>
+      <w:numFmt w:val="decimal"/>
+      <w:lvlText w:val="%7."/>
+      <w:lvlJc w:val="left"/>
+      <w:pPr>
+        <w:ind w:left="5040" w:hanging="360"/>
+      </w:pPr>
+    </w:lvl>
+    <w:lvl w:ilvl="7" w:tplc="00FE60B6">
+      <w:start w:val="1"/>
+      <w:numFmt w:val="lowerLetter"/>
+      <w:lvlText w:val="%8."/>
+      <w:lvlJc w:val="left"/>
+      <w:pPr>
+        <w:ind w:left="5760" w:hanging="360"/>
+      </w:pPr>
+    </w:lvl>
+    <w:lvl w:ilvl="8" w:tplc="7DEA11E4">
+      <w:start w:val="1"/>
+      <w:numFmt w:val="lowerRoman"/>
+      <w:lvlText w:val="%9."/>
+      <w:lvlJc w:val="right"/>
+      <w:pPr>
+        <w:ind w:left="6480" w:hanging="180"/>
+      </w:pPr>
+    </w:lvl>
+  </w:abstractNum>
+  <w:abstractNum w:abstractNumId="1">
+    <w:nsid w:val="435725AA"/>
+    <w:multiLevelType w:val="hybridMultilevel"/>
+    <w:tmpl w:val="66D8D8CE"/>
+    <w:lvl w:ilvl="0" w:tplc="DF0EAADE">
+      <w:start w:val="1"/>
+      <w:numFmt w:val="decimal"/>
+      <w:pStyle w:val="Tabletitle"/>
+      <w:suff w:val="space"/>
+      <w:lvlText w:val="Table %1"/>
+      <w:lvlJc w:val="left"/>
+      <w:pPr>
+        <w:ind w:left="720" w:hanging="360"/>
+      </w:pPr>
+      <w:rPr>
+        <w:rFonts w:hint="default"/>
+      </w:rPr>
+    </w:lvl>
+    <w:lvl w:ilvl="1" w:tplc="B420BE52">
+      <w:start w:val="1"/>
+      <w:numFmt w:val="lowerLetter"/>
+      <w:lvlText w:val="%2."/>
+      <w:lvlJc w:val="left"/>
+      <w:pPr>
+        <w:ind w:left="1440" w:hanging="360"/>
+      </w:pPr>
+    </w:lvl>
+    <w:lvl w:ilvl="2" w:tplc="CBCE3DAA">
+      <w:start w:val="1"/>
+      <w:numFmt w:val="lowerRoman"/>
+      <w:lvlText w:val="%3."/>
+      <w:lvlJc w:val="right"/>
+      <w:pPr>
+        <w:ind w:left="2160" w:hanging="180"/>
+      </w:pPr>
+    </w:lvl>
+    <w:lvl w:ilvl="3" w:tplc="033C7BFE">
+      <w:start w:val="1"/>
+      <w:numFmt w:val="decimal"/>
+      <w:lvlText w:val="%4."/>
+      <w:lvlJc w:val="left"/>
+      <w:pPr>
+        <w:ind w:left="2880" w:hanging="360"/>
+      </w:pPr>
+    </w:lvl>
+    <w:lvl w:ilvl="4" w:tplc="2BD4DBF4">
+      <w:start w:val="1"/>
+      <w:numFmt w:val="lowerLetter"/>
+      <w:lvlText w:val="%5."/>
+      <w:lvlJc w:val="left"/>
+      <w:pPr>
+        <w:ind w:left="3600" w:hanging="360"/>
+      </w:pPr>
+    </w:lvl>
+    <w:lvl w:ilvl="5" w:tplc="DB2A5552">
+      <w:start w:val="1"/>
+      <w:numFmt w:val="lowerRoman"/>
+      <w:lvlText w:val="%6."/>
+      <w:lvlJc w:val="right"/>
+      <w:pPr>
+        <w:ind w:left="4320" w:hanging="180"/>
+      </w:pPr>
+    </w:lvl>
+    <w:lvl w:ilvl="6" w:tplc="7EB2D568">
+      <w:start w:val="1"/>
+      <w:numFmt w:val="decimal"/>
+      <w:lvlText w:val="%7."/>
+      <w:lvlJc w:val="left"/>
+      <w:pPr>
+        <w:ind w:left="5040" w:hanging="360"/>
+      </w:pPr>
+    </w:lvl>
+    <w:lvl w:ilvl="7" w:tplc="9B14CB12">
+      <w:start w:val="1"/>
+      <w:numFmt w:val="lowerLetter"/>
+      <w:lvlText w:val="%8."/>
+      <w:lvlJc w:val="left"/>
+      <w:pPr>
+        <w:ind w:left="5760" w:hanging="360"/>
+      </w:pPr>
+    </w:lvl>
+    <w:lvl w:ilvl="8" w:tplc="FCAAA0EE">
+      <w:start w:val="1"/>
+      <w:numFmt w:val="lowerRoman"/>
+      <w:lvlText w:val="%9."/>
+      <w:lvlJc w:val="right"/>
+      <w:pPr>
+        <w:ind w:left="6480" w:hanging="180"/>
+      </w:pPr>
+    </w:lvl>
+  </w:abstractNum>
+  <w:abstractNum w:abstractNumId="2">
+    <w:nsid w:val="46097A60"/>
     <w:multiLevelType w:val="multilevel"/>
-    <w:tmpl w:val="ACD4C4C4"/>
+    <w:tmpl w:val="09E28346"/>
+    <w:lvl w:ilvl="0">
+      <w:start w:val="1"/>
+      <w:numFmt w:val="bullet"/>
+      <w:pStyle w:val="ListBullet"/>
+      <w:lvlText w:val="•"/>
+      <w:lvlJc w:val="left"/>
+      <w:pPr>
+        <w:ind w:left="360" w:firstLine="0"/>
+      </w:pPr>
+      <w:rPr>
+        <w:rFonts w:ascii="Symbol" w:hAnsi="Symbol" w:hint="default"/>
+        <w:color w:val="auto"/>
+      </w:rPr>
+    </w:lvl>
+    <w:lvl w:ilvl="1">
+      <w:start w:val="1"/>
+      <w:numFmt w:val="bullet"/>
+      <w:pStyle w:val="ListBullet"/>
+      <w:lvlText w:val=""/>
+      <w:lvlJc w:val="left"/>
+      <w:pPr>
+        <w:ind w:left="720" w:hanging="360"/>
+      </w:pPr>
+      <w:rPr>
+        <w:rFonts w:ascii="Symbol" w:hAnsi="Symbol" w:hint="default"/>
+        <w:color w:val="auto"/>
+      </w:rPr>
+    </w:lvl>
+    <w:lvl w:ilvl="2">
+      <w:start w:val="1"/>
+      <w:numFmt w:val="bullet"/>
+      <w:pStyle w:val="ListBullet"/>
+      <w:lvlText w:val="*"/>
+      <w:lvlJc w:val="left"/>
+      <w:pPr>
+        <w:ind w:left="1080" w:hanging="360"/>
+      </w:pPr>
+      <w:rPr>
+        <w:rFonts w:ascii="Symbol" w:hAnsi="Symbol" w:hint="default"/>
+        <w:color w:val="auto"/>
+      </w:rPr>
+    </w:lvl>
+    <w:lvl w:ilvl="3">
+      <w:start w:val="1"/>
+      <w:numFmt w:val="bullet"/>
+      <w:pStyle w:val="ListBullet"/>
+      <w:lvlText w:val="+"/>
+      <w:lvlJc w:val="left"/>
+      <w:pPr>
+        <w:ind w:left="1440" w:hanging="360"/>
+      </w:pPr>
+      <w:rPr>
+        <w:rFonts w:ascii="Symbol" w:hAnsi="Symbol" w:hint="default"/>
+        <w:color w:val="auto"/>
+      </w:rPr>
+    </w:lvl>
+    <w:lvl w:ilvl="4">
+      <w:start w:val="1"/>
+      <w:numFmt w:val="bullet"/>
+      <w:pStyle w:val="ListBullet"/>
+      <w:lvlText w:val="•"/>
+      <w:lvlJc w:val="left"/>
+      <w:pPr>
+        <w:ind w:left="1800" w:hanging="360"/>
+      </w:pPr>
+      <w:rPr>
+        <w:rFonts w:ascii="Symbol" w:hAnsi="Symbol" w:hint="default"/>
+        <w:color w:val="auto"/>
+      </w:rPr>
+    </w:lvl>
+    <w:lvl w:ilvl="5">
+      <w:start w:val="1"/>
+      <w:numFmt w:val="bullet"/>
+      <w:pStyle w:val="ListBullet"/>
+      <w:lvlText w:val="•"/>
+      <w:lvlJc w:val="left"/>
+      <w:pPr>
+        <w:ind w:left="2160" w:hanging="360"/>
+      </w:pPr>
+      <w:rPr>
+        <w:rFonts w:ascii="Symbol" w:hAnsi="Symbol" w:hint="default"/>
+        <w:color w:val="auto"/>
+      </w:rPr>
+    </w:lvl>
+    <w:lvl w:ilvl="6">
+      <w:start w:val="1"/>
+      <w:numFmt w:val="bullet"/>
+      <w:pStyle w:val="ListBullet"/>
+      <w:lvlText w:val="•"/>
+      <w:lvlJc w:val="left"/>
+      <w:pPr>
+        <w:ind w:left="2520" w:hanging="360"/>
+      </w:pPr>
+      <w:rPr>
+        <w:rFonts w:ascii="Symbol" w:hAnsi="Symbol" w:hint="default"/>
+        <w:color w:val="auto"/>
+      </w:rPr>
+    </w:lvl>
+    <w:lvl w:ilvl="7">
+      <w:start w:val="1"/>
+      <w:numFmt w:val="bullet"/>
+      <w:pStyle w:val="ListBullet"/>
+      <w:lvlText w:val="•"/>
+      <w:lvlJc w:val="left"/>
+      <w:pPr>
+        <w:ind w:left="2880" w:hanging="360"/>
+      </w:pPr>
+      <w:rPr>
+        <w:rFonts w:ascii="Symbol" w:hAnsi="Symbol" w:hint="default"/>
+        <w:color w:val="auto"/>
+      </w:rPr>
+    </w:lvl>
+    <w:lvl w:ilvl="8">
+      <w:numFmt w:val="decimal"/>
+      <w:lvlText w:val=""/>
+      <w:lvlJc w:val="left"/>
+    </w:lvl>
+  </w:abstractNum>
+  <w:abstractNum w:abstractNumId="3">
+    <w:nsid w:val="4DDA793D"/>
+    <w:multiLevelType w:val="multilevel"/>
+    <w:tmpl w:val="B862FC08"/>
     <w:lvl w:ilvl="0">
       <w:start w:val="1"/>
       <w:numFmt w:val="upperLetter"/>
@@ -134,11 +440,251 @@
       </w:rPr>
     </w:lvl>
   </w:abstractNum>
-  <w:abstractNum w:abstractNumId="1">
-    <w:nsid w:val="1ED50EBC"/>
+  <w:abstractNum w:abstractNumId="4">
+    <w:nsid w:val="4ED45325"/>
+    <w:multiLevelType w:val="multilevel"/>
+    <w:tmpl w:val="DB607CC2"/>
+    <w:lvl w:ilvl="0">
+      <w:start w:val="1"/>
+      <w:numFmt w:val="decimal"/>
+      <w:pStyle w:val="ListNumber"/>
+      <w:lvlText w:val="%1."/>
+      <w:lvlJc w:val="left"/>
+      <w:pPr>
+        <w:ind w:left="360" w:hanging="360"/>
+      </w:pPr>
+      <w:rPr>
+        <w:rFonts w:hint="default"/>
+      </w:rPr>
+    </w:lvl>
+    <w:lvl w:ilvl="1">
+      <w:start w:val="1"/>
+      <w:numFmt w:val="lowerLetter"/>
+      <w:pStyle w:val="ListNumber2"/>
+      <w:lvlText w:val="%2)"/>
+      <w:lvlJc w:val="left"/>
+      <w:pPr>
+        <w:ind w:left="720" w:hanging="360"/>
+      </w:pPr>
+      <w:rPr>
+        <w:rFonts w:hint="default"/>
+      </w:rPr>
+    </w:lvl>
+    <w:lvl w:ilvl="2">
+      <w:start w:val="1"/>
+      <w:numFmt w:val="lowerRoman"/>
+      <w:pStyle w:val="ListNumber3"/>
+      <w:lvlText w:val="%3)"/>
+      <w:lvlJc w:val="left"/>
+      <w:pPr>
+        <w:ind w:left="1080" w:hanging="360"/>
+      </w:pPr>
+      <w:rPr>
+        <w:rFonts w:hint="default"/>
+      </w:rPr>
+    </w:lvl>
+    <w:lvl w:ilvl="3">
+      <w:start w:val="1"/>
+      <w:numFmt w:val="upperRoman"/>
+      <w:pStyle w:val="ListNumber4"/>
+      <w:lvlText w:val="%4)"/>
+      <w:lvlJc w:val="left"/>
+      <w:pPr>
+        <w:ind w:left="1440" w:hanging="360"/>
+      </w:pPr>
+      <w:rPr>
+        <w:rFonts w:hint="default"/>
+      </w:rPr>
+    </w:lvl>
+    <w:lvl w:ilvl="4">
+      <w:start w:val="1"/>
+      <w:numFmt w:val="lowerLetter"/>
+      <w:lvlText w:val="(%5)"/>
+      <w:lvlJc w:val="left"/>
+      <w:pPr>
+        <w:ind w:left="1800" w:hanging="360"/>
+      </w:pPr>
+      <w:rPr>
+        <w:rFonts w:hint="default"/>
+      </w:rPr>
+    </w:lvl>
+    <w:lvl w:ilvl="5">
+      <w:start w:val="1"/>
+      <w:numFmt w:val="lowerRoman"/>
+      <w:lvlText w:val="(%6)"/>
+      <w:lvlJc w:val="left"/>
+      <w:pPr>
+        <w:ind w:left="2160" w:hanging="360"/>
+      </w:pPr>
+      <w:rPr>
+        <w:rFonts w:hint="default"/>
+      </w:rPr>
+    </w:lvl>
+    <w:lvl w:ilvl="6">
+      <w:start w:val="1"/>
+      <w:numFmt w:val="decimal"/>
+      <w:lvlText w:val="%7."/>
+      <w:lvlJc w:val="left"/>
+      <w:pPr>
+        <w:ind w:left="2520" w:hanging="360"/>
+      </w:pPr>
+      <w:rPr>
+        <w:rFonts w:hint="default"/>
+      </w:rPr>
+    </w:lvl>
+    <w:lvl w:ilvl="7">
+      <w:start w:val="1"/>
+      <w:numFmt w:val="lowerLetter"/>
+      <w:lvlText w:val="%8."/>
+      <w:lvlJc w:val="left"/>
+      <w:pPr>
+        <w:ind w:left="2880" w:hanging="360"/>
+      </w:pPr>
+      <w:rPr>
+        <w:rFonts w:hint="default"/>
+      </w:rPr>
+    </w:lvl>
+    <w:lvl w:ilvl="8">
+      <w:start w:val="1"/>
+      <w:numFmt w:val="lowerRoman"/>
+      <w:lvlText w:val="%9."/>
+      <w:lvlJc w:val="left"/>
+      <w:pPr>
+        <w:ind w:left="3240" w:hanging="360"/>
+      </w:pPr>
+      <w:rPr>
+        <w:rFonts w:hint="default"/>
+      </w:rPr>
+    </w:lvl>
+  </w:abstractNum>
+  <w:abstractNum w:abstractNumId="5">
+    <w:nsid w:val="50807C48"/>
+    <w:multiLevelType w:val="multilevel"/>
+    <w:tmpl w:val="4A564DDE"/>
+    <w:name w:val="heading"/>
+    <w:lvl w:ilvl="0">
+      <w:start w:val="1"/>
+      <w:numFmt w:val="decimal"/>
+      <w:pStyle w:val="Heading1"/>
+      <w:lvlText w:val="%1"/>
+      <w:lvlJc w:val="left"/>
+      <w:pPr>
+        <w:ind w:left="432" w:hanging="432"/>
+      </w:pPr>
+      <w:rPr>
+        <w:rFonts w:hint="default"/>
+      </w:rPr>
+    </w:lvl>
+    <w:lvl w:ilvl="1">
+      <w:start w:val="1"/>
+      <w:numFmt w:val="decimal"/>
+      <w:pStyle w:val="Heading2"/>
+      <w:lvlText w:val="%1.%2"/>
+      <w:lvlJc w:val="left"/>
+      <w:pPr>
+        <w:ind w:left="648" w:hanging="648"/>
+      </w:pPr>
+      <w:rPr>
+        <w:rFonts w:hint="default"/>
+      </w:rPr>
+    </w:lvl>
+    <w:lvl w:ilvl="2">
+      <w:start w:val="1"/>
+      <w:numFmt w:val="decimal"/>
+      <w:pStyle w:val="Heading3"/>
+      <w:lvlText w:val="%1.%2.%3"/>
+      <w:lvlJc w:val="left"/>
+      <w:pPr>
+        <w:ind w:left="864" w:hanging="864"/>
+      </w:pPr>
+      <w:rPr>
+        <w:rFonts w:hint="default"/>
+      </w:rPr>
+    </w:lvl>
+    <w:lvl w:ilvl="3">
+      <w:start w:val="1"/>
+      <w:numFmt w:val="decimal"/>
+      <w:pStyle w:val="Heading4"/>
+      <w:lvlText w:val="%1.%2.%3.%4"/>
+      <w:lvlJc w:val="left"/>
+      <w:pPr>
+        <w:ind w:left="1080" w:hanging="1080"/>
+      </w:pPr>
+      <w:rPr>
+        <w:rFonts w:hint="default"/>
+      </w:rPr>
+    </w:lvl>
+    <w:lvl w:ilvl="4">
+      <w:start w:val="1"/>
+      <w:numFmt w:val="decimal"/>
+      <w:pStyle w:val="Heading5"/>
+      <w:lvlText w:val="%1.%2.%3.%4.%5"/>
+      <w:lvlJc w:val="left"/>
+      <w:pPr>
+        <w:ind w:left="1296" w:hanging="1296"/>
+      </w:pPr>
+      <w:rPr>
+        <w:rFonts w:hint="default"/>
+      </w:rPr>
+    </w:lvl>
+    <w:lvl w:ilvl="5">
+      <w:start w:val="1"/>
+      <w:numFmt w:val="decimal"/>
+      <w:pStyle w:val="Heading6"/>
+      <w:lvlText w:val="%1.%2.%3.%4.%5.%6"/>
+      <w:lvlJc w:val="left"/>
+      <w:pPr>
+        <w:ind w:left="1512" w:hanging="1512"/>
+      </w:pPr>
+      <w:rPr>
+        <w:rFonts w:hint="default"/>
+      </w:rPr>
+    </w:lvl>
+    <w:lvl w:ilvl="6">
+      <w:start w:val="1"/>
+      <w:numFmt w:val="decimal"/>
+      <w:pStyle w:val="Heading7"/>
+      <w:lvlText w:val="%1.%2.%3.%4.%5.%6.%7"/>
+      <w:lvlJc w:val="left"/>
+      <w:pPr>
+        <w:ind w:left="1728" w:hanging="1728"/>
+      </w:pPr>
+      <w:rPr>
+        <w:rFonts w:hint="default"/>
+      </w:rPr>
+    </w:lvl>
+    <w:lvl w:ilvl="7">
+      <w:start w:val="1"/>
+      <w:numFmt w:val="decimal"/>
+      <w:pStyle w:val="Heading8"/>
+      <w:lvlText w:val="%1.%2.%3.%4.%5.%6.%7.%8"/>
+      <w:lvlJc w:val="left"/>
+      <w:pPr>
+        <w:ind w:left="1944" w:hanging="1944"/>
+      </w:pPr>
+      <w:rPr>
+        <w:rFonts w:hint="default"/>
+      </w:rPr>
+    </w:lvl>
+    <w:lvl w:ilvl="8">
+      <w:start w:val="1"/>
+      <w:numFmt w:val="decimal"/>
+      <w:pStyle w:val="Heading9"/>
+      <w:lvlText w:val="%1.%2.%3.%4.%5.%6.%7.%8.%9"/>
+      <w:lvlJc w:val="left"/>
+      <w:pPr>
+        <w:ind w:left="2160" w:hanging="2160"/>
+      </w:pPr>
+      <w:rPr>
+        <w:rFonts w:hint="default"/>
+      </w:rPr>
+    </w:lvl>
+  </w:abstractNum>
+  <w:abstractNum w:abstractNumId="6">
+    <w:nsid w:val="5E911AA7"/>
     <w:multiLevelType w:val="hybridMultilevel"/>
-    <w:tmpl w:val="F71471E8"/>
-    <w:lvl w:ilvl="0" w:tplc="3F76EE2A">
+    <w:tmpl w:val="44CCC8BA"/>
+    <w:lvl w:ilvl="0" w:tplc="088EB4B6">
       <w:start w:val="1"/>
       <w:numFmt w:val="decimal"/>
       <w:pStyle w:val="Figuretitle"/>
@@ -152,7 +698,7 @@
         <w:rFonts w:hint="default"/>
       </w:rPr>
     </w:lvl>
-    <w:lvl w:ilvl="1" w:tplc="6EF8AEE0">
+    <w:lvl w:ilvl="1" w:tplc="43907C5A">
       <w:start w:val="1"/>
       <w:numFmt w:val="lowerLetter"/>
       <w:lvlText w:val="%2."/>
@@ -161,7 +707,7 @@
         <w:ind w:left="1440" w:hanging="360"/>
       </w:pPr>
     </w:lvl>
-    <w:lvl w:ilvl="2" w:tplc="6756BAB4">
+    <w:lvl w:ilvl="2" w:tplc="F36406E8">
       <w:start w:val="1"/>
       <w:numFmt w:val="lowerRoman"/>
       <w:lvlText w:val="%3."/>
@@ -170,7 +716,7 @@
         <w:ind w:left="2160" w:hanging="180"/>
       </w:pPr>
     </w:lvl>
-    <w:lvl w:ilvl="3" w:tplc="10641E3E">
+    <w:lvl w:ilvl="3" w:tplc="5A9CA39A">
       <w:start w:val="1"/>
       <w:numFmt w:val="decimal"/>
       <w:lvlText w:val="%4."/>
@@ -179,7 +725,7 @@
         <w:ind w:left="2880" w:hanging="360"/>
       </w:pPr>
     </w:lvl>
-    <w:lvl w:ilvl="4" w:tplc="A2E011CC">
+    <w:lvl w:ilvl="4" w:tplc="EC1CA374">
       <w:start w:val="1"/>
       <w:numFmt w:val="lowerLetter"/>
       <w:lvlText w:val="%5."/>
@@ -188,7 +734,7 @@
         <w:ind w:left="3600" w:hanging="360"/>
       </w:pPr>
     </w:lvl>
-    <w:lvl w:ilvl="5" w:tplc="221CE62E">
+    <w:lvl w:ilvl="5" w:tplc="05DE748C">
       <w:start w:val="1"/>
       <w:numFmt w:val="lowerRoman"/>
       <w:lvlText w:val="%6."/>
@@ -197,7 +743,7 @@
         <w:ind w:left="4320" w:hanging="180"/>
       </w:pPr>
     </w:lvl>
-    <w:lvl w:ilvl="6" w:tplc="263E6AC2">
+    <w:lvl w:ilvl="6" w:tplc="A46C36EC">
       <w:start w:val="1"/>
       <w:numFmt w:val="decimal"/>
       <w:lvlText w:val="%7."/>
@@ -206,7 +752,7 @@
         <w:ind w:left="5040" w:hanging="360"/>
       </w:pPr>
     </w:lvl>
-    <w:lvl w:ilvl="7" w:tplc="174E6DC0">
+    <w:lvl w:ilvl="7" w:tplc="55CE5854">
       <w:start w:val="1"/>
       <w:numFmt w:val="lowerLetter"/>
       <w:lvlText w:val="%8."/>
@@ -215,550 +761,7 @@
         <w:ind w:left="5760" w:hanging="360"/>
       </w:pPr>
     </w:lvl>
-    <w:lvl w:ilvl="8" w:tplc="F40C1004">
-      <w:start w:val="1"/>
-      <w:numFmt w:val="lowerRoman"/>
-      <w:lvlText w:val="%9."/>
-      <w:lvlJc w:val="right"/>
-      <w:pPr>
-        <w:ind w:left="6480" w:hanging="180"/>
-      </w:pPr>
-    </w:lvl>
-  </w:abstractNum>
-  <w:abstractNum w:abstractNumId="2">
-    <w:nsid w:val="242854B2"/>
-    <w:multiLevelType w:val="multilevel"/>
-    <w:tmpl w:val="0540BB36"/>
-    <w:lvl w:ilvl="0">
-      <w:start w:val="1"/>
-      <w:numFmt w:val="bullet"/>
-      <w:pStyle w:val="ListBullet"/>
-      <w:lvlText w:val="•"/>
-      <w:lvlJc w:val="left"/>
-      <w:pPr>
-        <w:ind w:left="360" w:firstLine="0"/>
-      </w:pPr>
-      <w:rPr>
-        <w:rFonts w:ascii="Symbol" w:hAnsi="Symbol" w:hint="default"/>
-        <w:color w:val="auto"/>
-      </w:rPr>
-    </w:lvl>
-    <w:lvl w:ilvl="1">
-      <w:start w:val="1"/>
-      <w:numFmt w:val="bullet"/>
-      <w:pStyle w:val="ListBullet"/>
-      <w:lvlText w:val=""/>
-      <w:lvlJc w:val="left"/>
-      <w:pPr>
-        <w:ind w:left="720" w:hanging="360"/>
-      </w:pPr>
-      <w:rPr>
-        <w:rFonts w:ascii="Symbol" w:hAnsi="Symbol" w:hint="default"/>
-        <w:color w:val="auto"/>
-      </w:rPr>
-    </w:lvl>
-    <w:lvl w:ilvl="2">
-      <w:start w:val="1"/>
-      <w:numFmt w:val="bullet"/>
-      <w:pStyle w:val="ListBullet"/>
-      <w:lvlText w:val="*"/>
-      <w:lvlJc w:val="left"/>
-      <w:pPr>
-        <w:ind w:left="1080" w:hanging="360"/>
-      </w:pPr>
-      <w:rPr>
-        <w:rFonts w:ascii="Symbol" w:hAnsi="Symbol" w:hint="default"/>
-        <w:color w:val="auto"/>
-      </w:rPr>
-    </w:lvl>
-    <w:lvl w:ilvl="3">
-      <w:start w:val="1"/>
-      <w:numFmt w:val="bullet"/>
-      <w:pStyle w:val="ListBullet"/>
-      <w:lvlText w:val="+"/>
-      <w:lvlJc w:val="left"/>
-      <w:pPr>
-        <w:ind w:left="1440" w:hanging="360"/>
-      </w:pPr>
-      <w:rPr>
-        <w:rFonts w:ascii="Symbol" w:hAnsi="Symbol" w:hint="default"/>
-        <w:color w:val="auto"/>
-      </w:rPr>
-    </w:lvl>
-    <w:lvl w:ilvl="4">
-      <w:start w:val="1"/>
-      <w:numFmt w:val="bullet"/>
-      <w:pStyle w:val="ListBullet"/>
-      <w:lvlText w:val="•"/>
-      <w:lvlJc w:val="left"/>
-      <w:pPr>
-        <w:ind w:left="1800" w:hanging="360"/>
-      </w:pPr>
-      <w:rPr>
-        <w:rFonts w:ascii="Symbol" w:hAnsi="Symbol" w:hint="default"/>
-        <w:color w:val="auto"/>
-      </w:rPr>
-    </w:lvl>
-    <w:lvl w:ilvl="5">
-      <w:start w:val="1"/>
-      <w:numFmt w:val="bullet"/>
-      <w:pStyle w:val="ListBullet"/>
-      <w:lvlText w:val="•"/>
-      <w:lvlJc w:val="left"/>
-      <w:pPr>
-        <w:ind w:left="2160" w:hanging="360"/>
-      </w:pPr>
-      <w:rPr>
-        <w:rFonts w:ascii="Symbol" w:hAnsi="Symbol" w:hint="default"/>
-        <w:color w:val="auto"/>
-      </w:rPr>
-    </w:lvl>
-    <w:lvl w:ilvl="6">
-      <w:start w:val="1"/>
-      <w:numFmt w:val="bullet"/>
-      <w:pStyle w:val="ListBullet"/>
-      <w:lvlText w:val="•"/>
-      <w:lvlJc w:val="left"/>
-      <w:pPr>
-        <w:ind w:left="2520" w:hanging="360"/>
-      </w:pPr>
-      <w:rPr>
-        <w:rFonts w:ascii="Symbol" w:hAnsi="Symbol" w:hint="default"/>
-        <w:color w:val="auto"/>
-      </w:rPr>
-    </w:lvl>
-    <w:lvl w:ilvl="7">
-      <w:start w:val="1"/>
-      <w:numFmt w:val="bullet"/>
-      <w:pStyle w:val="ListBullet"/>
-      <w:lvlText w:val="•"/>
-      <w:lvlJc w:val="left"/>
-      <w:pPr>
-        <w:ind w:left="2880" w:hanging="360"/>
-      </w:pPr>
-      <w:rPr>
-        <w:rFonts w:ascii="Symbol" w:hAnsi="Symbol" w:hint="default"/>
-        <w:color w:val="auto"/>
-      </w:rPr>
-    </w:lvl>
-    <w:lvl w:ilvl="8">
-      <w:numFmt w:val="decimal"/>
-      <w:lvlText w:val=""/>
-      <w:lvlJc w:val="left"/>
-    </w:lvl>
-  </w:abstractNum>
-  <w:abstractNum w:abstractNumId="3">
-    <w:nsid w:val="24700906"/>
-    <w:multiLevelType w:val="hybridMultilevel"/>
-    <w:tmpl w:val="B73C0E82"/>
-    <w:lvl w:ilvl="0" w:tplc="0B6EC254">
-      <w:start w:val="1"/>
-      <w:numFmt w:val="decimal"/>
-      <w:pStyle w:val="Tabletitle"/>
-      <w:suff w:val="space"/>
-      <w:lvlText w:val="Table %1"/>
-      <w:lvlJc w:val="left"/>
-      <w:pPr>
-        <w:ind w:left="720" w:hanging="360"/>
-      </w:pPr>
-      <w:rPr>
-        <w:rFonts w:hint="default"/>
-      </w:rPr>
-    </w:lvl>
-    <w:lvl w:ilvl="1" w:tplc="CAD00224">
-      <w:start w:val="1"/>
-      <w:numFmt w:val="lowerLetter"/>
-      <w:lvlText w:val="%2."/>
-      <w:lvlJc w:val="left"/>
-      <w:pPr>
-        <w:ind w:left="1440" w:hanging="360"/>
-      </w:pPr>
-    </w:lvl>
-    <w:lvl w:ilvl="2" w:tplc="7326D77E">
-      <w:start w:val="1"/>
-      <w:numFmt w:val="lowerRoman"/>
-      <w:lvlText w:val="%3."/>
-      <w:lvlJc w:val="right"/>
-      <w:pPr>
-        <w:ind w:left="2160" w:hanging="180"/>
-      </w:pPr>
-    </w:lvl>
-    <w:lvl w:ilvl="3" w:tplc="953470A0">
-      <w:start w:val="1"/>
-      <w:numFmt w:val="decimal"/>
-      <w:lvlText w:val="%4."/>
-      <w:lvlJc w:val="left"/>
-      <w:pPr>
-        <w:ind w:left="2880" w:hanging="360"/>
-      </w:pPr>
-    </w:lvl>
-    <w:lvl w:ilvl="4" w:tplc="0DAE24A4">
-      <w:start w:val="1"/>
-      <w:numFmt w:val="lowerLetter"/>
-      <w:lvlText w:val="%5."/>
-      <w:lvlJc w:val="left"/>
-      <w:pPr>
-        <w:ind w:left="3600" w:hanging="360"/>
-      </w:pPr>
-    </w:lvl>
-    <w:lvl w:ilvl="5" w:tplc="0D9EB086">
-      <w:start w:val="1"/>
-      <w:numFmt w:val="lowerRoman"/>
-      <w:lvlText w:val="%6."/>
-      <w:lvlJc w:val="right"/>
-      <w:pPr>
-        <w:ind w:left="4320" w:hanging="180"/>
-      </w:pPr>
-    </w:lvl>
-    <w:lvl w:ilvl="6" w:tplc="7A76802E">
-      <w:start w:val="1"/>
-      <w:numFmt w:val="decimal"/>
-      <w:lvlText w:val="%7."/>
-      <w:lvlJc w:val="left"/>
-      <w:pPr>
-        <w:ind w:left="5040" w:hanging="360"/>
-      </w:pPr>
-    </w:lvl>
-    <w:lvl w:ilvl="7" w:tplc="C1661E02">
-      <w:start w:val="1"/>
-      <w:numFmt w:val="lowerLetter"/>
-      <w:lvlText w:val="%8."/>
-      <w:lvlJc w:val="left"/>
-      <w:pPr>
-        <w:ind w:left="5760" w:hanging="360"/>
-      </w:pPr>
-    </w:lvl>
-    <w:lvl w:ilvl="8" w:tplc="AC04B1D4">
-      <w:start w:val="1"/>
-      <w:numFmt w:val="lowerRoman"/>
-      <w:lvlText w:val="%9."/>
-      <w:lvlJc w:val="right"/>
-      <w:pPr>
-        <w:ind w:left="6480" w:hanging="180"/>
-      </w:pPr>
-    </w:lvl>
-  </w:abstractNum>
-  <w:abstractNum w:abstractNumId="4">
-    <w:nsid w:val="53F63C2B"/>
-    <w:multiLevelType w:val="multilevel"/>
-    <w:tmpl w:val="EED2A34C"/>
-    <w:lvl w:ilvl="0">
-      <w:start w:val="1"/>
-      <w:numFmt w:val="decimal"/>
-      <w:pStyle w:val="ListNumber"/>
-      <w:lvlText w:val="%1."/>
-      <w:lvlJc w:val="left"/>
-      <w:pPr>
-        <w:ind w:left="360" w:hanging="360"/>
-      </w:pPr>
-      <w:rPr>
-        <w:rFonts w:hint="default"/>
-      </w:rPr>
-    </w:lvl>
-    <w:lvl w:ilvl="1">
-      <w:start w:val="1"/>
-      <w:numFmt w:val="lowerLetter"/>
-      <w:pStyle w:val="ListNumber2"/>
-      <w:lvlText w:val="%2)"/>
-      <w:lvlJc w:val="left"/>
-      <w:pPr>
-        <w:ind w:left="720" w:hanging="360"/>
-      </w:pPr>
-      <w:rPr>
-        <w:rFonts w:hint="default"/>
-      </w:rPr>
-    </w:lvl>
-    <w:lvl w:ilvl="2">
-      <w:start w:val="1"/>
-      <w:numFmt w:val="lowerRoman"/>
-      <w:pStyle w:val="ListNumber3"/>
-      <w:lvlText w:val="%3)"/>
-      <w:lvlJc w:val="left"/>
-      <w:pPr>
-        <w:ind w:left="1080" w:hanging="360"/>
-      </w:pPr>
-      <w:rPr>
-        <w:rFonts w:hint="default"/>
-      </w:rPr>
-    </w:lvl>
-    <w:lvl w:ilvl="3">
-      <w:start w:val="1"/>
-      <w:numFmt w:val="upperRoman"/>
-      <w:pStyle w:val="ListNumber4"/>
-      <w:lvlText w:val="%4)"/>
-      <w:lvlJc w:val="left"/>
-      <w:pPr>
-        <w:ind w:left="1440" w:hanging="360"/>
-      </w:pPr>
-      <w:rPr>
-        <w:rFonts w:hint="default"/>
-      </w:rPr>
-    </w:lvl>
-    <w:lvl w:ilvl="4">
-      <w:start w:val="1"/>
-      <w:numFmt w:val="lowerLetter"/>
-      <w:lvlText w:val="(%5)"/>
-      <w:lvlJc w:val="left"/>
-      <w:pPr>
-        <w:ind w:left="1800" w:hanging="360"/>
-      </w:pPr>
-      <w:rPr>
-        <w:rFonts w:hint="default"/>
-      </w:rPr>
-    </w:lvl>
-    <w:lvl w:ilvl="5">
-      <w:start w:val="1"/>
-      <w:numFmt w:val="lowerRoman"/>
-      <w:lvlText w:val="(%6)"/>
-      <w:lvlJc w:val="left"/>
-      <w:pPr>
-        <w:ind w:left="2160" w:hanging="360"/>
-      </w:pPr>
-      <w:rPr>
-        <w:rFonts w:hint="default"/>
-      </w:rPr>
-    </w:lvl>
-    <w:lvl w:ilvl="6">
-      <w:start w:val="1"/>
-      <w:numFmt w:val="decimal"/>
-      <w:lvlText w:val="%7."/>
-      <w:lvlJc w:val="left"/>
-      <w:pPr>
-        <w:ind w:left="2520" w:hanging="360"/>
-      </w:pPr>
-      <w:rPr>
-        <w:rFonts w:hint="default"/>
-      </w:rPr>
-    </w:lvl>
-    <w:lvl w:ilvl="7">
-      <w:start w:val="1"/>
-      <w:numFmt w:val="lowerLetter"/>
-      <w:lvlText w:val="%8."/>
-      <w:lvlJc w:val="left"/>
-      <w:pPr>
-        <w:ind w:left="2880" w:hanging="360"/>
-      </w:pPr>
-      <w:rPr>
-        <w:rFonts w:hint="default"/>
-      </w:rPr>
-    </w:lvl>
-    <w:lvl w:ilvl="8">
-      <w:start w:val="1"/>
-      <w:numFmt w:val="lowerRoman"/>
-      <w:lvlText w:val="%9."/>
-      <w:lvlJc w:val="left"/>
-      <w:pPr>
-        <w:ind w:left="3240" w:hanging="360"/>
-      </w:pPr>
-      <w:rPr>
-        <w:rFonts w:hint="default"/>
-      </w:rPr>
-    </w:lvl>
-  </w:abstractNum>
-  <w:abstractNum w:abstractNumId="5">
-    <w:nsid w:val="579543D8"/>
-    <w:multiLevelType w:val="multilevel"/>
-    <w:tmpl w:val="D7E6310E"/>
-    <w:name w:val="heading"/>
-    <w:lvl w:ilvl="0">
-      <w:start w:val="1"/>
-      <w:numFmt w:val="decimal"/>
-      <w:pStyle w:val="Heading1"/>
-      <w:lvlText w:val="%1"/>
-      <w:lvlJc w:val="left"/>
-      <w:pPr>
-        <w:ind w:left="432" w:hanging="432"/>
-      </w:pPr>
-      <w:rPr>
-        <w:rFonts w:hint="default"/>
-      </w:rPr>
-    </w:lvl>
-    <w:lvl w:ilvl="1">
-      <w:start w:val="1"/>
-      <w:numFmt w:val="decimal"/>
-      <w:pStyle w:val="Heading2"/>
-      <w:lvlText w:val="%1.%2"/>
-      <w:lvlJc w:val="left"/>
-      <w:pPr>
-        <w:ind w:left="648" w:hanging="648"/>
-      </w:pPr>
-      <w:rPr>
-        <w:rFonts w:hint="default"/>
-      </w:rPr>
-    </w:lvl>
-    <w:lvl w:ilvl="2">
-      <w:start w:val="1"/>
-      <w:numFmt w:val="decimal"/>
-      <w:pStyle w:val="Heading3"/>
-      <w:lvlText w:val="%1.%2.%3"/>
-      <w:lvlJc w:val="left"/>
-      <w:pPr>
-        <w:ind w:left="864" w:hanging="864"/>
-      </w:pPr>
-      <w:rPr>
-        <w:rFonts w:hint="default"/>
-      </w:rPr>
-    </w:lvl>
-    <w:lvl w:ilvl="3">
-      <w:start w:val="1"/>
-      <w:numFmt w:val="decimal"/>
-      <w:pStyle w:val="Heading4"/>
-      <w:lvlText w:val="%1.%2.%3.%4"/>
-      <w:lvlJc w:val="left"/>
-      <w:pPr>
-        <w:ind w:left="1080" w:hanging="1080"/>
-      </w:pPr>
-      <w:rPr>
-        <w:rFonts w:hint="default"/>
-      </w:rPr>
-    </w:lvl>
-    <w:lvl w:ilvl="4">
-      <w:start w:val="1"/>
-      <w:numFmt w:val="decimal"/>
-      <w:pStyle w:val="Heading5"/>
-      <w:lvlText w:val="%1.%2.%3.%4.%5"/>
-      <w:lvlJc w:val="left"/>
-      <w:pPr>
-        <w:ind w:left="1296" w:hanging="1296"/>
-      </w:pPr>
-      <w:rPr>
-        <w:rFonts w:hint="default"/>
-      </w:rPr>
-    </w:lvl>
-    <w:lvl w:ilvl="5">
-      <w:start w:val="1"/>
-      <w:numFmt w:val="decimal"/>
-      <w:pStyle w:val="Heading6"/>
-      <w:lvlText w:val="%1.%2.%3.%4.%5.%6"/>
-      <w:lvlJc w:val="left"/>
-      <w:pPr>
-        <w:ind w:left="1512" w:hanging="1512"/>
-      </w:pPr>
-      <w:rPr>
-        <w:rFonts w:hint="default"/>
-      </w:rPr>
-    </w:lvl>
-    <w:lvl w:ilvl="6">
-      <w:start w:val="1"/>
-      <w:numFmt w:val="decimal"/>
-      <w:pStyle w:val="Heading7"/>
-      <w:lvlText w:val="%1.%2.%3.%4.%5.%6.%7"/>
-      <w:lvlJc w:val="left"/>
-      <w:pPr>
-        <w:ind w:left="1728" w:hanging="1728"/>
-      </w:pPr>
-      <w:rPr>
-        <w:rFonts w:hint="default"/>
-      </w:rPr>
-    </w:lvl>
-    <w:lvl w:ilvl="7">
-      <w:start w:val="1"/>
-      <w:numFmt w:val="decimal"/>
-      <w:pStyle w:val="Heading8"/>
-      <w:lvlText w:val="%1.%2.%3.%4.%5.%6.%7.%8"/>
-      <w:lvlJc w:val="left"/>
-      <w:pPr>
-        <w:ind w:left="1944" w:hanging="1944"/>
-      </w:pPr>
-      <w:rPr>
-        <w:rFonts w:hint="default"/>
-      </w:rPr>
-    </w:lvl>
-    <w:lvl w:ilvl="8">
-      <w:start w:val="1"/>
-      <w:numFmt w:val="decimal"/>
-      <w:pStyle w:val="Heading9"/>
-      <w:lvlText w:val="%1.%2.%3.%4.%5.%6.%7.%8.%9"/>
-      <w:lvlJc w:val="left"/>
-      <w:pPr>
-        <w:ind w:left="2160" w:hanging="2160"/>
-      </w:pPr>
-      <w:rPr>
-        <w:rFonts w:hint="default"/>
-      </w:rPr>
-    </w:lvl>
-  </w:abstractNum>
-  <w:abstractNum w:abstractNumId="6">
-    <w:nsid w:val="58E46383"/>
-    <w:multiLevelType w:val="hybridMultilevel"/>
-    <w:tmpl w:val="C3F4DA48"/>
-    <w:lvl w:ilvl="0" w:tplc="AE7EB3EE">
-      <w:start w:val="1"/>
-      <w:numFmt w:val="decimal"/>
-      <w:pStyle w:val="Bibliography"/>
-      <w:lvlText w:val="[%1]"/>
-      <w:lvlJc w:val="left"/>
-      <w:pPr>
-        <w:ind w:left="1080" w:hanging="1080"/>
-      </w:pPr>
-      <w:rPr>
-        <w:rFonts w:hint="default"/>
-      </w:rPr>
-    </w:lvl>
-    <w:lvl w:ilvl="1" w:tplc="5414DF54">
-      <w:start w:val="1"/>
-      <w:numFmt w:val="lowerLetter"/>
-      <w:lvlText w:val="%2."/>
-      <w:lvlJc w:val="left"/>
-      <w:pPr>
-        <w:ind w:left="1440" w:hanging="360"/>
-      </w:pPr>
-    </w:lvl>
-    <w:lvl w:ilvl="2" w:tplc="340872CE">
-      <w:start w:val="1"/>
-      <w:numFmt w:val="lowerRoman"/>
-      <w:lvlText w:val="%3."/>
-      <w:lvlJc w:val="right"/>
-      <w:pPr>
-        <w:ind w:left="2160" w:hanging="180"/>
-      </w:pPr>
-    </w:lvl>
-    <w:lvl w:ilvl="3" w:tplc="C57E01E4">
-      <w:start w:val="1"/>
-      <w:numFmt w:val="decimal"/>
-      <w:lvlText w:val="%4."/>
-      <w:lvlJc w:val="left"/>
-      <w:pPr>
-        <w:ind w:left="2880" w:hanging="360"/>
-      </w:pPr>
-    </w:lvl>
-    <w:lvl w:ilvl="4" w:tplc="D2C44AF8">
-      <w:start w:val="1"/>
-      <w:numFmt w:val="lowerLetter"/>
-      <w:lvlText w:val="%5."/>
-      <w:lvlJc w:val="left"/>
-      <w:pPr>
-        <w:ind w:left="3600" w:hanging="360"/>
-      </w:pPr>
-    </w:lvl>
-    <w:lvl w:ilvl="5" w:tplc="825A4E72">
-      <w:start w:val="1"/>
-      <w:numFmt w:val="lowerRoman"/>
-      <w:lvlText w:val="%6."/>
-      <w:lvlJc w:val="right"/>
-      <w:pPr>
-        <w:ind w:left="4320" w:hanging="180"/>
-      </w:pPr>
-    </w:lvl>
-    <w:lvl w:ilvl="6" w:tplc="F17E2912">
-      <w:start w:val="1"/>
-      <w:numFmt w:val="decimal"/>
-      <w:lvlText w:val="%7."/>
-      <w:lvlJc w:val="left"/>
-      <w:pPr>
-        <w:ind w:left="5040" w:hanging="360"/>
-      </w:pPr>
-    </w:lvl>
-    <w:lvl w:ilvl="7" w:tplc="10C484D6">
-      <w:start w:val="1"/>
-      <w:numFmt w:val="lowerLetter"/>
-      <w:lvlText w:val="%8."/>
-      <w:lvlJc w:val="left"/>
-      <w:pPr>
-        <w:ind w:left="5760" w:hanging="360"/>
-      </w:pPr>
-    </w:lvl>
-    <w:lvl w:ilvl="8" w:tplc="9432CF32">
+    <w:lvl w:ilvl="8" w:tplc="148E052A">
       <w:start w:val="1"/>
       <w:numFmt w:val="lowerRoman"/>
       <w:lvlText w:val="%9."/>
@@ -775,16 +778,16 @@
     <w:abstractNumId w:val="2"/>
   </w:num>
   <w:num w:numId="3">
+    <w:abstractNumId w:val="3"/>
+  </w:num>
+  <w:num w:numId="4">
+    <w:abstractNumId w:val="1"/>
+  </w:num>
+  <w:num w:numId="5">
     <w:abstractNumId w:val="0"/>
   </w:num>
-  <w:num w:numId="4">
-    <w:abstractNumId w:val="3"/>
-  </w:num>
-  <w:num w:numId="5">
+  <w:num w:numId="6">
     <w:abstractNumId w:val="6"/>
-  </w:num>
-  <w:num w:numId="6">
-    <w:abstractNumId w:val="1"/>
   </w:num>
   <w:num w:numId="7">
     <w:abstractNumId w:val="4"/>
@@ -1069,8 +1072,9 @@
   <w:style xmlns:mc="http://schemas.openxmlformats.org/markup-compatibility/2006" xmlns:w14="http://schemas.microsoft.com/office/word/2010/wordml" w:type="paragraph" w:default="1" w:styleId="Normal">
     <w:name w:val="Normal"/>
     <w:qFormat/>
-    <w:rsid w:val="005B7016"/>
-    <w:pPr>
+    <w:rsid w:val="00B94F4E"/>
+    <w:pPr>
+      <w:spacing w:before="100" w:beforeAutospacing="1" w:after="0"/>
       <w:ind w:left="0" w:firstLine="0"/>
     </w:pPr>
   </w:style>
@@ -1219,7 +1223,7 @@
       <w:keepLines/>
       <w:numPr>
         <w:ilvl w:val="7"/>
-        <w:numId w:val="6"/>
+        <w:numId w:val="5"/>
       </w:numPr>
       <w:outlineLvl w:val="7"/>
     </w:pPr>
@@ -1244,7 +1248,7 @@
       <w:keepLines/>
       <w:numPr>
         <w:ilvl w:val="8"/>
-        <w:numId w:val="6"/>
+        <w:numId w:val="5"/>
       </w:numPr>
       <w:outlineLvl w:val="8"/>
     </w:pPr>
@@ -1459,7 +1463,7 @@
     <w:semiHidden/>
     <w:rsid w:val="00160AC6"/>
     <w:pPr>
-      <w:spacing w:after="0" w:line="240" w:lineRule="auto"/>
+      <w:spacing w:line="240" w:lineRule="auto"/>
     </w:pPr>
     <w:rPr>
       <w:rFonts w:ascii="Tahoma" w:hAnsi="Tahoma" w:cs="Tahoma"/>
@@ -1633,7 +1637,7 @@
     <w:rsid w:val="002D58E6"/>
     <w:pPr>
       <w:numPr>
-        <w:numId w:val="8"/>
+        <w:numId w:val="7"/>
       </w:numPr>
       <w:contextualSpacing/>
     </w:pPr>
@@ -1751,7 +1755,7 @@
     <w:unhideWhenUsed/>
     <w:rsid w:val="00241F26"/>
     <w:pPr>
-      <w:spacing w:after="0" w:line="240" w:lineRule="auto"/>
+      <w:spacing w:line="240" w:lineRule="auto"/>
     </w:pPr>
     <w:rPr>
       <w:sz w:val="20"/>
@@ -1838,9 +1842,6 @@
     <w:basedOn w:val="Note"/>
     <w:qFormat/>
     <w:rsid w:val="00D8749A"/>
-    <w:pPr>
-      <w:spacing w:after="0"/>
-    </w:pPr>
   </w:style>
   <w:style xmlns:mc="http://schemas.openxmlformats.org/markup-compatibility/2006" xmlns:w14="http://schemas.microsoft.com/office/word/2010/wordml" w:type="table" w:styleId="TableGrid">
     <w:name w:val="Table Grid"/>
@@ -1968,7 +1969,7 @@
         <w:tab w:val="center" w:pos="4680"/>
         <w:tab w:val="right" w:pos="9360"/>
       </w:tabs>
-      <w:spacing w:after="0" w:line="240" w:lineRule="auto"/>
+      <w:spacing w:line="240" w:lineRule="auto"/>
     </w:pPr>
   </w:style>
   <w:style xmlns:mc="http://schemas.openxmlformats.org/markup-compatibility/2006" xmlns:w14="http://schemas.microsoft.com/office/word/2010/wordml" w:type="character" w:customStyle="1" w:styleId="HeaderChar">
@@ -1990,7 +1991,7 @@
         <w:tab w:val="center" w:pos="4680"/>
         <w:tab w:val="right" w:pos="9360"/>
       </w:tabs>
-      <w:spacing w:after="0" w:line="240" w:lineRule="auto"/>
+      <w:spacing w:line="240" w:lineRule="auto"/>
     </w:pPr>
   </w:style>
   <w:style xmlns:mc="http://schemas.openxmlformats.org/markup-compatibility/2006" xmlns:w14="http://schemas.microsoft.com/office/word/2010/wordml" w:type="character" w:customStyle="1" w:styleId="FooterChar">
@@ -2011,7 +2012,6 @@
     <w:qFormat/>
     <w:rsid w:val="00BD2FAC"/>
     <w:pPr>
-      <w:spacing w:after="0"/>
       <w:outlineLvl w:val="9"/>
     </w:pPr>
     <w:rPr>
@@ -2296,7 +2296,7 @@
     <w:qFormat/>
     <w:rsid w:val="00B97755"/>
     <w:pPr>
-      <w:spacing w:after="0" w:line="240" w:lineRule="auto"/>
+      <w:spacing w:line="240" w:lineRule="auto"/>
     </w:pPr>
     <w:rPr>
       <w:sz w:val="24"/>
@@ -2307,9 +2307,9 @@
     <w:name w:val="tei_l"/>
     <w:basedOn w:val="BodyTextIndent"/>
     <w:qFormat/>
-    <w:rsid w:val="001C5DF8"/>
-    <w:pPr>
-      <w:spacing w:after="0"/>
+    <w:rsid w:val="00B94F4E"/>
+    <w:pPr>
+      <w:spacing w:before="0" w:beforeAutospacing="0" w:after="0" w:line="240" w:lineRule="atLeast"/>
       <w:ind w:left="284"/>
     </w:pPr>
   </w:style>
@@ -2344,7 +2344,7 @@
     <w:qFormat/>
     <w:rsid w:val="00B97755"/>
     <w:pPr>
-      <w:spacing w:after="0" w:line="240" w:lineRule="auto"/>
+      <w:spacing w:line="240" w:lineRule="auto"/>
     </w:pPr>
     <w:rPr>
       <w:sz w:val="24"/>
@@ -2473,7 +2473,7 @@
     <w:basedOn w:val="Normal"/>
     <w:qFormat/>
     <w:pPr>
-      <w:spacing w:before="80" w:after="0"/>
+      <w:spacing w:before="80"/>
     </w:pPr>
     <w:rPr>
       <w:rFonts w:ascii="Courier" w:hAnsi="Courier"/>
@@ -2512,7 +2512,7 @@
     <w:basedOn w:val="Normal"/>
     <w:qFormat/>
     <w:pPr>
-      <w:spacing w:before="80" w:after="0"/>
+      <w:spacing w:before="80"/>
     </w:pPr>
     <w:rPr>
       <w:rFonts w:ascii="Courier" w:hAnsi="Courier"/>
@@ -2588,7 +2588,7 @@
     <w:basedOn w:val="Normal"/>
     <w:qFormat/>
     <w:pPr>
-      <w:spacing w:before="80" w:after="0"/>
+      <w:spacing w:before="80"/>
     </w:pPr>
     <w:rPr>
       <w:rFonts w:ascii="Courier" w:hAnsi="Courier"/>
@@ -2609,7 +2609,7 @@
     <w:basedOn w:val="Normal"/>
     <w:qFormat/>
     <w:pPr>
-      <w:spacing w:before="80" w:after="0"/>
+      <w:spacing w:before="80"/>
     </w:pPr>
     <w:rPr>
       <w:rFonts w:ascii="Courier" w:hAnsi="Courier"/>
@@ -2661,7 +2661,28 @@
     <w:basedOn w:val="Normal"/>
     <w:qFormat/>
     <w:pPr>
-      <w:spacing w:before="80" w:after="0"/>
+      <w:spacing w:before="80"/>
+    </w:pPr>
+    <w:rPr>
+      <w:rFonts w:ascii="Courier" w:hAnsi="Courier"/>
+      <w:sz w:val="18"/>
+    </w:rPr>
+  </w:style>
+  <w:style xmlns:mc="http://schemas.openxmlformats.org/markup-compatibility/2006" xmlns:w14="http://schemas.microsoft.com/office/word/2010/wordml" w:type="paragraph" w:customStyle="1" w:styleId="egXML4">
+    <w:name w:val="egXML"/>
+    <w:basedOn w:val="Normal"/>
+    <w:qFormat/>
+    <w:rPr>
+      <w:rFonts w:ascii="Courier" w:hAnsi="Courier"/>
+      <w:sz w:val="20"/>
+    </w:rPr>
+  </w:style>
+  <w:style xmlns:mc="http://schemas.openxmlformats.org/markup-compatibility/2006" xmlns:w14="http://schemas.microsoft.com/office/word/2010/wordml" w:type="paragraph" w:customStyle="1" w:styleId="egXMLTable4">
+    <w:name w:val="egXMLTable"/>
+    <w:basedOn w:val="Normal"/>
+    <w:qFormat/>
+    <w:pPr>
+      <w:spacing w:before="80"/>
     </w:pPr>
     <w:rPr>
       <w:rFonts w:ascii="Courier" w:hAnsi="Courier"/>
@@ -2943,8 +2964,9 @@
   <w:style w:type="paragraph" w:default="1" w:styleId="Normal">
     <w:name w:val="Normal"/>
     <w:qFormat/>
-    <w:rsid w:val="005B7016"/>
-    <w:pPr>
+    <w:rsid w:val="00B94F4E"/>
+    <w:pPr>
+      <w:spacing w:before="100" w:beforeAutospacing="1" w:after="0"/>
       <w:ind w:left="0" w:firstLine="0"/>
     </w:pPr>
   </w:style>
@@ -3093,7 +3115,7 @@
       <w:keepLines/>
       <w:numPr>
         <w:ilvl w:val="7"/>
-        <w:numId w:val="6"/>
+        <w:numId w:val="5"/>
       </w:numPr>
       <w:outlineLvl w:val="7"/>
     </w:pPr>
@@ -3118,7 +3140,7 @@
       <w:keepLines/>
       <w:numPr>
         <w:ilvl w:val="8"/>
-        <w:numId w:val="6"/>
+        <w:numId w:val="5"/>
       </w:numPr>
       <w:outlineLvl w:val="8"/>
     </w:pPr>
@@ -3333,7 +3355,7 @@
     <w:semiHidden/>
     <w:rsid w:val="00160AC6"/>
     <w:pPr>
-      <w:spacing w:after="0" w:line="240" w:lineRule="auto"/>
+      <w:spacing w:line="240" w:lineRule="auto"/>
     </w:pPr>
     <w:rPr>
       <w:rFonts w:ascii="Tahoma" w:hAnsi="Tahoma" w:cs="Tahoma"/>
@@ -3507,7 +3529,7 @@
     <w:rsid w:val="002D58E6"/>
     <w:pPr>
       <w:numPr>
-        <w:numId w:val="8"/>
+        <w:numId w:val="7"/>
       </w:numPr>
       <w:contextualSpacing/>
     </w:pPr>
@@ -3625,7 +3647,7 @@
     <w:unhideWhenUsed/>
     <w:rsid w:val="00241F26"/>
     <w:pPr>
-      <w:spacing w:after="0" w:line="240" w:lineRule="auto"/>
+      <w:spacing w:line="240" w:lineRule="auto"/>
     </w:pPr>
     <w:rPr>
       <w:sz w:val="20"/>
@@ -3712,9 +3734,6 @@
     <w:basedOn w:val="Note"/>
     <w:qFormat/>
     <w:rsid w:val="00D8749A"/>
-    <w:pPr>
-      <w:spacing w:after="0"/>
-    </w:pPr>
   </w:style>
   <w:style w:type="table" w:styleId="TableGrid">
     <w:name w:val="Table Grid"/>
@@ -3842,7 +3861,7 @@
         <w:tab w:val="center" w:pos="4680"/>
         <w:tab w:val="right" w:pos="9360"/>
       </w:tabs>
-      <w:spacing w:after="0" w:line="240" w:lineRule="auto"/>
+      <w:spacing w:line="240" w:lineRule="auto"/>
     </w:pPr>
   </w:style>
   <w:style w:type="character" w:customStyle="1" w:styleId="HeaderChar">
@@ -3864,7 +3883,7 @@
         <w:tab w:val="center" w:pos="4680"/>
         <w:tab w:val="right" w:pos="9360"/>
       </w:tabs>
-      <w:spacing w:after="0" w:line="240" w:lineRule="auto"/>
+      <w:spacing w:line="240" w:lineRule="auto"/>
     </w:pPr>
   </w:style>
   <w:style w:type="character" w:customStyle="1" w:styleId="FooterChar">
@@ -3885,7 +3904,6 @@
     <w:qFormat/>
     <w:rsid w:val="00BD2FAC"/>
     <w:pPr>
-      <w:spacing w:after="0"/>
       <w:outlineLvl w:val="9"/>
     </w:pPr>
     <w:rPr>
@@ -4170,7 +4188,7 @@
     <w:qFormat/>
     <w:rsid w:val="00B97755"/>
     <w:pPr>
-      <w:spacing w:after="0" w:line="240" w:lineRule="auto"/>
+      <w:spacing w:line="240" w:lineRule="auto"/>
     </w:pPr>
     <w:rPr>
       <w:sz w:val="24"/>
@@ -4181,9 +4199,9 @@
     <w:name w:val="tei_l"/>
     <w:basedOn w:val="BodyTextIndent"/>
     <w:qFormat/>
-    <w:rsid w:val="001C5DF8"/>
-    <w:pPr>
-      <w:spacing w:after="0"/>
+    <w:rsid w:val="00B94F4E"/>
+    <w:pPr>
+      <w:spacing w:before="0" w:beforeAutospacing="0" w:after="0" w:line="240" w:lineRule="atLeast"/>
       <w:ind w:left="284"/>
     </w:pPr>
   </w:style>
@@ -4218,7 +4236,7 @@
     <w:qFormat/>
     <w:rsid w:val="00B97755"/>
     <w:pPr>
-      <w:spacing w:after="0" w:line="240" w:lineRule="auto"/>
+      <w:spacing w:line="240" w:lineRule="auto"/>
     </w:pPr>
     <w:rPr>
       <w:sz w:val="24"/>
@@ -4347,7 +4365,7 @@
     <w:basedOn w:val="Normal"/>
     <w:qFormat/>
     <w:pPr>
-      <w:spacing w:before="80" w:after="0"/>
+      <w:spacing w:before="80"/>
     </w:pPr>
     <w:rPr>
       <w:rFonts w:ascii="Courier" w:hAnsi="Courier"/>
@@ -4386,7 +4404,7 @@
     <w:basedOn w:val="Normal"/>
     <w:qFormat/>
     <w:pPr>
-      <w:spacing w:before="80" w:after="0"/>
+      <w:spacing w:before="80"/>
     </w:pPr>
     <w:rPr>
       <w:rFonts w:ascii="Courier" w:hAnsi="Courier"/>
@@ -4462,7 +4480,7 @@
     <w:basedOn w:val="Normal"/>
     <w:qFormat/>
     <w:pPr>
-      <w:spacing w:before="80" w:after="0"/>
+      <w:spacing w:before="80"/>
     </w:pPr>
     <w:rPr>
       <w:rFonts w:ascii="Courier" w:hAnsi="Courier"/>
@@ -4483,7 +4501,7 @@
     <w:basedOn w:val="Normal"/>
     <w:qFormat/>
     <w:pPr>
-      <w:spacing w:before="80" w:after="0"/>
+      <w:spacing w:before="80"/>
     </w:pPr>
     <w:rPr>
       <w:rFonts w:ascii="Courier" w:hAnsi="Courier"/>
@@ -4535,12 +4553,33 @@
     <w:basedOn w:val="Normal"/>
     <w:qFormat/>
     <w:pPr>
-      <w:spacing w:before="80" w:after="0"/>
+      <w:spacing w:before="80"/>
     </w:pPr>
     <w:rPr>
       <w:rFonts w:ascii="Courier" w:hAnsi="Courier"/>
       <w:sz w:val="18"/>
     </w:rPr>
   </w:style>
+  <w:style w:type="paragraph" w:customStyle="1" w:styleId="egXML4">
+    <w:name w:val="egXML"/>
+    <w:basedOn w:val="Normal"/>
+    <w:qFormat/>
+    <w:rPr>
+      <w:rFonts w:ascii="Courier" w:hAnsi="Courier"/>
+      <w:sz w:val="20"/>
+    </w:rPr>
+  </w:style>
+  <w:style w:type="paragraph" w:customStyle="1" w:styleId="egXMLTable4">
+    <w:name w:val="egXMLTable"/>
+    <w:basedOn w:val="Normal"/>
+    <w:qFormat/>
+    <w:pPr>
+      <w:spacing w:before="80"/>
+    </w:pPr>
+    <w:rPr>
+      <w:rFonts w:ascii="Courier" w:hAnsi="Courier"/>
+      <w:sz w:val="18"/>
+    </w:rPr>
+  </w:style>
 </w:styles>
 </file>
</xml_diff>

<commit_message>
create author and revisiondesc in tei to docx
git-svn-id: svn://svn.code.sf.net/p/tei/code/trunk/Stylesheets@11087 e5332ce4-a50f-0410-b94b-d658400b0204
</commit_message>
<xml_diff>
--- a/profiles/default/docx/template.docx
+++ b/profiles/default/docx/template.docx
@@ -3,15 +3,8 @@
 <w:document xmlns:wpc="http://schemas.microsoft.com/office/word/2010/wordprocessingCanvas" xmlns:mo="http://schemas.microsoft.com/office/mac/office/2008/main" xmlns:mc="http://schemas.openxmlformats.org/markup-compatibility/2006" xmlns:mv="urn:schemas-microsoft-com:mac:vml" xmlns:o="urn:schemas-microsoft-com:office:office" xmlns:r="http://schemas.openxmlformats.org/officeDocument/2006/relationships" xmlns:m="http://schemas.openxmlformats.org/officeDocument/2006/math" xmlns:v="urn:schemas-microsoft-com:vml" xmlns:wp14="http://schemas.microsoft.com/office/word/2010/wordprocessingDrawing" xmlns:wp="http://schemas.openxmlformats.org/drawingml/2006/wordprocessingDrawing" xmlns:w10="urn:schemas-microsoft-com:office:word" xmlns:w="http://schemas.openxmlformats.org/wordprocessingml/2006/main" xmlns:w14="http://schemas.microsoft.com/office/word/2010/wordml" xmlns:wpg="http://schemas.microsoft.com/office/word/2010/wordprocessingGroup" xmlns:wpi="http://schemas.microsoft.com/office/word/2010/wordprocessingInk" xmlns:wne="http://schemas.microsoft.com/office/word/2006/wordml" xmlns:wps="http://schemas.microsoft.com/office/word/2010/wordprocessingShape" mc:Ignorable="w14 wp14">
   <w:body>
     <w:p>
-      <w:pPr>
-        <w:pStyle w:val="MarginNoteOuter"/>
-        <w:framePr w:wrap="around"/>
-      </w:pPr>
       <w:bookmarkStart w:id="0" w:name="_GoBack"/>
       <w:bookmarkEnd w:id="0"/>
-      <w:r>
-        <w:t xml:space="preserve"> </w:t>
-      </w:r>
     </w:p>
     <w:sectPr>
       <w:pgSz w:w="11900" w:h="16820"/>
@@ -2757,6 +2750,39 @@
       <w:framePr w:w="851" w:hSpace="181" w:vSpace="181" w:wrap="around" w:vAnchor="text" w:hAnchor="page" w:xAlign="outside" w:y="1"/>
     </w:pPr>
   </w:style>
+  <w:style w:type="table" w:customStyle="1" w:styleId="revisionDesc">
+    <w:name w:val="revisionDesc"/>
+    <w:basedOn w:val="TableNormal"/>
+    <w:uiPriority w:val="99"/>
+    <w:rsid w:val="005127E0"/>
+    <w:pPr>
+      <w:spacing w:after="0" w:line="240" w:lineRule="auto"/>
+      <w:ind w:left="0" w:firstLine="0"/>
+    </w:pPr>
+    <w:rPr>
+      <w:sz w:val="20"/>
+    </w:rPr>
+    <w:tblPr>
+      <w:tblInd w:w="0" w:type="dxa"/>
+      <w:tblBorders>
+        <w:top w:val="single" w:sz="6" w:space="0" w:color="auto"/>
+        <w:left w:val="single" w:sz="6" w:space="0" w:color="auto"/>
+        <w:bottom w:val="single" w:sz="6" w:space="0" w:color="auto"/>
+        <w:right w:val="single" w:sz="6" w:space="0" w:color="auto"/>
+        <w:insideH w:val="single" w:sz="6" w:space="0" w:color="auto"/>
+        <w:insideV w:val="single" w:sz="6" w:space="0" w:color="auto"/>
+      </w:tblBorders>
+      <w:tblCellMar>
+        <w:top w:w="0" w:type="dxa"/>
+        <w:left w:w="108" w:type="dxa"/>
+        <w:bottom w:w="0" w:type="dxa"/>
+        <w:right w:w="108" w:type="dxa"/>
+      </w:tblCellMar>
+    </w:tblPr>
+    <w:tcPr>
+      <w:shd w:val="clear" w:color="auto" w:fill="D9D9D9"/>
+    </w:tcPr>
+  </w:style>
 </w:styles>
 </file>
 
@@ -4632,6 +4658,39 @@
     <w:pPr>
       <w:framePr w:w="851" w:hSpace="181" w:vSpace="181" w:wrap="around" w:vAnchor="text" w:hAnchor="page" w:xAlign="outside" w:y="1"/>
     </w:pPr>
+  </w:style>
+  <w:style w:type="table" w:customStyle="1" w:styleId="revisionDesc">
+    <w:name w:val="revisionDesc"/>
+    <w:basedOn w:val="TableNormal"/>
+    <w:uiPriority w:val="99"/>
+    <w:rsid w:val="005127E0"/>
+    <w:pPr>
+      <w:spacing w:after="0" w:line="240" w:lineRule="auto"/>
+      <w:ind w:left="0" w:firstLine="0"/>
+    </w:pPr>
+    <w:rPr>
+      <w:sz w:val="20"/>
+    </w:rPr>
+    <w:tblPr>
+      <w:tblInd w:w="0" w:type="dxa"/>
+      <w:tblBorders>
+        <w:top w:val="single" w:sz="6" w:space="0" w:color="auto"/>
+        <w:left w:val="single" w:sz="6" w:space="0" w:color="auto"/>
+        <w:bottom w:val="single" w:sz="6" w:space="0" w:color="auto"/>
+        <w:right w:val="single" w:sz="6" w:space="0" w:color="auto"/>
+        <w:insideH w:val="single" w:sz="6" w:space="0" w:color="auto"/>
+        <w:insideV w:val="single" w:sz="6" w:space="0" w:color="auto"/>
+      </w:tblBorders>
+      <w:tblCellMar>
+        <w:top w:w="0" w:type="dxa"/>
+        <w:left w:w="108" w:type="dxa"/>
+        <w:bottom w:w="0" w:type="dxa"/>
+        <w:right w:w="108" w:type="dxa"/>
+      </w:tblCellMar>
+    </w:tblPr>
+    <w:tcPr>
+      <w:shd w:val="clear" w:color="auto" w:fill="D9D9D9"/>
+    </w:tcPr>
   </w:style>
 </w:styles>
 </file>

</xml_diff>

<commit_message>
a slew of small fixes to make rendering more consistent across formats, and implement all the different methods better; also fix cross-referencing error in docx output
git-svn-id: svn://svn.code.sf.net/p/tei/code/trunk/Stylesheets@11253 e5332ce4-a50f-0410-b94b-d658400b0204
</commit_message>
<xml_diff>
--- a/profiles/default/docx/template.docx
+++ b/profiles/default/docx/template.docx
@@ -2743,6 +2743,15 @@
   </w:style>
   <w:style w:type="paragraph" w:customStyle="1" w:styleId="MarginNoteOuter">
     <w:name w:val="MarginNoteOuter"/>
+    <w:basedOn w:val="Normal"/>
+    <w:qFormat/>
+    <w:rsid w:val="00D61A5B"/>
+    <w:pPr>
+      <w:framePr w:w="851" w:hSpace="181" w:vSpace="181" w:wrap="around" w:vAnchor="text" w:hAnchor="page" w:xAlign="outside" w:y="1"/>
+    </w:pPr>
+  </w:style>
+  <w:style w:type="paragraph" w:customStyle="1" w:styleId="marginOuter">
+    <w:name w:val="marginOuter"/>
     <w:basedOn w:val="Normal"/>
     <w:qFormat/>
     <w:rsid w:val="00D61A5B"/>

</xml_diff>

<commit_message>
clean up handling of gloss list in docx, to avoid special work being done in default profile; add parameter to say whether label and item are separated by line break or tab. SF Bug 3602212
git-svn-id: svn://svn.code.sf.net/p/tei/code/trunk/Stylesheets@11526 e5332ce4-a50f-0410-b94b-d658400b0204
</commit_message>
<xml_diff>
--- a/profiles/default/docx/template.docx
+++ b/profiles/default/docx/template.docx
@@ -2523,18 +2523,6 @@
       <w:szCs w:val="24"/>
     </w:rPr>
   </w:style>
-  <w:style w:type="paragraph" w:customStyle="1" w:styleId="egXMLTable">
-    <w:name w:val="egXMLTable"/>
-    <w:basedOn w:val="Normal"/>
-    <w:qFormat/>
-    <w:pPr>
-      <w:spacing w:before="80"/>
-    </w:pPr>
-    <w:rPr>
-      <w:rFonts w:ascii="Courier" w:hAnsi="Courier"/>
-      <w:sz w:val="18"/>
-    </w:rPr>
-  </w:style>
   <w:style w:type="paragraph" w:customStyle="1" w:styleId="teilg">
     <w:name w:val="tei_lg"/>
     <w:basedOn w:val="teil"/>
@@ -2544,36 +2532,6 @@
       <w:spacing w:line="120" w:lineRule="auto"/>
     </w:pPr>
   </w:style>
-  <w:style w:type="paragraph" w:customStyle="1" w:styleId="egXML">
-    <w:name w:val="egXML"/>
-    <w:basedOn w:val="Normal"/>
-    <w:qFormat/>
-    <w:rPr>
-      <w:rFonts w:ascii="Courier" w:hAnsi="Courier"/>
-      <w:sz w:val="20"/>
-    </w:rPr>
-  </w:style>
-  <w:style w:type="paragraph" w:customStyle="1" w:styleId="egXML0">
-    <w:name w:val="egXML"/>
-    <w:basedOn w:val="Normal"/>
-    <w:qFormat/>
-    <w:rPr>
-      <w:rFonts w:ascii="Courier" w:hAnsi="Courier"/>
-      <w:sz w:val="20"/>
-    </w:rPr>
-  </w:style>
-  <w:style w:type="paragraph" w:customStyle="1" w:styleId="egXMLTable0">
-    <w:name w:val="egXMLTable"/>
-    <w:basedOn w:val="Normal"/>
-    <w:qFormat/>
-    <w:pPr>
-      <w:spacing w:before="80"/>
-    </w:pPr>
-    <w:rPr>
-      <w:rFonts w:ascii="Courier" w:hAnsi="Courier"/>
-      <w:sz w:val="18"/>
-    </w:rPr>
-  </w:style>
   <w:style w:type="paragraph" w:customStyle="1" w:styleId="Docdate">
     <w:name w:val="Docdate"/>
     <w:basedOn w:val="Title"/>
@@ -2629,7 +2587,7 @@
       <w:sz w:val="32"/>
     </w:rPr>
   </w:style>
-  <w:style w:type="paragraph" w:customStyle="1" w:styleId="egXML1">
+  <w:style w:type="paragraph" w:customStyle="1" w:styleId="egXML">
     <w:name w:val="egXML"/>
     <w:basedOn w:val="Normal"/>
     <w:qFormat/>
@@ -2638,28 +2596,7 @@
       <w:sz w:val="20"/>
     </w:rPr>
   </w:style>
-  <w:style w:type="paragraph" w:customStyle="1" w:styleId="egXMLTable1">
-    <w:name w:val="egXMLTable"/>
-    <w:basedOn w:val="Normal"/>
-    <w:qFormat/>
-    <w:pPr>
-      <w:spacing w:before="80"/>
-    </w:pPr>
-    <w:rPr>
-      <w:rFonts w:ascii="Courier" w:hAnsi="Courier"/>
-      <w:sz w:val="18"/>
-    </w:rPr>
-  </w:style>
-  <w:style w:type="paragraph" w:customStyle="1" w:styleId="egXML2">
-    <w:name w:val="egXML"/>
-    <w:basedOn w:val="Normal"/>
-    <w:qFormat/>
-    <w:rPr>
-      <w:rFonts w:ascii="Courier" w:hAnsi="Courier"/>
-      <w:sz w:val="20"/>
-    </w:rPr>
-  </w:style>
-  <w:style w:type="paragraph" w:customStyle="1" w:styleId="egXMLTable2">
+  <w:style w:type="paragraph" w:customStyle="1" w:styleId="egXMLTable">
     <w:name w:val="egXMLTable"/>
     <w:basedOn w:val="Normal"/>
     <w:qFormat/>
@@ -2700,48 +2637,6 @@
       <w:i/>
       <w:iCs/>
       <w:color w:val="000000" w:themeColor="text1"/>
-    </w:rPr>
-  </w:style>
-  <w:style w:type="paragraph" w:customStyle="1" w:styleId="egXML3">
-    <w:name w:val="egXML"/>
-    <w:basedOn w:val="Normal"/>
-    <w:qFormat/>
-    <w:rPr>
-      <w:rFonts w:ascii="Courier" w:hAnsi="Courier"/>
-      <w:sz w:val="20"/>
-    </w:rPr>
-  </w:style>
-  <w:style w:type="paragraph" w:customStyle="1" w:styleId="egXMLTable3">
-    <w:name w:val="egXMLTable"/>
-    <w:basedOn w:val="Normal"/>
-    <w:qFormat/>
-    <w:pPr>
-      <w:spacing w:before="80"/>
-    </w:pPr>
-    <w:rPr>
-      <w:rFonts w:ascii="Courier" w:hAnsi="Courier"/>
-      <w:sz w:val="18"/>
-    </w:rPr>
-  </w:style>
-  <w:style w:type="paragraph" w:customStyle="1" w:styleId="egXML4">
-    <w:name w:val="egXML"/>
-    <w:basedOn w:val="Normal"/>
-    <w:qFormat/>
-    <w:rPr>
-      <w:rFonts w:ascii="Courier" w:hAnsi="Courier"/>
-      <w:sz w:val="20"/>
-    </w:rPr>
-  </w:style>
-  <w:style w:type="paragraph" w:customStyle="1" w:styleId="egXMLTable4">
-    <w:name w:val="egXMLTable"/>
-    <w:basedOn w:val="Normal"/>
-    <w:qFormat/>
-    <w:pPr>
-      <w:spacing w:before="80"/>
-    </w:pPr>
-    <w:rPr>
-      <w:rFonts w:ascii="Courier" w:hAnsi="Courier"/>
-      <w:sz w:val="18"/>
     </w:rPr>
   </w:style>
   <w:style w:type="paragraph" w:customStyle="1" w:styleId="MarginNoteOuter">
@@ -4454,18 +4349,6 @@
       <w:szCs w:val="24"/>
     </w:rPr>
   </w:style>
-  <w:style w:type="paragraph" w:customStyle="1" w:styleId="egXMLTable">
-    <w:name w:val="egXMLTable"/>
-    <w:basedOn w:val="Normal"/>
-    <w:qFormat/>
-    <w:pPr>
-      <w:spacing w:before="80"/>
-    </w:pPr>
-    <w:rPr>
-      <w:rFonts w:ascii="Courier" w:hAnsi="Courier"/>
-      <w:sz w:val="18"/>
-    </w:rPr>
-  </w:style>
   <w:style w:type="paragraph" w:customStyle="1" w:styleId="teilg">
     <w:name w:val="tei_lg"/>
     <w:basedOn w:val="teil"/>
@@ -4475,36 +4358,6 @@
       <w:spacing w:line="120" w:lineRule="auto"/>
     </w:pPr>
   </w:style>
-  <w:style w:type="paragraph" w:customStyle="1" w:styleId="egXML">
-    <w:name w:val="egXML"/>
-    <w:basedOn w:val="Normal"/>
-    <w:qFormat/>
-    <w:rPr>
-      <w:rFonts w:ascii="Courier" w:hAnsi="Courier"/>
-      <w:sz w:val="20"/>
-    </w:rPr>
-  </w:style>
-  <w:style w:type="paragraph" w:customStyle="1" w:styleId="egXML0">
-    <w:name w:val="egXML"/>
-    <w:basedOn w:val="Normal"/>
-    <w:qFormat/>
-    <w:rPr>
-      <w:rFonts w:ascii="Courier" w:hAnsi="Courier"/>
-      <w:sz w:val="20"/>
-    </w:rPr>
-  </w:style>
-  <w:style w:type="paragraph" w:customStyle="1" w:styleId="egXMLTable0">
-    <w:name w:val="egXMLTable"/>
-    <w:basedOn w:val="Normal"/>
-    <w:qFormat/>
-    <w:pPr>
-      <w:spacing w:before="80"/>
-    </w:pPr>
-    <w:rPr>
-      <w:rFonts w:ascii="Courier" w:hAnsi="Courier"/>
-      <w:sz w:val="18"/>
-    </w:rPr>
-  </w:style>
   <w:style w:type="paragraph" w:customStyle="1" w:styleId="Docdate">
     <w:name w:val="Docdate"/>
     <w:basedOn w:val="Title"/>
@@ -4560,7 +4413,7 @@
       <w:sz w:val="32"/>
     </w:rPr>
   </w:style>
-  <w:style w:type="paragraph" w:customStyle="1" w:styleId="egXML1">
+  <w:style w:type="paragraph" w:customStyle="1" w:styleId="egXML">
     <w:name w:val="egXML"/>
     <w:basedOn w:val="Normal"/>
     <w:qFormat/>
@@ -4569,28 +4422,7 @@
       <w:sz w:val="20"/>
     </w:rPr>
   </w:style>
-  <w:style w:type="paragraph" w:customStyle="1" w:styleId="egXMLTable1">
-    <w:name w:val="egXMLTable"/>
-    <w:basedOn w:val="Normal"/>
-    <w:qFormat/>
-    <w:pPr>
-      <w:spacing w:before="80"/>
-    </w:pPr>
-    <w:rPr>
-      <w:rFonts w:ascii="Courier" w:hAnsi="Courier"/>
-      <w:sz w:val="18"/>
-    </w:rPr>
-  </w:style>
-  <w:style w:type="paragraph" w:customStyle="1" w:styleId="egXML2">
-    <w:name w:val="egXML"/>
-    <w:basedOn w:val="Normal"/>
-    <w:qFormat/>
-    <w:rPr>
-      <w:rFonts w:ascii="Courier" w:hAnsi="Courier"/>
-      <w:sz w:val="20"/>
-    </w:rPr>
-  </w:style>
-  <w:style w:type="paragraph" w:customStyle="1" w:styleId="egXMLTable2">
+  <w:style w:type="paragraph" w:customStyle="1" w:styleId="egXMLTable">
     <w:name w:val="egXMLTable"/>
     <w:basedOn w:val="Normal"/>
     <w:qFormat/>
@@ -4631,48 +4463,6 @@
       <w:i/>
       <w:iCs/>
       <w:color w:val="000000" w:themeColor="text1"/>
-    </w:rPr>
-  </w:style>
-  <w:style w:type="paragraph" w:customStyle="1" w:styleId="egXML3">
-    <w:name w:val="egXML"/>
-    <w:basedOn w:val="Normal"/>
-    <w:qFormat/>
-    <w:rPr>
-      <w:rFonts w:ascii="Courier" w:hAnsi="Courier"/>
-      <w:sz w:val="20"/>
-    </w:rPr>
-  </w:style>
-  <w:style w:type="paragraph" w:customStyle="1" w:styleId="egXMLTable3">
-    <w:name w:val="egXMLTable"/>
-    <w:basedOn w:val="Normal"/>
-    <w:qFormat/>
-    <w:pPr>
-      <w:spacing w:before="80"/>
-    </w:pPr>
-    <w:rPr>
-      <w:rFonts w:ascii="Courier" w:hAnsi="Courier"/>
-      <w:sz w:val="18"/>
-    </w:rPr>
-  </w:style>
-  <w:style w:type="paragraph" w:customStyle="1" w:styleId="egXML4">
-    <w:name w:val="egXML"/>
-    <w:basedOn w:val="Normal"/>
-    <w:qFormat/>
-    <w:rPr>
-      <w:rFonts w:ascii="Courier" w:hAnsi="Courier"/>
-      <w:sz w:val="20"/>
-    </w:rPr>
-  </w:style>
-  <w:style w:type="paragraph" w:customStyle="1" w:styleId="egXMLTable4">
-    <w:name w:val="egXMLTable"/>
-    <w:basedOn w:val="Normal"/>
-    <w:qFormat/>
-    <w:pPr>
-      <w:spacing w:before="80"/>
-    </w:pPr>
-    <w:rPr>
-      <w:rFonts w:ascii="Courier" w:hAnsi="Courier"/>
-      <w:sz w:val="18"/>
     </w:rPr>
   </w:style>
   <w:style w:type="paragraph" w:customStyle="1" w:styleId="MarginNoteOuter">

</xml_diff>

<commit_message>
across the board cleanup to make more sure of common building blocks for block, inline etc. renamed makeXXX, and handling of titlepage adjusted to use this. many results changed, and needs macros defining in LaTeX. Improve handling of msDesc, and add test file for that. More to do to make results the same in all 5 formats
git-svn-id: svn://svn.code.sf.net/p/tei/code/trunk/Stylesheets@11541 e5332ce4-a50f-0410-b94b-d658400b0204
</commit_message>
<xml_diff>
--- a/profiles/default/docx/template.docx
+++ b/profiles/default/docx/template.docx
@@ -2532,8 +2532,8 @@
       <w:spacing w:line="120" w:lineRule="auto"/>
     </w:pPr>
   </w:style>
-  <w:style w:type="paragraph" w:customStyle="1" w:styleId="Docdate">
-    <w:name w:val="Docdate"/>
+  <w:style w:type="paragraph" w:customStyle="1" w:styleId="docDate">
+    <w:name w:val="docDate"/>
     <w:basedOn w:val="Title"/>
     <w:qFormat/>
     <w:rsid w:val="00494308"/>
@@ -4358,8 +4358,8 @@
       <w:spacing w:line="120" w:lineRule="auto"/>
     </w:pPr>
   </w:style>
-  <w:style w:type="paragraph" w:customStyle="1" w:styleId="Docdate">
-    <w:name w:val="Docdate"/>
+  <w:style w:type="paragraph" w:customStyle="1" w:styleId="docDate">
+    <w:name w:val="docDate"/>
     <w:basedOn w:val="Title"/>
     <w:qFormat/>
     <w:rsid w:val="00494308"/>

</xml_diff>

<commit_message>
resolve problems in fo and docx with processing titlePage
git-svn-id: svn://svn.code.sf.net/p/tei/code/trunk/Stylesheets@11542 e5332ce4-a50f-0410-b94b-d658400b0204
</commit_message>
<xml_diff>
--- a/profiles/default/docx/template.docx
+++ b/profiles/default/docx/template.docx
@@ -2703,6 +2703,12 @@
       <w:sz w:val="20"/>
     </w:rPr>
   </w:style>
+  <w:style w:type="paragraph" w:customStyle="1" w:styleId="byline">
+    <w:name w:val="byline"/>
+    <w:basedOn w:val="Author"/>
+    <w:qFormat/>
+    <w:rsid w:val="00076B7A"/>
+  </w:style>
 </w:styles>
 </file>
 
@@ -4528,6 +4534,12 @@
     <w:rPr>
       <w:sz w:val="20"/>
     </w:rPr>
+  </w:style>
+  <w:style w:type="paragraph" w:customStyle="1" w:styleId="byline">
+    <w:name w:val="byline"/>
+    <w:basedOn w:val="Author"/>
+    <w:qFormat/>
+    <w:rsid w:val="00076B7A"/>
   </w:style>
 </w:styles>
 </file>

</xml_diff>

<commit_message>
preserving anchors and links better; use @w:name on anchor if found
git-svn-id: svn://svn.code.sf.net/p/tei/code/trunk/Stylesheets@11712 e5332ce4-a50f-0410-b94b-d658400b0204
</commit_message>
<xml_diff>
--- a/profiles/default/docx/template.docx
+++ b/profiles/default/docx/template.docx
@@ -3,16 +3,14 @@
 <w:document xmlns:wpc="http://schemas.microsoft.com/office/word/2010/wordprocessingCanvas" xmlns:mo="http://schemas.microsoft.com/office/mac/office/2008/main" xmlns:mc="http://schemas.openxmlformats.org/markup-compatibility/2006" xmlns:mv="urn:schemas-microsoft-com:mac:vml" xmlns:o="urn:schemas-microsoft-com:office:office" xmlns:r="http://schemas.openxmlformats.org/officeDocument/2006/relationships" xmlns:m="http://schemas.openxmlformats.org/officeDocument/2006/math" xmlns:v="urn:schemas-microsoft-com:vml" xmlns:wp14="http://schemas.microsoft.com/office/word/2010/wordprocessingDrawing" xmlns:wp="http://schemas.openxmlformats.org/drawingml/2006/wordprocessingDrawing" xmlns:w10="urn:schemas-microsoft-com:office:word" xmlns:w="http://schemas.openxmlformats.org/wordprocessingml/2006/main" xmlns:w14="http://schemas.microsoft.com/office/word/2010/wordml" xmlns:wpg="http://schemas.microsoft.com/office/word/2010/wordprocessingGroup" xmlns:wpi="http://schemas.microsoft.com/office/word/2010/wordprocessingInk" xmlns:wne="http://schemas.microsoft.com/office/word/2006/wordml" xmlns:wps="http://schemas.microsoft.com/office/word/2010/wordprocessingShape" mc:Ignorable="w14 wp14">
   <w:body>
     <w:p>
-      <w:pPr>
-        <w:pStyle w:val="biblfree"/>
-      </w:pPr>
       <w:bookmarkStart w:id="0" w:name="_GoBack"/>
       <w:bookmarkEnd w:id="0"/>
     </w:p>
     <w:sectPr>
-      <w:pgSz w:w="11900" w:h="16820"/>
+      <w:pgSz w:w="12240" w:h="15840"/>
       <w:pgMar w:top="1440" w:right="1440" w:bottom="1440" w:left="1440" w:header="720" w:footer="720" w:gutter="0"/>
       <w:cols w:space="720"/>
+      <w:titlePg/>
       <w:docGrid w:linePitch="360"/>
     </w:sectPr>
   </w:body>
@@ -24,7 +22,7 @@
   <w:endnote w:type="separator" w:id="-1">
     <w:p>
       <w:pPr>
-        <w:spacing w:line="240" w:lineRule="auto"/>
+        <w:spacing w:after="0" w:line="240" w:lineRule="auto"/>
       </w:pPr>
       <w:r>
         <w:separator/>
@@ -36,7 +34,7 @@
   <w:endnote w:type="continuationSeparator" w:id="0">
     <w:p>
       <w:pPr>
-        <w:spacing w:line="240" w:lineRule="auto"/>
+        <w:spacing w:after="0" w:line="240" w:lineRule="auto"/>
       </w:pPr>
       <w:r>
         <w:continuationSeparator/>
@@ -53,7 +51,7 @@
   <w:footnote w:type="separator" w:id="-1">
     <w:p>
       <w:pPr>
-        <w:spacing w:line="240" w:lineRule="auto"/>
+        <w:spacing w:after="0" w:line="240" w:lineRule="auto"/>
       </w:pPr>
       <w:r>
         <w:separator/>
@@ -63,7 +61,7 @@
   <w:footnote w:type="continuationSeparator" w:id="0">
     <w:p>
       <w:pPr>
-        <w:spacing w:line="240" w:lineRule="auto"/>
+        <w:spacing w:after="0" w:line="240" w:lineRule="auto"/>
       </w:pPr>
       <w:r>
         <w:continuationSeparator/>
@@ -78,10 +76,372 @@
 <file path=word/numbering.xml><?xml version="1.0" encoding="utf-8"?>
 <w:numbering xmlns:wpc="http://schemas.microsoft.com/office/word/2010/wordprocessingCanvas" xmlns:mo="http://schemas.microsoft.com/office/mac/office/2008/main" xmlns:mc="http://schemas.openxmlformats.org/markup-compatibility/2006" xmlns:mv="urn:schemas-microsoft-com:mac:vml" xmlns:o="urn:schemas-microsoft-com:office:office" xmlns:r="http://schemas.openxmlformats.org/officeDocument/2006/relationships" xmlns:m="http://schemas.openxmlformats.org/officeDocument/2006/math" xmlns:v="urn:schemas-microsoft-com:vml" xmlns:wp14="http://schemas.microsoft.com/office/word/2010/wordprocessingDrawing" xmlns:wp="http://schemas.openxmlformats.org/drawingml/2006/wordprocessingDrawing" xmlns:w10="urn:schemas-microsoft-com:office:word" xmlns:w="http://schemas.openxmlformats.org/wordprocessingml/2006/main" xmlns:w14="http://schemas.microsoft.com/office/word/2010/wordml" xmlns:wpg="http://schemas.microsoft.com/office/word/2010/wordprocessingGroup" xmlns:wpi="http://schemas.microsoft.com/office/word/2010/wordprocessingInk" xmlns:wne="http://schemas.microsoft.com/office/word/2006/wordml" xmlns:wps="http://schemas.microsoft.com/office/word/2010/wordprocessingShape" mc:Ignorable="w14 wp14">
   <w:abstractNum w:abstractNumId="0">
-    <w:nsid w:val="33614799"/>
+    <w:nsid w:val="068B3359"/>
+    <w:multiLevelType w:val="multilevel"/>
+    <w:tmpl w:val="1376ECC2"/>
+    <w:lvl w:ilvl="0">
+      <w:start w:val="1"/>
+      <w:numFmt w:val="decimal"/>
+      <w:pStyle w:val="ListNumber"/>
+      <w:lvlText w:val="%1."/>
+      <w:lvlJc w:val="left"/>
+      <w:pPr>
+        <w:ind w:left="360" w:hanging="360"/>
+      </w:pPr>
+      <w:rPr>
+        <w:rFonts w:hint="default"/>
+      </w:rPr>
+    </w:lvl>
+    <w:lvl w:ilvl="1">
+      <w:start w:val="1"/>
+      <w:numFmt w:val="lowerLetter"/>
+      <w:pStyle w:val="ListNumber2"/>
+      <w:lvlText w:val="%2)"/>
+      <w:lvlJc w:val="left"/>
+      <w:pPr>
+        <w:ind w:left="720" w:hanging="360"/>
+      </w:pPr>
+      <w:rPr>
+        <w:rFonts w:hint="default"/>
+      </w:rPr>
+    </w:lvl>
+    <w:lvl w:ilvl="2">
+      <w:start w:val="1"/>
+      <w:numFmt w:val="lowerRoman"/>
+      <w:pStyle w:val="ListNumber3"/>
+      <w:lvlText w:val="%3)"/>
+      <w:lvlJc w:val="left"/>
+      <w:pPr>
+        <w:ind w:left="1080" w:hanging="360"/>
+      </w:pPr>
+      <w:rPr>
+        <w:rFonts w:hint="default"/>
+      </w:rPr>
+    </w:lvl>
+    <w:lvl w:ilvl="3">
+      <w:start w:val="1"/>
+      <w:numFmt w:val="upperRoman"/>
+      <w:pStyle w:val="ListNumber4"/>
+      <w:lvlText w:val="%4)"/>
+      <w:lvlJc w:val="left"/>
+      <w:pPr>
+        <w:ind w:left="1440" w:hanging="360"/>
+      </w:pPr>
+      <w:rPr>
+        <w:rFonts w:hint="default"/>
+      </w:rPr>
+    </w:lvl>
+    <w:lvl w:ilvl="4">
+      <w:start w:val="1"/>
+      <w:numFmt w:val="lowerLetter"/>
+      <w:lvlText w:val="(%5)"/>
+      <w:lvlJc w:val="left"/>
+      <w:pPr>
+        <w:ind w:left="1800" w:hanging="360"/>
+      </w:pPr>
+      <w:rPr>
+        <w:rFonts w:hint="default"/>
+      </w:rPr>
+    </w:lvl>
+    <w:lvl w:ilvl="5">
+      <w:start w:val="1"/>
+      <w:numFmt w:val="lowerRoman"/>
+      <w:lvlText w:val="(%6)"/>
+      <w:lvlJc w:val="left"/>
+      <w:pPr>
+        <w:ind w:left="2160" w:hanging="360"/>
+      </w:pPr>
+      <w:rPr>
+        <w:rFonts w:hint="default"/>
+      </w:rPr>
+    </w:lvl>
+    <w:lvl w:ilvl="6">
+      <w:start w:val="1"/>
+      <w:numFmt w:val="decimal"/>
+      <w:lvlText w:val="%7."/>
+      <w:lvlJc w:val="left"/>
+      <w:pPr>
+        <w:ind w:left="2520" w:hanging="360"/>
+      </w:pPr>
+      <w:rPr>
+        <w:rFonts w:hint="default"/>
+      </w:rPr>
+    </w:lvl>
+    <w:lvl w:ilvl="7">
+      <w:start w:val="1"/>
+      <w:numFmt w:val="lowerLetter"/>
+      <w:lvlText w:val="%8."/>
+      <w:lvlJc w:val="left"/>
+      <w:pPr>
+        <w:ind w:left="2880" w:hanging="360"/>
+      </w:pPr>
+      <w:rPr>
+        <w:rFonts w:hint="default"/>
+      </w:rPr>
+    </w:lvl>
+    <w:lvl w:ilvl="8">
+      <w:start w:val="1"/>
+      <w:numFmt w:val="lowerRoman"/>
+      <w:lvlText w:val="%9."/>
+      <w:lvlJc w:val="left"/>
+      <w:pPr>
+        <w:ind w:left="3240" w:hanging="360"/>
+      </w:pPr>
+      <w:rPr>
+        <w:rFonts w:hint="default"/>
+      </w:rPr>
+    </w:lvl>
+  </w:abstractNum>
+  <w:abstractNum w:abstractNumId="1">
+    <w:nsid w:val="1B222E78"/>
+    <w:multiLevelType w:val="multilevel"/>
+    <w:tmpl w:val="DAE087B8"/>
+    <w:lvl w:ilvl="0">
+      <w:start w:val="1"/>
+      <w:numFmt w:val="bullet"/>
+      <w:pStyle w:val="ListBullet"/>
+      <w:lvlText w:val="•"/>
+      <w:lvlJc w:val="left"/>
+      <w:pPr>
+        <w:ind w:left="360" w:firstLine="0"/>
+      </w:pPr>
+      <w:rPr>
+        <w:rFonts w:ascii="Symbol" w:hAnsi="Symbol" w:hint="default"/>
+        <w:color w:val="auto"/>
+      </w:rPr>
+    </w:lvl>
+    <w:lvl w:ilvl="1">
+      <w:start w:val="1"/>
+      <w:numFmt w:val="bullet"/>
+      <w:pStyle w:val="ListBullet"/>
+      <w:lvlText w:val=""/>
+      <w:lvlJc w:val="left"/>
+      <w:pPr>
+        <w:ind w:left="720" w:hanging="360"/>
+      </w:pPr>
+      <w:rPr>
+        <w:rFonts w:ascii="Symbol" w:hAnsi="Symbol" w:hint="default"/>
+        <w:color w:val="auto"/>
+      </w:rPr>
+    </w:lvl>
+    <w:lvl w:ilvl="2">
+      <w:start w:val="1"/>
+      <w:numFmt w:val="bullet"/>
+      <w:pStyle w:val="ListBullet"/>
+      <w:lvlText w:val="*"/>
+      <w:lvlJc w:val="left"/>
+      <w:pPr>
+        <w:ind w:left="1080" w:hanging="360"/>
+      </w:pPr>
+      <w:rPr>
+        <w:rFonts w:ascii="Symbol" w:hAnsi="Symbol" w:hint="default"/>
+        <w:color w:val="auto"/>
+      </w:rPr>
+    </w:lvl>
+    <w:lvl w:ilvl="3">
+      <w:start w:val="1"/>
+      <w:numFmt w:val="bullet"/>
+      <w:pStyle w:val="ListBullet"/>
+      <w:lvlText w:val="+"/>
+      <w:lvlJc w:val="left"/>
+      <w:pPr>
+        <w:ind w:left="1440" w:hanging="360"/>
+      </w:pPr>
+      <w:rPr>
+        <w:rFonts w:ascii="Symbol" w:hAnsi="Symbol" w:hint="default"/>
+        <w:color w:val="auto"/>
+      </w:rPr>
+    </w:lvl>
+    <w:lvl w:ilvl="4">
+      <w:start w:val="1"/>
+      <w:numFmt w:val="bullet"/>
+      <w:pStyle w:val="ListBullet"/>
+      <w:lvlText w:val="•"/>
+      <w:lvlJc w:val="left"/>
+      <w:pPr>
+        <w:ind w:left="1800" w:hanging="360"/>
+      </w:pPr>
+      <w:rPr>
+        <w:rFonts w:ascii="Symbol" w:hAnsi="Symbol" w:hint="default"/>
+        <w:color w:val="auto"/>
+      </w:rPr>
+    </w:lvl>
+    <w:lvl w:ilvl="5">
+      <w:start w:val="1"/>
+      <w:numFmt w:val="bullet"/>
+      <w:pStyle w:val="ListBullet"/>
+      <w:lvlText w:val="•"/>
+      <w:lvlJc w:val="left"/>
+      <w:pPr>
+        <w:ind w:left="2160" w:hanging="360"/>
+      </w:pPr>
+      <w:rPr>
+        <w:rFonts w:ascii="Symbol" w:hAnsi="Symbol" w:hint="default"/>
+        <w:color w:val="auto"/>
+      </w:rPr>
+    </w:lvl>
+    <w:lvl w:ilvl="6">
+      <w:start w:val="1"/>
+      <w:numFmt w:val="bullet"/>
+      <w:pStyle w:val="ListBullet"/>
+      <w:lvlText w:val="•"/>
+      <w:lvlJc w:val="left"/>
+      <w:pPr>
+        <w:ind w:left="2520" w:hanging="360"/>
+      </w:pPr>
+      <w:rPr>
+        <w:rFonts w:ascii="Symbol" w:hAnsi="Symbol" w:hint="default"/>
+        <w:color w:val="auto"/>
+      </w:rPr>
+    </w:lvl>
+    <w:lvl w:ilvl="7">
+      <w:start w:val="1"/>
+      <w:numFmt w:val="bullet"/>
+      <w:pStyle w:val="ListBullet"/>
+      <w:lvlText w:val="•"/>
+      <w:lvlJc w:val="left"/>
+      <w:pPr>
+        <w:ind w:left="2880" w:hanging="360"/>
+      </w:pPr>
+      <w:rPr>
+        <w:rFonts w:ascii="Symbol" w:hAnsi="Symbol" w:hint="default"/>
+        <w:color w:val="auto"/>
+      </w:rPr>
+    </w:lvl>
+    <w:lvl w:ilvl="8">
+      <w:numFmt w:val="decimal"/>
+      <w:lvlText w:val=""/>
+      <w:lvlJc w:val="left"/>
+    </w:lvl>
+  </w:abstractNum>
+  <w:abstractNum w:abstractNumId="2">
+    <w:nsid w:val="229B460E"/>
+    <w:multiLevelType w:val="multilevel"/>
+    <w:tmpl w:val="974E01AA"/>
+    <w:name w:val="heading"/>
+    <w:lvl w:ilvl="0">
+      <w:start w:val="1"/>
+      <w:numFmt w:val="decimal"/>
+      <w:pStyle w:val="Heading1"/>
+      <w:lvlText w:val="%1"/>
+      <w:lvlJc w:val="left"/>
+      <w:pPr>
+        <w:ind w:left="432" w:hanging="432"/>
+      </w:pPr>
+      <w:rPr>
+        <w:rFonts w:hint="default"/>
+      </w:rPr>
+    </w:lvl>
+    <w:lvl w:ilvl="1">
+      <w:start w:val="1"/>
+      <w:numFmt w:val="decimal"/>
+      <w:pStyle w:val="Heading2"/>
+      <w:lvlText w:val="%1.%2"/>
+      <w:lvlJc w:val="left"/>
+      <w:pPr>
+        <w:ind w:left="648" w:hanging="648"/>
+      </w:pPr>
+      <w:rPr>
+        <w:rFonts w:hint="default"/>
+      </w:rPr>
+    </w:lvl>
+    <w:lvl w:ilvl="2">
+      <w:start w:val="1"/>
+      <w:numFmt w:val="decimal"/>
+      <w:pStyle w:val="Heading3"/>
+      <w:lvlText w:val="%1.%2.%3"/>
+      <w:lvlJc w:val="left"/>
+      <w:pPr>
+        <w:ind w:left="864" w:hanging="864"/>
+      </w:pPr>
+      <w:rPr>
+        <w:rFonts w:hint="default"/>
+      </w:rPr>
+    </w:lvl>
+    <w:lvl w:ilvl="3">
+      <w:start w:val="1"/>
+      <w:numFmt w:val="decimal"/>
+      <w:pStyle w:val="Heading4"/>
+      <w:lvlText w:val="%1.%2.%3.%4"/>
+      <w:lvlJc w:val="left"/>
+      <w:pPr>
+        <w:ind w:left="1080" w:hanging="1080"/>
+      </w:pPr>
+      <w:rPr>
+        <w:rFonts w:hint="default"/>
+      </w:rPr>
+    </w:lvl>
+    <w:lvl w:ilvl="4">
+      <w:start w:val="1"/>
+      <w:numFmt w:val="decimal"/>
+      <w:pStyle w:val="Heading5"/>
+      <w:lvlText w:val="%1.%2.%3.%4.%5"/>
+      <w:lvlJc w:val="left"/>
+      <w:pPr>
+        <w:ind w:left="1296" w:hanging="1296"/>
+      </w:pPr>
+      <w:rPr>
+        <w:rFonts w:hint="default"/>
+      </w:rPr>
+    </w:lvl>
+    <w:lvl w:ilvl="5">
+      <w:start w:val="1"/>
+      <w:numFmt w:val="decimal"/>
+      <w:pStyle w:val="Heading6"/>
+      <w:lvlText w:val="%1.%2.%3.%4.%5.%6"/>
+      <w:lvlJc w:val="left"/>
+      <w:pPr>
+        <w:ind w:left="1512" w:hanging="1512"/>
+      </w:pPr>
+      <w:rPr>
+        <w:rFonts w:hint="default"/>
+      </w:rPr>
+    </w:lvl>
+    <w:lvl w:ilvl="6">
+      <w:start w:val="1"/>
+      <w:numFmt w:val="decimal"/>
+      <w:pStyle w:val="Heading7"/>
+      <w:lvlText w:val="%1.%2.%3.%4.%5.%6.%7"/>
+      <w:lvlJc w:val="left"/>
+      <w:pPr>
+        <w:ind w:left="1728" w:hanging="1728"/>
+      </w:pPr>
+      <w:rPr>
+        <w:rFonts w:hint="default"/>
+      </w:rPr>
+    </w:lvl>
+    <w:lvl w:ilvl="7">
+      <w:start w:val="1"/>
+      <w:numFmt w:val="decimal"/>
+      <w:pStyle w:val="Heading8"/>
+      <w:lvlText w:val="%1.%2.%3.%4.%5.%6.%7.%8"/>
+      <w:lvlJc w:val="left"/>
+      <w:pPr>
+        <w:ind w:left="1944" w:hanging="1944"/>
+      </w:pPr>
+      <w:rPr>
+        <w:rFonts w:hint="default"/>
+      </w:rPr>
+    </w:lvl>
+    <w:lvl w:ilvl="8">
+      <w:start w:val="1"/>
+      <w:numFmt w:val="decimal"/>
+      <w:pStyle w:val="Heading9"/>
+      <w:lvlText w:val="%1.%2.%3.%4.%5.%6.%7.%8.%9"/>
+      <w:lvlJc w:val="left"/>
+      <w:pPr>
+        <w:ind w:left="2160" w:hanging="2160"/>
+      </w:pPr>
+      <w:rPr>
+        <w:rFonts w:hint="default"/>
+      </w:rPr>
+    </w:lvl>
+  </w:abstractNum>
+  <w:abstractNum w:abstractNumId="3">
+    <w:nsid w:val="29F258A4"/>
     <w:multiLevelType w:val="hybridMultilevel"/>
-    <w:tmpl w:val="FB384136"/>
-    <w:lvl w:ilvl="0" w:tplc="1A8268B8">
+    <w:tmpl w:val="B5ECA68C"/>
+    <w:lvl w:ilvl="0" w:tplc="B7C22EFC">
       <w:start w:val="1"/>
       <w:numFmt w:val="decimal"/>
       <w:pStyle w:val="Bibliography"/>
@@ -94,7 +454,7 @@
         <w:rFonts w:hint="default"/>
       </w:rPr>
     </w:lvl>
-    <w:lvl w:ilvl="1" w:tplc="E84893A6">
+    <w:lvl w:ilvl="1" w:tplc="02F02140">
       <w:start w:val="1"/>
       <w:numFmt w:val="lowerLetter"/>
       <w:lvlText w:val="%2."/>
@@ -103,7 +463,7 @@
         <w:ind w:left="1440" w:hanging="360"/>
       </w:pPr>
     </w:lvl>
-    <w:lvl w:ilvl="2" w:tplc="B81C7E9A">
+    <w:lvl w:ilvl="2" w:tplc="1E946190">
       <w:start w:val="1"/>
       <w:numFmt w:val="lowerRoman"/>
       <w:lvlText w:val="%3."/>
@@ -112,7 +472,7 @@
         <w:ind w:left="2160" w:hanging="180"/>
       </w:pPr>
     </w:lvl>
-    <w:lvl w:ilvl="3" w:tplc="3CB09B08">
+    <w:lvl w:ilvl="3" w:tplc="312A77F6">
       <w:start w:val="1"/>
       <w:numFmt w:val="decimal"/>
       <w:lvlText w:val="%4."/>
@@ -121,7 +481,7 @@
         <w:ind w:left="2880" w:hanging="360"/>
       </w:pPr>
     </w:lvl>
-    <w:lvl w:ilvl="4" w:tplc="176836AE">
+    <w:lvl w:ilvl="4" w:tplc="A658EF66">
       <w:start w:val="1"/>
       <w:numFmt w:val="lowerLetter"/>
       <w:lvlText w:val="%5."/>
@@ -130,7 +490,7 @@
         <w:ind w:left="3600" w:hanging="360"/>
       </w:pPr>
     </w:lvl>
-    <w:lvl w:ilvl="5" w:tplc="3DE6EFC6">
+    <w:lvl w:ilvl="5" w:tplc="D61ED78E">
       <w:start w:val="1"/>
       <w:numFmt w:val="lowerRoman"/>
       <w:lvlText w:val="%6."/>
@@ -139,7 +499,7 @@
         <w:ind w:left="4320" w:hanging="180"/>
       </w:pPr>
     </w:lvl>
-    <w:lvl w:ilvl="6" w:tplc="2F22BAE8">
+    <w:lvl w:ilvl="6" w:tplc="10B06FDA">
       <w:start w:val="1"/>
       <w:numFmt w:val="decimal"/>
       <w:lvlText w:val="%7."/>
@@ -148,7 +508,7 @@
         <w:ind w:left="5040" w:hanging="360"/>
       </w:pPr>
     </w:lvl>
-    <w:lvl w:ilvl="7" w:tplc="00FE60B6">
+    <w:lvl w:ilvl="7" w:tplc="8902AFEE">
       <w:start w:val="1"/>
       <w:numFmt w:val="lowerLetter"/>
       <w:lvlText w:val="%8."/>
@@ -157,7 +517,7 @@
         <w:ind w:left="5760" w:hanging="360"/>
       </w:pPr>
     </w:lvl>
-    <w:lvl w:ilvl="8" w:tplc="7DEA11E4">
+    <w:lvl w:ilvl="8" w:tplc="E12AB22C">
       <w:start w:val="1"/>
       <w:numFmt w:val="lowerRoman"/>
       <w:lvlText w:val="%9."/>
@@ -167,11 +527,126 @@
       </w:pPr>
     </w:lvl>
   </w:abstractNum>
-  <w:abstractNum w:abstractNumId="1">
-    <w:nsid w:val="435725AA"/>
+  <w:abstractNum w:abstractNumId="4">
+    <w:nsid w:val="31787B26"/>
+    <w:multiLevelType w:val="multilevel"/>
+    <w:tmpl w:val="5664B6F0"/>
+    <w:lvl w:ilvl="0">
+      <w:start w:val="1"/>
+      <w:numFmt w:val="upperLetter"/>
+      <w:pStyle w:val="ANNEX"/>
+      <w:suff w:val="nothing"/>
+      <w:lvlText w:val="Annex %1: "/>
+      <w:lvlJc w:val="left"/>
+      <w:pPr>
+        <w:ind w:left="0" w:firstLine="0"/>
+      </w:pPr>
+      <w:rPr>
+        <w:rFonts w:hint="default"/>
+      </w:rPr>
+    </w:lvl>
+    <w:lvl w:ilvl="1">
+      <w:start w:val="1"/>
+      <w:numFmt w:val="decimal"/>
+      <w:lvlText w:val="%1.%2"/>
+      <w:lvlJc w:val="left"/>
+      <w:pPr>
+        <w:ind w:left="720" w:hanging="720"/>
+      </w:pPr>
+      <w:rPr>
+        <w:rFonts w:hint="default"/>
+      </w:rPr>
+    </w:lvl>
+    <w:lvl w:ilvl="2">
+      <w:start w:val="1"/>
+      <w:numFmt w:val="decimal"/>
+      <w:lvlText w:val="%1.%2.%3"/>
+      <w:lvlJc w:val="left"/>
+      <w:pPr>
+        <w:ind w:left="936" w:hanging="936"/>
+      </w:pPr>
+      <w:rPr>
+        <w:rFonts w:hint="default"/>
+      </w:rPr>
+    </w:lvl>
+    <w:lvl w:ilvl="3">
+      <w:start w:val="1"/>
+      <w:numFmt w:val="decimal"/>
+      <w:lvlText w:val="%1.%2.%3.%4"/>
+      <w:lvlJc w:val="left"/>
+      <w:pPr>
+        <w:ind w:left="1152" w:hanging="1152"/>
+      </w:pPr>
+      <w:rPr>
+        <w:rFonts w:hint="default"/>
+      </w:rPr>
+    </w:lvl>
+    <w:lvl w:ilvl="4">
+      <w:start w:val="1"/>
+      <w:numFmt w:val="decimal"/>
+      <w:lvlText w:val="%1.%2.%3.%4.%5"/>
+      <w:lvlJc w:val="left"/>
+      <w:pPr>
+        <w:ind w:left="1368" w:hanging="1368"/>
+      </w:pPr>
+      <w:rPr>
+        <w:rFonts w:hint="default"/>
+      </w:rPr>
+    </w:lvl>
+    <w:lvl w:ilvl="5">
+      <w:start w:val="1"/>
+      <w:numFmt w:val="decimal"/>
+      <w:lvlText w:val="%1.%2.%3.%4.%5.%6"/>
+      <w:lvlJc w:val="left"/>
+      <w:pPr>
+        <w:ind w:left="1584" w:hanging="1584"/>
+      </w:pPr>
+      <w:rPr>
+        <w:rFonts w:hint="default"/>
+      </w:rPr>
+    </w:lvl>
+    <w:lvl w:ilvl="6">
+      <w:start w:val="1"/>
+      <w:numFmt w:val="decimal"/>
+      <w:lvlText w:val="%1.%2.%3.%4.%5.%6.%7"/>
+      <w:lvlJc w:val="left"/>
+      <w:pPr>
+        <w:ind w:left="1800" w:hanging="1800"/>
+      </w:pPr>
+      <w:rPr>
+        <w:rFonts w:hint="default"/>
+      </w:rPr>
+    </w:lvl>
+    <w:lvl w:ilvl="7">
+      <w:start w:val="1"/>
+      <w:numFmt w:val="decimal"/>
+      <w:lvlText w:val="%1.%2.%3.%4.%5.%6.%7.%8"/>
+      <w:lvlJc w:val="left"/>
+      <w:pPr>
+        <w:ind w:left="2016" w:hanging="2016"/>
+      </w:pPr>
+      <w:rPr>
+        <w:rFonts w:hint="default"/>
+      </w:rPr>
+    </w:lvl>
+    <w:lvl w:ilvl="8">
+      <w:start w:val="1"/>
+      <w:numFmt w:val="decimal"/>
+      <w:lvlText w:val="%1.%2.%3.%4.%5.%6.%7.%8.%9"/>
+      <w:lvlJc w:val="left"/>
+      <w:pPr>
+        <w:ind w:left="2232" w:hanging="2232"/>
+      </w:pPr>
+      <w:rPr>
+        <w:rFonts w:hint="default"/>
+      </w:rPr>
+    </w:lvl>
+  </w:abstractNum>
+  <w:abstractNum w:abstractNumId="5">
+    <w:nsid w:val="4E793FD1"/>
     <w:multiLevelType w:val="hybridMultilevel"/>
-    <w:tmpl w:val="66D8D8CE"/>
-    <w:lvl w:ilvl="0" w:tplc="DF0EAADE">
+    <w:tmpl w:val="CF6CDD94"/>
+    <w:lvl w:ilvl="0" w:tplc="359E744A">
       <w:start w:val="1"/>
       <w:numFmt w:val="decimal"/>
       <w:pStyle w:val="Tabletitle"/>
@@ -185,7 +660,7 @@
         <w:rFonts w:hint="default"/>
       </w:rPr>
     </w:lvl>
-    <w:lvl w:ilvl="1" w:tplc="B420BE52">
+    <w:lvl w:ilvl="1" w:tplc="A0A8F262">
       <w:start w:val="1"/>
       <w:numFmt w:val="lowerLetter"/>
       <w:lvlText w:val="%2."/>
@@ -194,7 +669,7 @@
         <w:ind w:left="1440" w:hanging="360"/>
       </w:pPr>
     </w:lvl>
-    <w:lvl w:ilvl="2" w:tplc="CBCE3DAA">
+    <w:lvl w:ilvl="2" w:tplc="2CAAD9C0">
       <w:start w:val="1"/>
       <w:numFmt w:val="lowerRoman"/>
       <w:lvlText w:val="%3."/>
@@ -203,7 +678,7 @@
         <w:ind w:left="2160" w:hanging="180"/>
       </w:pPr>
     </w:lvl>
-    <w:lvl w:ilvl="3" w:tplc="033C7BFE">
+    <w:lvl w:ilvl="3" w:tplc="5DCA8D0C">
       <w:start w:val="1"/>
       <w:numFmt w:val="decimal"/>
       <w:lvlText w:val="%4."/>
@@ -212,7 +687,7 @@
         <w:ind w:left="2880" w:hanging="360"/>
       </w:pPr>
     </w:lvl>
-    <w:lvl w:ilvl="4" w:tplc="2BD4DBF4">
+    <w:lvl w:ilvl="4" w:tplc="6D5E2DCC">
       <w:start w:val="1"/>
       <w:numFmt w:val="lowerLetter"/>
       <w:lvlText w:val="%5."/>
@@ -221,7 +696,7 @@
         <w:ind w:left="3600" w:hanging="360"/>
       </w:pPr>
     </w:lvl>
-    <w:lvl w:ilvl="5" w:tplc="DB2A5552">
+    <w:lvl w:ilvl="5" w:tplc="43904796">
       <w:start w:val="1"/>
       <w:numFmt w:val="lowerRoman"/>
       <w:lvlText w:val="%6."/>
@@ -230,7 +705,7 @@
         <w:ind w:left="4320" w:hanging="180"/>
       </w:pPr>
     </w:lvl>
-    <w:lvl w:ilvl="6" w:tplc="7EB2D568">
+    <w:lvl w:ilvl="6" w:tplc="9C68AAA2">
       <w:start w:val="1"/>
       <w:numFmt w:val="decimal"/>
       <w:lvlText w:val="%7."/>
@@ -239,7 +714,7 @@
         <w:ind w:left="5040" w:hanging="360"/>
       </w:pPr>
     </w:lvl>
-    <w:lvl w:ilvl="7" w:tplc="9B14CB12">
+    <w:lvl w:ilvl="7" w:tplc="8536D5B4">
       <w:start w:val="1"/>
       <w:numFmt w:val="lowerLetter"/>
       <w:lvlText w:val="%8."/>
@@ -248,7 +723,7 @@
         <w:ind w:left="5760" w:hanging="360"/>
       </w:pPr>
     </w:lvl>
-    <w:lvl w:ilvl="8" w:tplc="FCAAA0EE">
+    <w:lvl w:ilvl="8" w:tplc="D39EDAE0">
       <w:start w:val="1"/>
       <w:numFmt w:val="lowerRoman"/>
       <w:lvlText w:val="%9."/>
@@ -258,488 +733,11 @@
       </w:pPr>
     </w:lvl>
   </w:abstractNum>
-  <w:abstractNum w:abstractNumId="2">
-    <w:nsid w:val="46097A60"/>
-    <w:multiLevelType w:val="multilevel"/>
-    <w:tmpl w:val="09E28346"/>
-    <w:lvl w:ilvl="0">
-      <w:start w:val="1"/>
-      <w:numFmt w:val="bullet"/>
-      <w:pStyle w:val="ListBullet"/>
-      <w:lvlText w:val="•"/>
-      <w:lvlJc w:val="left"/>
-      <w:pPr>
-        <w:ind w:left="360" w:firstLine="0"/>
-      </w:pPr>
-      <w:rPr>
-        <w:rFonts w:ascii="Symbol" w:hAnsi="Symbol" w:hint="default"/>
-        <w:color w:val="auto"/>
-      </w:rPr>
-    </w:lvl>
-    <w:lvl w:ilvl="1">
-      <w:start w:val="1"/>
-      <w:numFmt w:val="bullet"/>
-      <w:pStyle w:val="ListBullet"/>
-      <w:lvlText w:val=""/>
-      <w:lvlJc w:val="left"/>
-      <w:pPr>
-        <w:ind w:left="720" w:hanging="360"/>
-      </w:pPr>
-      <w:rPr>
-        <w:rFonts w:ascii="Symbol" w:hAnsi="Symbol" w:hint="default"/>
-        <w:color w:val="auto"/>
-      </w:rPr>
-    </w:lvl>
-    <w:lvl w:ilvl="2">
-      <w:start w:val="1"/>
-      <w:numFmt w:val="bullet"/>
-      <w:pStyle w:val="ListBullet"/>
-      <w:lvlText w:val="*"/>
-      <w:lvlJc w:val="left"/>
-      <w:pPr>
-        <w:ind w:left="1080" w:hanging="360"/>
-      </w:pPr>
-      <w:rPr>
-        <w:rFonts w:ascii="Symbol" w:hAnsi="Symbol" w:hint="default"/>
-        <w:color w:val="auto"/>
-      </w:rPr>
-    </w:lvl>
-    <w:lvl w:ilvl="3">
-      <w:start w:val="1"/>
-      <w:numFmt w:val="bullet"/>
-      <w:pStyle w:val="ListBullet"/>
-      <w:lvlText w:val="+"/>
-      <w:lvlJc w:val="left"/>
-      <w:pPr>
-        <w:ind w:left="1440" w:hanging="360"/>
-      </w:pPr>
-      <w:rPr>
-        <w:rFonts w:ascii="Symbol" w:hAnsi="Symbol" w:hint="default"/>
-        <w:color w:val="auto"/>
-      </w:rPr>
-    </w:lvl>
-    <w:lvl w:ilvl="4">
-      <w:start w:val="1"/>
-      <w:numFmt w:val="bullet"/>
-      <w:pStyle w:val="ListBullet"/>
-      <w:lvlText w:val="•"/>
-      <w:lvlJc w:val="left"/>
-      <w:pPr>
-        <w:ind w:left="1800" w:hanging="360"/>
-      </w:pPr>
-      <w:rPr>
-        <w:rFonts w:ascii="Symbol" w:hAnsi="Symbol" w:hint="default"/>
-        <w:color w:val="auto"/>
-      </w:rPr>
-    </w:lvl>
-    <w:lvl w:ilvl="5">
-      <w:start w:val="1"/>
-      <w:numFmt w:val="bullet"/>
-      <w:pStyle w:val="ListBullet"/>
-      <w:lvlText w:val="•"/>
-      <w:lvlJc w:val="left"/>
-      <w:pPr>
-        <w:ind w:left="2160" w:hanging="360"/>
-      </w:pPr>
-      <w:rPr>
-        <w:rFonts w:ascii="Symbol" w:hAnsi="Symbol" w:hint="default"/>
-        <w:color w:val="auto"/>
-      </w:rPr>
-    </w:lvl>
-    <w:lvl w:ilvl="6">
-      <w:start w:val="1"/>
-      <w:numFmt w:val="bullet"/>
-      <w:pStyle w:val="ListBullet"/>
-      <w:lvlText w:val="•"/>
-      <w:lvlJc w:val="left"/>
-      <w:pPr>
-        <w:ind w:left="2520" w:hanging="360"/>
-      </w:pPr>
-      <w:rPr>
-        <w:rFonts w:ascii="Symbol" w:hAnsi="Symbol" w:hint="default"/>
-        <w:color w:val="auto"/>
-      </w:rPr>
-    </w:lvl>
-    <w:lvl w:ilvl="7">
-      <w:start w:val="1"/>
-      <w:numFmt w:val="bullet"/>
-      <w:pStyle w:val="ListBullet"/>
-      <w:lvlText w:val="•"/>
-      <w:lvlJc w:val="left"/>
-      <w:pPr>
-        <w:ind w:left="2880" w:hanging="360"/>
-      </w:pPr>
-      <w:rPr>
-        <w:rFonts w:ascii="Symbol" w:hAnsi="Symbol" w:hint="default"/>
-        <w:color w:val="auto"/>
-      </w:rPr>
-    </w:lvl>
-    <w:lvl w:ilvl="8">
-      <w:numFmt w:val="decimal"/>
-      <w:lvlText w:val=""/>
-      <w:lvlJc w:val="left"/>
-    </w:lvl>
-  </w:abstractNum>
-  <w:abstractNum w:abstractNumId="3">
-    <w:nsid w:val="4DDA793D"/>
-    <w:multiLevelType w:val="multilevel"/>
-    <w:tmpl w:val="B862FC08"/>
-    <w:lvl w:ilvl="0">
-      <w:start w:val="1"/>
-      <w:numFmt w:val="upperLetter"/>
-      <w:pStyle w:val="ANNEX"/>
-      <w:suff w:val="nothing"/>
-      <w:lvlText w:val="Annex %1: "/>
-      <w:lvlJc w:val="left"/>
-      <w:pPr>
-        <w:ind w:left="0" w:firstLine="0"/>
-      </w:pPr>
-      <w:rPr>
-        <w:rFonts w:hint="default"/>
-      </w:rPr>
-    </w:lvl>
-    <w:lvl w:ilvl="1">
-      <w:start w:val="1"/>
-      <w:numFmt w:val="decimal"/>
-      <w:lvlText w:val="%1.%2"/>
-      <w:lvlJc w:val="left"/>
-      <w:pPr>
-        <w:ind w:left="720" w:hanging="720"/>
-      </w:pPr>
-      <w:rPr>
-        <w:rFonts w:hint="default"/>
-      </w:rPr>
-    </w:lvl>
-    <w:lvl w:ilvl="2">
-      <w:start w:val="1"/>
-      <w:numFmt w:val="decimal"/>
-      <w:lvlText w:val="%1.%2.%3"/>
-      <w:lvlJc w:val="left"/>
-      <w:pPr>
-        <w:ind w:left="936" w:hanging="936"/>
-      </w:pPr>
-      <w:rPr>
-        <w:rFonts w:hint="default"/>
-      </w:rPr>
-    </w:lvl>
-    <w:lvl w:ilvl="3">
-      <w:start w:val="1"/>
-      <w:numFmt w:val="decimal"/>
-      <w:lvlText w:val="%1.%2.%3.%4"/>
-      <w:lvlJc w:val="left"/>
-      <w:pPr>
-        <w:ind w:left="1152" w:hanging="1152"/>
-      </w:pPr>
-      <w:rPr>
-        <w:rFonts w:hint="default"/>
-      </w:rPr>
-    </w:lvl>
-    <w:lvl w:ilvl="4">
-      <w:start w:val="1"/>
-      <w:numFmt w:val="decimal"/>
-      <w:lvlText w:val="%1.%2.%3.%4.%5"/>
-      <w:lvlJc w:val="left"/>
-      <w:pPr>
-        <w:ind w:left="1368" w:hanging="1368"/>
-      </w:pPr>
-      <w:rPr>
-        <w:rFonts w:hint="default"/>
-      </w:rPr>
-    </w:lvl>
-    <w:lvl w:ilvl="5">
-      <w:start w:val="1"/>
-      <w:numFmt w:val="decimal"/>
-      <w:lvlText w:val="%1.%2.%3.%4.%5.%6"/>
-      <w:lvlJc w:val="left"/>
-      <w:pPr>
-        <w:ind w:left="1584" w:hanging="1584"/>
-      </w:pPr>
-      <w:rPr>
-        <w:rFonts w:hint="default"/>
-      </w:rPr>
-    </w:lvl>
-    <w:lvl w:ilvl="6">
-      <w:start w:val="1"/>
-      <w:numFmt w:val="decimal"/>
-      <w:lvlText w:val="%1.%2.%3.%4.%5.%6.%7"/>
-      <w:lvlJc w:val="left"/>
-      <w:pPr>
-        <w:ind w:left="1800" w:hanging="1800"/>
-      </w:pPr>
-      <w:rPr>
-        <w:rFonts w:hint="default"/>
-      </w:rPr>
-    </w:lvl>
-    <w:lvl w:ilvl="7">
-      <w:start w:val="1"/>
-      <w:numFmt w:val="decimal"/>
-      <w:lvlText w:val="%1.%2.%3.%4.%5.%6.%7.%8"/>
-      <w:lvlJc w:val="left"/>
-      <w:pPr>
-        <w:ind w:left="2016" w:hanging="2016"/>
-      </w:pPr>
-      <w:rPr>
-        <w:rFonts w:hint="default"/>
-      </w:rPr>
-    </w:lvl>
-    <w:lvl w:ilvl="8">
-      <w:start w:val="1"/>
-      <w:numFmt w:val="decimal"/>
-      <w:lvlText w:val="%1.%2.%3.%4.%5.%6.%7.%8.%9"/>
-      <w:lvlJc w:val="left"/>
-      <w:pPr>
-        <w:ind w:left="2232" w:hanging="2232"/>
-      </w:pPr>
-      <w:rPr>
-        <w:rFonts w:hint="default"/>
-      </w:rPr>
-    </w:lvl>
-  </w:abstractNum>
-  <w:abstractNum w:abstractNumId="4">
-    <w:nsid w:val="4ED45325"/>
-    <w:multiLevelType w:val="multilevel"/>
-    <w:tmpl w:val="DB607CC2"/>
-    <w:lvl w:ilvl="0">
-      <w:start w:val="1"/>
-      <w:numFmt w:val="decimal"/>
-      <w:pStyle w:val="ListNumber"/>
-      <w:lvlText w:val="%1."/>
-      <w:lvlJc w:val="left"/>
-      <w:pPr>
-        <w:ind w:left="360" w:hanging="360"/>
-      </w:pPr>
-      <w:rPr>
-        <w:rFonts w:hint="default"/>
-      </w:rPr>
-    </w:lvl>
-    <w:lvl w:ilvl="1">
-      <w:start w:val="1"/>
-      <w:numFmt w:val="lowerLetter"/>
-      <w:pStyle w:val="ListNumber2"/>
-      <w:lvlText w:val="%2)"/>
-      <w:lvlJc w:val="left"/>
-      <w:pPr>
-        <w:ind w:left="720" w:hanging="360"/>
-      </w:pPr>
-      <w:rPr>
-        <w:rFonts w:hint="default"/>
-      </w:rPr>
-    </w:lvl>
-    <w:lvl w:ilvl="2">
-      <w:start w:val="1"/>
-      <w:numFmt w:val="lowerRoman"/>
-      <w:pStyle w:val="ListNumber3"/>
-      <w:lvlText w:val="%3)"/>
-      <w:lvlJc w:val="left"/>
-      <w:pPr>
-        <w:ind w:left="1080" w:hanging="360"/>
-      </w:pPr>
-      <w:rPr>
-        <w:rFonts w:hint="default"/>
-      </w:rPr>
-    </w:lvl>
-    <w:lvl w:ilvl="3">
-      <w:start w:val="1"/>
-      <w:numFmt w:val="upperRoman"/>
-      <w:pStyle w:val="ListNumber4"/>
-      <w:lvlText w:val="%4)"/>
-      <w:lvlJc w:val="left"/>
-      <w:pPr>
-        <w:ind w:left="1440" w:hanging="360"/>
-      </w:pPr>
-      <w:rPr>
-        <w:rFonts w:hint="default"/>
-      </w:rPr>
-    </w:lvl>
-    <w:lvl w:ilvl="4">
-      <w:start w:val="1"/>
-      <w:numFmt w:val="lowerLetter"/>
-      <w:lvlText w:val="(%5)"/>
-      <w:lvlJc w:val="left"/>
-      <w:pPr>
-        <w:ind w:left="1800" w:hanging="360"/>
-      </w:pPr>
-      <w:rPr>
-        <w:rFonts w:hint="default"/>
-      </w:rPr>
-    </w:lvl>
-    <w:lvl w:ilvl="5">
-      <w:start w:val="1"/>
-      <w:numFmt w:val="lowerRoman"/>
-      <w:lvlText w:val="(%6)"/>
-      <w:lvlJc w:val="left"/>
-      <w:pPr>
-        <w:ind w:left="2160" w:hanging="360"/>
-      </w:pPr>
-      <w:rPr>
-        <w:rFonts w:hint="default"/>
-      </w:rPr>
-    </w:lvl>
-    <w:lvl w:ilvl="6">
-      <w:start w:val="1"/>
-      <w:numFmt w:val="decimal"/>
-      <w:lvlText w:val="%7."/>
-      <w:lvlJc w:val="left"/>
-      <w:pPr>
-        <w:ind w:left="2520" w:hanging="360"/>
-      </w:pPr>
-      <w:rPr>
-        <w:rFonts w:hint="default"/>
-      </w:rPr>
-    </w:lvl>
-    <w:lvl w:ilvl="7">
-      <w:start w:val="1"/>
-      <w:numFmt w:val="lowerLetter"/>
-      <w:lvlText w:val="%8."/>
-      <w:lvlJc w:val="left"/>
-      <w:pPr>
-        <w:ind w:left="2880" w:hanging="360"/>
-      </w:pPr>
-      <w:rPr>
-        <w:rFonts w:hint="default"/>
-      </w:rPr>
-    </w:lvl>
-    <w:lvl w:ilvl="8">
-      <w:start w:val="1"/>
-      <w:numFmt w:val="lowerRoman"/>
-      <w:lvlText w:val="%9."/>
-      <w:lvlJc w:val="left"/>
-      <w:pPr>
-        <w:ind w:left="3240" w:hanging="360"/>
-      </w:pPr>
-      <w:rPr>
-        <w:rFonts w:hint="default"/>
-      </w:rPr>
-    </w:lvl>
-  </w:abstractNum>
-  <w:abstractNum w:abstractNumId="5">
-    <w:nsid w:val="50807C48"/>
-    <w:multiLevelType w:val="multilevel"/>
-    <w:tmpl w:val="4A564DDE"/>
-    <w:name w:val="heading"/>
-    <w:lvl w:ilvl="0">
-      <w:start w:val="1"/>
-      <w:numFmt w:val="decimal"/>
-      <w:pStyle w:val="Heading1"/>
-      <w:lvlText w:val="%1"/>
-      <w:lvlJc w:val="left"/>
-      <w:pPr>
-        <w:ind w:left="432" w:hanging="432"/>
-      </w:pPr>
-      <w:rPr>
-        <w:rFonts w:hint="default"/>
-      </w:rPr>
-    </w:lvl>
-    <w:lvl w:ilvl="1">
-      <w:start w:val="1"/>
-      <w:numFmt w:val="decimal"/>
-      <w:pStyle w:val="Heading2"/>
-      <w:lvlText w:val="%1.%2"/>
-      <w:lvlJc w:val="left"/>
-      <w:pPr>
-        <w:ind w:left="648" w:hanging="648"/>
-      </w:pPr>
-      <w:rPr>
-        <w:rFonts w:hint="default"/>
-      </w:rPr>
-    </w:lvl>
-    <w:lvl w:ilvl="2">
-      <w:start w:val="1"/>
-      <w:numFmt w:val="decimal"/>
-      <w:pStyle w:val="Heading3"/>
-      <w:lvlText w:val="%1.%2.%3"/>
-      <w:lvlJc w:val="left"/>
-      <w:pPr>
-        <w:ind w:left="864" w:hanging="864"/>
-      </w:pPr>
-      <w:rPr>
-        <w:rFonts w:hint="default"/>
-      </w:rPr>
-    </w:lvl>
-    <w:lvl w:ilvl="3">
-      <w:start w:val="1"/>
-      <w:numFmt w:val="decimal"/>
-      <w:pStyle w:val="Heading4"/>
-      <w:lvlText w:val="%1.%2.%3.%4"/>
-      <w:lvlJc w:val="left"/>
-      <w:pPr>
-        <w:ind w:left="1080" w:hanging="1080"/>
-      </w:pPr>
-      <w:rPr>
-        <w:rFonts w:hint="default"/>
-      </w:rPr>
-    </w:lvl>
-    <w:lvl w:ilvl="4">
-      <w:start w:val="1"/>
-      <w:numFmt w:val="decimal"/>
-      <w:pStyle w:val="Heading5"/>
-      <w:lvlText w:val="%1.%2.%3.%4.%5"/>
-      <w:lvlJc w:val="left"/>
-      <w:pPr>
-        <w:ind w:left="1296" w:hanging="1296"/>
-      </w:pPr>
-      <w:rPr>
-        <w:rFonts w:hint="default"/>
-      </w:rPr>
-    </w:lvl>
-    <w:lvl w:ilvl="5">
-      <w:start w:val="1"/>
-      <w:numFmt w:val="decimal"/>
-      <w:pStyle w:val="Heading6"/>
-      <w:lvlText w:val="%1.%2.%3.%4.%5.%6"/>
-      <w:lvlJc w:val="left"/>
-      <w:pPr>
-        <w:ind w:left="1512" w:hanging="1512"/>
-      </w:pPr>
-      <w:rPr>
-        <w:rFonts w:hint="default"/>
-      </w:rPr>
-    </w:lvl>
-    <w:lvl w:ilvl="6">
-      <w:start w:val="1"/>
-      <w:numFmt w:val="decimal"/>
-      <w:pStyle w:val="Heading7"/>
-      <w:lvlText w:val="%1.%2.%3.%4.%5.%6.%7"/>
-      <w:lvlJc w:val="left"/>
-      <w:pPr>
-        <w:ind w:left="1728" w:hanging="1728"/>
-      </w:pPr>
-      <w:rPr>
-        <w:rFonts w:hint="default"/>
-      </w:rPr>
-    </w:lvl>
-    <w:lvl w:ilvl="7">
-      <w:start w:val="1"/>
-      <w:numFmt w:val="decimal"/>
-      <w:pStyle w:val="Heading8"/>
-      <w:lvlText w:val="%1.%2.%3.%4.%5.%6.%7.%8"/>
-      <w:lvlJc w:val="left"/>
-      <w:pPr>
-        <w:ind w:left="1944" w:hanging="1944"/>
-      </w:pPr>
-      <w:rPr>
-        <w:rFonts w:hint="default"/>
-      </w:rPr>
-    </w:lvl>
-    <w:lvl w:ilvl="8">
-      <w:start w:val="1"/>
-      <w:numFmt w:val="decimal"/>
-      <w:pStyle w:val="Heading9"/>
-      <w:lvlText w:val="%1.%2.%3.%4.%5.%6.%7.%8.%9"/>
-      <w:lvlJc w:val="left"/>
-      <w:pPr>
-        <w:ind w:left="2160" w:hanging="2160"/>
-      </w:pPr>
-      <w:rPr>
-        <w:rFonts w:hint="default"/>
-      </w:rPr>
-    </w:lvl>
-  </w:abstractNum>
   <w:abstractNum w:abstractNumId="6">
-    <w:nsid w:val="5E911AA7"/>
+    <w:nsid w:val="5E581421"/>
     <w:multiLevelType w:val="hybridMultilevel"/>
-    <w:tmpl w:val="44CCC8BA"/>
-    <w:lvl w:ilvl="0" w:tplc="088EB4B6">
+    <w:tmpl w:val="CDACE984"/>
+    <w:lvl w:ilvl="0" w:tplc="FF3073B2">
       <w:start w:val="1"/>
       <w:numFmt w:val="decimal"/>
       <w:pStyle w:val="Figuretitle"/>
@@ -753,7 +751,7 @@
         <w:rFonts w:hint="default"/>
       </w:rPr>
     </w:lvl>
-    <w:lvl w:ilvl="1" w:tplc="43907C5A">
+    <w:lvl w:ilvl="1" w:tplc="D6A04AD2">
       <w:start w:val="1"/>
       <w:numFmt w:val="lowerLetter"/>
       <w:lvlText w:val="%2."/>
@@ -762,7 +760,7 @@
         <w:ind w:left="1440" w:hanging="360"/>
       </w:pPr>
     </w:lvl>
-    <w:lvl w:ilvl="2" w:tplc="F36406E8">
+    <w:lvl w:ilvl="2" w:tplc="D2BABF88">
       <w:start w:val="1"/>
       <w:numFmt w:val="lowerRoman"/>
       <w:lvlText w:val="%3."/>
@@ -771,7 +769,7 @@
         <w:ind w:left="2160" w:hanging="180"/>
       </w:pPr>
     </w:lvl>
-    <w:lvl w:ilvl="3" w:tplc="5A9CA39A">
+    <w:lvl w:ilvl="3" w:tplc="6FE40AFA">
       <w:start w:val="1"/>
       <w:numFmt w:val="decimal"/>
       <w:lvlText w:val="%4."/>
@@ -780,7 +778,7 @@
         <w:ind w:left="2880" w:hanging="360"/>
       </w:pPr>
     </w:lvl>
-    <w:lvl w:ilvl="4" w:tplc="EC1CA374">
+    <w:lvl w:ilvl="4" w:tplc="8E36324C">
       <w:start w:val="1"/>
       <w:numFmt w:val="lowerLetter"/>
       <w:lvlText w:val="%5."/>
@@ -789,7 +787,7 @@
         <w:ind w:left="3600" w:hanging="360"/>
       </w:pPr>
     </w:lvl>
-    <w:lvl w:ilvl="5" w:tplc="05DE748C">
+    <w:lvl w:ilvl="5" w:tplc="EE721EC4">
       <w:start w:val="1"/>
       <w:numFmt w:val="lowerRoman"/>
       <w:lvlText w:val="%6."/>
@@ -798,7 +796,7 @@
         <w:ind w:left="4320" w:hanging="180"/>
       </w:pPr>
     </w:lvl>
-    <w:lvl w:ilvl="6" w:tplc="A46C36EC">
+    <w:lvl w:ilvl="6" w:tplc="CD70F722">
       <w:start w:val="1"/>
       <w:numFmt w:val="decimal"/>
       <w:lvlText w:val="%7."/>
@@ -807,7 +805,7 @@
         <w:ind w:left="5040" w:hanging="360"/>
       </w:pPr>
     </w:lvl>
-    <w:lvl w:ilvl="7" w:tplc="55CE5854">
+    <w:lvl w:ilvl="7" w:tplc="9818449A">
       <w:start w:val="1"/>
       <w:numFmt w:val="lowerLetter"/>
       <w:lvlText w:val="%8."/>
@@ -816,7 +814,7 @@
         <w:ind w:left="5760" w:hanging="360"/>
       </w:pPr>
     </w:lvl>
-    <w:lvl w:ilvl="8" w:tplc="148E052A">
+    <w:lvl w:ilvl="8" w:tplc="5E00AB5E">
       <w:start w:val="1"/>
       <w:numFmt w:val="lowerRoman"/>
       <w:lvlText w:val="%9."/>
@@ -827,25 +825,25 @@
     </w:lvl>
   </w:abstractNum>
   <w:num w:numId="1">
+    <w:abstractNumId w:val="2"/>
+  </w:num>
+  <w:num w:numId="2">
+    <w:abstractNumId w:val="1"/>
+  </w:num>
+  <w:num w:numId="3">
+    <w:abstractNumId w:val="4"/>
+  </w:num>
+  <w:num w:numId="4">
     <w:abstractNumId w:val="5"/>
   </w:num>
-  <w:num w:numId="2">
-    <w:abstractNumId w:val="2"/>
-  </w:num>
-  <w:num w:numId="3">
+  <w:num w:numId="5">
     <w:abstractNumId w:val="3"/>
-  </w:num>
-  <w:num w:numId="4">
-    <w:abstractNumId w:val="1"/>
-  </w:num>
-  <w:num w:numId="5">
-    <w:abstractNumId w:val="0"/>
   </w:num>
   <w:num w:numId="6">
     <w:abstractNumId w:val="6"/>
   </w:num>
   <w:num w:numId="7">
-    <w:abstractNumId w:val="4"/>
+    <w:abstractNumId w:val="0"/>
     <w:lvlOverride w:ilvl="0">
       <w:startOverride w:val="1"/>
     </w:lvlOverride>
@@ -875,7 +873,7 @@
     </w:lvlOverride>
   </w:num>
   <w:num w:numId="8">
-    <w:abstractNumId w:val="2"/>
+    <w:abstractNumId w:val="1"/>
   </w:num>
 </w:numbering>
 </file>
@@ -1127,9 +1125,8 @@
   <w:style w:type="paragraph" w:default="1" w:styleId="Normal">
     <w:name w:val="Normal"/>
     <w:qFormat/>
-    <w:rsid w:val="00B94F4E"/>
-    <w:pPr>
-      <w:spacing w:before="100" w:beforeAutospacing="1" w:after="0"/>
+    <w:rsid w:val="005B7016"/>
+    <w:pPr>
       <w:ind w:left="0" w:firstLine="0"/>
     </w:pPr>
   </w:style>
@@ -1140,10 +1137,13 @@
     <w:link w:val="Heading1Char"/>
     <w:uiPriority w:val="9"/>
     <w:qFormat/>
-    <w:rsid w:val="0082515B"/>
+    <w:rsid w:val="005738BD"/>
     <w:pPr>
       <w:keepNext/>
       <w:keepLines/>
+      <w:numPr>
+        <w:numId w:val="1"/>
+      </w:numPr>
       <w:outlineLvl w:val="0"/>
     </w:pPr>
     <w:rPr>
@@ -1278,7 +1278,7 @@
       <w:keepLines/>
       <w:numPr>
         <w:ilvl w:val="7"/>
-        <w:numId w:val="5"/>
+        <w:numId w:val="6"/>
       </w:numPr>
       <w:outlineLvl w:val="7"/>
     </w:pPr>
@@ -1303,7 +1303,7 @@
       <w:keepLines/>
       <w:numPr>
         <w:ilvl w:val="8"/>
-        <w:numId w:val="5"/>
+        <w:numId w:val="6"/>
       </w:numPr>
       <w:outlineLvl w:val="8"/>
     </w:pPr>
@@ -1343,6 +1343,103 @@
     <w:semiHidden/>
     <w:unhideWhenUsed/>
   </w:style>
+  <w:style w:type="paragraph" w:customStyle="1" w:styleId="idno">
+    <w:name w:val="id_no"/>
+    <w:basedOn w:val="Normal"/>
+    <w:semiHidden/>
+    <w:qFormat/>
+    <w:rsid w:val="00A44124"/>
+    <w:pPr>
+      <w:jc w:val="right"/>
+    </w:pPr>
+    <w:rPr>
+      <w:b/>
+      <w:color w:val="1F497D" w:themeColor="text2"/>
+      <w:sz w:val="24"/>
+    </w:rPr>
+  </w:style>
+  <w:style w:type="character" w:styleId="PlaceholderText">
+    <w:name w:val="Placeholder Text"/>
+    <w:basedOn w:val="DefaultParagraphFont"/>
+    <w:uiPriority w:val="99"/>
+    <w:semiHidden/>
+    <w:rsid w:val="00160AC6"/>
+    <w:rPr>
+      <w:color w:val="808080"/>
+    </w:rPr>
+  </w:style>
+  <w:style w:type="paragraph" w:styleId="BalloonText">
+    <w:name w:val="Balloon Text"/>
+    <w:basedOn w:val="Normal"/>
+    <w:link w:val="BalloonTextChar"/>
+    <w:uiPriority w:val="99"/>
+    <w:semiHidden/>
+    <w:rsid w:val="00160AC6"/>
+    <w:pPr>
+      <w:spacing w:after="0" w:line="240" w:lineRule="auto"/>
+    </w:pPr>
+    <w:rPr>
+      <w:rFonts w:ascii="Tahoma" w:hAnsi="Tahoma" w:cs="Tahoma"/>
+      <w:sz w:val="16"/>
+      <w:szCs w:val="16"/>
+    </w:rPr>
+  </w:style>
+  <w:style w:type="character" w:customStyle="1" w:styleId="BalloonTextChar">
+    <w:name w:val="Balloon Text Char"/>
+    <w:basedOn w:val="DefaultParagraphFont"/>
+    <w:link w:val="BalloonText"/>
+    <w:uiPriority w:val="99"/>
+    <w:semiHidden/>
+    <w:rsid w:val="00FA537C"/>
+    <w:rPr>
+      <w:rFonts w:ascii="Tahoma" w:hAnsi="Tahoma" w:cs="Tahoma"/>
+      <w:sz w:val="16"/>
+      <w:szCs w:val="16"/>
+    </w:rPr>
+  </w:style>
+  <w:style w:type="character" w:customStyle="1" w:styleId="date">
+    <w:name w:val="date"/>
+    <w:basedOn w:val="DefaultParagraphFont"/>
+    <w:uiPriority w:val="1"/>
+    <w:semiHidden/>
+    <w:qFormat/>
+    <w:rsid w:val="00B97755"/>
+  </w:style>
+  <w:style w:type="paragraph" w:customStyle="1" w:styleId="Foreword">
+    <w:name w:val="Foreword"/>
+    <w:basedOn w:val="Normal"/>
+    <w:qFormat/>
+    <w:rsid w:val="0005499D"/>
+    <w:rPr>
+      <w:color w:val="1F497D" w:themeColor="text2"/>
+    </w:rPr>
+  </w:style>
+  <w:style w:type="paragraph" w:styleId="ListParagraph">
+    <w:name w:val="List Paragraph"/>
+    <w:basedOn w:val="Normal"/>
+    <w:uiPriority w:val="34"/>
+    <w:qFormat/>
+    <w:rsid w:val="00390E4E"/>
+    <w:pPr>
+      <w:numPr>
+        <w:numId w:val="1"/>
+      </w:numPr>
+      <w:contextualSpacing/>
+    </w:pPr>
+  </w:style>
+  <w:style w:type="paragraph" w:styleId="ListBullet">
+    <w:name w:val="List Bullet"/>
+    <w:basedOn w:val="Normal"/>
+    <w:uiPriority w:val="99"/>
+    <w:semiHidden/>
+    <w:rsid w:val="00EF3060"/>
+    <w:pPr>
+      <w:numPr>
+        <w:numId w:val="8"/>
+      </w:numPr>
+      <w:contextualSpacing/>
+    </w:pPr>
+  </w:style>
   <w:style w:type="character" w:customStyle="1" w:styleId="Heading1Char">
     <w:name w:val="Heading 1 Char"/>
     <w:basedOn w:val="DefaultParagraphFont"/>
@@ -1387,6 +1484,13 @@
       <w:sz w:val="26"/>
       <w:szCs w:val="26"/>
     </w:rPr>
+  </w:style>
+  <w:style w:type="paragraph" w:customStyle="1" w:styleId="Definition">
+    <w:name w:val="Definition"/>
+    <w:basedOn w:val="Normal"/>
+    <w:next w:val="Normal"/>
+    <w:qFormat/>
+    <w:rsid w:val="0094673E"/>
   </w:style>
   <w:style w:type="character" w:customStyle="1" w:styleId="Heading4Char">
     <w:name w:val="Heading 4 Char"/>
@@ -1439,156 +1543,6 @@
       <w:szCs w:val="26"/>
     </w:rPr>
   </w:style>
-  <w:style w:type="character" w:customStyle="1" w:styleId="Heading7Char">
-    <w:name w:val="Heading 7 Char"/>
-    <w:basedOn w:val="DefaultParagraphFont"/>
-    <w:link w:val="Heading7"/>
-    <w:uiPriority w:val="9"/>
-    <w:semiHidden/>
-    <w:rsid w:val="00FA537C"/>
-    <w:rPr>
-      <w:rFonts w:asciiTheme="majorHAnsi" w:eastAsiaTheme="majorEastAsia" w:hAnsiTheme="majorHAnsi" w:cstheme="majorBidi"/>
-      <w:b/>
-      <w:bCs/>
-      <w:color w:val="404040" w:themeColor="text1" w:themeTint="BF"/>
-      <w:sz w:val="26"/>
-      <w:szCs w:val="26"/>
-    </w:rPr>
-  </w:style>
-  <w:style w:type="character" w:customStyle="1" w:styleId="Heading8Char">
-    <w:name w:val="Heading 8 Char"/>
-    <w:basedOn w:val="DefaultParagraphFont"/>
-    <w:link w:val="Heading8"/>
-    <w:uiPriority w:val="9"/>
-    <w:semiHidden/>
-    <w:rsid w:val="00FA537C"/>
-    <w:rPr>
-      <w:rFonts w:asciiTheme="majorHAnsi" w:eastAsiaTheme="majorEastAsia" w:hAnsiTheme="majorHAnsi" w:cstheme="majorBidi"/>
-      <w:color w:val="404040" w:themeColor="text1" w:themeTint="BF"/>
-      <w:sz w:val="20"/>
-      <w:szCs w:val="20"/>
-    </w:rPr>
-  </w:style>
-  <w:style w:type="character" w:customStyle="1" w:styleId="Heading9Char">
-    <w:name w:val="Heading 9 Char"/>
-    <w:basedOn w:val="DefaultParagraphFont"/>
-    <w:link w:val="Heading9"/>
-    <w:uiPriority w:val="9"/>
-    <w:semiHidden/>
-    <w:rsid w:val="00FA537C"/>
-    <w:rPr>
-      <w:rFonts w:asciiTheme="majorHAnsi" w:eastAsiaTheme="majorEastAsia" w:hAnsiTheme="majorHAnsi" w:cstheme="majorBidi"/>
-      <w:i/>
-      <w:iCs/>
-      <w:color w:val="404040" w:themeColor="text1" w:themeTint="BF"/>
-      <w:sz w:val="20"/>
-      <w:szCs w:val="20"/>
-    </w:rPr>
-  </w:style>
-  <w:style w:type="paragraph" w:customStyle="1" w:styleId="idno">
-    <w:name w:val="id_no"/>
-    <w:basedOn w:val="Normal"/>
-    <w:semiHidden/>
-    <w:qFormat/>
-    <w:rsid w:val="00A44124"/>
-    <w:pPr>
-      <w:jc w:val="right"/>
-    </w:pPr>
-    <w:rPr>
-      <w:b/>
-      <w:color w:val="1F497D" w:themeColor="text2"/>
-      <w:sz w:val="24"/>
-    </w:rPr>
-  </w:style>
-  <w:style w:type="character" w:styleId="PlaceholderText">
-    <w:name w:val="Placeholder Text"/>
-    <w:basedOn w:val="DefaultParagraphFont"/>
-    <w:uiPriority w:val="99"/>
-    <w:semiHidden/>
-    <w:rsid w:val="00160AC6"/>
-    <w:rPr>
-      <w:color w:val="808080"/>
-    </w:rPr>
-  </w:style>
-  <w:style w:type="paragraph" w:styleId="BalloonText">
-    <w:name w:val="Balloon Text"/>
-    <w:basedOn w:val="Normal"/>
-    <w:link w:val="BalloonTextChar"/>
-    <w:uiPriority w:val="99"/>
-    <w:semiHidden/>
-    <w:rsid w:val="00160AC6"/>
-    <w:pPr>
-      <w:spacing w:line="240" w:lineRule="auto"/>
-    </w:pPr>
-    <w:rPr>
-      <w:rFonts w:ascii="Tahoma" w:hAnsi="Tahoma" w:cs="Tahoma"/>
-      <w:sz w:val="16"/>
-      <w:szCs w:val="16"/>
-    </w:rPr>
-  </w:style>
-  <w:style w:type="character" w:customStyle="1" w:styleId="BalloonTextChar">
-    <w:name w:val="Balloon Text Char"/>
-    <w:basedOn w:val="DefaultParagraphFont"/>
-    <w:link w:val="BalloonText"/>
-    <w:uiPriority w:val="99"/>
-    <w:semiHidden/>
-    <w:rsid w:val="00FA537C"/>
-    <w:rPr>
-      <w:rFonts w:ascii="Tahoma" w:hAnsi="Tahoma" w:cs="Tahoma"/>
-      <w:sz w:val="16"/>
-      <w:szCs w:val="16"/>
-    </w:rPr>
-  </w:style>
-  <w:style w:type="character" w:customStyle="1" w:styleId="date">
-    <w:name w:val="date"/>
-    <w:basedOn w:val="DefaultParagraphFont"/>
-    <w:uiPriority w:val="1"/>
-    <w:semiHidden/>
-    <w:qFormat/>
-    <w:rsid w:val="00B97755"/>
-  </w:style>
-  <w:style w:type="paragraph" w:customStyle="1" w:styleId="Foreword">
-    <w:name w:val="Foreword"/>
-    <w:basedOn w:val="Normal"/>
-    <w:qFormat/>
-    <w:rsid w:val="0005499D"/>
-    <w:rPr>
-      <w:color w:val="1F497D" w:themeColor="text2"/>
-    </w:rPr>
-  </w:style>
-  <w:style w:type="paragraph" w:styleId="ListParagraph">
-    <w:name w:val="List Paragraph"/>
-    <w:basedOn w:val="Normal"/>
-    <w:uiPriority w:val="34"/>
-    <w:qFormat/>
-    <w:rsid w:val="00390E4E"/>
-    <w:pPr>
-      <w:numPr>
-        <w:numId w:val="1"/>
-      </w:numPr>
-      <w:contextualSpacing/>
-    </w:pPr>
-  </w:style>
-  <w:style w:type="paragraph" w:styleId="ListBullet">
-    <w:name w:val="List Bullet"/>
-    <w:basedOn w:val="Normal"/>
-    <w:uiPriority w:val="99"/>
-    <w:semiHidden/>
-    <w:rsid w:val="00EF3060"/>
-    <w:pPr>
-      <w:numPr>
-        <w:numId w:val="8"/>
-      </w:numPr>
-      <w:contextualSpacing/>
-    </w:pPr>
-  </w:style>
-  <w:style w:type="paragraph" w:customStyle="1" w:styleId="Definition">
-    <w:name w:val="Definition"/>
-    <w:basedOn w:val="Normal"/>
-    <w:next w:val="Normal"/>
-    <w:qFormat/>
-    <w:rsid w:val="0094673E"/>
-  </w:style>
   <w:style w:type="paragraph" w:customStyle="1" w:styleId="Note">
     <w:name w:val="Note"/>
     <w:basedOn w:val="Normal"/>
@@ -1692,7 +1646,7 @@
     <w:rsid w:val="002D58E6"/>
     <w:pPr>
       <w:numPr>
-        <w:numId w:val="7"/>
+        <w:numId w:val="8"/>
       </w:numPr>
       <w:contextualSpacing/>
     </w:pPr>
@@ -1703,6 +1657,9 @@
     <w:uiPriority w:val="99"/>
     <w:semiHidden/>
     <w:rsid w:val="00457DAF"/>
+    <w:pPr>
+      <w:ind w:left="1080"/>
+    </w:pPr>
   </w:style>
   <w:style w:type="paragraph" w:styleId="ListNumber">
     <w:name w:val="List Number"/>
@@ -1810,7 +1767,7 @@
     <w:unhideWhenUsed/>
     <w:rsid w:val="00241F26"/>
     <w:pPr>
-      <w:spacing w:line="240" w:lineRule="auto"/>
+      <w:spacing w:after="0" w:line="240" w:lineRule="auto"/>
     </w:pPr>
     <w:rPr>
       <w:sz w:val="20"/>
@@ -1844,7 +1801,7 @@
     <w:basedOn w:val="Normal"/>
     <w:next w:val="Normal"/>
     <w:qFormat/>
-    <w:rsid w:val="009E48BB"/>
+    <w:rsid w:val="00C929E4"/>
     <w:pPr>
       <w:pBdr>
         <w:top w:val="single" w:sz="4" w:space="1" w:color="auto" w:shadow="1"/>
@@ -1855,7 +1812,7 @@
     </w:pPr>
     <w:rPr>
       <w:rFonts w:ascii="DejaVu Sans Mono" w:hAnsi="DejaVu Sans Mono"/>
-      <w:sz w:val="18"/>
+      <w:sz w:val="20"/>
     </w:rPr>
   </w:style>
   <w:style w:type="paragraph" w:customStyle="1" w:styleId="Figurefootnote">
@@ -1897,6 +1854,9 @@
     <w:basedOn w:val="Note"/>
     <w:qFormat/>
     <w:rsid w:val="00D8749A"/>
+    <w:pPr>
+      <w:spacing w:after="0"/>
+    </w:pPr>
   </w:style>
   <w:style w:type="table" w:styleId="TableGrid">
     <w:name w:val="Table Grid"/>
@@ -2024,7 +1984,7 @@
         <w:tab w:val="center" w:pos="4680"/>
         <w:tab w:val="right" w:pos="9360"/>
       </w:tabs>
-      <w:spacing w:line="240" w:lineRule="auto"/>
+      <w:spacing w:after="0" w:line="240" w:lineRule="auto"/>
     </w:pPr>
   </w:style>
   <w:style w:type="character" w:customStyle="1" w:styleId="HeaderChar">
@@ -2046,7 +2006,7 @@
         <w:tab w:val="center" w:pos="4680"/>
         <w:tab w:val="right" w:pos="9360"/>
       </w:tabs>
-      <w:spacing w:line="240" w:lineRule="auto"/>
+      <w:spacing w:after="0" w:line="240" w:lineRule="auto"/>
     </w:pPr>
   </w:style>
   <w:style w:type="character" w:customStyle="1" w:styleId="FooterChar">
@@ -2056,6 +2016,52 @@
     <w:uiPriority w:val="99"/>
     <w:semiHidden/>
     <w:rsid w:val="00FA537C"/>
+  </w:style>
+  <w:style w:type="character" w:customStyle="1" w:styleId="Heading7Char">
+    <w:name w:val="Heading 7 Char"/>
+    <w:basedOn w:val="DefaultParagraphFont"/>
+    <w:link w:val="Heading7"/>
+    <w:uiPriority w:val="9"/>
+    <w:semiHidden/>
+    <w:rsid w:val="00FA537C"/>
+    <w:rPr>
+      <w:rFonts w:asciiTheme="majorHAnsi" w:eastAsiaTheme="majorEastAsia" w:hAnsiTheme="majorHAnsi" w:cstheme="majorBidi"/>
+      <w:b/>
+      <w:bCs/>
+      <w:color w:val="404040" w:themeColor="text1" w:themeTint="BF"/>
+      <w:sz w:val="26"/>
+      <w:szCs w:val="26"/>
+    </w:rPr>
+  </w:style>
+  <w:style w:type="character" w:customStyle="1" w:styleId="Heading8Char">
+    <w:name w:val="Heading 8 Char"/>
+    <w:basedOn w:val="DefaultParagraphFont"/>
+    <w:link w:val="Heading8"/>
+    <w:uiPriority w:val="9"/>
+    <w:semiHidden/>
+    <w:rsid w:val="00FA537C"/>
+    <w:rPr>
+      <w:rFonts w:asciiTheme="majorHAnsi" w:eastAsiaTheme="majorEastAsia" w:hAnsiTheme="majorHAnsi" w:cstheme="majorBidi"/>
+      <w:color w:val="404040" w:themeColor="text1" w:themeTint="BF"/>
+      <w:sz w:val="20"/>
+      <w:szCs w:val="20"/>
+    </w:rPr>
+  </w:style>
+  <w:style w:type="character" w:customStyle="1" w:styleId="Heading9Char">
+    <w:name w:val="Heading 9 Char"/>
+    <w:basedOn w:val="DefaultParagraphFont"/>
+    <w:link w:val="Heading9"/>
+    <w:uiPriority w:val="9"/>
+    <w:semiHidden/>
+    <w:rsid w:val="00FA537C"/>
+    <w:rPr>
+      <w:rFonts w:asciiTheme="majorHAnsi" w:eastAsiaTheme="majorEastAsia" w:hAnsiTheme="majorHAnsi" w:cstheme="majorBidi"/>
+      <w:i/>
+      <w:iCs/>
+      <w:color w:val="404040" w:themeColor="text1" w:themeTint="BF"/>
+      <w:sz w:val="20"/>
+      <w:szCs w:val="20"/>
+    </w:rPr>
   </w:style>
   <w:style w:type="paragraph" w:styleId="TOCHeading">
     <w:name w:val="TOC Heading"/>
@@ -2067,6 +2073,10 @@
     <w:qFormat/>
     <w:rsid w:val="00BD2FAC"/>
     <w:pPr>
+      <w:numPr>
+        <w:numId w:val="0"/>
+      </w:numPr>
+      <w:spacing w:after="0"/>
       <w:outlineLvl w:val="9"/>
     </w:pPr>
     <w:rPr>
@@ -2351,7 +2361,7 @@
     <w:qFormat/>
     <w:rsid w:val="00B97755"/>
     <w:pPr>
-      <w:spacing w:line="240" w:lineRule="auto"/>
+      <w:spacing w:after="0" w:line="240" w:lineRule="auto"/>
     </w:pPr>
     <w:rPr>
       <w:sz w:val="24"/>
@@ -2362,11 +2372,7 @@
     <w:name w:val="tei_l"/>
     <w:basedOn w:val="BodyTextIndent"/>
     <w:qFormat/>
-    <w:rsid w:val="00B94F4E"/>
-    <w:pPr>
-      <w:spacing w:before="0" w:beforeAutospacing="0" w:after="0" w:line="240" w:lineRule="atLeast"/>
-      <w:ind w:left="284"/>
-    </w:pPr>
+    <w:rsid w:val="00B97755"/>
   </w:style>
   <w:style w:type="paragraph" w:styleId="BodyTextIndent">
     <w:name w:val="Body Text Indent"/>
@@ -2399,7 +2405,7 @@
     <w:qFormat/>
     <w:rsid w:val="00B97755"/>
     <w:pPr>
-      <w:spacing w:line="240" w:lineRule="auto"/>
+      <w:spacing w:after="0" w:line="240" w:lineRule="auto"/>
     </w:pPr>
     <w:rPr>
       <w:sz w:val="24"/>
@@ -2460,9 +2466,19 @@
     <w:name w:val="Author"/>
     <w:basedOn w:val="Title"/>
     <w:qFormat/>
-    <w:rsid w:val="003C6963"/>
-    <w:rPr>
-      <w:sz w:val="44"/>
+    <w:rsid w:val="00B4652A"/>
+    <w:rPr>
+      <w:rFonts w:asciiTheme="minorHAnsi" w:hAnsiTheme="minorHAnsi"/>
+      <w:sz w:val="28"/>
+    </w:rPr>
+  </w:style>
+  <w:style w:type="paragraph" w:customStyle="1" w:styleId="Docdate">
+    <w:name w:val="Docdate"/>
+    <w:basedOn w:val="Title"/>
+    <w:qFormat/>
+    <w:rsid w:val="008644C0"/>
+    <w:rPr>
+      <w:sz w:val="32"/>
     </w:rPr>
   </w:style>
   <w:style w:type="character" w:customStyle="1" w:styleId="teimentioned">
@@ -2482,101 +2498,38 @@
     <w:qFormat/>
     <w:rsid w:val="00026732"/>
   </w:style>
-  <w:style w:type="paragraph" w:styleId="Subtitle">
-    <w:name w:val="Subtitle"/>
-    <w:basedOn w:val="Normal"/>
-    <w:next w:val="Normal"/>
-    <w:link w:val="SubtitleChar"/>
-    <w:uiPriority w:val="11"/>
-    <w:semiHidden/>
-    <w:qFormat/>
-    <w:rsid w:val="003C6963"/>
-    <w:pPr>
-      <w:numPr>
-        <w:ilvl w:val="1"/>
-      </w:numPr>
-    </w:pPr>
-    <w:rPr>
-      <w:rFonts w:asciiTheme="majorHAnsi" w:eastAsiaTheme="majorEastAsia" w:hAnsiTheme="majorHAnsi" w:cstheme="majorBidi"/>
-      <w:i/>
-      <w:iCs/>
-      <w:color w:val="4F81BD" w:themeColor="accent1"/>
-      <w:spacing w:val="15"/>
-      <w:sz w:val="24"/>
-      <w:szCs w:val="24"/>
-    </w:rPr>
-  </w:style>
-  <w:style w:type="character" w:customStyle="1" w:styleId="SubtitleChar">
-    <w:name w:val="Subtitle Char"/>
-    <w:basedOn w:val="DefaultParagraphFont"/>
-    <w:link w:val="Subtitle"/>
-    <w:uiPriority w:val="11"/>
-    <w:semiHidden/>
-    <w:rsid w:val="003C6963"/>
-    <w:rPr>
-      <w:rFonts w:asciiTheme="majorHAnsi" w:eastAsiaTheme="majorEastAsia" w:hAnsiTheme="majorHAnsi" w:cstheme="majorBidi"/>
-      <w:i/>
-      <w:iCs/>
-      <w:color w:val="4F81BD" w:themeColor="accent1"/>
-      <w:spacing w:val="15"/>
-      <w:sz w:val="24"/>
-      <w:szCs w:val="24"/>
-    </w:rPr>
-  </w:style>
-  <w:style w:type="paragraph" w:customStyle="1" w:styleId="teilg">
-    <w:name w:val="tei_lg"/>
-    <w:basedOn w:val="teil"/>
-    <w:qFormat/>
-    <w:rsid w:val="00E535AB"/>
-    <w:pPr>
-      <w:spacing w:line="120" w:lineRule="auto"/>
-    </w:pPr>
-  </w:style>
-  <w:style w:type="paragraph" w:customStyle="1" w:styleId="docDate">
-    <w:name w:val="docDate"/>
-    <w:basedOn w:val="Title"/>
-    <w:qFormat/>
-    <w:rsid w:val="00494308"/>
-    <w:rPr>
-      <w:sz w:val="32"/>
-    </w:rPr>
-  </w:style>
-  <w:style w:type="paragraph" w:customStyle="1" w:styleId="teisigned">
-    <w:name w:val="tei_signed"/>
-    <w:basedOn w:val="Normal"/>
-    <w:qFormat/>
-    <w:rsid w:val="00693A27"/>
-    <w:pPr>
-      <w:spacing w:before="360"/>
-      <w:ind w:left="431" w:hanging="431"/>
-    </w:pPr>
-  </w:style>
-  <w:style w:type="paragraph" w:customStyle="1" w:styleId="teispeech">
-    <w:name w:val="tei_speech"/>
-    <w:basedOn w:val="Normal"/>
-    <w:qFormat/>
-    <w:rsid w:val="00693A27"/>
-    <w:pPr>
-      <w:ind w:left="432" w:hanging="432"/>
-    </w:pPr>
+  <w:style w:type="paragraph" w:customStyle="1" w:styleId="egXML">
+    <w:name w:val="egXML"/>
+    <w:basedOn w:val="Normal"/>
+    <w:qFormat/>
+    <w:rPr>
+      <w:rFonts w:ascii="Courier" w:hAnsi="Courier"/>
+      <w:sz w:val="20"/>
+    </w:rPr>
+  </w:style>
+  <w:style w:type="paragraph" w:customStyle="1" w:styleId="egXMLTable">
+    <w:name w:val="egXMLTable"/>
+    <w:basedOn w:val="Normal"/>
+    <w:qFormat/>
+    <w:pPr>
+      <w:spacing w:before="80" w:after="0"/>
+    </w:pPr>
+    <w:rPr>
+      <w:rFonts w:ascii="Courier" w:hAnsi="Courier"/>
+      <w:sz w:val="18"/>
+    </w:rPr>
   </w:style>
   <w:style w:type="paragraph" w:customStyle="1" w:styleId="GeneratedTitle">
     <w:name w:val="GeneratedTitle"/>
     <w:basedOn w:val="Title"/>
     <w:qFormat/>
-    <w:rsid w:val="003F114A"/>
-  </w:style>
-  <w:style w:type="paragraph" w:customStyle="1" w:styleId="GeneratedSubTitle">
-    <w:name w:val="GeneratedSubTitle"/>
-    <w:basedOn w:val="Subtitle"/>
-    <w:qFormat/>
-    <w:rsid w:val="003F114A"/>
+    <w:rsid w:val="00113B00"/>
   </w:style>
   <w:style w:type="paragraph" w:customStyle="1" w:styleId="ANNEX">
     <w:name w:val="ANNEX"/>
     <w:basedOn w:val="Normal"/>
     <w:qFormat/>
-    <w:rsid w:val="00D646DB"/>
+    <w:rsid w:val="00113B00"/>
     <w:pPr>
       <w:numPr>
         <w:numId w:val="3"/>
@@ -2584,10 +2537,10 @@
     </w:pPr>
     <w:rPr>
       <w:b/>
-      <w:sz w:val="32"/>
-    </w:rPr>
-  </w:style>
-  <w:style w:type="paragraph" w:customStyle="1" w:styleId="egXML">
+      <w:sz w:val="28"/>
+    </w:rPr>
+  </w:style>
+  <w:style w:type="paragraph" w:customStyle="1" w:styleId="egXML0">
     <w:name w:val="egXML"/>
     <w:basedOn w:val="Normal"/>
     <w:qFormat/>
@@ -2596,88 +2549,36 @@
       <w:sz w:val="20"/>
     </w:rPr>
   </w:style>
-  <w:style w:type="paragraph" w:customStyle="1" w:styleId="egXMLTable">
+  <w:style w:type="paragraph" w:customStyle="1" w:styleId="egXMLTable0">
     <w:name w:val="egXMLTable"/>
     <w:basedOn w:val="Normal"/>
     <w:qFormat/>
     <w:pPr>
-      <w:spacing w:before="80"/>
+      <w:spacing w:before="80" w:after="0"/>
     </w:pPr>
     <w:rPr>
       <w:rFonts w:ascii="Courier" w:hAnsi="Courier"/>
       <w:sz w:val="18"/>
     </w:rPr>
   </w:style>
-  <w:style w:type="paragraph" w:styleId="Quote">
-    <w:name w:val="Quote"/>
-    <w:basedOn w:val="Normal"/>
-    <w:next w:val="Normal"/>
-    <w:link w:val="QuoteChar"/>
-    <w:uiPriority w:val="29"/>
-    <w:semiHidden/>
-    <w:qFormat/>
-    <w:rsid w:val="00382EC4"/>
-    <w:pPr>
-      <w:ind w:left="170" w:right="170"/>
-    </w:pPr>
-    <w:rPr>
-      <w:i/>
-      <w:iCs/>
-      <w:color w:val="000000" w:themeColor="text1"/>
-    </w:rPr>
-  </w:style>
-  <w:style w:type="character" w:customStyle="1" w:styleId="QuoteChar">
-    <w:name w:val="Quote Char"/>
-    <w:basedOn w:val="DefaultParagraphFont"/>
-    <w:link w:val="Quote"/>
-    <w:uiPriority w:val="29"/>
-    <w:semiHidden/>
-    <w:rsid w:val="00382EC4"/>
-    <w:rPr>
-      <w:i/>
-      <w:iCs/>
-      <w:color w:val="000000" w:themeColor="text1"/>
-    </w:rPr>
-  </w:style>
-  <w:style w:type="paragraph" w:customStyle="1" w:styleId="MarginNoteOuter">
-    <w:name w:val="MarginNoteOuter"/>
-    <w:basedOn w:val="Normal"/>
-    <w:qFormat/>
-    <w:rsid w:val="00D61A5B"/>
-    <w:pPr>
-      <w:framePr w:w="851" w:hSpace="181" w:vSpace="181" w:wrap="around" w:vAnchor="text" w:hAnchor="page" w:xAlign="outside" w:y="1"/>
-    </w:pPr>
-  </w:style>
-  <w:style w:type="paragraph" w:customStyle="1" w:styleId="marginOuter">
-    <w:name w:val="marginOuter"/>
-    <w:basedOn w:val="Normal"/>
-    <w:qFormat/>
-    <w:rsid w:val="00D61A5B"/>
-    <w:pPr>
-      <w:framePr w:w="851" w:hSpace="181" w:vSpace="181" w:wrap="around" w:vAnchor="text" w:hAnchor="page" w:xAlign="outside" w:y="1"/>
-    </w:pPr>
-  </w:style>
-  <w:style w:type="table" w:customStyle="1" w:styleId="revisionDesc">
-    <w:name w:val="revisionDesc"/>
+  <w:style w:type="table" w:styleId="MediumShading1-Accent5">
+    <w:name w:val="Medium Shading 1 Accent 5"/>
     <w:basedOn w:val="TableNormal"/>
-    <w:uiPriority w:val="99"/>
-    <w:rsid w:val="005127E0"/>
+    <w:uiPriority w:val="63"/>
+    <w:rsid w:val="000F426E"/>
     <w:pPr>
       <w:spacing w:after="0" w:line="240" w:lineRule="auto"/>
-      <w:ind w:left="0" w:firstLine="0"/>
-    </w:pPr>
-    <w:rPr>
-      <w:sz w:val="20"/>
-    </w:rPr>
+    </w:pPr>
     <w:tblPr>
+      <w:tblStyleRowBandSize w:val="1"/>
+      <w:tblStyleColBandSize w:val="1"/>
       <w:tblInd w:w="0" w:type="dxa"/>
       <w:tblBorders>
-        <w:top w:val="single" w:sz="6" w:space="0" w:color="auto"/>
-        <w:left w:val="single" w:sz="6" w:space="0" w:color="auto"/>
-        <w:bottom w:val="single" w:sz="6" w:space="0" w:color="auto"/>
-        <w:right w:val="single" w:sz="6" w:space="0" w:color="auto"/>
-        <w:insideH w:val="single" w:sz="6" w:space="0" w:color="auto"/>
-        <w:insideV w:val="single" w:sz="6" w:space="0" w:color="auto"/>
+        <w:top w:val="single" w:sz="8" w:space="0" w:color="78C0D4" w:themeColor="accent5" w:themeTint="BF"/>
+        <w:left w:val="single" w:sz="8" w:space="0" w:color="78C0D4" w:themeColor="accent5" w:themeTint="BF"/>
+        <w:bottom w:val="single" w:sz="8" w:space="0" w:color="78C0D4" w:themeColor="accent5" w:themeTint="BF"/>
+        <w:right w:val="single" w:sz="8" w:space="0" w:color="78C0D4" w:themeColor="accent5" w:themeTint="BF"/>
+        <w:insideH w:val="single" w:sz="8" w:space="0" w:color="78C0D4" w:themeColor="accent5" w:themeTint="BF"/>
       </w:tblBorders>
       <w:tblCellMar>
         <w:top w:w="0" w:type="dxa"/>
@@ -2686,28 +2587,85 @@
         <w:right w:w="108" w:type="dxa"/>
       </w:tblCellMar>
     </w:tblPr>
-    <w:tcPr>
-      <w:shd w:val="clear" w:color="auto" w:fill="D9D9D9"/>
-    </w:tcPr>
-  </w:style>
-  <w:style w:type="paragraph" w:customStyle="1" w:styleId="biblfree">
-    <w:name w:val="biblfree"/>
-    <w:basedOn w:val="Normal"/>
-    <w:qFormat/>
-    <w:rsid w:val="00455454"/>
-    <w:pPr>
-      <w:spacing w:after="100" w:afterAutospacing="1"/>
-      <w:ind w:left="284" w:hanging="142"/>
-    </w:pPr>
-    <w:rPr>
-      <w:sz w:val="20"/>
-    </w:rPr>
-  </w:style>
-  <w:style w:type="paragraph" w:customStyle="1" w:styleId="byline">
-    <w:name w:val="byline"/>
-    <w:basedOn w:val="Author"/>
-    <w:qFormat/>
-    <w:rsid w:val="00076B7A"/>
+    <w:tblStylePr w:type="firstRow">
+      <w:pPr>
+        <w:spacing w:before="0" w:after="0" w:line="240" w:lineRule="auto"/>
+      </w:pPr>
+      <w:rPr>
+        <w:b/>
+        <w:bCs/>
+        <w:color w:val="FFFFFF" w:themeColor="background1"/>
+      </w:rPr>
+      <w:tblPr/>
+      <w:tcPr>
+        <w:tcBorders>
+          <w:top w:val="single" w:sz="8" w:space="0" w:color="78C0D4" w:themeColor="accent5" w:themeTint="BF"/>
+          <w:left w:val="single" w:sz="8" w:space="0" w:color="78C0D4" w:themeColor="accent5" w:themeTint="BF"/>
+          <w:bottom w:val="single" w:sz="8" w:space="0" w:color="78C0D4" w:themeColor="accent5" w:themeTint="BF"/>
+          <w:right w:val="single" w:sz="8" w:space="0" w:color="78C0D4" w:themeColor="accent5" w:themeTint="BF"/>
+          <w:insideH w:val="nil"/>
+          <w:insideV w:val="nil"/>
+        </w:tcBorders>
+        <w:shd w:val="clear" w:color="auto" w:fill="4BACC6" w:themeFill="accent5"/>
+      </w:tcPr>
+    </w:tblStylePr>
+    <w:tblStylePr w:type="lastRow">
+      <w:pPr>
+        <w:spacing w:before="0" w:after="0" w:line="240" w:lineRule="auto"/>
+      </w:pPr>
+      <w:rPr>
+        <w:b/>
+        <w:bCs/>
+      </w:rPr>
+      <w:tblPr/>
+      <w:tcPr>
+        <w:tcBorders>
+          <w:top w:val="double" w:sz="6" w:space="0" w:color="78C0D4" w:themeColor="accent5" w:themeTint="BF"/>
+          <w:left w:val="single" w:sz="8" w:space="0" w:color="78C0D4" w:themeColor="accent5" w:themeTint="BF"/>
+          <w:bottom w:val="single" w:sz="8" w:space="0" w:color="78C0D4" w:themeColor="accent5" w:themeTint="BF"/>
+          <w:right w:val="single" w:sz="8" w:space="0" w:color="78C0D4" w:themeColor="accent5" w:themeTint="BF"/>
+          <w:insideH w:val="nil"/>
+          <w:insideV w:val="nil"/>
+        </w:tcBorders>
+      </w:tcPr>
+    </w:tblStylePr>
+    <w:tblStylePr w:type="firstCol">
+      <w:rPr>
+        <w:b/>
+        <w:bCs/>
+      </w:rPr>
+    </w:tblStylePr>
+    <w:tblStylePr w:type="lastCol">
+      <w:rPr>
+        <w:b/>
+        <w:bCs/>
+      </w:rPr>
+    </w:tblStylePr>
+    <w:tblStylePr w:type="band1Vert">
+      <w:tblPr/>
+      <w:tcPr>
+        <w:shd w:val="clear" w:color="auto" w:fill="D2EAF1" w:themeFill="accent5" w:themeFillTint="3F"/>
+      </w:tcPr>
+    </w:tblStylePr>
+    <w:tblStylePr w:type="band1Horz">
+      <w:tblPr/>
+      <w:tcPr>
+        <w:tcBorders>
+          <w:insideH w:val="nil"/>
+          <w:insideV w:val="nil"/>
+        </w:tcBorders>
+        <w:shd w:val="clear" w:color="auto" w:fill="D2EAF1" w:themeFill="accent5" w:themeFillTint="3F"/>
+      </w:tcPr>
+    </w:tblStylePr>
+    <w:tblStylePr w:type="band2Horz">
+      <w:tblPr/>
+      <w:tcPr>
+        <w:tcBorders>
+          <w:insideH w:val="nil"/>
+          <w:insideV w:val="nil"/>
+        </w:tcBorders>
+      </w:tcPr>
+    </w:tblStylePr>
   </w:style>
 </w:styles>
 </file>
@@ -2959,9 +2917,8 @@
   <w:style w:type="paragraph" w:default="1" w:styleId="Normal">
     <w:name w:val="Normal"/>
     <w:qFormat/>
-    <w:rsid w:val="00B94F4E"/>
-    <w:pPr>
-      <w:spacing w:before="100" w:beforeAutospacing="1" w:after="0"/>
+    <w:rsid w:val="005B7016"/>
+    <w:pPr>
       <w:ind w:left="0" w:firstLine="0"/>
     </w:pPr>
   </w:style>
@@ -2972,10 +2929,13 @@
     <w:link w:val="Heading1Char"/>
     <w:uiPriority w:val="9"/>
     <w:qFormat/>
-    <w:rsid w:val="0082515B"/>
+    <w:rsid w:val="005738BD"/>
     <w:pPr>
       <w:keepNext/>
       <w:keepLines/>
+      <w:numPr>
+        <w:numId w:val="1"/>
+      </w:numPr>
       <w:outlineLvl w:val="0"/>
     </w:pPr>
     <w:rPr>
@@ -3110,7 +3070,7 @@
       <w:keepLines/>
       <w:numPr>
         <w:ilvl w:val="7"/>
-        <w:numId w:val="5"/>
+        <w:numId w:val="6"/>
       </w:numPr>
       <w:outlineLvl w:val="7"/>
     </w:pPr>
@@ -3135,7 +3095,7 @@
       <w:keepLines/>
       <w:numPr>
         <w:ilvl w:val="8"/>
-        <w:numId w:val="5"/>
+        <w:numId w:val="6"/>
       </w:numPr>
       <w:outlineLvl w:val="8"/>
     </w:pPr>
@@ -3175,6 +3135,103 @@
     <w:semiHidden/>
     <w:unhideWhenUsed/>
   </w:style>
+  <w:style w:type="paragraph" w:customStyle="1" w:styleId="idno">
+    <w:name w:val="id_no"/>
+    <w:basedOn w:val="Normal"/>
+    <w:semiHidden/>
+    <w:qFormat/>
+    <w:rsid w:val="00A44124"/>
+    <w:pPr>
+      <w:jc w:val="right"/>
+    </w:pPr>
+    <w:rPr>
+      <w:b/>
+      <w:color w:val="1F497D" w:themeColor="text2"/>
+      <w:sz w:val="24"/>
+    </w:rPr>
+  </w:style>
+  <w:style w:type="character" w:styleId="PlaceholderText">
+    <w:name w:val="Placeholder Text"/>
+    <w:basedOn w:val="DefaultParagraphFont"/>
+    <w:uiPriority w:val="99"/>
+    <w:semiHidden/>
+    <w:rsid w:val="00160AC6"/>
+    <w:rPr>
+      <w:color w:val="808080"/>
+    </w:rPr>
+  </w:style>
+  <w:style w:type="paragraph" w:styleId="BalloonText">
+    <w:name w:val="Balloon Text"/>
+    <w:basedOn w:val="Normal"/>
+    <w:link w:val="BalloonTextChar"/>
+    <w:uiPriority w:val="99"/>
+    <w:semiHidden/>
+    <w:rsid w:val="00160AC6"/>
+    <w:pPr>
+      <w:spacing w:after="0" w:line="240" w:lineRule="auto"/>
+    </w:pPr>
+    <w:rPr>
+      <w:rFonts w:ascii="Tahoma" w:hAnsi="Tahoma" w:cs="Tahoma"/>
+      <w:sz w:val="16"/>
+      <w:szCs w:val="16"/>
+    </w:rPr>
+  </w:style>
+  <w:style w:type="character" w:customStyle="1" w:styleId="BalloonTextChar">
+    <w:name w:val="Balloon Text Char"/>
+    <w:basedOn w:val="DefaultParagraphFont"/>
+    <w:link w:val="BalloonText"/>
+    <w:uiPriority w:val="99"/>
+    <w:semiHidden/>
+    <w:rsid w:val="00FA537C"/>
+    <w:rPr>
+      <w:rFonts w:ascii="Tahoma" w:hAnsi="Tahoma" w:cs="Tahoma"/>
+      <w:sz w:val="16"/>
+      <w:szCs w:val="16"/>
+    </w:rPr>
+  </w:style>
+  <w:style w:type="character" w:customStyle="1" w:styleId="date">
+    <w:name w:val="date"/>
+    <w:basedOn w:val="DefaultParagraphFont"/>
+    <w:uiPriority w:val="1"/>
+    <w:semiHidden/>
+    <w:qFormat/>
+    <w:rsid w:val="00B97755"/>
+  </w:style>
+  <w:style w:type="paragraph" w:customStyle="1" w:styleId="Foreword">
+    <w:name w:val="Foreword"/>
+    <w:basedOn w:val="Normal"/>
+    <w:qFormat/>
+    <w:rsid w:val="0005499D"/>
+    <w:rPr>
+      <w:color w:val="1F497D" w:themeColor="text2"/>
+    </w:rPr>
+  </w:style>
+  <w:style w:type="paragraph" w:styleId="ListParagraph">
+    <w:name w:val="List Paragraph"/>
+    <w:basedOn w:val="Normal"/>
+    <w:uiPriority w:val="34"/>
+    <w:qFormat/>
+    <w:rsid w:val="00390E4E"/>
+    <w:pPr>
+      <w:numPr>
+        <w:numId w:val="1"/>
+      </w:numPr>
+      <w:contextualSpacing/>
+    </w:pPr>
+  </w:style>
+  <w:style w:type="paragraph" w:styleId="ListBullet">
+    <w:name w:val="List Bullet"/>
+    <w:basedOn w:val="Normal"/>
+    <w:uiPriority w:val="99"/>
+    <w:semiHidden/>
+    <w:rsid w:val="00EF3060"/>
+    <w:pPr>
+      <w:numPr>
+        <w:numId w:val="8"/>
+      </w:numPr>
+      <w:contextualSpacing/>
+    </w:pPr>
+  </w:style>
   <w:style w:type="character" w:customStyle="1" w:styleId="Heading1Char">
     <w:name w:val="Heading 1 Char"/>
     <w:basedOn w:val="DefaultParagraphFont"/>
@@ -3219,6 +3276,13 @@
       <w:sz w:val="26"/>
       <w:szCs w:val="26"/>
     </w:rPr>
+  </w:style>
+  <w:style w:type="paragraph" w:customStyle="1" w:styleId="Definition">
+    <w:name w:val="Definition"/>
+    <w:basedOn w:val="Normal"/>
+    <w:next w:val="Normal"/>
+    <w:qFormat/>
+    <w:rsid w:val="0094673E"/>
   </w:style>
   <w:style w:type="character" w:customStyle="1" w:styleId="Heading4Char">
     <w:name w:val="Heading 4 Char"/>
@@ -3271,156 +3335,6 @@
       <w:szCs w:val="26"/>
     </w:rPr>
   </w:style>
-  <w:style w:type="character" w:customStyle="1" w:styleId="Heading7Char">
-    <w:name w:val="Heading 7 Char"/>
-    <w:basedOn w:val="DefaultParagraphFont"/>
-    <w:link w:val="Heading7"/>
-    <w:uiPriority w:val="9"/>
-    <w:semiHidden/>
-    <w:rsid w:val="00FA537C"/>
-    <w:rPr>
-      <w:rFonts w:asciiTheme="majorHAnsi" w:eastAsiaTheme="majorEastAsia" w:hAnsiTheme="majorHAnsi" w:cstheme="majorBidi"/>
-      <w:b/>
-      <w:bCs/>
-      <w:color w:val="404040" w:themeColor="text1" w:themeTint="BF"/>
-      <w:sz w:val="26"/>
-      <w:szCs w:val="26"/>
-    </w:rPr>
-  </w:style>
-  <w:style w:type="character" w:customStyle="1" w:styleId="Heading8Char">
-    <w:name w:val="Heading 8 Char"/>
-    <w:basedOn w:val="DefaultParagraphFont"/>
-    <w:link w:val="Heading8"/>
-    <w:uiPriority w:val="9"/>
-    <w:semiHidden/>
-    <w:rsid w:val="00FA537C"/>
-    <w:rPr>
-      <w:rFonts w:asciiTheme="majorHAnsi" w:eastAsiaTheme="majorEastAsia" w:hAnsiTheme="majorHAnsi" w:cstheme="majorBidi"/>
-      <w:color w:val="404040" w:themeColor="text1" w:themeTint="BF"/>
-      <w:sz w:val="20"/>
-      <w:szCs w:val="20"/>
-    </w:rPr>
-  </w:style>
-  <w:style w:type="character" w:customStyle="1" w:styleId="Heading9Char">
-    <w:name w:val="Heading 9 Char"/>
-    <w:basedOn w:val="DefaultParagraphFont"/>
-    <w:link w:val="Heading9"/>
-    <w:uiPriority w:val="9"/>
-    <w:semiHidden/>
-    <w:rsid w:val="00FA537C"/>
-    <w:rPr>
-      <w:rFonts w:asciiTheme="majorHAnsi" w:eastAsiaTheme="majorEastAsia" w:hAnsiTheme="majorHAnsi" w:cstheme="majorBidi"/>
-      <w:i/>
-      <w:iCs/>
-      <w:color w:val="404040" w:themeColor="text1" w:themeTint="BF"/>
-      <w:sz w:val="20"/>
-      <w:szCs w:val="20"/>
-    </w:rPr>
-  </w:style>
-  <w:style w:type="paragraph" w:customStyle="1" w:styleId="idno">
-    <w:name w:val="id_no"/>
-    <w:basedOn w:val="Normal"/>
-    <w:semiHidden/>
-    <w:qFormat/>
-    <w:rsid w:val="00A44124"/>
-    <w:pPr>
-      <w:jc w:val="right"/>
-    </w:pPr>
-    <w:rPr>
-      <w:b/>
-      <w:color w:val="1F497D" w:themeColor="text2"/>
-      <w:sz w:val="24"/>
-    </w:rPr>
-  </w:style>
-  <w:style w:type="character" w:styleId="PlaceholderText">
-    <w:name w:val="Placeholder Text"/>
-    <w:basedOn w:val="DefaultParagraphFont"/>
-    <w:uiPriority w:val="99"/>
-    <w:semiHidden/>
-    <w:rsid w:val="00160AC6"/>
-    <w:rPr>
-      <w:color w:val="808080"/>
-    </w:rPr>
-  </w:style>
-  <w:style w:type="paragraph" w:styleId="BalloonText">
-    <w:name w:val="Balloon Text"/>
-    <w:basedOn w:val="Normal"/>
-    <w:link w:val="BalloonTextChar"/>
-    <w:uiPriority w:val="99"/>
-    <w:semiHidden/>
-    <w:rsid w:val="00160AC6"/>
-    <w:pPr>
-      <w:spacing w:line="240" w:lineRule="auto"/>
-    </w:pPr>
-    <w:rPr>
-      <w:rFonts w:ascii="Tahoma" w:hAnsi="Tahoma" w:cs="Tahoma"/>
-      <w:sz w:val="16"/>
-      <w:szCs w:val="16"/>
-    </w:rPr>
-  </w:style>
-  <w:style w:type="character" w:customStyle="1" w:styleId="BalloonTextChar">
-    <w:name w:val="Balloon Text Char"/>
-    <w:basedOn w:val="DefaultParagraphFont"/>
-    <w:link w:val="BalloonText"/>
-    <w:uiPriority w:val="99"/>
-    <w:semiHidden/>
-    <w:rsid w:val="00FA537C"/>
-    <w:rPr>
-      <w:rFonts w:ascii="Tahoma" w:hAnsi="Tahoma" w:cs="Tahoma"/>
-      <w:sz w:val="16"/>
-      <w:szCs w:val="16"/>
-    </w:rPr>
-  </w:style>
-  <w:style w:type="character" w:customStyle="1" w:styleId="date">
-    <w:name w:val="date"/>
-    <w:basedOn w:val="DefaultParagraphFont"/>
-    <w:uiPriority w:val="1"/>
-    <w:semiHidden/>
-    <w:qFormat/>
-    <w:rsid w:val="00B97755"/>
-  </w:style>
-  <w:style w:type="paragraph" w:customStyle="1" w:styleId="Foreword">
-    <w:name w:val="Foreword"/>
-    <w:basedOn w:val="Normal"/>
-    <w:qFormat/>
-    <w:rsid w:val="0005499D"/>
-    <w:rPr>
-      <w:color w:val="1F497D" w:themeColor="text2"/>
-    </w:rPr>
-  </w:style>
-  <w:style w:type="paragraph" w:styleId="ListParagraph">
-    <w:name w:val="List Paragraph"/>
-    <w:basedOn w:val="Normal"/>
-    <w:uiPriority w:val="34"/>
-    <w:qFormat/>
-    <w:rsid w:val="00390E4E"/>
-    <w:pPr>
-      <w:numPr>
-        <w:numId w:val="1"/>
-      </w:numPr>
-      <w:contextualSpacing/>
-    </w:pPr>
-  </w:style>
-  <w:style w:type="paragraph" w:styleId="ListBullet">
-    <w:name w:val="List Bullet"/>
-    <w:basedOn w:val="Normal"/>
-    <w:uiPriority w:val="99"/>
-    <w:semiHidden/>
-    <w:rsid w:val="00EF3060"/>
-    <w:pPr>
-      <w:numPr>
-        <w:numId w:val="8"/>
-      </w:numPr>
-      <w:contextualSpacing/>
-    </w:pPr>
-  </w:style>
-  <w:style w:type="paragraph" w:customStyle="1" w:styleId="Definition">
-    <w:name w:val="Definition"/>
-    <w:basedOn w:val="Normal"/>
-    <w:next w:val="Normal"/>
-    <w:qFormat/>
-    <w:rsid w:val="0094673E"/>
-  </w:style>
   <w:style w:type="paragraph" w:customStyle="1" w:styleId="Note">
     <w:name w:val="Note"/>
     <w:basedOn w:val="Normal"/>
@@ -3524,7 +3438,7 @@
     <w:rsid w:val="002D58E6"/>
     <w:pPr>
       <w:numPr>
-        <w:numId w:val="7"/>
+        <w:numId w:val="8"/>
       </w:numPr>
       <w:contextualSpacing/>
     </w:pPr>
@@ -3535,6 +3449,9 @@
     <w:uiPriority w:val="99"/>
     <w:semiHidden/>
     <w:rsid w:val="00457DAF"/>
+    <w:pPr>
+      <w:ind w:left="1080"/>
+    </w:pPr>
   </w:style>
   <w:style w:type="paragraph" w:styleId="ListNumber">
     <w:name w:val="List Number"/>
@@ -3642,7 +3559,7 @@
     <w:unhideWhenUsed/>
     <w:rsid w:val="00241F26"/>
     <w:pPr>
-      <w:spacing w:line="240" w:lineRule="auto"/>
+      <w:spacing w:after="0" w:line="240" w:lineRule="auto"/>
     </w:pPr>
     <w:rPr>
       <w:sz w:val="20"/>
@@ -3676,7 +3593,7 @@
     <w:basedOn w:val="Normal"/>
     <w:next w:val="Normal"/>
     <w:qFormat/>
-    <w:rsid w:val="009E48BB"/>
+    <w:rsid w:val="00C929E4"/>
     <w:pPr>
       <w:pBdr>
         <w:top w:val="single" w:sz="4" w:space="1" w:color="auto" w:shadow="1"/>
@@ -3687,7 +3604,7 @@
     </w:pPr>
     <w:rPr>
       <w:rFonts w:ascii="DejaVu Sans Mono" w:hAnsi="DejaVu Sans Mono"/>
-      <w:sz w:val="18"/>
+      <w:sz w:val="20"/>
     </w:rPr>
   </w:style>
   <w:style w:type="paragraph" w:customStyle="1" w:styleId="Figurefootnote">
@@ -3729,6 +3646,9 @@
     <w:basedOn w:val="Note"/>
     <w:qFormat/>
     <w:rsid w:val="00D8749A"/>
+    <w:pPr>
+      <w:spacing w:after="0"/>
+    </w:pPr>
   </w:style>
   <w:style w:type="table" w:styleId="TableGrid">
     <w:name w:val="Table Grid"/>
@@ -3856,7 +3776,7 @@
         <w:tab w:val="center" w:pos="4680"/>
         <w:tab w:val="right" w:pos="9360"/>
       </w:tabs>
-      <w:spacing w:line="240" w:lineRule="auto"/>
+      <w:spacing w:after="0" w:line="240" w:lineRule="auto"/>
     </w:pPr>
   </w:style>
   <w:style w:type="character" w:customStyle="1" w:styleId="HeaderChar">
@@ -3878,7 +3798,7 @@
         <w:tab w:val="center" w:pos="4680"/>
         <w:tab w:val="right" w:pos="9360"/>
       </w:tabs>
-      <w:spacing w:line="240" w:lineRule="auto"/>
+      <w:spacing w:after="0" w:line="240" w:lineRule="auto"/>
     </w:pPr>
   </w:style>
   <w:style w:type="character" w:customStyle="1" w:styleId="FooterChar">
@@ -3888,6 +3808,52 @@
     <w:uiPriority w:val="99"/>
     <w:semiHidden/>
     <w:rsid w:val="00FA537C"/>
+  </w:style>
+  <w:style w:type="character" w:customStyle="1" w:styleId="Heading7Char">
+    <w:name w:val="Heading 7 Char"/>
+    <w:basedOn w:val="DefaultParagraphFont"/>
+    <w:link w:val="Heading7"/>
+    <w:uiPriority w:val="9"/>
+    <w:semiHidden/>
+    <w:rsid w:val="00FA537C"/>
+    <w:rPr>
+      <w:rFonts w:asciiTheme="majorHAnsi" w:eastAsiaTheme="majorEastAsia" w:hAnsiTheme="majorHAnsi" w:cstheme="majorBidi"/>
+      <w:b/>
+      <w:bCs/>
+      <w:color w:val="404040" w:themeColor="text1" w:themeTint="BF"/>
+      <w:sz w:val="26"/>
+      <w:szCs w:val="26"/>
+    </w:rPr>
+  </w:style>
+  <w:style w:type="character" w:customStyle="1" w:styleId="Heading8Char">
+    <w:name w:val="Heading 8 Char"/>
+    <w:basedOn w:val="DefaultParagraphFont"/>
+    <w:link w:val="Heading8"/>
+    <w:uiPriority w:val="9"/>
+    <w:semiHidden/>
+    <w:rsid w:val="00FA537C"/>
+    <w:rPr>
+      <w:rFonts w:asciiTheme="majorHAnsi" w:eastAsiaTheme="majorEastAsia" w:hAnsiTheme="majorHAnsi" w:cstheme="majorBidi"/>
+      <w:color w:val="404040" w:themeColor="text1" w:themeTint="BF"/>
+      <w:sz w:val="20"/>
+      <w:szCs w:val="20"/>
+    </w:rPr>
+  </w:style>
+  <w:style w:type="character" w:customStyle="1" w:styleId="Heading9Char">
+    <w:name w:val="Heading 9 Char"/>
+    <w:basedOn w:val="DefaultParagraphFont"/>
+    <w:link w:val="Heading9"/>
+    <w:uiPriority w:val="9"/>
+    <w:semiHidden/>
+    <w:rsid w:val="00FA537C"/>
+    <w:rPr>
+      <w:rFonts w:asciiTheme="majorHAnsi" w:eastAsiaTheme="majorEastAsia" w:hAnsiTheme="majorHAnsi" w:cstheme="majorBidi"/>
+      <w:i/>
+      <w:iCs/>
+      <w:color w:val="404040" w:themeColor="text1" w:themeTint="BF"/>
+      <w:sz w:val="20"/>
+      <w:szCs w:val="20"/>
+    </w:rPr>
   </w:style>
   <w:style w:type="paragraph" w:styleId="TOCHeading">
     <w:name w:val="TOC Heading"/>
@@ -3899,6 +3865,10 @@
     <w:qFormat/>
     <w:rsid w:val="00BD2FAC"/>
     <w:pPr>
+      <w:numPr>
+        <w:numId w:val="0"/>
+      </w:numPr>
+      <w:spacing w:after="0"/>
       <w:outlineLvl w:val="9"/>
     </w:pPr>
     <w:rPr>
@@ -4183,7 +4153,7 @@
     <w:qFormat/>
     <w:rsid w:val="00B97755"/>
     <w:pPr>
-      <w:spacing w:line="240" w:lineRule="auto"/>
+      <w:spacing w:after="0" w:line="240" w:lineRule="auto"/>
     </w:pPr>
     <w:rPr>
       <w:sz w:val="24"/>
@@ -4194,11 +4164,7 @@
     <w:name w:val="tei_l"/>
     <w:basedOn w:val="BodyTextIndent"/>
     <w:qFormat/>
-    <w:rsid w:val="00B94F4E"/>
-    <w:pPr>
-      <w:spacing w:before="0" w:beforeAutospacing="0" w:after="0" w:line="240" w:lineRule="atLeast"/>
-      <w:ind w:left="284"/>
-    </w:pPr>
+    <w:rsid w:val="00B97755"/>
   </w:style>
   <w:style w:type="paragraph" w:styleId="BodyTextIndent">
     <w:name w:val="Body Text Indent"/>
@@ -4231,7 +4197,7 @@
     <w:qFormat/>
     <w:rsid w:val="00B97755"/>
     <w:pPr>
-      <w:spacing w:line="240" w:lineRule="auto"/>
+      <w:spacing w:after="0" w:line="240" w:lineRule="auto"/>
     </w:pPr>
     <w:rPr>
       <w:sz w:val="24"/>
@@ -4292,9 +4258,19 @@
     <w:name w:val="Author"/>
     <w:basedOn w:val="Title"/>
     <w:qFormat/>
-    <w:rsid w:val="003C6963"/>
-    <w:rPr>
-      <w:sz w:val="44"/>
+    <w:rsid w:val="00B4652A"/>
+    <w:rPr>
+      <w:rFonts w:asciiTheme="minorHAnsi" w:hAnsiTheme="minorHAnsi"/>
+      <w:sz w:val="28"/>
+    </w:rPr>
+  </w:style>
+  <w:style w:type="paragraph" w:customStyle="1" w:styleId="Docdate">
+    <w:name w:val="Docdate"/>
+    <w:basedOn w:val="Title"/>
+    <w:qFormat/>
+    <w:rsid w:val="008644C0"/>
+    <w:rPr>
+      <w:sz w:val="32"/>
     </w:rPr>
   </w:style>
   <w:style w:type="character" w:customStyle="1" w:styleId="teimentioned">
@@ -4314,101 +4290,38 @@
     <w:qFormat/>
     <w:rsid w:val="00026732"/>
   </w:style>
-  <w:style w:type="paragraph" w:styleId="Subtitle">
-    <w:name w:val="Subtitle"/>
-    <w:basedOn w:val="Normal"/>
-    <w:next w:val="Normal"/>
-    <w:link w:val="SubtitleChar"/>
-    <w:uiPriority w:val="11"/>
-    <w:semiHidden/>
-    <w:qFormat/>
-    <w:rsid w:val="003C6963"/>
-    <w:pPr>
-      <w:numPr>
-        <w:ilvl w:val="1"/>
-      </w:numPr>
-    </w:pPr>
-    <w:rPr>
-      <w:rFonts w:asciiTheme="majorHAnsi" w:eastAsiaTheme="majorEastAsia" w:hAnsiTheme="majorHAnsi" w:cstheme="majorBidi"/>
-      <w:i/>
-      <w:iCs/>
-      <w:color w:val="4F81BD" w:themeColor="accent1"/>
-      <w:spacing w:val="15"/>
-      <w:sz w:val="24"/>
-      <w:szCs w:val="24"/>
-    </w:rPr>
-  </w:style>
-  <w:style w:type="character" w:customStyle="1" w:styleId="SubtitleChar">
-    <w:name w:val="Subtitle Char"/>
-    <w:basedOn w:val="DefaultParagraphFont"/>
-    <w:link w:val="Subtitle"/>
-    <w:uiPriority w:val="11"/>
-    <w:semiHidden/>
-    <w:rsid w:val="003C6963"/>
-    <w:rPr>
-      <w:rFonts w:asciiTheme="majorHAnsi" w:eastAsiaTheme="majorEastAsia" w:hAnsiTheme="majorHAnsi" w:cstheme="majorBidi"/>
-      <w:i/>
-      <w:iCs/>
-      <w:color w:val="4F81BD" w:themeColor="accent1"/>
-      <w:spacing w:val="15"/>
-      <w:sz w:val="24"/>
-      <w:szCs w:val="24"/>
-    </w:rPr>
-  </w:style>
-  <w:style w:type="paragraph" w:customStyle="1" w:styleId="teilg">
-    <w:name w:val="tei_lg"/>
-    <w:basedOn w:val="teil"/>
-    <w:qFormat/>
-    <w:rsid w:val="00E535AB"/>
-    <w:pPr>
-      <w:spacing w:line="120" w:lineRule="auto"/>
-    </w:pPr>
-  </w:style>
-  <w:style w:type="paragraph" w:customStyle="1" w:styleId="docDate">
-    <w:name w:val="docDate"/>
-    <w:basedOn w:val="Title"/>
-    <w:qFormat/>
-    <w:rsid w:val="00494308"/>
-    <w:rPr>
-      <w:sz w:val="32"/>
-    </w:rPr>
-  </w:style>
-  <w:style w:type="paragraph" w:customStyle="1" w:styleId="teisigned">
-    <w:name w:val="tei_signed"/>
-    <w:basedOn w:val="Normal"/>
-    <w:qFormat/>
-    <w:rsid w:val="00693A27"/>
-    <w:pPr>
-      <w:spacing w:before="360"/>
-      <w:ind w:left="431" w:hanging="431"/>
-    </w:pPr>
-  </w:style>
-  <w:style w:type="paragraph" w:customStyle="1" w:styleId="teispeech">
-    <w:name w:val="tei_speech"/>
-    <w:basedOn w:val="Normal"/>
-    <w:qFormat/>
-    <w:rsid w:val="00693A27"/>
-    <w:pPr>
-      <w:ind w:left="432" w:hanging="432"/>
-    </w:pPr>
+  <w:style w:type="paragraph" w:customStyle="1" w:styleId="egXML">
+    <w:name w:val="egXML"/>
+    <w:basedOn w:val="Normal"/>
+    <w:qFormat/>
+    <w:rPr>
+      <w:rFonts w:ascii="Courier" w:hAnsi="Courier"/>
+      <w:sz w:val="20"/>
+    </w:rPr>
+  </w:style>
+  <w:style w:type="paragraph" w:customStyle="1" w:styleId="egXMLTable">
+    <w:name w:val="egXMLTable"/>
+    <w:basedOn w:val="Normal"/>
+    <w:qFormat/>
+    <w:pPr>
+      <w:spacing w:before="80" w:after="0"/>
+    </w:pPr>
+    <w:rPr>
+      <w:rFonts w:ascii="Courier" w:hAnsi="Courier"/>
+      <w:sz w:val="18"/>
+    </w:rPr>
   </w:style>
   <w:style w:type="paragraph" w:customStyle="1" w:styleId="GeneratedTitle">
     <w:name w:val="GeneratedTitle"/>
     <w:basedOn w:val="Title"/>
     <w:qFormat/>
-    <w:rsid w:val="003F114A"/>
-  </w:style>
-  <w:style w:type="paragraph" w:customStyle="1" w:styleId="GeneratedSubTitle">
-    <w:name w:val="GeneratedSubTitle"/>
-    <w:basedOn w:val="Subtitle"/>
-    <w:qFormat/>
-    <w:rsid w:val="003F114A"/>
+    <w:rsid w:val="00113B00"/>
   </w:style>
   <w:style w:type="paragraph" w:customStyle="1" w:styleId="ANNEX">
     <w:name w:val="ANNEX"/>
     <w:basedOn w:val="Normal"/>
     <w:qFormat/>
-    <w:rsid w:val="00D646DB"/>
+    <w:rsid w:val="00113B00"/>
     <w:pPr>
       <w:numPr>
         <w:numId w:val="3"/>
@@ -4416,10 +4329,10 @@
     </w:pPr>
     <w:rPr>
       <w:b/>
-      <w:sz w:val="32"/>
-    </w:rPr>
-  </w:style>
-  <w:style w:type="paragraph" w:customStyle="1" w:styleId="egXML">
+      <w:sz w:val="28"/>
+    </w:rPr>
+  </w:style>
+  <w:style w:type="paragraph" w:customStyle="1" w:styleId="egXML0">
     <w:name w:val="egXML"/>
     <w:basedOn w:val="Normal"/>
     <w:qFormat/>
@@ -4428,88 +4341,36 @@
       <w:sz w:val="20"/>
     </w:rPr>
   </w:style>
-  <w:style w:type="paragraph" w:customStyle="1" w:styleId="egXMLTable">
+  <w:style w:type="paragraph" w:customStyle="1" w:styleId="egXMLTable0">
     <w:name w:val="egXMLTable"/>
     <w:basedOn w:val="Normal"/>
     <w:qFormat/>
     <w:pPr>
-      <w:spacing w:before="80"/>
+      <w:spacing w:before="80" w:after="0"/>
     </w:pPr>
     <w:rPr>
       <w:rFonts w:ascii="Courier" w:hAnsi="Courier"/>
       <w:sz w:val="18"/>
     </w:rPr>
   </w:style>
-  <w:style w:type="paragraph" w:styleId="Quote">
-    <w:name w:val="Quote"/>
-    <w:basedOn w:val="Normal"/>
-    <w:next w:val="Normal"/>
-    <w:link w:val="QuoteChar"/>
-    <w:uiPriority w:val="29"/>
-    <w:semiHidden/>
-    <w:qFormat/>
-    <w:rsid w:val="00382EC4"/>
-    <w:pPr>
-      <w:ind w:left="170" w:right="170"/>
-    </w:pPr>
-    <w:rPr>
-      <w:i/>
-      <w:iCs/>
-      <w:color w:val="000000" w:themeColor="text1"/>
-    </w:rPr>
-  </w:style>
-  <w:style w:type="character" w:customStyle="1" w:styleId="QuoteChar">
-    <w:name w:val="Quote Char"/>
-    <w:basedOn w:val="DefaultParagraphFont"/>
-    <w:link w:val="Quote"/>
-    <w:uiPriority w:val="29"/>
-    <w:semiHidden/>
-    <w:rsid w:val="00382EC4"/>
-    <w:rPr>
-      <w:i/>
-      <w:iCs/>
-      <w:color w:val="000000" w:themeColor="text1"/>
-    </w:rPr>
-  </w:style>
-  <w:style w:type="paragraph" w:customStyle="1" w:styleId="MarginNoteOuter">
-    <w:name w:val="MarginNoteOuter"/>
-    <w:basedOn w:val="Normal"/>
-    <w:qFormat/>
-    <w:rsid w:val="00D61A5B"/>
-    <w:pPr>
-      <w:framePr w:w="851" w:hSpace="181" w:vSpace="181" w:wrap="around" w:vAnchor="text" w:hAnchor="page" w:xAlign="outside" w:y="1"/>
-    </w:pPr>
-  </w:style>
-  <w:style w:type="paragraph" w:customStyle="1" w:styleId="marginOuter">
-    <w:name w:val="marginOuter"/>
-    <w:basedOn w:val="Normal"/>
-    <w:qFormat/>
-    <w:rsid w:val="00D61A5B"/>
-    <w:pPr>
-      <w:framePr w:w="851" w:hSpace="181" w:vSpace="181" w:wrap="around" w:vAnchor="text" w:hAnchor="page" w:xAlign="outside" w:y="1"/>
-    </w:pPr>
-  </w:style>
-  <w:style w:type="table" w:customStyle="1" w:styleId="revisionDesc">
-    <w:name w:val="revisionDesc"/>
+  <w:style w:type="table" w:styleId="MediumShading1-Accent5">
+    <w:name w:val="Medium Shading 1 Accent 5"/>
     <w:basedOn w:val="TableNormal"/>
-    <w:uiPriority w:val="99"/>
-    <w:rsid w:val="005127E0"/>
+    <w:uiPriority w:val="63"/>
+    <w:rsid w:val="000F426E"/>
     <w:pPr>
       <w:spacing w:after="0" w:line="240" w:lineRule="auto"/>
-      <w:ind w:left="0" w:firstLine="0"/>
-    </w:pPr>
-    <w:rPr>
-      <w:sz w:val="20"/>
-    </w:rPr>
+    </w:pPr>
     <w:tblPr>
+      <w:tblStyleRowBandSize w:val="1"/>
+      <w:tblStyleColBandSize w:val="1"/>
       <w:tblInd w:w="0" w:type="dxa"/>
       <w:tblBorders>
-        <w:top w:val="single" w:sz="6" w:space="0" w:color="auto"/>
-        <w:left w:val="single" w:sz="6" w:space="0" w:color="auto"/>
-        <w:bottom w:val="single" w:sz="6" w:space="0" w:color="auto"/>
-        <w:right w:val="single" w:sz="6" w:space="0" w:color="auto"/>
-        <w:insideH w:val="single" w:sz="6" w:space="0" w:color="auto"/>
-        <w:insideV w:val="single" w:sz="6" w:space="0" w:color="auto"/>
+        <w:top w:val="single" w:sz="8" w:space="0" w:color="78C0D4" w:themeColor="accent5" w:themeTint="BF"/>
+        <w:left w:val="single" w:sz="8" w:space="0" w:color="78C0D4" w:themeColor="accent5" w:themeTint="BF"/>
+        <w:bottom w:val="single" w:sz="8" w:space="0" w:color="78C0D4" w:themeColor="accent5" w:themeTint="BF"/>
+        <w:right w:val="single" w:sz="8" w:space="0" w:color="78C0D4" w:themeColor="accent5" w:themeTint="BF"/>
+        <w:insideH w:val="single" w:sz="8" w:space="0" w:color="78C0D4" w:themeColor="accent5" w:themeTint="BF"/>
       </w:tblBorders>
       <w:tblCellMar>
         <w:top w:w="0" w:type="dxa"/>
@@ -4518,28 +4379,85 @@
         <w:right w:w="108" w:type="dxa"/>
       </w:tblCellMar>
     </w:tblPr>
-    <w:tcPr>
-      <w:shd w:val="clear" w:color="auto" w:fill="D9D9D9"/>
-    </w:tcPr>
-  </w:style>
-  <w:style w:type="paragraph" w:customStyle="1" w:styleId="biblfree">
-    <w:name w:val="biblfree"/>
-    <w:basedOn w:val="Normal"/>
-    <w:qFormat/>
-    <w:rsid w:val="00455454"/>
-    <w:pPr>
-      <w:spacing w:after="100" w:afterAutospacing="1"/>
-      <w:ind w:left="284" w:hanging="142"/>
-    </w:pPr>
-    <w:rPr>
-      <w:sz w:val="20"/>
-    </w:rPr>
-  </w:style>
-  <w:style w:type="paragraph" w:customStyle="1" w:styleId="byline">
-    <w:name w:val="byline"/>
-    <w:basedOn w:val="Author"/>
-    <w:qFormat/>
-    <w:rsid w:val="00076B7A"/>
+    <w:tblStylePr w:type="firstRow">
+      <w:pPr>
+        <w:spacing w:before="0" w:after="0" w:line="240" w:lineRule="auto"/>
+      </w:pPr>
+      <w:rPr>
+        <w:b/>
+        <w:bCs/>
+        <w:color w:val="FFFFFF" w:themeColor="background1"/>
+      </w:rPr>
+      <w:tblPr/>
+      <w:tcPr>
+        <w:tcBorders>
+          <w:top w:val="single" w:sz="8" w:space="0" w:color="78C0D4" w:themeColor="accent5" w:themeTint="BF"/>
+          <w:left w:val="single" w:sz="8" w:space="0" w:color="78C0D4" w:themeColor="accent5" w:themeTint="BF"/>
+          <w:bottom w:val="single" w:sz="8" w:space="0" w:color="78C0D4" w:themeColor="accent5" w:themeTint="BF"/>
+          <w:right w:val="single" w:sz="8" w:space="0" w:color="78C0D4" w:themeColor="accent5" w:themeTint="BF"/>
+          <w:insideH w:val="nil"/>
+          <w:insideV w:val="nil"/>
+        </w:tcBorders>
+        <w:shd w:val="clear" w:color="auto" w:fill="4BACC6" w:themeFill="accent5"/>
+      </w:tcPr>
+    </w:tblStylePr>
+    <w:tblStylePr w:type="lastRow">
+      <w:pPr>
+        <w:spacing w:before="0" w:after="0" w:line="240" w:lineRule="auto"/>
+      </w:pPr>
+      <w:rPr>
+        <w:b/>
+        <w:bCs/>
+      </w:rPr>
+      <w:tblPr/>
+      <w:tcPr>
+        <w:tcBorders>
+          <w:top w:val="double" w:sz="6" w:space="0" w:color="78C0D4" w:themeColor="accent5" w:themeTint="BF"/>
+          <w:left w:val="single" w:sz="8" w:space="0" w:color="78C0D4" w:themeColor="accent5" w:themeTint="BF"/>
+          <w:bottom w:val="single" w:sz="8" w:space="0" w:color="78C0D4" w:themeColor="accent5" w:themeTint="BF"/>
+          <w:right w:val="single" w:sz="8" w:space="0" w:color="78C0D4" w:themeColor="accent5" w:themeTint="BF"/>
+          <w:insideH w:val="nil"/>
+          <w:insideV w:val="nil"/>
+        </w:tcBorders>
+      </w:tcPr>
+    </w:tblStylePr>
+    <w:tblStylePr w:type="firstCol">
+      <w:rPr>
+        <w:b/>
+        <w:bCs/>
+      </w:rPr>
+    </w:tblStylePr>
+    <w:tblStylePr w:type="lastCol">
+      <w:rPr>
+        <w:b/>
+        <w:bCs/>
+      </w:rPr>
+    </w:tblStylePr>
+    <w:tblStylePr w:type="band1Vert">
+      <w:tblPr/>
+      <w:tcPr>
+        <w:shd w:val="clear" w:color="auto" w:fill="D2EAF1" w:themeFill="accent5" w:themeFillTint="3F"/>
+      </w:tcPr>
+    </w:tblStylePr>
+    <w:tblStylePr w:type="band1Horz">
+      <w:tblPr/>
+      <w:tcPr>
+        <w:tcBorders>
+          <w:insideH w:val="nil"/>
+          <w:insideV w:val="nil"/>
+        </w:tcBorders>
+        <w:shd w:val="clear" w:color="auto" w:fill="D2EAF1" w:themeFill="accent5" w:themeFillTint="3F"/>
+      </w:tcPr>
+    </w:tblStylePr>
+    <w:tblStylePr w:type="band2Horz">
+      <w:tblPr/>
+      <w:tcPr>
+        <w:tcBorders>
+          <w:insideH w:val="nil"/>
+          <w:insideV w:val="nil"/>
+        </w:tcBorders>
+      </w:tcPr>
+    </w:tblStylePr>
   </w:style>
 </w:styles>
 </file>

</xml_diff>

<commit_message>
render <mentioned> in italic by default. make sure endnotereference style defined in Word
</commit_message>
<xml_diff>
--- a/profiles/default/docx/template.docx
+++ b/profiles/default/docx/template.docx
@@ -3,16 +3,20 @@
 <w:document xmlns:wpc="http://schemas.microsoft.com/office/word/2010/wordprocessingCanvas" xmlns:mo="http://schemas.microsoft.com/office/mac/office/2008/main" xmlns:mc="http://schemas.openxmlformats.org/markup-compatibility/2006" xmlns:mv="urn:schemas-microsoft-com:mac:vml" xmlns:o="urn:schemas-microsoft-com:office:office" xmlns:r="http://schemas.openxmlformats.org/officeDocument/2006/relationships" xmlns:m="http://schemas.openxmlformats.org/officeDocument/2006/math" xmlns:v="urn:schemas-microsoft-com:vml" xmlns:wp14="http://schemas.microsoft.com/office/word/2010/wordprocessingDrawing" xmlns:wp="http://schemas.openxmlformats.org/drawingml/2006/wordprocessingDrawing" xmlns:w10="urn:schemas-microsoft-com:office:word" xmlns:w="http://schemas.openxmlformats.org/wordprocessingml/2006/main" xmlns:w14="http://schemas.microsoft.com/office/word/2010/wordml" xmlns:wpg="http://schemas.microsoft.com/office/word/2010/wordprocessingGroup" xmlns:wpi="http://schemas.microsoft.com/office/word/2010/wordprocessingInk" xmlns:wne="http://schemas.microsoft.com/office/word/2006/wordml" xmlns:wps="http://schemas.microsoft.com/office/word/2010/wordprocessingShape" mc:Ignorable="w14 wp14">
   <w:body>
     <w:p>
-      <w:pPr>
-        <w:pStyle w:val="biblfree"/>
-      </w:pPr>
       <w:bookmarkStart w:id="0" w:name="_GoBack"/>
       <w:bookmarkEnd w:id="0"/>
     </w:p>
     <w:sectPr>
-      <w:pgSz w:w="11900" w:h="16820"/>
+      <w:headerReference w:type="even" r:id="rId8"/>
+      <w:headerReference w:type="default" r:id="rId9"/>
+      <w:footerReference w:type="even" r:id="rId10"/>
+      <w:footerReference w:type="default" r:id="rId11"/>
+      <w:headerReference w:type="first" r:id="rId12"/>
+      <w:footerReference w:type="first" r:id="rId13"/>
+      <w:pgSz w:w="12240" w:h="15840"/>
       <w:pgMar w:top="1440" w:right="1440" w:bottom="1440" w:left="1440" w:header="720" w:footer="720" w:gutter="0"/>
       <w:cols w:space="720"/>
+      <w:titlePg/>
       <w:docGrid w:linePitch="360"/>
     </w:sectPr>
   </w:body>
@@ -48,6 +52,114 @@
 </w:endnotes>
 </file>
 
+<file path=word/footer1.xml><?xml version="1.0" encoding="utf-8"?>
+<w:ftr xmlns:wpc="http://schemas.microsoft.com/office/word/2010/wordprocessingCanvas" xmlns:mo="http://schemas.microsoft.com/office/mac/office/2008/main" xmlns:mc="http://schemas.openxmlformats.org/markup-compatibility/2006" xmlns:mv="urn:schemas-microsoft-com:mac:vml" xmlns:o="urn:schemas-microsoft-com:office:office" xmlns:r="http://schemas.openxmlformats.org/officeDocument/2006/relationships" xmlns:m="http://schemas.openxmlformats.org/officeDocument/2006/math" xmlns:v="urn:schemas-microsoft-com:vml" xmlns:wp14="http://schemas.microsoft.com/office/word/2010/wordprocessingDrawing" xmlns:wp="http://schemas.openxmlformats.org/drawingml/2006/wordprocessingDrawing" xmlns:w10="urn:schemas-microsoft-com:office:word" xmlns:w="http://schemas.openxmlformats.org/wordprocessingml/2006/main" xmlns:w14="http://schemas.microsoft.com/office/word/2010/wordml" xmlns:wpg="http://schemas.microsoft.com/office/word/2010/wordprocessingGroup" xmlns:wpi="http://schemas.microsoft.com/office/word/2010/wordprocessingInk" xmlns:wne="http://schemas.microsoft.com/office/word/2006/wordml" xmlns:wps="http://schemas.microsoft.com/office/word/2010/wordprocessingShape" mc:Ignorable="w14 wp14">
+  <w:p>
+    <w:pPr>
+      <w:pStyle w:val="Footer"/>
+    </w:pPr>
+    <w:r>
+      <w:fldChar w:fldCharType="begin"/>
+    </w:r>
+    <w:r>
+      <w:instrText xml:space="preserve"> PAGE \* MERGEFORMAT </w:instrText>
+    </w:r>
+    <w:r>
+      <w:fldChar w:fldCharType="separate"/>
+    </w:r>
+    <w:r>
+      <w:rPr>
+        <w:noProof/>
+      </w:rPr>
+      <w:t>4</w:t>
+    </w:r>
+    <w:r>
+      <w:rPr>
+        <w:noProof/>
+      </w:rPr>
+      <w:fldChar w:fldCharType="end"/>
+    </w:r>
+    <w:r>
+      <w:ptab w:relativeTo="margin" w:alignment="center" w:leader="none"/>
+    </w:r>
+    <w:r>
+      <w:ptab w:relativeTo="margin" w:alignment="right" w:leader="none"/>
+    </w:r>
+  </w:p>
+</w:ftr>
+</file>
+
+<file path=word/footer2.xml><?xml version="1.0" encoding="utf-8"?>
+<w:ftr xmlns:wpc="http://schemas.microsoft.com/office/word/2010/wordprocessingCanvas" xmlns:mo="http://schemas.microsoft.com/office/mac/office/2008/main" xmlns:mc="http://schemas.openxmlformats.org/markup-compatibility/2006" xmlns:mv="urn:schemas-microsoft-com:mac:vml" xmlns:o="urn:schemas-microsoft-com:office:office" xmlns:r="http://schemas.openxmlformats.org/officeDocument/2006/relationships" xmlns:m="http://schemas.openxmlformats.org/officeDocument/2006/math" xmlns:v="urn:schemas-microsoft-com:vml" xmlns:wp14="http://schemas.microsoft.com/office/word/2010/wordprocessingDrawing" xmlns:wp="http://schemas.openxmlformats.org/drawingml/2006/wordprocessingDrawing" xmlns:w10="urn:schemas-microsoft-com:office:word" xmlns:w="http://schemas.openxmlformats.org/wordprocessingml/2006/main" xmlns:w14="http://schemas.microsoft.com/office/word/2010/wordml" xmlns:wpg="http://schemas.microsoft.com/office/word/2010/wordprocessingGroup" xmlns:wpi="http://schemas.microsoft.com/office/word/2010/wordprocessingInk" xmlns:wne="http://schemas.microsoft.com/office/word/2006/wordml" xmlns:wps="http://schemas.microsoft.com/office/word/2010/wordprocessingShape" mc:Ignorable="w14 wp14">
+  <w:p>
+    <w:pPr>
+      <w:pStyle w:val="Footer"/>
+    </w:pPr>
+    <w:r>
+      <w:ptab w:relativeTo="margin" w:alignment="center" w:leader="none"/>
+    </w:r>
+    <w:r>
+      <w:ptab w:relativeTo="margin" w:alignment="right" w:leader="none"/>
+    </w:r>
+    <w:r>
+      <w:fldChar w:fldCharType="begin"/>
+    </w:r>
+    <w:r>
+      <w:instrText xml:space="preserve"> PAGE \* MERGEFORMAT </w:instrText>
+    </w:r>
+    <w:r>
+      <w:fldChar w:fldCharType="separate"/>
+    </w:r>
+    <w:r>
+      <w:rPr>
+        <w:noProof/>
+      </w:rPr>
+      <w:t>17</w:t>
+    </w:r>
+    <w:r>
+      <w:rPr>
+        <w:noProof/>
+      </w:rPr>
+      <w:fldChar w:fldCharType="end"/>
+    </w:r>
+  </w:p>
+</w:ftr>
+</file>
+
+<file path=word/footer3.xml><?xml version="1.0" encoding="utf-8"?>
+<w:ftr xmlns:wpc="http://schemas.microsoft.com/office/word/2010/wordprocessingCanvas" xmlns:mo="http://schemas.microsoft.com/office/mac/office/2008/main" xmlns:mc="http://schemas.openxmlformats.org/markup-compatibility/2006" xmlns:mv="urn:schemas-microsoft-com:mac:vml" xmlns:o="urn:schemas-microsoft-com:office:office" xmlns:r="http://schemas.openxmlformats.org/officeDocument/2006/relationships" xmlns:m="http://schemas.openxmlformats.org/officeDocument/2006/math" xmlns:v="urn:schemas-microsoft-com:vml" xmlns:wp14="http://schemas.microsoft.com/office/word/2010/wordprocessingDrawing" xmlns:wp="http://schemas.openxmlformats.org/drawingml/2006/wordprocessingDrawing" xmlns:w10="urn:schemas-microsoft-com:office:word" xmlns:w="http://schemas.openxmlformats.org/wordprocessingml/2006/main" xmlns:w14="http://schemas.microsoft.com/office/word/2010/wordml" xmlns:wpg="http://schemas.microsoft.com/office/word/2010/wordprocessingGroup" xmlns:wpi="http://schemas.microsoft.com/office/word/2010/wordprocessingInk" xmlns:wne="http://schemas.microsoft.com/office/word/2006/wordml" xmlns:wps="http://schemas.microsoft.com/office/word/2010/wordprocessingShape" mc:Ignorable="w14 wp14">
+  <w:p>
+    <w:pPr>
+      <w:pStyle w:val="Footer"/>
+    </w:pPr>
+    <w:r>
+      <w:ptab w:relativeTo="margin" w:alignment="center" w:leader="none"/>
+    </w:r>
+    <w:r>
+      <w:fldChar w:fldCharType="begin"/>
+    </w:r>
+    <w:r>
+      <w:instrText xml:space="preserve"> PAGE \* MERGEFORMAT </w:instrText>
+    </w:r>
+    <w:r>
+      <w:fldChar w:fldCharType="separate"/>
+    </w:r>
+    <w:r>
+      <w:rPr>
+        <w:noProof/>
+      </w:rPr>
+      <w:t>1</w:t>
+    </w:r>
+    <w:r>
+      <w:rPr>
+        <w:noProof/>
+      </w:rPr>
+      <w:fldChar w:fldCharType="end"/>
+    </w:r>
+  </w:p>
+</w:ftr>
+</file>
+
 <file path=word/footnotes.xml><?xml version="1.0" encoding="utf-8"?>
 <w:footnotes xmlns:wpc="http://schemas.microsoft.com/office/word/2010/wordprocessingCanvas" xmlns:mo="http://schemas.microsoft.com/office/mac/office/2008/main" xmlns:mc="http://schemas.openxmlformats.org/markup-compatibility/2006" xmlns:mv="urn:schemas-microsoft-com:mac:vml" xmlns:o="urn:schemas-microsoft-com:office:office" xmlns:r="http://schemas.openxmlformats.org/officeDocument/2006/relationships" xmlns:m="http://schemas.openxmlformats.org/officeDocument/2006/math" xmlns:v="urn:schemas-microsoft-com:vml" xmlns:wp14="http://schemas.microsoft.com/office/word/2010/wordprocessingDrawing" xmlns:wp="http://schemas.openxmlformats.org/drawingml/2006/wordprocessingDrawing" xmlns:w10="urn:schemas-microsoft-com:office:word" xmlns:w="http://schemas.openxmlformats.org/wordprocessingml/2006/main" xmlns:w14="http://schemas.microsoft.com/office/word/2010/wordml" xmlns:wpg="http://schemas.microsoft.com/office/word/2010/wordprocessingGroup" xmlns:wpi="http://schemas.microsoft.com/office/word/2010/wordprocessingInk" xmlns:wne="http://schemas.microsoft.com/office/word/2006/wordml" xmlns:wps="http://schemas.microsoft.com/office/word/2010/wordprocessingShape" mc:Ignorable="w14 wp14">
   <w:footnote w:type="separator" w:id="-1">
@@ -75,26 +187,189 @@
 </w:footnotes>
 </file>
 
+<file path=word/header1.xml><?xml version="1.0" encoding="utf-8"?>
+<w:hdr xmlns:wpc="http://schemas.microsoft.com/office/word/2010/wordprocessingCanvas" xmlns:mo="http://schemas.microsoft.com/office/mac/office/2008/main" xmlns:mc="http://schemas.openxmlformats.org/markup-compatibility/2006" xmlns:mv="urn:schemas-microsoft-com:mac:vml" xmlns:o="urn:schemas-microsoft-com:office:office" xmlns:r="http://schemas.openxmlformats.org/officeDocument/2006/relationships" xmlns:m="http://schemas.openxmlformats.org/officeDocument/2006/math" xmlns:v="urn:schemas-microsoft-com:vml" xmlns:wp14="http://schemas.microsoft.com/office/word/2010/wordprocessingDrawing" xmlns:wp="http://schemas.openxmlformats.org/drawingml/2006/wordprocessingDrawing" xmlns:w10="urn:schemas-microsoft-com:office:word" xmlns:w="http://schemas.openxmlformats.org/wordprocessingml/2006/main" xmlns:w14="http://schemas.microsoft.com/office/word/2010/wordml" xmlns:wpg="http://schemas.microsoft.com/office/word/2010/wordprocessingGroup" xmlns:wpi="http://schemas.microsoft.com/office/word/2010/wordprocessingInk" xmlns:wne="http://schemas.microsoft.com/office/word/2006/wordml" xmlns:wps="http://schemas.microsoft.com/office/word/2010/wordprocessingShape" mc:Ignorable="w14 wp14">
+  <w:p>
+    <w:pPr>
+      <w:pStyle w:val="Header"/>
+    </w:pPr>
+    <w:r>
+      <w:t xml:space="preserve"> </w:t>
+    </w:r>
+  </w:p>
+</w:hdr>
+</file>
+
+<file path=word/header2.xml><?xml version="1.0" encoding="utf-8"?>
+<w:hdr xmlns:wpc="http://schemas.microsoft.com/office/word/2010/wordprocessingCanvas" xmlns:mo="http://schemas.microsoft.com/office/mac/office/2008/main" xmlns:mc="http://schemas.openxmlformats.org/markup-compatibility/2006" xmlns:mv="urn:schemas-microsoft-com:mac:vml" xmlns:o="urn:schemas-microsoft-com:office:office" xmlns:r="http://schemas.openxmlformats.org/officeDocument/2006/relationships" xmlns:m="http://schemas.openxmlformats.org/officeDocument/2006/math" xmlns:v="urn:schemas-microsoft-com:vml" xmlns:wp14="http://schemas.microsoft.com/office/word/2010/wordprocessingDrawing" xmlns:wp="http://schemas.openxmlformats.org/drawingml/2006/wordprocessingDrawing" xmlns:w10="urn:schemas-microsoft-com:office:word" xmlns:w="http://schemas.openxmlformats.org/wordprocessingml/2006/main" xmlns:w14="http://schemas.microsoft.com/office/word/2010/wordml" xmlns:wpg="http://schemas.microsoft.com/office/word/2010/wordprocessingGroup" xmlns:wpi="http://schemas.microsoft.com/office/word/2010/wordprocessingInk" xmlns:wne="http://schemas.microsoft.com/office/word/2006/wordml" xmlns:wps="http://schemas.microsoft.com/office/word/2010/wordprocessingShape" mc:Ignorable="w14 wp14">
+  <w:p>
+    <w:pPr>
+      <w:pStyle w:val="Header"/>
+    </w:pPr>
+    <w:r>
+      <w:t xml:space="preserve"> </w:t>
+    </w:r>
+  </w:p>
+</w:hdr>
+</file>
+
+<file path=word/header3.xml><?xml version="1.0" encoding="utf-8"?>
+<w:hdr xmlns:wpc="http://schemas.microsoft.com/office/word/2010/wordprocessingCanvas" xmlns:mo="http://schemas.microsoft.com/office/mac/office/2008/main" xmlns:mc="http://schemas.openxmlformats.org/markup-compatibility/2006" xmlns:mv="urn:schemas-microsoft-com:mac:vml" xmlns:o="urn:schemas-microsoft-com:office:office" xmlns:r="http://schemas.openxmlformats.org/officeDocument/2006/relationships" xmlns:m="http://schemas.openxmlformats.org/officeDocument/2006/math" xmlns:v="urn:schemas-microsoft-com:vml" xmlns:wp14="http://schemas.microsoft.com/office/word/2010/wordprocessingDrawing" xmlns:wp="http://schemas.openxmlformats.org/drawingml/2006/wordprocessingDrawing" xmlns:w10="urn:schemas-microsoft-com:office:word" xmlns:w="http://schemas.openxmlformats.org/wordprocessingml/2006/main" xmlns:w14="http://schemas.microsoft.com/office/word/2010/wordml" xmlns:wpg="http://schemas.microsoft.com/office/word/2010/wordprocessingGroup" xmlns:wpi="http://schemas.microsoft.com/office/word/2010/wordprocessingInk" xmlns:wne="http://schemas.microsoft.com/office/word/2006/wordml" xmlns:wps="http://schemas.microsoft.com/office/word/2010/wordprocessingShape" mc:Ignorable="w14 wp14">
+  <w:p>
+    <w:pPr>
+      <w:pStyle w:val="Header"/>
+    </w:pPr>
+    <w:r>
+      <w:t xml:space="preserve"> </w:t>
+    </w:r>
+  </w:p>
+</w:hdr>
+</file>
+
 <file path=word/numbering.xml><?xml version="1.0" encoding="utf-8"?>
 <w:numbering xmlns:wpc="http://schemas.microsoft.com/office/word/2010/wordprocessingCanvas" xmlns:mo="http://schemas.microsoft.com/office/mac/office/2008/main" xmlns:mc="http://schemas.openxmlformats.org/markup-compatibility/2006" xmlns:mv="urn:schemas-microsoft-com:mac:vml" xmlns:o="urn:schemas-microsoft-com:office:office" xmlns:r="http://schemas.openxmlformats.org/officeDocument/2006/relationships" xmlns:m="http://schemas.openxmlformats.org/officeDocument/2006/math" xmlns:v="urn:schemas-microsoft-com:vml" xmlns:wp14="http://schemas.microsoft.com/office/word/2010/wordprocessingDrawing" xmlns:wp="http://schemas.openxmlformats.org/drawingml/2006/wordprocessingDrawing" xmlns:w10="urn:schemas-microsoft-com:office:word" xmlns:w="http://schemas.openxmlformats.org/wordprocessingml/2006/main" xmlns:w14="http://schemas.microsoft.com/office/word/2010/wordml" xmlns:wpg="http://schemas.microsoft.com/office/word/2010/wordprocessingGroup" xmlns:wpi="http://schemas.microsoft.com/office/word/2010/wordprocessingInk" xmlns:wne="http://schemas.microsoft.com/office/word/2006/wordml" xmlns:wps="http://schemas.microsoft.com/office/word/2010/wordprocessingShape" mc:Ignorable="w14 wp14">
   <w:abstractNum w:abstractNumId="0">
-    <w:nsid w:val="33614799"/>
-    <w:multiLevelType w:val="hybridMultilevel"/>
-    <w:tmpl w:val="FB384136"/>
-    <w:lvl w:ilvl="0" w:tplc="1A8268B8">
+    <w:nsid w:val="026D4202"/>
+    <w:multiLevelType w:val="multilevel"/>
+    <w:tmpl w:val="16F88730"/>
+    <w:name w:val="heading"/>
+    <w:lvl w:ilvl="0">
       <w:start w:val="1"/>
       <w:numFmt w:val="decimal"/>
-      <w:pStyle w:val="Bibliography"/>
-      <w:lvlText w:val="[%1]"/>
-      <w:lvlJc w:val="left"/>
-      <w:pPr>
-        <w:ind w:left="1080" w:hanging="1080"/>
+      <w:pStyle w:val="Heading1"/>
+      <w:lvlText w:val="%1"/>
+      <w:lvlJc w:val="left"/>
+      <w:pPr>
+        <w:ind w:left="432" w:hanging="432"/>
       </w:pPr>
       <w:rPr>
         <w:rFonts w:hint="default"/>
       </w:rPr>
     </w:lvl>
-    <w:lvl w:ilvl="1" w:tplc="E84893A6">
+    <w:lvl w:ilvl="1">
+      <w:start w:val="1"/>
+      <w:numFmt w:val="decimal"/>
+      <w:pStyle w:val="Heading2"/>
+      <w:lvlText w:val="%1.%2"/>
+      <w:lvlJc w:val="left"/>
+      <w:pPr>
+        <w:ind w:left="648" w:hanging="648"/>
+      </w:pPr>
+      <w:rPr>
+        <w:rFonts w:hint="default"/>
+      </w:rPr>
+    </w:lvl>
+    <w:lvl w:ilvl="2">
+      <w:start w:val="1"/>
+      <w:numFmt w:val="decimal"/>
+      <w:pStyle w:val="Heading3"/>
+      <w:lvlText w:val="%1.%2.%3"/>
+      <w:lvlJc w:val="left"/>
+      <w:pPr>
+        <w:ind w:left="864" w:hanging="864"/>
+      </w:pPr>
+      <w:rPr>
+        <w:rFonts w:hint="default"/>
+      </w:rPr>
+    </w:lvl>
+    <w:lvl w:ilvl="3">
+      <w:start w:val="1"/>
+      <w:numFmt w:val="decimal"/>
+      <w:pStyle w:val="Heading4"/>
+      <w:lvlText w:val="%1.%2.%3.%4"/>
+      <w:lvlJc w:val="left"/>
+      <w:pPr>
+        <w:ind w:left="1080" w:hanging="1080"/>
+      </w:pPr>
+      <w:rPr>
+        <w:rFonts w:hint="default"/>
+      </w:rPr>
+    </w:lvl>
+    <w:lvl w:ilvl="4">
+      <w:start w:val="1"/>
+      <w:numFmt w:val="decimal"/>
+      <w:pStyle w:val="Heading5"/>
+      <w:lvlText w:val="%1.%2.%3.%4.%5"/>
+      <w:lvlJc w:val="left"/>
+      <w:pPr>
+        <w:ind w:left="1296" w:hanging="1296"/>
+      </w:pPr>
+      <w:rPr>
+        <w:rFonts w:hint="default"/>
+      </w:rPr>
+    </w:lvl>
+    <w:lvl w:ilvl="5">
+      <w:start w:val="1"/>
+      <w:numFmt w:val="decimal"/>
+      <w:pStyle w:val="Heading6"/>
+      <w:lvlText w:val="%1.%2.%3.%4.%5.%6"/>
+      <w:lvlJc w:val="left"/>
+      <w:pPr>
+        <w:ind w:left="1512" w:hanging="1512"/>
+      </w:pPr>
+      <w:rPr>
+        <w:rFonts w:hint="default"/>
+      </w:rPr>
+    </w:lvl>
+    <w:lvl w:ilvl="6">
+      <w:start w:val="1"/>
+      <w:numFmt w:val="decimal"/>
+      <w:pStyle w:val="Heading7"/>
+      <w:lvlText w:val="%1.%2.%3.%4.%5.%6.%7"/>
+      <w:lvlJc w:val="left"/>
+      <w:pPr>
+        <w:ind w:left="1728" w:hanging="1728"/>
+      </w:pPr>
+      <w:rPr>
+        <w:rFonts w:hint="default"/>
+      </w:rPr>
+    </w:lvl>
+    <w:lvl w:ilvl="7">
+      <w:start w:val="1"/>
+      <w:numFmt w:val="decimal"/>
+      <w:pStyle w:val="Heading8"/>
+      <w:lvlText w:val="%1.%2.%3.%4.%5.%6.%7.%8"/>
+      <w:lvlJc w:val="left"/>
+      <w:pPr>
+        <w:ind w:left="1944" w:hanging="1944"/>
+      </w:pPr>
+      <w:rPr>
+        <w:rFonts w:hint="default"/>
+      </w:rPr>
+    </w:lvl>
+    <w:lvl w:ilvl="8">
+      <w:start w:val="1"/>
+      <w:numFmt w:val="decimal"/>
+      <w:pStyle w:val="Heading9"/>
+      <w:lvlText w:val="%1.%2.%3.%4.%5.%6.%7.%8.%9"/>
+      <w:lvlJc w:val="left"/>
+      <w:pPr>
+        <w:ind w:left="2160" w:hanging="2160"/>
+      </w:pPr>
+      <w:rPr>
+        <w:rFonts w:hint="default"/>
+      </w:rPr>
+    </w:lvl>
+  </w:abstractNum>
+  <w:abstractNum w:abstractNumId="1">
+    <w:nsid w:val="2A4F5CCA"/>
+    <w:multiLevelType w:val="hybridMultilevel"/>
+    <w:tmpl w:val="0A98CF16"/>
+    <w:lvl w:ilvl="0" w:tplc="13086DDE">
+      <w:start w:val="1"/>
+      <w:numFmt w:val="decimal"/>
+      <w:pStyle w:val="Figuretitle"/>
+      <w:suff w:val="space"/>
+      <w:lvlText w:val="Figure %1"/>
+      <w:lvlJc w:val="left"/>
+      <w:pPr>
+        <w:ind w:left="0" w:firstLine="0"/>
+      </w:pPr>
+      <w:rPr>
+        <w:rFonts w:hint="default"/>
+      </w:rPr>
+    </w:lvl>
+    <w:lvl w:ilvl="1" w:tplc="7946F166">
       <w:start w:val="1"/>
       <w:numFmt w:val="lowerLetter"/>
       <w:lvlText w:val="%2."/>
@@ -103,7 +378,7 @@
         <w:ind w:left="1440" w:hanging="360"/>
       </w:pPr>
     </w:lvl>
-    <w:lvl w:ilvl="2" w:tplc="B81C7E9A">
+    <w:lvl w:ilvl="2" w:tplc="657CE53E">
       <w:start w:val="1"/>
       <w:numFmt w:val="lowerRoman"/>
       <w:lvlText w:val="%3."/>
@@ -112,7 +387,7 @@
         <w:ind w:left="2160" w:hanging="180"/>
       </w:pPr>
     </w:lvl>
-    <w:lvl w:ilvl="3" w:tplc="3CB09B08">
+    <w:lvl w:ilvl="3" w:tplc="224892FE">
       <w:start w:val="1"/>
       <w:numFmt w:val="decimal"/>
       <w:lvlText w:val="%4."/>
@@ -121,7 +396,7 @@
         <w:ind w:left="2880" w:hanging="360"/>
       </w:pPr>
     </w:lvl>
-    <w:lvl w:ilvl="4" w:tplc="176836AE">
+    <w:lvl w:ilvl="4" w:tplc="92462CF4">
       <w:start w:val="1"/>
       <w:numFmt w:val="lowerLetter"/>
       <w:lvlText w:val="%5."/>
@@ -130,7 +405,7 @@
         <w:ind w:left="3600" w:hanging="360"/>
       </w:pPr>
     </w:lvl>
-    <w:lvl w:ilvl="5" w:tplc="3DE6EFC6">
+    <w:lvl w:ilvl="5" w:tplc="E618A394">
       <w:start w:val="1"/>
       <w:numFmt w:val="lowerRoman"/>
       <w:lvlText w:val="%6."/>
@@ -139,7 +414,7 @@
         <w:ind w:left="4320" w:hanging="180"/>
       </w:pPr>
     </w:lvl>
-    <w:lvl w:ilvl="6" w:tplc="2F22BAE8">
+    <w:lvl w:ilvl="6" w:tplc="D5BABF82">
       <w:start w:val="1"/>
       <w:numFmt w:val="decimal"/>
       <w:lvlText w:val="%7."/>
@@ -148,7 +423,7 @@
         <w:ind w:left="5040" w:hanging="360"/>
       </w:pPr>
     </w:lvl>
-    <w:lvl w:ilvl="7" w:tplc="00FE60B6">
+    <w:lvl w:ilvl="7" w:tplc="53AA18C8">
       <w:start w:val="1"/>
       <w:numFmt w:val="lowerLetter"/>
       <w:lvlText w:val="%8."/>
@@ -157,7 +432,7 @@
         <w:ind w:left="5760" w:hanging="360"/>
       </w:pPr>
     </w:lvl>
-    <w:lvl w:ilvl="8" w:tplc="7DEA11E4">
+    <w:lvl w:ilvl="8" w:tplc="0C08E796">
       <w:start w:val="1"/>
       <w:numFmt w:val="lowerRoman"/>
       <w:lvlText w:val="%9."/>
@@ -167,11 +442,11 @@
       </w:pPr>
     </w:lvl>
   </w:abstractNum>
-  <w:abstractNum w:abstractNumId="1">
-    <w:nsid w:val="435725AA"/>
+  <w:abstractNum w:abstractNumId="2">
+    <w:nsid w:val="34FD79BF"/>
     <w:multiLevelType w:val="hybridMultilevel"/>
-    <w:tmpl w:val="66D8D8CE"/>
-    <w:lvl w:ilvl="0" w:tplc="DF0EAADE">
+    <w:tmpl w:val="B49077EE"/>
+    <w:lvl w:ilvl="0" w:tplc="7AE41AAE">
       <w:start w:val="1"/>
       <w:numFmt w:val="decimal"/>
       <w:pStyle w:val="Tabletitle"/>
@@ -185,7 +460,7 @@
         <w:rFonts w:hint="default"/>
       </w:rPr>
     </w:lvl>
-    <w:lvl w:ilvl="1" w:tplc="B420BE52">
+    <w:lvl w:ilvl="1" w:tplc="F9606DC8">
       <w:start w:val="1"/>
       <w:numFmt w:val="lowerLetter"/>
       <w:lvlText w:val="%2."/>
@@ -194,7 +469,7 @@
         <w:ind w:left="1440" w:hanging="360"/>
       </w:pPr>
     </w:lvl>
-    <w:lvl w:ilvl="2" w:tplc="CBCE3DAA">
+    <w:lvl w:ilvl="2" w:tplc="1674E00E">
       <w:start w:val="1"/>
       <w:numFmt w:val="lowerRoman"/>
       <w:lvlText w:val="%3."/>
@@ -203,7 +478,7 @@
         <w:ind w:left="2160" w:hanging="180"/>
       </w:pPr>
     </w:lvl>
-    <w:lvl w:ilvl="3" w:tplc="033C7BFE">
+    <w:lvl w:ilvl="3" w:tplc="22603B4E">
       <w:start w:val="1"/>
       <w:numFmt w:val="decimal"/>
       <w:lvlText w:val="%4."/>
@@ -212,7 +487,7 @@
         <w:ind w:left="2880" w:hanging="360"/>
       </w:pPr>
     </w:lvl>
-    <w:lvl w:ilvl="4" w:tplc="2BD4DBF4">
+    <w:lvl w:ilvl="4" w:tplc="AE823B4A">
       <w:start w:val="1"/>
       <w:numFmt w:val="lowerLetter"/>
       <w:lvlText w:val="%5."/>
@@ -221,7 +496,7 @@
         <w:ind w:left="3600" w:hanging="360"/>
       </w:pPr>
     </w:lvl>
-    <w:lvl w:ilvl="5" w:tplc="DB2A5552">
+    <w:lvl w:ilvl="5" w:tplc="0ABC09BE">
       <w:start w:val="1"/>
       <w:numFmt w:val="lowerRoman"/>
       <w:lvlText w:val="%6."/>
@@ -230,7 +505,7 @@
         <w:ind w:left="4320" w:hanging="180"/>
       </w:pPr>
     </w:lvl>
-    <w:lvl w:ilvl="6" w:tplc="7EB2D568">
+    <w:lvl w:ilvl="6" w:tplc="20FEFB4A">
       <w:start w:val="1"/>
       <w:numFmt w:val="decimal"/>
       <w:lvlText w:val="%7."/>
@@ -239,7 +514,7 @@
         <w:ind w:left="5040" w:hanging="360"/>
       </w:pPr>
     </w:lvl>
-    <w:lvl w:ilvl="7" w:tplc="9B14CB12">
+    <w:lvl w:ilvl="7" w:tplc="F8BCDF6E">
       <w:start w:val="1"/>
       <w:numFmt w:val="lowerLetter"/>
       <w:lvlText w:val="%8."/>
@@ -248,7 +523,7 @@
         <w:ind w:left="5760" w:hanging="360"/>
       </w:pPr>
     </w:lvl>
-    <w:lvl w:ilvl="8" w:tplc="FCAAA0EE">
+    <w:lvl w:ilvl="8" w:tplc="16AE61D6">
       <w:start w:val="1"/>
       <w:numFmt w:val="lowerRoman"/>
       <w:lvlText w:val="%9."/>
@@ -258,10 +533,332 @@
       </w:pPr>
     </w:lvl>
   </w:abstractNum>
-  <w:abstractNum w:abstractNumId="2">
-    <w:nsid w:val="46097A60"/>
+  <w:abstractNum w:abstractNumId="3">
+    <w:nsid w:val="48290C33"/>
     <w:multiLevelType w:val="multilevel"/>
-    <w:tmpl w:val="09E28346"/>
+    <w:tmpl w:val="45E03416"/>
+    <w:lvl w:ilvl="0">
+      <w:start w:val="1"/>
+      <w:numFmt w:val="decimal"/>
+      <w:pStyle w:val="ListNumber"/>
+      <w:lvlText w:val="%1."/>
+      <w:lvlJc w:val="left"/>
+      <w:pPr>
+        <w:ind w:left="360" w:hanging="360"/>
+      </w:pPr>
+      <w:rPr>
+        <w:rFonts w:hint="default"/>
+      </w:rPr>
+    </w:lvl>
+    <w:lvl w:ilvl="1">
+      <w:start w:val="1"/>
+      <w:numFmt w:val="lowerLetter"/>
+      <w:pStyle w:val="ListNumber2"/>
+      <w:lvlText w:val="%2)"/>
+      <w:lvlJc w:val="left"/>
+      <w:pPr>
+        <w:ind w:left="720" w:hanging="360"/>
+      </w:pPr>
+      <w:rPr>
+        <w:rFonts w:hint="default"/>
+      </w:rPr>
+    </w:lvl>
+    <w:lvl w:ilvl="2">
+      <w:start w:val="1"/>
+      <w:numFmt w:val="lowerRoman"/>
+      <w:pStyle w:val="ListNumber3"/>
+      <w:lvlText w:val="%3)"/>
+      <w:lvlJc w:val="left"/>
+      <w:pPr>
+        <w:ind w:left="1080" w:hanging="360"/>
+      </w:pPr>
+      <w:rPr>
+        <w:rFonts w:hint="default"/>
+      </w:rPr>
+    </w:lvl>
+    <w:lvl w:ilvl="3">
+      <w:start w:val="1"/>
+      <w:numFmt w:val="upperRoman"/>
+      <w:pStyle w:val="ListNumber4"/>
+      <w:lvlText w:val="%4)"/>
+      <w:lvlJc w:val="left"/>
+      <w:pPr>
+        <w:ind w:left="1440" w:hanging="360"/>
+      </w:pPr>
+      <w:rPr>
+        <w:rFonts w:hint="default"/>
+      </w:rPr>
+    </w:lvl>
+    <w:lvl w:ilvl="4">
+      <w:start w:val="1"/>
+      <w:numFmt w:val="lowerLetter"/>
+      <w:lvlText w:val="(%5)"/>
+      <w:lvlJc w:val="left"/>
+      <w:pPr>
+        <w:ind w:left="1800" w:hanging="360"/>
+      </w:pPr>
+      <w:rPr>
+        <w:rFonts w:hint="default"/>
+      </w:rPr>
+    </w:lvl>
+    <w:lvl w:ilvl="5">
+      <w:start w:val="1"/>
+      <w:numFmt w:val="lowerRoman"/>
+      <w:lvlText w:val="(%6)"/>
+      <w:lvlJc w:val="left"/>
+      <w:pPr>
+        <w:ind w:left="2160" w:hanging="360"/>
+      </w:pPr>
+      <w:rPr>
+        <w:rFonts w:hint="default"/>
+      </w:rPr>
+    </w:lvl>
+    <w:lvl w:ilvl="6">
+      <w:start w:val="1"/>
+      <w:numFmt w:val="decimal"/>
+      <w:lvlText w:val="%7."/>
+      <w:lvlJc w:val="left"/>
+      <w:pPr>
+        <w:ind w:left="2520" w:hanging="360"/>
+      </w:pPr>
+      <w:rPr>
+        <w:rFonts w:hint="default"/>
+      </w:rPr>
+    </w:lvl>
+    <w:lvl w:ilvl="7">
+      <w:start w:val="1"/>
+      <w:numFmt w:val="lowerLetter"/>
+      <w:lvlText w:val="%8."/>
+      <w:lvlJc w:val="left"/>
+      <w:pPr>
+        <w:ind w:left="2880" w:hanging="360"/>
+      </w:pPr>
+      <w:rPr>
+        <w:rFonts w:hint="default"/>
+      </w:rPr>
+    </w:lvl>
+    <w:lvl w:ilvl="8">
+      <w:start w:val="1"/>
+      <w:numFmt w:val="lowerRoman"/>
+      <w:lvlText w:val="%9."/>
+      <w:lvlJc w:val="left"/>
+      <w:pPr>
+        <w:ind w:left="3240" w:hanging="360"/>
+      </w:pPr>
+      <w:rPr>
+        <w:rFonts w:hint="default"/>
+      </w:rPr>
+    </w:lvl>
+  </w:abstractNum>
+  <w:abstractNum w:abstractNumId="4">
+    <w:nsid w:val="50D82B20"/>
+    <w:multiLevelType w:val="multilevel"/>
+    <w:tmpl w:val="54E412A4"/>
+    <w:lvl w:ilvl="0">
+      <w:start w:val="1"/>
+      <w:numFmt w:val="upperLetter"/>
+      <w:pStyle w:val="ANNEX"/>
+      <w:suff w:val="nothing"/>
+      <w:lvlText w:val="Annex %1: "/>
+      <w:lvlJc w:val="left"/>
+      <w:pPr>
+        <w:ind w:left="0" w:firstLine="0"/>
+      </w:pPr>
+      <w:rPr>
+        <w:rFonts w:hint="default"/>
+      </w:rPr>
+    </w:lvl>
+    <w:lvl w:ilvl="1">
+      <w:start w:val="1"/>
+      <w:numFmt w:val="decimal"/>
+      <w:lvlText w:val="%1.%2"/>
+      <w:lvlJc w:val="left"/>
+      <w:pPr>
+        <w:ind w:left="720" w:hanging="720"/>
+      </w:pPr>
+      <w:rPr>
+        <w:rFonts w:hint="default"/>
+      </w:rPr>
+    </w:lvl>
+    <w:lvl w:ilvl="2">
+      <w:start w:val="1"/>
+      <w:numFmt w:val="decimal"/>
+      <w:lvlText w:val="%1.%2.%3"/>
+      <w:lvlJc w:val="left"/>
+      <w:pPr>
+        <w:ind w:left="936" w:hanging="936"/>
+      </w:pPr>
+      <w:rPr>
+        <w:rFonts w:hint="default"/>
+      </w:rPr>
+    </w:lvl>
+    <w:lvl w:ilvl="3">
+      <w:start w:val="1"/>
+      <w:numFmt w:val="decimal"/>
+      <w:lvlText w:val="%1.%2.%3.%4"/>
+      <w:lvlJc w:val="left"/>
+      <w:pPr>
+        <w:ind w:left="1152" w:hanging="1152"/>
+      </w:pPr>
+      <w:rPr>
+        <w:rFonts w:hint="default"/>
+      </w:rPr>
+    </w:lvl>
+    <w:lvl w:ilvl="4">
+      <w:start w:val="1"/>
+      <w:numFmt w:val="decimal"/>
+      <w:lvlText w:val="%1.%2.%3.%4.%5"/>
+      <w:lvlJc w:val="left"/>
+      <w:pPr>
+        <w:ind w:left="1368" w:hanging="1368"/>
+      </w:pPr>
+      <w:rPr>
+        <w:rFonts w:hint="default"/>
+      </w:rPr>
+    </w:lvl>
+    <w:lvl w:ilvl="5">
+      <w:start w:val="1"/>
+      <w:numFmt w:val="decimal"/>
+      <w:lvlText w:val="%1.%2.%3.%4.%5.%6"/>
+      <w:lvlJc w:val="left"/>
+      <w:pPr>
+        <w:ind w:left="1584" w:hanging="1584"/>
+      </w:pPr>
+      <w:rPr>
+        <w:rFonts w:hint="default"/>
+      </w:rPr>
+    </w:lvl>
+    <w:lvl w:ilvl="6">
+      <w:start w:val="1"/>
+      <w:numFmt w:val="decimal"/>
+      <w:lvlText w:val="%1.%2.%3.%4.%5.%6.%7"/>
+      <w:lvlJc w:val="left"/>
+      <w:pPr>
+        <w:ind w:left="1800" w:hanging="1800"/>
+      </w:pPr>
+      <w:rPr>
+        <w:rFonts w:hint="default"/>
+      </w:rPr>
+    </w:lvl>
+    <w:lvl w:ilvl="7">
+      <w:start w:val="1"/>
+      <w:numFmt w:val="decimal"/>
+      <w:lvlText w:val="%1.%2.%3.%4.%5.%6.%7.%8"/>
+      <w:lvlJc w:val="left"/>
+      <w:pPr>
+        <w:ind w:left="2016" w:hanging="2016"/>
+      </w:pPr>
+      <w:rPr>
+        <w:rFonts w:hint="default"/>
+      </w:rPr>
+    </w:lvl>
+    <w:lvl w:ilvl="8">
+      <w:start w:val="1"/>
+      <w:numFmt w:val="decimal"/>
+      <w:lvlText w:val="%1.%2.%3.%4.%5.%6.%7.%8.%9"/>
+      <w:lvlJc w:val="left"/>
+      <w:pPr>
+        <w:ind w:left="2232" w:hanging="2232"/>
+      </w:pPr>
+      <w:rPr>
+        <w:rFonts w:hint="default"/>
+      </w:rPr>
+    </w:lvl>
+  </w:abstractNum>
+  <w:abstractNum w:abstractNumId="5">
+    <w:nsid w:val="5D763EBA"/>
+    <w:multiLevelType w:val="hybridMultilevel"/>
+    <w:tmpl w:val="6EBA7430"/>
+    <w:lvl w:ilvl="0" w:tplc="DB306636">
+      <w:start w:val="1"/>
+      <w:numFmt w:val="decimal"/>
+      <w:pStyle w:val="Bibliography"/>
+      <w:lvlText w:val="[%1]"/>
+      <w:lvlJc w:val="left"/>
+      <w:pPr>
+        <w:ind w:left="1080" w:hanging="1080"/>
+      </w:pPr>
+      <w:rPr>
+        <w:rFonts w:hint="default"/>
+      </w:rPr>
+    </w:lvl>
+    <w:lvl w:ilvl="1" w:tplc="B80AD37C">
+      <w:start w:val="1"/>
+      <w:numFmt w:val="lowerLetter"/>
+      <w:lvlText w:val="%2."/>
+      <w:lvlJc w:val="left"/>
+      <w:pPr>
+        <w:ind w:left="1440" w:hanging="360"/>
+      </w:pPr>
+    </w:lvl>
+    <w:lvl w:ilvl="2" w:tplc="CEBE08FA">
+      <w:start w:val="1"/>
+      <w:numFmt w:val="lowerRoman"/>
+      <w:lvlText w:val="%3."/>
+      <w:lvlJc w:val="right"/>
+      <w:pPr>
+        <w:ind w:left="2160" w:hanging="180"/>
+      </w:pPr>
+    </w:lvl>
+    <w:lvl w:ilvl="3" w:tplc="A072D382">
+      <w:start w:val="1"/>
+      <w:numFmt w:val="decimal"/>
+      <w:lvlText w:val="%4."/>
+      <w:lvlJc w:val="left"/>
+      <w:pPr>
+        <w:ind w:left="2880" w:hanging="360"/>
+      </w:pPr>
+    </w:lvl>
+    <w:lvl w:ilvl="4" w:tplc="B2E0CF9E">
+      <w:start w:val="1"/>
+      <w:numFmt w:val="lowerLetter"/>
+      <w:lvlText w:val="%5."/>
+      <w:lvlJc w:val="left"/>
+      <w:pPr>
+        <w:ind w:left="3600" w:hanging="360"/>
+      </w:pPr>
+    </w:lvl>
+    <w:lvl w:ilvl="5" w:tplc="99A03BB6">
+      <w:start w:val="1"/>
+      <w:numFmt w:val="lowerRoman"/>
+      <w:lvlText w:val="%6."/>
+      <w:lvlJc w:val="right"/>
+      <w:pPr>
+        <w:ind w:left="4320" w:hanging="180"/>
+      </w:pPr>
+    </w:lvl>
+    <w:lvl w:ilvl="6" w:tplc="3EFE253C">
+      <w:start w:val="1"/>
+      <w:numFmt w:val="decimal"/>
+      <w:lvlText w:val="%7."/>
+      <w:lvlJc w:val="left"/>
+      <w:pPr>
+        <w:ind w:left="5040" w:hanging="360"/>
+      </w:pPr>
+    </w:lvl>
+    <w:lvl w:ilvl="7" w:tplc="DFAA21B8">
+      <w:start w:val="1"/>
+      <w:numFmt w:val="lowerLetter"/>
+      <w:lvlText w:val="%8."/>
+      <w:lvlJc w:val="left"/>
+      <w:pPr>
+        <w:ind w:left="5760" w:hanging="360"/>
+      </w:pPr>
+    </w:lvl>
+    <w:lvl w:ilvl="8" w:tplc="0D76C4BE">
+      <w:start w:val="1"/>
+      <w:numFmt w:val="lowerRoman"/>
+      <w:lvlText w:val="%9."/>
+      <w:lvlJc w:val="right"/>
+      <w:pPr>
+        <w:ind w:left="6480" w:hanging="180"/>
+      </w:pPr>
+    </w:lvl>
+  </w:abstractNum>
+  <w:abstractNum w:abstractNumId="6">
+    <w:nsid w:val="676F497E"/>
+    <w:multiLevelType w:val="multilevel"/>
+    <w:tmpl w:val="54FA8AAC"/>
     <w:lvl w:ilvl="0">
       <w:start w:val="1"/>
       <w:numFmt w:val="bullet"/>
@@ -380,472 +977,26 @@
       <w:lvlJc w:val="left"/>
     </w:lvl>
   </w:abstractNum>
-  <w:abstractNum w:abstractNumId="3">
-    <w:nsid w:val="4DDA793D"/>
-    <w:multiLevelType w:val="multilevel"/>
-    <w:tmpl w:val="B862FC08"/>
-    <w:lvl w:ilvl="0">
-      <w:start w:val="1"/>
-      <w:numFmt w:val="upperLetter"/>
-      <w:pStyle w:val="ANNEX"/>
-      <w:suff w:val="nothing"/>
-      <w:lvlText w:val="Annex %1: "/>
-      <w:lvlJc w:val="left"/>
-      <w:pPr>
-        <w:ind w:left="0" w:firstLine="0"/>
-      </w:pPr>
-      <w:rPr>
-        <w:rFonts w:hint="default"/>
-      </w:rPr>
-    </w:lvl>
-    <w:lvl w:ilvl="1">
-      <w:start w:val="1"/>
-      <w:numFmt w:val="decimal"/>
-      <w:lvlText w:val="%1.%2"/>
-      <w:lvlJc w:val="left"/>
-      <w:pPr>
-        <w:ind w:left="720" w:hanging="720"/>
-      </w:pPr>
-      <w:rPr>
-        <w:rFonts w:hint="default"/>
-      </w:rPr>
-    </w:lvl>
-    <w:lvl w:ilvl="2">
-      <w:start w:val="1"/>
-      <w:numFmt w:val="decimal"/>
-      <w:lvlText w:val="%1.%2.%3"/>
-      <w:lvlJc w:val="left"/>
-      <w:pPr>
-        <w:ind w:left="936" w:hanging="936"/>
-      </w:pPr>
-      <w:rPr>
-        <w:rFonts w:hint="default"/>
-      </w:rPr>
-    </w:lvl>
-    <w:lvl w:ilvl="3">
-      <w:start w:val="1"/>
-      <w:numFmt w:val="decimal"/>
-      <w:lvlText w:val="%1.%2.%3.%4"/>
-      <w:lvlJc w:val="left"/>
-      <w:pPr>
-        <w:ind w:left="1152" w:hanging="1152"/>
-      </w:pPr>
-      <w:rPr>
-        <w:rFonts w:hint="default"/>
-      </w:rPr>
-    </w:lvl>
-    <w:lvl w:ilvl="4">
-      <w:start w:val="1"/>
-      <w:numFmt w:val="decimal"/>
-      <w:lvlText w:val="%1.%2.%3.%4.%5"/>
-      <w:lvlJc w:val="left"/>
-      <w:pPr>
-        <w:ind w:left="1368" w:hanging="1368"/>
-      </w:pPr>
-      <w:rPr>
-        <w:rFonts w:hint="default"/>
-      </w:rPr>
-    </w:lvl>
-    <w:lvl w:ilvl="5">
-      <w:start w:val="1"/>
-      <w:numFmt w:val="decimal"/>
-      <w:lvlText w:val="%1.%2.%3.%4.%5.%6"/>
-      <w:lvlJc w:val="left"/>
-      <w:pPr>
-        <w:ind w:left="1584" w:hanging="1584"/>
-      </w:pPr>
-      <w:rPr>
-        <w:rFonts w:hint="default"/>
-      </w:rPr>
-    </w:lvl>
-    <w:lvl w:ilvl="6">
-      <w:start w:val="1"/>
-      <w:numFmt w:val="decimal"/>
-      <w:lvlText w:val="%1.%2.%3.%4.%5.%6.%7"/>
-      <w:lvlJc w:val="left"/>
-      <w:pPr>
-        <w:ind w:left="1800" w:hanging="1800"/>
-      </w:pPr>
-      <w:rPr>
-        <w:rFonts w:hint="default"/>
-      </w:rPr>
-    </w:lvl>
-    <w:lvl w:ilvl="7">
-      <w:start w:val="1"/>
-      <w:numFmt w:val="decimal"/>
-      <w:lvlText w:val="%1.%2.%3.%4.%5.%6.%7.%8"/>
-      <w:lvlJc w:val="left"/>
-      <w:pPr>
-        <w:ind w:left="2016" w:hanging="2016"/>
-      </w:pPr>
-      <w:rPr>
-        <w:rFonts w:hint="default"/>
-      </w:rPr>
-    </w:lvl>
-    <w:lvl w:ilvl="8">
-      <w:start w:val="1"/>
-      <w:numFmt w:val="decimal"/>
-      <w:lvlText w:val="%1.%2.%3.%4.%5.%6.%7.%8.%9"/>
-      <w:lvlJc w:val="left"/>
-      <w:pPr>
-        <w:ind w:left="2232" w:hanging="2232"/>
-      </w:pPr>
-      <w:rPr>
-        <w:rFonts w:hint="default"/>
-      </w:rPr>
-    </w:lvl>
-  </w:abstractNum>
-  <w:abstractNum w:abstractNumId="4">
-    <w:nsid w:val="4ED45325"/>
-    <w:multiLevelType w:val="multilevel"/>
-    <w:tmpl w:val="DB607CC2"/>
-    <w:lvl w:ilvl="0">
-      <w:start w:val="1"/>
-      <w:numFmt w:val="decimal"/>
-      <w:pStyle w:val="ListNumber"/>
-      <w:lvlText w:val="%1."/>
-      <w:lvlJc w:val="left"/>
-      <w:pPr>
-        <w:ind w:left="360" w:hanging="360"/>
-      </w:pPr>
-      <w:rPr>
-        <w:rFonts w:hint="default"/>
-      </w:rPr>
-    </w:lvl>
-    <w:lvl w:ilvl="1">
-      <w:start w:val="1"/>
-      <w:numFmt w:val="lowerLetter"/>
-      <w:pStyle w:val="ListNumber2"/>
-      <w:lvlText w:val="%2)"/>
-      <w:lvlJc w:val="left"/>
-      <w:pPr>
-        <w:ind w:left="720" w:hanging="360"/>
-      </w:pPr>
-      <w:rPr>
-        <w:rFonts w:hint="default"/>
-      </w:rPr>
-    </w:lvl>
-    <w:lvl w:ilvl="2">
-      <w:start w:val="1"/>
-      <w:numFmt w:val="lowerRoman"/>
-      <w:pStyle w:val="ListNumber3"/>
-      <w:lvlText w:val="%3)"/>
-      <w:lvlJc w:val="left"/>
-      <w:pPr>
-        <w:ind w:left="1080" w:hanging="360"/>
-      </w:pPr>
-      <w:rPr>
-        <w:rFonts w:hint="default"/>
-      </w:rPr>
-    </w:lvl>
-    <w:lvl w:ilvl="3">
-      <w:start w:val="1"/>
-      <w:numFmt w:val="upperRoman"/>
-      <w:pStyle w:val="ListNumber4"/>
-      <w:lvlText w:val="%4)"/>
-      <w:lvlJc w:val="left"/>
-      <w:pPr>
-        <w:ind w:left="1440" w:hanging="360"/>
-      </w:pPr>
-      <w:rPr>
-        <w:rFonts w:hint="default"/>
-      </w:rPr>
-    </w:lvl>
-    <w:lvl w:ilvl="4">
-      <w:start w:val="1"/>
-      <w:numFmt w:val="lowerLetter"/>
-      <w:lvlText w:val="(%5)"/>
-      <w:lvlJc w:val="left"/>
-      <w:pPr>
-        <w:ind w:left="1800" w:hanging="360"/>
-      </w:pPr>
-      <w:rPr>
-        <w:rFonts w:hint="default"/>
-      </w:rPr>
-    </w:lvl>
-    <w:lvl w:ilvl="5">
-      <w:start w:val="1"/>
-      <w:numFmt w:val="lowerRoman"/>
-      <w:lvlText w:val="(%6)"/>
-      <w:lvlJc w:val="left"/>
-      <w:pPr>
-        <w:ind w:left="2160" w:hanging="360"/>
-      </w:pPr>
-      <w:rPr>
-        <w:rFonts w:hint="default"/>
-      </w:rPr>
-    </w:lvl>
-    <w:lvl w:ilvl="6">
-      <w:start w:val="1"/>
-      <w:numFmt w:val="decimal"/>
-      <w:lvlText w:val="%7."/>
-      <w:lvlJc w:val="left"/>
-      <w:pPr>
-        <w:ind w:left="2520" w:hanging="360"/>
-      </w:pPr>
-      <w:rPr>
-        <w:rFonts w:hint="default"/>
-      </w:rPr>
-    </w:lvl>
-    <w:lvl w:ilvl="7">
-      <w:start w:val="1"/>
-      <w:numFmt w:val="lowerLetter"/>
-      <w:lvlText w:val="%8."/>
-      <w:lvlJc w:val="left"/>
-      <w:pPr>
-        <w:ind w:left="2880" w:hanging="360"/>
-      </w:pPr>
-      <w:rPr>
-        <w:rFonts w:hint="default"/>
-      </w:rPr>
-    </w:lvl>
-    <w:lvl w:ilvl="8">
-      <w:start w:val="1"/>
-      <w:numFmt w:val="lowerRoman"/>
-      <w:lvlText w:val="%9."/>
-      <w:lvlJc w:val="left"/>
-      <w:pPr>
-        <w:ind w:left="3240" w:hanging="360"/>
-      </w:pPr>
-      <w:rPr>
-        <w:rFonts w:hint="default"/>
-      </w:rPr>
-    </w:lvl>
-  </w:abstractNum>
-  <w:abstractNum w:abstractNumId="5">
-    <w:nsid w:val="50807C48"/>
-    <w:multiLevelType w:val="multilevel"/>
-    <w:tmpl w:val="4A564DDE"/>
-    <w:name w:val="heading"/>
-    <w:lvl w:ilvl="0">
-      <w:start w:val="1"/>
-      <w:numFmt w:val="decimal"/>
-      <w:pStyle w:val="Heading1"/>
-      <w:lvlText w:val="%1"/>
-      <w:lvlJc w:val="left"/>
-      <w:pPr>
-        <w:ind w:left="432" w:hanging="432"/>
-      </w:pPr>
-      <w:rPr>
-        <w:rFonts w:hint="default"/>
-      </w:rPr>
-    </w:lvl>
-    <w:lvl w:ilvl="1">
-      <w:start w:val="1"/>
-      <w:numFmt w:val="decimal"/>
-      <w:pStyle w:val="Heading2"/>
-      <w:lvlText w:val="%1.%2"/>
-      <w:lvlJc w:val="left"/>
-      <w:pPr>
-        <w:ind w:left="648" w:hanging="648"/>
-      </w:pPr>
-      <w:rPr>
-        <w:rFonts w:hint="default"/>
-      </w:rPr>
-    </w:lvl>
-    <w:lvl w:ilvl="2">
-      <w:start w:val="1"/>
-      <w:numFmt w:val="decimal"/>
-      <w:pStyle w:val="Heading3"/>
-      <w:lvlText w:val="%1.%2.%3"/>
-      <w:lvlJc w:val="left"/>
-      <w:pPr>
-        <w:ind w:left="864" w:hanging="864"/>
-      </w:pPr>
-      <w:rPr>
-        <w:rFonts w:hint="default"/>
-      </w:rPr>
-    </w:lvl>
-    <w:lvl w:ilvl="3">
-      <w:start w:val="1"/>
-      <w:numFmt w:val="decimal"/>
-      <w:pStyle w:val="Heading4"/>
-      <w:lvlText w:val="%1.%2.%3.%4"/>
-      <w:lvlJc w:val="left"/>
-      <w:pPr>
-        <w:ind w:left="1080" w:hanging="1080"/>
-      </w:pPr>
-      <w:rPr>
-        <w:rFonts w:hint="default"/>
-      </w:rPr>
-    </w:lvl>
-    <w:lvl w:ilvl="4">
-      <w:start w:val="1"/>
-      <w:numFmt w:val="decimal"/>
-      <w:pStyle w:val="Heading5"/>
-      <w:lvlText w:val="%1.%2.%3.%4.%5"/>
-      <w:lvlJc w:val="left"/>
-      <w:pPr>
-        <w:ind w:left="1296" w:hanging="1296"/>
-      </w:pPr>
-      <w:rPr>
-        <w:rFonts w:hint="default"/>
-      </w:rPr>
-    </w:lvl>
-    <w:lvl w:ilvl="5">
-      <w:start w:val="1"/>
-      <w:numFmt w:val="decimal"/>
-      <w:pStyle w:val="Heading6"/>
-      <w:lvlText w:val="%1.%2.%3.%4.%5.%6"/>
-      <w:lvlJc w:val="left"/>
-      <w:pPr>
-        <w:ind w:left="1512" w:hanging="1512"/>
-      </w:pPr>
-      <w:rPr>
-        <w:rFonts w:hint="default"/>
-      </w:rPr>
-    </w:lvl>
-    <w:lvl w:ilvl="6">
-      <w:start w:val="1"/>
-      <w:numFmt w:val="decimal"/>
-      <w:pStyle w:val="Heading7"/>
-      <w:lvlText w:val="%1.%2.%3.%4.%5.%6.%7"/>
-      <w:lvlJc w:val="left"/>
-      <w:pPr>
-        <w:ind w:left="1728" w:hanging="1728"/>
-      </w:pPr>
-      <w:rPr>
-        <w:rFonts w:hint="default"/>
-      </w:rPr>
-    </w:lvl>
-    <w:lvl w:ilvl="7">
-      <w:start w:val="1"/>
-      <w:numFmt w:val="decimal"/>
-      <w:pStyle w:val="Heading8"/>
-      <w:lvlText w:val="%1.%2.%3.%4.%5.%6.%7.%8"/>
-      <w:lvlJc w:val="left"/>
-      <w:pPr>
-        <w:ind w:left="1944" w:hanging="1944"/>
-      </w:pPr>
-      <w:rPr>
-        <w:rFonts w:hint="default"/>
-      </w:rPr>
-    </w:lvl>
-    <w:lvl w:ilvl="8">
-      <w:start w:val="1"/>
-      <w:numFmt w:val="decimal"/>
-      <w:pStyle w:val="Heading9"/>
-      <w:lvlText w:val="%1.%2.%3.%4.%5.%6.%7.%8.%9"/>
-      <w:lvlJc w:val="left"/>
-      <w:pPr>
-        <w:ind w:left="2160" w:hanging="2160"/>
-      </w:pPr>
-      <w:rPr>
-        <w:rFonts w:hint="default"/>
-      </w:rPr>
-    </w:lvl>
-  </w:abstractNum>
-  <w:abstractNum w:abstractNumId="6">
-    <w:nsid w:val="5E911AA7"/>
-    <w:multiLevelType w:val="hybridMultilevel"/>
-    <w:tmpl w:val="44CCC8BA"/>
-    <w:lvl w:ilvl="0" w:tplc="088EB4B6">
-      <w:start w:val="1"/>
-      <w:numFmt w:val="decimal"/>
-      <w:pStyle w:val="Figuretitle"/>
-      <w:suff w:val="space"/>
-      <w:lvlText w:val="Figure %1"/>
-      <w:lvlJc w:val="left"/>
-      <w:pPr>
-        <w:ind w:left="0" w:firstLine="0"/>
-      </w:pPr>
-      <w:rPr>
-        <w:rFonts w:hint="default"/>
-      </w:rPr>
-    </w:lvl>
-    <w:lvl w:ilvl="1" w:tplc="43907C5A">
-      <w:start w:val="1"/>
-      <w:numFmt w:val="lowerLetter"/>
-      <w:lvlText w:val="%2."/>
-      <w:lvlJc w:val="left"/>
-      <w:pPr>
-        <w:ind w:left="1440" w:hanging="360"/>
-      </w:pPr>
-    </w:lvl>
-    <w:lvl w:ilvl="2" w:tplc="F36406E8">
-      <w:start w:val="1"/>
-      <w:numFmt w:val="lowerRoman"/>
-      <w:lvlText w:val="%3."/>
-      <w:lvlJc w:val="right"/>
-      <w:pPr>
-        <w:ind w:left="2160" w:hanging="180"/>
-      </w:pPr>
-    </w:lvl>
-    <w:lvl w:ilvl="3" w:tplc="5A9CA39A">
-      <w:start w:val="1"/>
-      <w:numFmt w:val="decimal"/>
-      <w:lvlText w:val="%4."/>
-      <w:lvlJc w:val="left"/>
-      <w:pPr>
-        <w:ind w:left="2880" w:hanging="360"/>
-      </w:pPr>
-    </w:lvl>
-    <w:lvl w:ilvl="4" w:tplc="EC1CA374">
-      <w:start w:val="1"/>
-      <w:numFmt w:val="lowerLetter"/>
-      <w:lvlText w:val="%5."/>
-      <w:lvlJc w:val="left"/>
-      <w:pPr>
-        <w:ind w:left="3600" w:hanging="360"/>
-      </w:pPr>
-    </w:lvl>
-    <w:lvl w:ilvl="5" w:tplc="05DE748C">
-      <w:start w:val="1"/>
-      <w:numFmt w:val="lowerRoman"/>
-      <w:lvlText w:val="%6."/>
-      <w:lvlJc w:val="right"/>
-      <w:pPr>
-        <w:ind w:left="4320" w:hanging="180"/>
-      </w:pPr>
-    </w:lvl>
-    <w:lvl w:ilvl="6" w:tplc="A46C36EC">
-      <w:start w:val="1"/>
-      <w:numFmt w:val="decimal"/>
-      <w:lvlText w:val="%7."/>
-      <w:lvlJc w:val="left"/>
-      <w:pPr>
-        <w:ind w:left="5040" w:hanging="360"/>
-      </w:pPr>
-    </w:lvl>
-    <w:lvl w:ilvl="7" w:tplc="55CE5854">
-      <w:start w:val="1"/>
-      <w:numFmt w:val="lowerLetter"/>
-      <w:lvlText w:val="%8."/>
-      <w:lvlJc w:val="left"/>
-      <w:pPr>
-        <w:ind w:left="5760" w:hanging="360"/>
-      </w:pPr>
-    </w:lvl>
-    <w:lvl w:ilvl="8" w:tplc="148E052A">
-      <w:start w:val="1"/>
-      <w:numFmt w:val="lowerRoman"/>
-      <w:lvlText w:val="%9."/>
-      <w:lvlJc w:val="right"/>
-      <w:pPr>
-        <w:ind w:left="6480" w:hanging="180"/>
-      </w:pPr>
-    </w:lvl>
-  </w:abstractNum>
   <w:num w:numId="1">
+    <w:abstractNumId w:val="0"/>
+  </w:num>
+  <w:num w:numId="2">
+    <w:abstractNumId w:val="6"/>
+  </w:num>
+  <w:num w:numId="3">
+    <w:abstractNumId w:val="4"/>
+  </w:num>
+  <w:num w:numId="4">
+    <w:abstractNumId w:val="2"/>
+  </w:num>
+  <w:num w:numId="5">
     <w:abstractNumId w:val="5"/>
   </w:num>
-  <w:num w:numId="2">
-    <w:abstractNumId w:val="2"/>
-  </w:num>
-  <w:num w:numId="3">
-    <w:abstractNumId w:val="3"/>
-  </w:num>
-  <w:num w:numId="4">
+  <w:num w:numId="6">
     <w:abstractNumId w:val="1"/>
   </w:num>
-  <w:num w:numId="5">
-    <w:abstractNumId w:val="0"/>
-  </w:num>
-  <w:num w:numId="6">
-    <w:abstractNumId w:val="6"/>
-  </w:num>
   <w:num w:numId="7">
-    <w:abstractNumId w:val="4"/>
+    <w:abstractNumId w:val="3"/>
     <w:lvlOverride w:ilvl="0">
       <w:startOverride w:val="1"/>
     </w:lvlOverride>
@@ -875,7 +1026,37 @@
     </w:lvlOverride>
   </w:num>
   <w:num w:numId="8">
-    <w:abstractNumId w:val="2"/>
+    <w:abstractNumId w:val="6"/>
+  </w:num>
+  <w:num w:numId="9">
+    <w:abstractNumId w:val="3"/>
+    <w:lvlOverride w:ilvl="0">
+      <w:startOverride w:val="1"/>
+    </w:lvlOverride>
+    <w:lvlOverride w:ilvl="1">
+      <w:startOverride w:val="1"/>
+    </w:lvlOverride>
+    <w:lvlOverride w:ilvl="2">
+      <w:startOverride w:val="1"/>
+    </w:lvlOverride>
+    <w:lvlOverride w:ilvl="3">
+      <w:startOverride w:val="1"/>
+    </w:lvlOverride>
+    <w:lvlOverride w:ilvl="4">
+      <w:startOverride w:val="1"/>
+    </w:lvlOverride>
+    <w:lvlOverride w:ilvl="5">
+      <w:startOverride w:val="1"/>
+    </w:lvlOverride>
+    <w:lvlOverride w:ilvl="6">
+      <w:startOverride w:val="1"/>
+    </w:lvlOverride>
+    <w:lvlOverride w:ilvl="7">
+      <w:startOverride w:val="1"/>
+    </w:lvlOverride>
+    <w:lvlOverride w:ilvl="8">
+      <w:startOverride w:val="1"/>
+    </w:lvlOverride>
   </w:num>
 </w:numbering>
 </file>
@@ -1278,7 +1459,7 @@
       <w:keepLines/>
       <w:numPr>
         <w:ilvl w:val="7"/>
-        <w:numId w:val="5"/>
+        <w:numId w:val="4"/>
       </w:numPr>
       <w:outlineLvl w:val="7"/>
     </w:pPr>
@@ -1303,7 +1484,7 @@
       <w:keepLines/>
       <w:numPr>
         <w:ilvl w:val="8"/>
-        <w:numId w:val="5"/>
+        <w:numId w:val="4"/>
       </w:numPr>
       <w:outlineLvl w:val="8"/>
     </w:pPr>
@@ -1692,7 +1873,7 @@
     <w:rsid w:val="002D58E6"/>
     <w:pPr>
       <w:numPr>
-        <w:numId w:val="7"/>
+        <w:numId w:val="6"/>
       </w:numPr>
       <w:contextualSpacing/>
     </w:pPr>
@@ -2708,6 +2889,37 @@
     <w:basedOn w:val="Author"/>
     <w:qFormat/>
     <w:rsid w:val="00076B7A"/>
+  </w:style>
+  <w:style w:type="paragraph" w:customStyle="1" w:styleId="egXML0">
+    <w:name w:val="egXML"/>
+    <w:basedOn w:val="Normal"/>
+    <w:qFormat/>
+    <w:rPr>
+      <w:rFonts w:ascii="Courier" w:hAnsi="Courier"/>
+      <w:sz w:val="20"/>
+    </w:rPr>
+  </w:style>
+  <w:style w:type="paragraph" w:customStyle="1" w:styleId="egXMLTable0">
+    <w:name w:val="egXMLTable"/>
+    <w:basedOn w:val="Normal"/>
+    <w:qFormat/>
+    <w:pPr>
+      <w:spacing w:before="80"/>
+    </w:pPr>
+    <w:rPr>
+      <w:rFonts w:ascii="Courier" w:hAnsi="Courier"/>
+      <w:sz w:val="18"/>
+    </w:rPr>
+  </w:style>
+  <w:style w:type="character" w:styleId="EndnoteReference">
+    <w:name w:val="endnote reference"/>
+    <w:basedOn w:val="DefaultParagraphFont"/>
+    <w:uiPriority w:val="99"/>
+    <w:semiHidden/>
+    <w:rsid w:val="00F363F8"/>
+    <w:rPr>
+      <w:vertAlign w:val="superscript"/>
+    </w:rPr>
   </w:style>
 </w:styles>
 </file>
@@ -3110,7 +3322,7 @@
       <w:keepLines/>
       <w:numPr>
         <w:ilvl w:val="7"/>
-        <w:numId w:val="5"/>
+        <w:numId w:val="4"/>
       </w:numPr>
       <w:outlineLvl w:val="7"/>
     </w:pPr>
@@ -3135,7 +3347,7 @@
       <w:keepLines/>
       <w:numPr>
         <w:ilvl w:val="8"/>
-        <w:numId w:val="5"/>
+        <w:numId w:val="4"/>
       </w:numPr>
       <w:outlineLvl w:val="8"/>
     </w:pPr>
@@ -3524,7 +3736,7 @@
     <w:rsid w:val="002D58E6"/>
     <w:pPr>
       <w:numPr>
-        <w:numId w:val="7"/>
+        <w:numId w:val="6"/>
       </w:numPr>
       <w:contextualSpacing/>
     </w:pPr>
@@ -4540,6 +4752,37 @@
     <w:basedOn w:val="Author"/>
     <w:qFormat/>
     <w:rsid w:val="00076B7A"/>
+  </w:style>
+  <w:style w:type="paragraph" w:customStyle="1" w:styleId="egXML0">
+    <w:name w:val="egXML"/>
+    <w:basedOn w:val="Normal"/>
+    <w:qFormat/>
+    <w:rPr>
+      <w:rFonts w:ascii="Courier" w:hAnsi="Courier"/>
+      <w:sz w:val="20"/>
+    </w:rPr>
+  </w:style>
+  <w:style w:type="paragraph" w:customStyle="1" w:styleId="egXMLTable0">
+    <w:name w:val="egXMLTable"/>
+    <w:basedOn w:val="Normal"/>
+    <w:qFormat/>
+    <w:pPr>
+      <w:spacing w:before="80"/>
+    </w:pPr>
+    <w:rPr>
+      <w:rFonts w:ascii="Courier" w:hAnsi="Courier"/>
+      <w:sz w:val="18"/>
+    </w:rPr>
+  </w:style>
+  <w:style w:type="character" w:styleId="EndnoteReference">
+    <w:name w:val="endnote reference"/>
+    <w:basedOn w:val="DefaultParagraphFont"/>
+    <w:uiPriority w:val="99"/>
+    <w:semiHidden/>
+    <w:rsid w:val="00F363F8"/>
+    <w:rPr>
+      <w:vertAlign w:val="superscript"/>
+    </w:rPr>
   </w:style>
 </w:styles>
 </file>

</xml_diff>

<commit_message>
using more common code to process inline elements means a lot of changes to test results
</commit_message>
<xml_diff>
--- a/profiles/default/docx/template.docx
+++ b/profiles/default/docx/template.docx
@@ -3,6 +3,12 @@
 <w:document xmlns:wpc="http://schemas.microsoft.com/office/word/2010/wordprocessingCanvas" xmlns:mo="http://schemas.microsoft.com/office/mac/office/2008/main" xmlns:mc="http://schemas.openxmlformats.org/markup-compatibility/2006" xmlns:mv="urn:schemas-microsoft-com:mac:vml" xmlns:o="urn:schemas-microsoft-com:office:office" xmlns:r="http://schemas.openxmlformats.org/officeDocument/2006/relationships" xmlns:m="http://schemas.openxmlformats.org/officeDocument/2006/math" xmlns:v="urn:schemas-microsoft-com:vml" xmlns:wp14="http://schemas.microsoft.com/office/word/2010/wordprocessingDrawing" xmlns:wp="http://schemas.openxmlformats.org/drawingml/2006/wordprocessingDrawing" xmlns:w10="urn:schemas-microsoft-com:office:word" xmlns:w="http://schemas.openxmlformats.org/wordprocessingml/2006/main" xmlns:w14="http://schemas.microsoft.com/office/word/2010/wordml" xmlns:wpg="http://schemas.microsoft.com/office/word/2010/wordprocessingGroup" xmlns:wpi="http://schemas.microsoft.com/office/word/2010/wordprocessingInk" xmlns:wne="http://schemas.microsoft.com/office/word/2006/wordml" xmlns:wps="http://schemas.microsoft.com/office/word/2010/wordprocessingShape" mc:Ignorable="w14 wp14">
   <w:body>
     <w:p>
+      <w:pPr>
+        <w:pStyle w:val="teibibl"/>
+        <w:rPr>
+          <w:rStyle w:val="teititlem"/>
+        </w:rPr>
+      </w:pPr>
       <w:bookmarkStart w:id="0" w:name="_GoBack"/>
       <w:bookmarkEnd w:id="0"/>
     </w:p>
@@ -2713,9 +2719,10 @@
       <w:spacing w:line="120" w:lineRule="auto"/>
     </w:pPr>
   </w:style>
-  <w:style w:type="paragraph" w:customStyle="1" w:styleId="docDate">
-    <w:name w:val="docDate"/>
+  <w:style w:type="paragraph" w:customStyle="1" w:styleId="teidocDate">
+    <w:name w:val="tei_docDate"/>
     <w:basedOn w:val="Title"/>
+    <w:next w:val="Normal"/>
     <w:qFormat/>
     <w:rsid w:val="00494308"/>
     <w:rPr>
@@ -2871,8 +2878,8 @@
       <w:shd w:val="clear" w:color="auto" w:fill="D9D9D9"/>
     </w:tcPr>
   </w:style>
-  <w:style w:type="paragraph" w:customStyle="1" w:styleId="biblfree">
-    <w:name w:val="biblfree"/>
+  <w:style w:type="paragraph" w:customStyle="1" w:styleId="teibiblfree">
+    <w:name w:val="tei_biblfree"/>
     <w:basedOn w:val="Normal"/>
     <w:qFormat/>
     <w:rsid w:val="00455454"/>
@@ -2884,8 +2891,8 @@
       <w:sz w:val="20"/>
     </w:rPr>
   </w:style>
-  <w:style w:type="paragraph" w:customStyle="1" w:styleId="byline">
-    <w:name w:val="byline"/>
+  <w:style w:type="paragraph" w:customStyle="1" w:styleId="teibyline">
+    <w:name w:val="tei_byline"/>
     <w:basedOn w:val="Author"/>
     <w:qFormat/>
     <w:rsid w:val="00076B7A"/>
@@ -2920,6 +2927,67 @@
     <w:rPr>
       <w:vertAlign w:val="superscript"/>
     </w:rPr>
+  </w:style>
+  <w:style w:type="paragraph" w:customStyle="1" w:styleId="teidocAuthor">
+    <w:name w:val="tei_docAuthor"/>
+    <w:basedOn w:val="Normal"/>
+    <w:qFormat/>
+    <w:rsid w:val="00840B24"/>
+    <w:rPr>
+      <w:b/>
+      <w:sz w:val="28"/>
+    </w:rPr>
+  </w:style>
+  <w:style w:type="character" w:customStyle="1" w:styleId="teiadd">
+    <w:name w:val="tei_add"/>
+    <w:basedOn w:val="DefaultParagraphFont"/>
+    <w:uiPriority w:val="1"/>
+    <w:qFormat/>
+    <w:rsid w:val="00840B24"/>
+    <w:rPr>
+      <w:i/>
+      <w:color w:val="008000"/>
+    </w:rPr>
+  </w:style>
+  <w:style w:type="character" w:customStyle="1" w:styleId="teicorr">
+    <w:name w:val="tei_corr"/>
+    <w:basedOn w:val="DefaultParagraphFont"/>
+    <w:uiPriority w:val="1"/>
+    <w:qFormat/>
+    <w:rsid w:val="00840B24"/>
+    <w:rPr>
+      <w:color w:val="FF0000"/>
+    </w:rPr>
+  </w:style>
+  <w:style w:type="character" w:customStyle="1" w:styleId="teistrikethrough">
+    <w:name w:val="tei_strikethrough"/>
+    <w:basedOn w:val="DefaultParagraphFont"/>
+    <w:uiPriority w:val="1"/>
+    <w:qFormat/>
+    <w:rsid w:val="00840B24"/>
+    <w:rPr>
+      <w:strike/>
+      <w:dstrike w:val="0"/>
+    </w:rPr>
+  </w:style>
+  <w:style w:type="character" w:customStyle="1" w:styleId="teititlem">
+    <w:name w:val="tei_titlem"/>
+    <w:basedOn w:val="DefaultParagraphFont"/>
+    <w:uiPriority w:val="1"/>
+    <w:qFormat/>
+    <w:rsid w:val="00840B24"/>
+    <w:rPr>
+      <w:i/>
+    </w:rPr>
+  </w:style>
+  <w:style w:type="paragraph" w:customStyle="1" w:styleId="teibibl">
+    <w:name w:val="tei_bibl"/>
+    <w:basedOn w:val="Normal"/>
+    <w:qFormat/>
+    <w:rsid w:val="00175BD2"/>
+    <w:pPr>
+      <w:ind w:left="1440" w:hanging="720"/>
+    </w:pPr>
   </w:style>
 </w:styles>
 </file>
@@ -4576,9 +4644,10 @@
       <w:spacing w:line="120" w:lineRule="auto"/>
     </w:pPr>
   </w:style>
-  <w:style w:type="paragraph" w:customStyle="1" w:styleId="docDate">
-    <w:name w:val="docDate"/>
+  <w:style w:type="paragraph" w:customStyle="1" w:styleId="teidocDate">
+    <w:name w:val="tei_docDate"/>
     <w:basedOn w:val="Title"/>
+    <w:next w:val="Normal"/>
     <w:qFormat/>
     <w:rsid w:val="00494308"/>
     <w:rPr>
@@ -4734,8 +4803,8 @@
       <w:shd w:val="clear" w:color="auto" w:fill="D9D9D9"/>
     </w:tcPr>
   </w:style>
-  <w:style w:type="paragraph" w:customStyle="1" w:styleId="biblfree">
-    <w:name w:val="biblfree"/>
+  <w:style w:type="paragraph" w:customStyle="1" w:styleId="teibiblfree">
+    <w:name w:val="tei_biblfree"/>
     <w:basedOn w:val="Normal"/>
     <w:qFormat/>
     <w:rsid w:val="00455454"/>
@@ -4747,8 +4816,8 @@
       <w:sz w:val="20"/>
     </w:rPr>
   </w:style>
-  <w:style w:type="paragraph" w:customStyle="1" w:styleId="byline">
-    <w:name w:val="byline"/>
+  <w:style w:type="paragraph" w:customStyle="1" w:styleId="teibyline">
+    <w:name w:val="tei_byline"/>
     <w:basedOn w:val="Author"/>
     <w:qFormat/>
     <w:rsid w:val="00076B7A"/>
@@ -4783,6 +4852,67 @@
     <w:rPr>
       <w:vertAlign w:val="superscript"/>
     </w:rPr>
+  </w:style>
+  <w:style w:type="paragraph" w:customStyle="1" w:styleId="teidocAuthor">
+    <w:name w:val="tei_docAuthor"/>
+    <w:basedOn w:val="Normal"/>
+    <w:qFormat/>
+    <w:rsid w:val="00840B24"/>
+    <w:rPr>
+      <w:b/>
+      <w:sz w:val="28"/>
+    </w:rPr>
+  </w:style>
+  <w:style w:type="character" w:customStyle="1" w:styleId="teiadd">
+    <w:name w:val="tei_add"/>
+    <w:basedOn w:val="DefaultParagraphFont"/>
+    <w:uiPriority w:val="1"/>
+    <w:qFormat/>
+    <w:rsid w:val="00840B24"/>
+    <w:rPr>
+      <w:i/>
+      <w:color w:val="008000"/>
+    </w:rPr>
+  </w:style>
+  <w:style w:type="character" w:customStyle="1" w:styleId="teicorr">
+    <w:name w:val="tei_corr"/>
+    <w:basedOn w:val="DefaultParagraphFont"/>
+    <w:uiPriority w:val="1"/>
+    <w:qFormat/>
+    <w:rsid w:val="00840B24"/>
+    <w:rPr>
+      <w:color w:val="FF0000"/>
+    </w:rPr>
+  </w:style>
+  <w:style w:type="character" w:customStyle="1" w:styleId="teistrikethrough">
+    <w:name w:val="tei_strikethrough"/>
+    <w:basedOn w:val="DefaultParagraphFont"/>
+    <w:uiPriority w:val="1"/>
+    <w:qFormat/>
+    <w:rsid w:val="00840B24"/>
+    <w:rPr>
+      <w:strike/>
+      <w:dstrike w:val="0"/>
+    </w:rPr>
+  </w:style>
+  <w:style w:type="character" w:customStyle="1" w:styleId="teititlem">
+    <w:name w:val="tei_titlem"/>
+    <w:basedOn w:val="DefaultParagraphFont"/>
+    <w:uiPriority w:val="1"/>
+    <w:qFormat/>
+    <w:rsid w:val="00840B24"/>
+    <w:rPr>
+      <w:i/>
+    </w:rPr>
+  </w:style>
+  <w:style w:type="paragraph" w:customStyle="1" w:styleId="teibibl">
+    <w:name w:val="tei_bibl"/>
+    <w:basedOn w:val="Normal"/>
+    <w:qFormat/>
+    <w:rsid w:val="00175BD2"/>
+    <w:pPr>
+      <w:ind w:left="1440" w:hanging="720"/>
+    </w:pPr>
   </w:style>
 </w:styles>
 </file>

</xml_diff>

<commit_message>
support @cRef on <ptr> minimally in Word generation; add marginRight and Left to default Word templates
</commit_message>
<xml_diff>
--- a/profiles/default/docx/template.docx
+++ b/profiles/default/docx/template.docx
@@ -3,12 +3,6 @@
 <w:document xmlns:wpc="http://schemas.microsoft.com/office/word/2010/wordprocessingCanvas" xmlns:mo="http://schemas.microsoft.com/office/mac/office/2008/main" xmlns:mc="http://schemas.openxmlformats.org/markup-compatibility/2006" xmlns:mv="urn:schemas-microsoft-com:mac:vml" xmlns:o="urn:schemas-microsoft-com:office:office" xmlns:r="http://schemas.openxmlformats.org/officeDocument/2006/relationships" xmlns:m="http://schemas.openxmlformats.org/officeDocument/2006/math" xmlns:v="urn:schemas-microsoft-com:vml" xmlns:wp14="http://schemas.microsoft.com/office/word/2010/wordprocessingDrawing" xmlns:wp="http://schemas.openxmlformats.org/drawingml/2006/wordprocessingDrawing" xmlns:w10="urn:schemas-microsoft-com:office:word" xmlns:w="http://schemas.openxmlformats.org/wordprocessingml/2006/main" xmlns:w14="http://schemas.microsoft.com/office/word/2010/wordml" xmlns:wpg="http://schemas.microsoft.com/office/word/2010/wordprocessingGroup" xmlns:wpi="http://schemas.microsoft.com/office/word/2010/wordprocessingInk" xmlns:wne="http://schemas.microsoft.com/office/word/2006/wordml" xmlns:wps="http://schemas.microsoft.com/office/word/2010/wordprocessingShape" mc:Ignorable="w14 wp14">
   <w:body>
     <w:p>
-      <w:pPr>
-        <w:pStyle w:val="teibibl"/>
-        <w:rPr>
-          <w:rStyle w:val="teititlem"/>
-        </w:rPr>
-      </w:pPr>
       <w:bookmarkStart w:id="0" w:name="_GoBack"/>
       <w:bookmarkEnd w:id="0"/>
     </w:p>
@@ -2775,27 +2769,6 @@
       <w:sz w:val="32"/>
     </w:rPr>
   </w:style>
-  <w:style w:type="paragraph" w:customStyle="1" w:styleId="egXML">
-    <w:name w:val="egXML"/>
-    <w:basedOn w:val="Normal"/>
-    <w:qFormat/>
-    <w:rPr>
-      <w:rFonts w:ascii="Courier" w:hAnsi="Courier"/>
-      <w:sz w:val="20"/>
-    </w:rPr>
-  </w:style>
-  <w:style w:type="paragraph" w:customStyle="1" w:styleId="egXMLTable">
-    <w:name w:val="egXMLTable"/>
-    <w:basedOn w:val="Normal"/>
-    <w:qFormat/>
-    <w:pPr>
-      <w:spacing w:before="80"/>
-    </w:pPr>
-    <w:rPr>
-      <w:rFonts w:ascii="Courier" w:hAnsi="Courier"/>
-      <w:sz w:val="18"/>
-    </w:rPr>
-  </w:style>
   <w:style w:type="paragraph" w:styleId="Quote">
     <w:name w:val="Quote"/>
     <w:basedOn w:val="Normal"/>
@@ -2897,7 +2870,7 @@
     <w:qFormat/>
     <w:rsid w:val="00076B7A"/>
   </w:style>
-  <w:style w:type="paragraph" w:customStyle="1" w:styleId="egXML0">
+  <w:style w:type="paragraph" w:customStyle="1" w:styleId="egXML">
     <w:name w:val="egXML"/>
     <w:basedOn w:val="Normal"/>
     <w:qFormat/>
@@ -2906,7 +2879,7 @@
       <w:sz w:val="20"/>
     </w:rPr>
   </w:style>
-  <w:style w:type="paragraph" w:customStyle="1" w:styleId="egXMLTable0">
+  <w:style w:type="paragraph" w:customStyle="1" w:styleId="egXMLTable">
     <w:name w:val="egXMLTable"/>
     <w:basedOn w:val="Normal"/>
     <w:qFormat/>
@@ -2987,6 +2960,26 @@
     <w:rsid w:val="00175BD2"/>
     <w:pPr>
       <w:ind w:left="1440" w:hanging="720"/>
+    </w:pPr>
+  </w:style>
+  <w:style w:type="paragraph" w:customStyle="1" w:styleId="marginRight">
+    <w:name w:val="marginRight"/>
+    <w:basedOn w:val="marginOuter"/>
+    <w:next w:val="Normal"/>
+    <w:qFormat/>
+    <w:rsid w:val="00E55617"/>
+    <w:pPr>
+      <w:framePr w:wrap="around" w:xAlign="right"/>
+    </w:pPr>
+  </w:style>
+  <w:style w:type="paragraph" w:customStyle="1" w:styleId="marginLeft">
+    <w:name w:val="marginLeft"/>
+    <w:basedOn w:val="marginOuter"/>
+    <w:next w:val="Normal"/>
+    <w:qFormat/>
+    <w:rsid w:val="00E55617"/>
+    <w:pPr>
+      <w:framePr w:wrap="around" w:xAlign="left"/>
     </w:pPr>
   </w:style>
 </w:styles>
@@ -4700,27 +4693,6 @@
       <w:sz w:val="32"/>
     </w:rPr>
   </w:style>
-  <w:style w:type="paragraph" w:customStyle="1" w:styleId="egXML">
-    <w:name w:val="egXML"/>
-    <w:basedOn w:val="Normal"/>
-    <w:qFormat/>
-    <w:rPr>
-      <w:rFonts w:ascii="Courier" w:hAnsi="Courier"/>
-      <w:sz w:val="20"/>
-    </w:rPr>
-  </w:style>
-  <w:style w:type="paragraph" w:customStyle="1" w:styleId="egXMLTable">
-    <w:name w:val="egXMLTable"/>
-    <w:basedOn w:val="Normal"/>
-    <w:qFormat/>
-    <w:pPr>
-      <w:spacing w:before="80"/>
-    </w:pPr>
-    <w:rPr>
-      <w:rFonts w:ascii="Courier" w:hAnsi="Courier"/>
-      <w:sz w:val="18"/>
-    </w:rPr>
-  </w:style>
   <w:style w:type="paragraph" w:styleId="Quote">
     <w:name w:val="Quote"/>
     <w:basedOn w:val="Normal"/>
@@ -4822,7 +4794,7 @@
     <w:qFormat/>
     <w:rsid w:val="00076B7A"/>
   </w:style>
-  <w:style w:type="paragraph" w:customStyle="1" w:styleId="egXML0">
+  <w:style w:type="paragraph" w:customStyle="1" w:styleId="egXML">
     <w:name w:val="egXML"/>
     <w:basedOn w:val="Normal"/>
     <w:qFormat/>
@@ -4831,7 +4803,7 @@
       <w:sz w:val="20"/>
     </w:rPr>
   </w:style>
-  <w:style w:type="paragraph" w:customStyle="1" w:styleId="egXMLTable0">
+  <w:style w:type="paragraph" w:customStyle="1" w:styleId="egXMLTable">
     <w:name w:val="egXMLTable"/>
     <w:basedOn w:val="Normal"/>
     <w:qFormat/>
@@ -4912,6 +4884,26 @@
     <w:rsid w:val="00175BD2"/>
     <w:pPr>
       <w:ind w:left="1440" w:hanging="720"/>
+    </w:pPr>
+  </w:style>
+  <w:style w:type="paragraph" w:customStyle="1" w:styleId="marginRight">
+    <w:name w:val="marginRight"/>
+    <w:basedOn w:val="marginOuter"/>
+    <w:next w:val="Normal"/>
+    <w:qFormat/>
+    <w:rsid w:val="00E55617"/>
+    <w:pPr>
+      <w:framePr w:wrap="around" w:xAlign="right"/>
+    </w:pPr>
+  </w:style>
+  <w:style w:type="paragraph" w:customStyle="1" w:styleId="marginLeft">
+    <w:name w:val="marginLeft"/>
+    <w:basedOn w:val="marginOuter"/>
+    <w:next w:val="Normal"/>
+    <w:qFormat/>
+    <w:rsid w:val="00E55617"/>
+    <w:pPr>
+      <w:framePr w:wrap="around" w:xAlign="left"/>
     </w:pPr>
   </w:style>
 </w:styles>

</xml_diff>

<commit_message>
make sure that footnotes keep footnoteRef, even when a style is present. involves making sure all uses of $pPr are as nodes, not string. also cope with <w:sdt> properly
</commit_message>
<xml_diff>
--- a/profiles/default/docx/template.docx
+++ b/profiles/default/docx/template.docx
@@ -3,6 +3,9 @@
 <w:document xmlns:wpc="http://schemas.microsoft.com/office/word/2010/wordprocessingCanvas" xmlns:mo="http://schemas.microsoft.com/office/mac/office/2008/main" xmlns:mc="http://schemas.openxmlformats.org/markup-compatibility/2006" xmlns:mv="urn:schemas-microsoft-com:mac:vml" xmlns:o="urn:schemas-microsoft-com:office:office" xmlns:r="http://schemas.openxmlformats.org/officeDocument/2006/relationships" xmlns:m="http://schemas.openxmlformats.org/officeDocument/2006/math" xmlns:v="urn:schemas-microsoft-com:vml" xmlns:wp14="http://schemas.microsoft.com/office/word/2010/wordprocessingDrawing" xmlns:wp="http://schemas.openxmlformats.org/drawingml/2006/wordprocessingDrawing" xmlns:w10="urn:schemas-microsoft-com:office:word" xmlns:w="http://schemas.openxmlformats.org/wordprocessingml/2006/main" xmlns:w14="http://schemas.microsoft.com/office/word/2010/wordml" xmlns:wpg="http://schemas.microsoft.com/office/word/2010/wordprocessingGroup" xmlns:wpi="http://schemas.microsoft.com/office/word/2010/wordprocessingInk" xmlns:wne="http://schemas.microsoft.com/office/word/2006/wordml" xmlns:wps="http://schemas.microsoft.com/office/word/2010/wordprocessingShape" mc:Ignorable="w14 wp14">
   <w:body>
     <w:p>
+      <w:pPr>
+        <w:pStyle w:val="FootnoteText"/>
+      </w:pPr>
       <w:bookmarkStart w:id="0" w:name="_GoBack"/>
       <w:bookmarkEnd w:id="0"/>
     </w:p>
@@ -1987,11 +1990,10 @@
     <w:basedOn w:val="Normal"/>
     <w:link w:val="FootnoteTextChar"/>
     <w:uiPriority w:val="99"/>
-    <w:semiHidden/>
     <w:unhideWhenUsed/>
-    <w:rsid w:val="00241F26"/>
-    <w:pPr>
-      <w:spacing w:line="240" w:lineRule="auto"/>
+    <w:rsid w:val="003C6DCA"/>
+    <w:pPr>
+      <w:spacing w:before="0" w:beforeAutospacing="0" w:line="240" w:lineRule="auto"/>
     </w:pPr>
     <w:rPr>
       <w:sz w:val="20"/>
@@ -2003,8 +2005,7 @@
     <w:basedOn w:val="DefaultParagraphFont"/>
     <w:link w:val="FootnoteText"/>
     <w:uiPriority w:val="99"/>
-    <w:semiHidden/>
-    <w:rsid w:val="00241F26"/>
+    <w:rsid w:val="003C6DCA"/>
     <w:rPr>
       <w:sz w:val="20"/>
       <w:szCs w:val="20"/>
@@ -3911,11 +3912,10 @@
     <w:basedOn w:val="Normal"/>
     <w:link w:val="FootnoteTextChar"/>
     <w:uiPriority w:val="99"/>
-    <w:semiHidden/>
     <w:unhideWhenUsed/>
-    <w:rsid w:val="00241F26"/>
-    <w:pPr>
-      <w:spacing w:line="240" w:lineRule="auto"/>
+    <w:rsid w:val="003C6DCA"/>
+    <w:pPr>
+      <w:spacing w:before="0" w:beforeAutospacing="0" w:line="240" w:lineRule="auto"/>
     </w:pPr>
     <w:rPr>
       <w:sz w:val="20"/>
@@ -3927,8 +3927,7 @@
     <w:basedOn w:val="DefaultParagraphFont"/>
     <w:link w:val="FootnoteText"/>
     <w:uiPriority w:val="99"/>
-    <w:semiHidden/>
-    <w:rsid w:val="00241F26"/>
+    <w:rsid w:val="003C6DCA"/>
     <w:rPr>
       <w:sz w:val="20"/>
       <w:szCs w:val="20"/>

</xml_diff>

<commit_message>
consistent handling of block quote in tei to dock
</commit_message>
<xml_diff>
--- a/profiles/default/docx/template.docx
+++ b/profiles/default/docx/template.docx
@@ -2983,6 +2983,57 @@
       <w:framePr w:wrap="around" w:xAlign="left"/>
     </w:pPr>
   </w:style>
+  <w:style w:type="paragraph" w:customStyle="1" w:styleId="teiquote">
+    <w:name w:val="tei_quote"/>
+    <w:basedOn w:val="NormalWeb"/>
+    <w:link w:val="teiquoteChar"/>
+    <w:qFormat/>
+    <w:rsid w:val="00CE3E79"/>
+    <w:pPr>
+      <w:spacing w:before="120" w:beforeAutospacing="0" w:after="120" w:line="240" w:lineRule="auto"/>
+      <w:ind w:left="170" w:right="170"/>
+    </w:pPr>
+    <w:rPr>
+      <w:sz w:val="22"/>
+    </w:rPr>
+  </w:style>
+  <w:style w:type="paragraph" w:styleId="NormalWeb">
+    <w:name w:val="Normal (Web)"/>
+    <w:basedOn w:val="Normal"/>
+    <w:link w:val="NormalWebChar"/>
+    <w:uiPriority w:val="99"/>
+    <w:semiHidden/>
+    <w:rsid w:val="00CE3E79"/>
+    <w:rPr>
+      <w:rFonts w:ascii="Times New Roman" w:hAnsi="Times New Roman"/>
+      <w:sz w:val="24"/>
+      <w:szCs w:val="24"/>
+    </w:rPr>
+  </w:style>
+  <w:style w:type="character" w:customStyle="1" w:styleId="NormalWebChar">
+    <w:name w:val="Normal (Web) Char"/>
+    <w:basedOn w:val="DefaultParagraphFont"/>
+    <w:link w:val="NormalWeb"/>
+    <w:uiPriority w:val="99"/>
+    <w:semiHidden/>
+    <w:rsid w:val="00CE3E79"/>
+    <w:rPr>
+      <w:rFonts w:ascii="Times New Roman" w:hAnsi="Times New Roman"/>
+      <w:sz w:val="24"/>
+      <w:szCs w:val="24"/>
+    </w:rPr>
+  </w:style>
+  <w:style w:type="character" w:customStyle="1" w:styleId="teiquoteChar">
+    <w:name w:val="tei_quote Char"/>
+    <w:basedOn w:val="NormalWebChar"/>
+    <w:link w:val="teiquote"/>
+    <w:rsid w:val="00CE3E79"/>
+    <w:rPr>
+      <w:rFonts w:ascii="Times New Roman" w:hAnsi="Times New Roman"/>
+      <w:sz w:val="24"/>
+      <w:szCs w:val="24"/>
+    </w:rPr>
+  </w:style>
 </w:styles>
 </file>
 
@@ -4904,6 +4955,57 @@
     <w:pPr>
       <w:framePr w:wrap="around" w:xAlign="left"/>
     </w:pPr>
+  </w:style>
+  <w:style w:type="paragraph" w:customStyle="1" w:styleId="teiquote">
+    <w:name w:val="tei_quote"/>
+    <w:basedOn w:val="NormalWeb"/>
+    <w:link w:val="teiquoteChar"/>
+    <w:qFormat/>
+    <w:rsid w:val="00CE3E79"/>
+    <w:pPr>
+      <w:spacing w:before="120" w:beforeAutospacing="0" w:after="120" w:line="240" w:lineRule="auto"/>
+      <w:ind w:left="170" w:right="170"/>
+    </w:pPr>
+    <w:rPr>
+      <w:sz w:val="22"/>
+    </w:rPr>
+  </w:style>
+  <w:style w:type="paragraph" w:styleId="NormalWeb">
+    <w:name w:val="Normal (Web)"/>
+    <w:basedOn w:val="Normal"/>
+    <w:link w:val="NormalWebChar"/>
+    <w:uiPriority w:val="99"/>
+    <w:semiHidden/>
+    <w:rsid w:val="00CE3E79"/>
+    <w:rPr>
+      <w:rFonts w:ascii="Times New Roman" w:hAnsi="Times New Roman"/>
+      <w:sz w:val="24"/>
+      <w:szCs w:val="24"/>
+    </w:rPr>
+  </w:style>
+  <w:style w:type="character" w:customStyle="1" w:styleId="NormalWebChar">
+    <w:name w:val="Normal (Web) Char"/>
+    <w:basedOn w:val="DefaultParagraphFont"/>
+    <w:link w:val="NormalWeb"/>
+    <w:uiPriority w:val="99"/>
+    <w:semiHidden/>
+    <w:rsid w:val="00CE3E79"/>
+    <w:rPr>
+      <w:rFonts w:ascii="Times New Roman" w:hAnsi="Times New Roman"/>
+      <w:sz w:val="24"/>
+      <w:szCs w:val="24"/>
+    </w:rPr>
+  </w:style>
+  <w:style w:type="character" w:customStyle="1" w:styleId="teiquoteChar">
+    <w:name w:val="tei_quote Char"/>
+    <w:basedOn w:val="NormalWebChar"/>
+    <w:link w:val="teiquote"/>
+    <w:rsid w:val="00CE3E79"/>
+    <w:rPr>
+      <w:rFonts w:ascii="Times New Roman" w:hAnsi="Times New Roman"/>
+      <w:sz w:val="24"/>
+      <w:szCs w:val="24"/>
+    </w:rPr>
   </w:style>
 </w:styles>
 </file>

</xml_diff>